<commit_message>
Removed Highlighting from document
</commit_message>
<xml_diff>
--- a/SRSFinalDraft1stRevision (1).docx
+++ b/SRSFinalDraft1stRevision (1).docx
@@ -62,6 +62,7 @@
         <w:dataBinding w:prefixMappings="xmlns:ns0='http://purl.org/dc/elements/1.1/' xmlns:ns1='http://schemas.openxmlformats.org/package/2006/metadata/core-properties' " w:xpath="/ns1:coreProperties[1]/ns0:title[1]" w:storeItemID="{6C3C8BC8-F283-45AE-878A-BAB7291924A1}"/>
         <w:text/>
       </w:sdtPr>
+      <w:sdtEndPr/>
       <w:sdtContent>
         <w:p>
           <w:pPr>
@@ -193,6 +194,7 @@
         <w:dataBinding w:prefixMappings="xmlns:ns0='http://purl.org/dc/elements/1.1/' xmlns:ns1='http://schemas.openxmlformats.org/package/2006/metadata/core-properties' " w:xpath="/ns1:coreProperties[1]/ns0:subject[1]" w:storeItemID="{6C3C8BC8-F283-45AE-878A-BAB7291924A1}"/>
         <w:text/>
       </w:sdtPr>
+      <w:sdtEndPr/>
       <w:sdtContent>
         <w:p>
           <w:pPr>
@@ -403,6 +405,7 @@
           <w:docPartUnique/>
         </w:docPartObj>
       </w:sdtPr>
+      <w:sdtEndPr/>
       <w:sdtContent>
         <w:p>
           <w:pPr>
@@ -479,7 +482,6 @@
             </w:r>
             <w:r>
               <w:rPr>
-                <w:rFonts w:hint="eastAsia"/>
                 <w:noProof/>
                 <w:webHidden/>
               </w:rPr>
@@ -555,7 +557,6 @@
             </w:r>
             <w:r>
               <w:rPr>
-                <w:rFonts w:hint="eastAsia"/>
                 <w:noProof/>
                 <w:webHidden/>
               </w:rPr>
@@ -631,7 +632,6 @@
             </w:r>
             <w:r>
               <w:rPr>
-                <w:rFonts w:hint="eastAsia"/>
                 <w:noProof/>
                 <w:webHidden/>
               </w:rPr>
@@ -707,7 +707,6 @@
             </w:r>
             <w:r>
               <w:rPr>
-                <w:rFonts w:hint="eastAsia"/>
                 <w:noProof/>
                 <w:webHidden/>
               </w:rPr>
@@ -783,7 +782,6 @@
             </w:r>
             <w:r>
               <w:rPr>
-                <w:rFonts w:hint="eastAsia"/>
                 <w:noProof/>
                 <w:webHidden/>
               </w:rPr>
@@ -859,7 +857,6 @@
             </w:r>
             <w:r>
               <w:rPr>
-                <w:rFonts w:hint="eastAsia"/>
                 <w:noProof/>
                 <w:webHidden/>
               </w:rPr>
@@ -935,7 +932,6 @@
             </w:r>
             <w:r>
               <w:rPr>
-                <w:rFonts w:hint="eastAsia"/>
                 <w:noProof/>
                 <w:webHidden/>
               </w:rPr>
@@ -1011,7 +1007,6 @@
             </w:r>
             <w:r>
               <w:rPr>
-                <w:rFonts w:hint="eastAsia"/>
                 <w:noProof/>
                 <w:webHidden/>
               </w:rPr>
@@ -1087,7 +1082,6 @@
             </w:r>
             <w:r>
               <w:rPr>
-                <w:rFonts w:hint="eastAsia"/>
                 <w:noProof/>
                 <w:webHidden/>
               </w:rPr>
@@ -1163,7 +1157,6 @@
             </w:r>
             <w:r>
               <w:rPr>
-                <w:rFonts w:hint="eastAsia"/>
                 <w:noProof/>
                 <w:webHidden/>
               </w:rPr>
@@ -1239,7 +1232,6 @@
             </w:r>
             <w:r>
               <w:rPr>
-                <w:rFonts w:hint="eastAsia"/>
                 <w:noProof/>
                 <w:webHidden/>
               </w:rPr>
@@ -1315,7 +1307,6 @@
             </w:r>
             <w:r>
               <w:rPr>
-                <w:rFonts w:hint="eastAsia"/>
                 <w:noProof/>
                 <w:webHidden/>
               </w:rPr>
@@ -1391,7 +1382,6 @@
             </w:r>
             <w:r>
               <w:rPr>
-                <w:rFonts w:hint="eastAsia"/>
                 <w:noProof/>
                 <w:webHidden/>
               </w:rPr>
@@ -1467,7 +1457,6 @@
             </w:r>
             <w:r>
               <w:rPr>
-                <w:rFonts w:hint="eastAsia"/>
                 <w:noProof/>
                 <w:webHidden/>
               </w:rPr>
@@ -1543,7 +1532,6 @@
             </w:r>
             <w:r>
               <w:rPr>
-                <w:rFonts w:hint="eastAsia"/>
                 <w:noProof/>
                 <w:webHidden/>
               </w:rPr>
@@ -1619,7 +1607,6 @@
             </w:r>
             <w:r>
               <w:rPr>
-                <w:rFonts w:hint="eastAsia"/>
                 <w:noProof/>
                 <w:webHidden/>
               </w:rPr>
@@ -1695,7 +1682,6 @@
             </w:r>
             <w:r>
               <w:rPr>
-                <w:rFonts w:hint="eastAsia"/>
                 <w:noProof/>
                 <w:webHidden/>
               </w:rPr>
@@ -1771,7 +1757,6 @@
             </w:r>
             <w:r>
               <w:rPr>
-                <w:rFonts w:hint="eastAsia"/>
                 <w:noProof/>
                 <w:webHidden/>
               </w:rPr>
@@ -1847,7 +1832,6 @@
             </w:r>
             <w:r>
               <w:rPr>
-                <w:rFonts w:hint="eastAsia"/>
                 <w:noProof/>
                 <w:webHidden/>
               </w:rPr>
@@ -1923,7 +1907,6 @@
             </w:r>
             <w:r>
               <w:rPr>
-                <w:rFonts w:hint="eastAsia"/>
                 <w:noProof/>
                 <w:webHidden/>
               </w:rPr>
@@ -1999,7 +1982,6 @@
             </w:r>
             <w:r>
               <w:rPr>
-                <w:rFonts w:hint="eastAsia"/>
                 <w:noProof/>
                 <w:webHidden/>
               </w:rPr>
@@ -2075,7 +2057,6 @@
             </w:r>
             <w:r>
               <w:rPr>
-                <w:rFonts w:hint="eastAsia"/>
                 <w:noProof/>
                 <w:webHidden/>
               </w:rPr>
@@ -2151,7 +2132,6 @@
             </w:r>
             <w:r>
               <w:rPr>
-                <w:rFonts w:hint="eastAsia"/>
                 <w:noProof/>
                 <w:webHidden/>
               </w:rPr>
@@ -2227,7 +2207,6 @@
             </w:r>
             <w:r>
               <w:rPr>
-                <w:rFonts w:hint="eastAsia"/>
                 <w:noProof/>
                 <w:webHidden/>
               </w:rPr>
@@ -2303,7 +2282,6 @@
             </w:r>
             <w:r>
               <w:rPr>
-                <w:rFonts w:hint="eastAsia"/>
                 <w:noProof/>
                 <w:webHidden/>
               </w:rPr>
@@ -2379,7 +2357,6 @@
             </w:r>
             <w:r>
               <w:rPr>
-                <w:rFonts w:hint="eastAsia"/>
                 <w:noProof/>
                 <w:webHidden/>
               </w:rPr>
@@ -2455,7 +2432,6 @@
             </w:r>
             <w:r>
               <w:rPr>
-                <w:rFonts w:hint="eastAsia"/>
                 <w:noProof/>
                 <w:webHidden/>
               </w:rPr>
@@ -2531,7 +2507,6 @@
             </w:r>
             <w:r>
               <w:rPr>
-                <w:rFonts w:hint="eastAsia"/>
                 <w:noProof/>
                 <w:webHidden/>
               </w:rPr>
@@ -2607,7 +2582,6 @@
             </w:r>
             <w:r>
               <w:rPr>
-                <w:rFonts w:hint="eastAsia"/>
                 <w:noProof/>
                 <w:webHidden/>
               </w:rPr>
@@ -2683,7 +2657,6 @@
             </w:r>
             <w:r>
               <w:rPr>
-                <w:rFonts w:hint="eastAsia"/>
                 <w:noProof/>
                 <w:webHidden/>
               </w:rPr>
@@ -2759,7 +2732,6 @@
             </w:r>
             <w:r>
               <w:rPr>
-                <w:rFonts w:hint="eastAsia"/>
                 <w:noProof/>
                 <w:webHidden/>
               </w:rPr>
@@ -2835,7 +2807,6 @@
             </w:r>
             <w:r>
               <w:rPr>
-                <w:rFonts w:hint="eastAsia"/>
                 <w:noProof/>
                 <w:webHidden/>
               </w:rPr>
@@ -2911,7 +2882,6 @@
             </w:r>
             <w:r>
               <w:rPr>
-                <w:rFonts w:hint="eastAsia"/>
                 <w:noProof/>
                 <w:webHidden/>
               </w:rPr>
@@ -2987,7 +2957,6 @@
             </w:r>
             <w:r>
               <w:rPr>
-                <w:rFonts w:hint="eastAsia"/>
                 <w:noProof/>
                 <w:webHidden/>
               </w:rPr>
@@ -3063,7 +3032,6 @@
             </w:r>
             <w:r>
               <w:rPr>
-                <w:rFonts w:hint="eastAsia"/>
                 <w:noProof/>
                 <w:webHidden/>
               </w:rPr>
@@ -3139,7 +3107,6 @@
             </w:r>
             <w:r>
               <w:rPr>
-                <w:rFonts w:hint="eastAsia"/>
                 <w:noProof/>
                 <w:webHidden/>
               </w:rPr>
@@ -3215,7 +3182,6 @@
             </w:r>
             <w:r>
               <w:rPr>
-                <w:rFonts w:hint="eastAsia"/>
                 <w:noProof/>
                 <w:webHidden/>
               </w:rPr>
@@ -3291,7 +3257,6 @@
             </w:r>
             <w:r>
               <w:rPr>
-                <w:rFonts w:hint="eastAsia"/>
                 <w:noProof/>
                 <w:webHidden/>
               </w:rPr>
@@ -3367,7 +3332,6 @@
             </w:r>
             <w:r>
               <w:rPr>
-                <w:rFonts w:hint="eastAsia"/>
                 <w:noProof/>
                 <w:webHidden/>
               </w:rPr>
@@ -3443,7 +3407,6 @@
             </w:r>
             <w:r>
               <w:rPr>
-                <w:rFonts w:hint="eastAsia"/>
                 <w:noProof/>
                 <w:webHidden/>
               </w:rPr>
@@ -3519,7 +3482,6 @@
             </w:r>
             <w:r>
               <w:rPr>
-                <w:rFonts w:hint="eastAsia"/>
                 <w:noProof/>
                 <w:webHidden/>
               </w:rPr>
@@ -3595,7 +3557,6 @@
             </w:r>
             <w:r>
               <w:rPr>
-                <w:rFonts w:hint="eastAsia"/>
                 <w:noProof/>
                 <w:webHidden/>
               </w:rPr>
@@ -3671,7 +3632,6 @@
             </w:r>
             <w:r>
               <w:rPr>
-                <w:rFonts w:hint="eastAsia"/>
                 <w:noProof/>
                 <w:webHidden/>
               </w:rPr>
@@ -3747,7 +3707,6 @@
             </w:r>
             <w:r>
               <w:rPr>
-                <w:rFonts w:hint="eastAsia"/>
                 <w:noProof/>
                 <w:webHidden/>
               </w:rPr>
@@ -3823,7 +3782,6 @@
             </w:r>
             <w:r>
               <w:rPr>
-                <w:rFonts w:hint="eastAsia"/>
                 <w:noProof/>
                 <w:webHidden/>
               </w:rPr>
@@ -3899,7 +3857,6 @@
             </w:r>
             <w:r>
               <w:rPr>
-                <w:rFonts w:hint="eastAsia"/>
                 <w:noProof/>
                 <w:webHidden/>
               </w:rPr>
@@ -3975,7 +3932,6 @@
             </w:r>
             <w:r>
               <w:rPr>
-                <w:rFonts w:hint="eastAsia"/>
                 <w:noProof/>
                 <w:webHidden/>
               </w:rPr>
@@ -4051,7 +4007,6 @@
             </w:r>
             <w:r>
               <w:rPr>
-                <w:rFonts w:hint="eastAsia"/>
                 <w:noProof/>
                 <w:webHidden/>
               </w:rPr>
@@ -4127,7 +4082,6 @@
             </w:r>
             <w:r>
               <w:rPr>
-                <w:rFonts w:hint="eastAsia"/>
                 <w:noProof/>
                 <w:webHidden/>
               </w:rPr>
@@ -4203,7 +4157,6 @@
             </w:r>
             <w:r>
               <w:rPr>
-                <w:rFonts w:hint="eastAsia"/>
                 <w:noProof/>
                 <w:webHidden/>
               </w:rPr>
@@ -4279,7 +4232,6 @@
             </w:r>
             <w:r>
               <w:rPr>
-                <w:rFonts w:hint="eastAsia"/>
                 <w:noProof/>
                 <w:webHidden/>
               </w:rPr>
@@ -4355,7 +4307,6 @@
             </w:r>
             <w:r>
               <w:rPr>
-                <w:rFonts w:hint="eastAsia"/>
                 <w:noProof/>
                 <w:webHidden/>
               </w:rPr>
@@ -4431,7 +4382,6 @@
             </w:r>
             <w:r>
               <w:rPr>
-                <w:rFonts w:hint="eastAsia"/>
                 <w:noProof/>
                 <w:webHidden/>
               </w:rPr>
@@ -4507,7 +4457,6 @@
             </w:r>
             <w:r>
               <w:rPr>
-                <w:rFonts w:hint="eastAsia"/>
                 <w:noProof/>
                 <w:webHidden/>
               </w:rPr>
@@ -4583,7 +4532,6 @@
             </w:r>
             <w:r>
               <w:rPr>
-                <w:rFonts w:hint="eastAsia"/>
                 <w:noProof/>
                 <w:webHidden/>
               </w:rPr>
@@ -4659,7 +4607,6 @@
             </w:r>
             <w:r>
               <w:rPr>
-                <w:rFonts w:hint="eastAsia"/>
                 <w:noProof/>
                 <w:webHidden/>
               </w:rPr>
@@ -4735,7 +4682,6 @@
             </w:r>
             <w:r>
               <w:rPr>
-                <w:rFonts w:hint="eastAsia"/>
                 <w:noProof/>
                 <w:webHidden/>
               </w:rPr>
@@ -4811,7 +4757,6 @@
             </w:r>
             <w:r>
               <w:rPr>
-                <w:rFonts w:hint="eastAsia"/>
                 <w:noProof/>
                 <w:webHidden/>
               </w:rPr>
@@ -4887,7 +4832,6 @@
             </w:r>
             <w:r>
               <w:rPr>
-                <w:rFonts w:hint="eastAsia"/>
                 <w:noProof/>
                 <w:webHidden/>
               </w:rPr>
@@ -4963,7 +4907,6 @@
             </w:r>
             <w:r>
               <w:rPr>
-                <w:rFonts w:hint="eastAsia"/>
                 <w:noProof/>
                 <w:webHidden/>
               </w:rPr>
@@ -6056,8 +5999,6 @@
         </w:rPr>
         <w:br/>
       </w:r>
-      <w:bookmarkStart w:id="11" w:name="_GoBack"/>
-      <w:bookmarkEnd w:id="11"/>
       <w:r>
         <w:rPr>
           <w:rFonts w:ascii="Times New Roman" w:hAnsi="Times New Roman" w:cs="Times New Roman"/>
@@ -6109,6 +6050,11 @@
       </w:r>
     </w:p>
     <w:p>
+      <w:pPr>
+        <w:rPr>
+          <w:rFonts w:hint="eastAsia"/>
+        </w:rPr>
+      </w:pPr>
       <w:r>
         <w:rPr>
           <w:rFonts w:ascii="Times New Roman" w:hAnsi="Times New Roman" w:cs="Times New Roman"/>
@@ -6129,7 +6075,7 @@
         </w:rPr>
         <w:t>, using a wired connection on campus, or by using a VPN to connect to campus networks while off-campus. This does limit the portability of the application, but will provide better security from possible outside attacks.</w:t>
       </w:r>
-      <w:bookmarkStart w:id="12" w:name="_Toc504478139"/>
+      <w:bookmarkStart w:id="11" w:name="_Toc504478139"/>
       <w:r>
         <w:rPr>
           <w:rFonts w:ascii="Times New Roman" w:hAnsi="Times New Roman" w:cs="Times New Roman"/>
@@ -6175,62 +6121,59 @@
         <w:lastRenderedPageBreak/>
         <w:t>7. Assumptions</w:t>
       </w:r>
+      <w:bookmarkEnd w:id="11"/>
+    </w:p>
+    <w:p>
+      <w:pPr>
+        <w:rPr>
+          <w:rFonts w:ascii="Times New Roman" w:hAnsi="Times New Roman" w:cs="Times New Roman"/>
+        </w:rPr>
+      </w:pPr>
+      <w:r>
+        <w:rPr>
+          <w:rFonts w:ascii="Times New Roman" w:hAnsi="Times New Roman" w:cs="Times New Roman"/>
+        </w:rPr>
+        <w:t>One assumption made is that if a user uses a mobile web browser the system will function exactly the same.  There will be additional design work needed in order to ensure that the web page will be readable on any screen size, but this should be the case.</w:t>
+      </w:r>
+    </w:p>
+    <w:p>
+      <w:pPr>
+        <w:rPr>
+          <w:rFonts w:ascii="Times New Roman" w:hAnsi="Times New Roman" w:cs="Times New Roman"/>
+        </w:rPr>
+      </w:pPr>
+      <w:r>
+        <w:rPr>
+          <w:rFonts w:ascii="Times New Roman" w:hAnsi="Times New Roman" w:cs="Times New Roman"/>
+        </w:rPr>
+        <w:t>Another assumption is that the user is already connected to the EWU network somehow, or has the capability to do so.  If the user is not, then the webpages cannot be accessed due to security concerns.</w:t>
+      </w:r>
+      <w:r>
+        <w:rPr>
+          <w:rFonts w:ascii="Times New Roman" w:hAnsi="Times New Roman" w:cs="Times New Roman"/>
+        </w:rPr>
+        <w:br/>
+      </w:r>
+    </w:p>
+    <w:p>
+      <w:pPr>
+        <w:pStyle w:val="Heading1"/>
+      </w:pPr>
+      <w:bookmarkStart w:id="12" w:name="_Toc504478140"/>
+      <w:r>
+        <w:rPr>
+          <w:rFonts w:ascii="Times New Roman" w:hAnsi="Times New Roman" w:cs="Times New Roman"/>
+          <w:color w:val="C00000"/>
+        </w:rPr>
+        <w:t>8. Functions</w:t>
+      </w:r>
       <w:bookmarkEnd w:id="12"/>
     </w:p>
     <w:p>
       <w:pPr>
-        <w:rPr>
-          <w:rFonts w:ascii="Times New Roman" w:hAnsi="Times New Roman" w:cs="Times New Roman"/>
-          <w:highlight w:val="yellow"/>
-        </w:rPr>
-      </w:pPr>
-      <w:r>
-        <w:rPr>
-          <w:rFonts w:ascii="Times New Roman" w:hAnsi="Times New Roman" w:cs="Times New Roman"/>
-          <w:highlight w:val="yellow"/>
-        </w:rPr>
-        <w:t>One assumption made is that if a user uses a mobile web browser the system will function exactly the same.  There will be additional design work needed in order to ensure that the web page will be readable on any screen size, but this should be the case.</w:t>
-      </w:r>
-    </w:p>
-    <w:p>
-      <w:pPr>
-        <w:rPr>
-          <w:rFonts w:ascii="Times New Roman" w:hAnsi="Times New Roman" w:cs="Times New Roman"/>
-        </w:rPr>
-      </w:pPr>
-      <w:r>
-        <w:rPr>
-          <w:rFonts w:ascii="Times New Roman" w:hAnsi="Times New Roman" w:cs="Times New Roman"/>
-          <w:highlight w:val="yellow"/>
-        </w:rPr>
-        <w:t>Another assumption is that the user is already connected to the EWU network somehow, or has the capability to do so.  If the user is not, then the webpages cannot be accessed due to security concerns.</w:t>
-      </w:r>
-      <w:r>
-        <w:rPr>
-          <w:rFonts w:ascii="Times New Roman" w:hAnsi="Times New Roman" w:cs="Times New Roman"/>
-        </w:rPr>
-        <w:br/>
-      </w:r>
-    </w:p>
-    <w:p>
-      <w:pPr>
-        <w:pStyle w:val="Heading1"/>
-      </w:pPr>
-      <w:bookmarkStart w:id="13" w:name="_Toc504478140"/>
-      <w:r>
-        <w:rPr>
-          <w:rFonts w:ascii="Times New Roman" w:hAnsi="Times New Roman" w:cs="Times New Roman"/>
-          <w:color w:val="C00000"/>
-        </w:rPr>
-        <w:t>8. Functions</w:t>
-      </w:r>
-      <w:bookmarkEnd w:id="13"/>
-    </w:p>
-    <w:p>
-      <w:pPr>
         <w:pStyle w:val="Heading2"/>
       </w:pPr>
-      <w:bookmarkStart w:id="14" w:name="_Toc504478141"/>
+      <w:bookmarkStart w:id="13" w:name="_Toc504478141"/>
       <w:r>
         <w:rPr>
           <w:rFonts w:ascii="Times New Roman" w:hAnsi="Times New Roman" w:cs="Times New Roman"/>
@@ -6239,7 +6182,7 @@
         </w:rPr>
         <w:t>8.1 User Class – Survey Taking User</w:t>
       </w:r>
-      <w:bookmarkEnd w:id="14"/>
+      <w:bookmarkEnd w:id="13"/>
     </w:p>
     <w:p>
       <w:pPr>
@@ -6254,7 +6197,7 @@
       <w:pPr>
         <w:pStyle w:val="Heading3"/>
       </w:pPr>
-      <w:bookmarkStart w:id="15" w:name="_Toc504478142"/>
+      <w:bookmarkStart w:id="14" w:name="_Toc504478142"/>
       <w:r>
         <w:rPr>
           <w:rFonts w:ascii="Times New Roman" w:hAnsi="Times New Roman" w:cs="Times New Roman"/>
@@ -6262,13 +6205,97 @@
         </w:rPr>
         <w:t>8.1.1 Functional Requirement 1.1</w:t>
       </w:r>
+      <w:bookmarkEnd w:id="14"/>
+    </w:p>
+    <w:p>
+      <w:pPr>
+        <w:spacing w:after="0" w:line="240" w:lineRule="auto"/>
+        <w:rPr>
+          <w:rFonts w:ascii="Times New Roman" w:hAnsi="Times New Roman" w:cs="Times New Roman"/>
+        </w:rPr>
+      </w:pPr>
+      <w:r>
+        <w:rPr>
+          <w:rFonts w:ascii="Times New Roman" w:hAnsi="Times New Roman" w:cs="Times New Roman"/>
+          <w:b/>
+        </w:rPr>
+        <w:t>USE CASE</w:t>
+      </w:r>
+      <w:r>
+        <w:rPr>
+          <w:rFonts w:ascii="Times New Roman" w:hAnsi="Times New Roman" w:cs="Times New Roman"/>
+        </w:rPr>
+        <w:t>: View questions in the database.</w:t>
+      </w:r>
+    </w:p>
+    <w:p>
+      <w:pPr>
+        <w:spacing w:after="0" w:line="240" w:lineRule="auto"/>
+        <w:rPr>
+          <w:rFonts w:ascii="Times New Roman" w:hAnsi="Times New Roman" w:cs="Times New Roman"/>
+        </w:rPr>
+      </w:pPr>
+      <w:r>
+        <w:rPr>
+          <w:rFonts w:ascii="Times New Roman" w:hAnsi="Times New Roman" w:cs="Times New Roman"/>
+          <w:b/>
+        </w:rPr>
+        <w:t>DESCRIPTION</w:t>
+      </w:r>
+      <w:r>
+        <w:rPr>
+          <w:rFonts w:ascii="Times New Roman" w:hAnsi="Times New Roman" w:cs="Times New Roman"/>
+        </w:rPr>
+        <w:t>: A user should be able to view questions in the database via GET request.</w:t>
+      </w:r>
+    </w:p>
+    <w:p>
+      <w:pPr>
+        <w:spacing w:after="0" w:line="240" w:lineRule="auto"/>
+        <w:rPr>
+          <w:rFonts w:hint="eastAsia"/>
+        </w:rPr>
+      </w:pPr>
+      <w:r>
+        <w:rPr>
+          <w:rFonts w:ascii="Times New Roman" w:hAnsi="Times New Roman" w:cs="Times New Roman"/>
+          <w:b/>
+        </w:rPr>
+        <w:t>WHY</w:t>
+      </w:r>
+      <w:r>
+        <w:rPr>
+          <w:rFonts w:ascii="Times New Roman" w:hAnsi="Times New Roman" w:cs="Times New Roman"/>
+        </w:rPr>
+        <w:t>: To allow user access to the survey questions</w:t>
+      </w:r>
+    </w:p>
+    <w:p>
+      <w:pPr>
+        <w:spacing w:after="0" w:line="240" w:lineRule="auto"/>
+        <w:rPr>
+          <w:rFonts w:ascii="Times New Roman" w:hAnsi="Times New Roman" w:cs="Times New Roman"/>
+        </w:rPr>
+      </w:pPr>
+    </w:p>
+    <w:p>
+      <w:pPr>
+        <w:pStyle w:val="Heading3"/>
+      </w:pPr>
+      <w:bookmarkStart w:id="15" w:name="_Toc504478143"/>
+      <w:r>
+        <w:rPr>
+          <w:rFonts w:ascii="Times New Roman" w:hAnsi="Times New Roman" w:cs="Times New Roman"/>
+          <w:color w:val="C00000"/>
+        </w:rPr>
+        <w:t>8.1.2 Functional Requirement 1.2</w:t>
+      </w:r>
       <w:bookmarkEnd w:id="15"/>
     </w:p>
     <w:p>
       <w:pPr>
-        <w:spacing w:after="0" w:line="240" w:lineRule="auto"/>
-        <w:rPr>
-          <w:rFonts w:ascii="Times New Roman" w:hAnsi="Times New Roman" w:cs="Times New Roman"/>
+        <w:rPr>
+          <w:rFonts w:hint="eastAsia"/>
         </w:rPr>
       </w:pPr>
       <w:r>
@@ -6282,16 +6309,27 @@
         <w:rPr>
           <w:rFonts w:ascii="Times New Roman" w:hAnsi="Times New Roman" w:cs="Times New Roman"/>
         </w:rPr>
-        <w:t>: View questions in the database.</w:t>
-      </w:r>
-    </w:p>
-    <w:p>
-      <w:pPr>
-        <w:spacing w:after="0" w:line="240" w:lineRule="auto"/>
-        <w:rPr>
-          <w:rFonts w:ascii="Times New Roman" w:hAnsi="Times New Roman" w:cs="Times New Roman"/>
-        </w:rPr>
-      </w:pPr>
+        <w:t xml:space="preserve">: </w:t>
+      </w:r>
+      <w:r>
+        <w:rPr>
+          <w:rFonts w:ascii="Times New Roman" w:hAnsi="Times New Roman" w:cs="Times New Roman"/>
+          <w:u w:val="single"/>
+        </w:rPr>
+        <w:t>Survey Taker Page</w:t>
+      </w:r>
+      <w:r>
+        <w:rPr>
+          <w:rFonts w:ascii="Times New Roman" w:hAnsi="Times New Roman" w:cs="Times New Roman"/>
+        </w:rPr>
+        <w:t>:  Login</w:t>
+      </w:r>
+      <w:r>
+        <w:rPr>
+          <w:rFonts w:ascii="Times New Roman" w:hAnsi="Times New Roman" w:cs="Times New Roman"/>
+        </w:rPr>
+        <w:br/>
+      </w:r>
       <w:r>
         <w:rPr>
           <w:rFonts w:ascii="Times New Roman" w:hAnsi="Times New Roman" w:cs="Times New Roman"/>
@@ -6303,146 +6341,51 @@
         <w:rPr>
           <w:rFonts w:ascii="Times New Roman" w:hAnsi="Times New Roman" w:cs="Times New Roman"/>
         </w:rPr>
-        <w:t>: A user should be able to view questions in the database via GET request.</w:t>
-      </w:r>
-    </w:p>
-    <w:p>
-      <w:pPr>
-        <w:spacing w:after="0" w:line="240" w:lineRule="auto"/>
+        <w:t xml:space="preserve">:  The user should be able to log in to the survey page using their registered department PIN. </w:t>
+      </w:r>
+      <w:r>
+        <w:rPr>
+          <w:rFonts w:ascii="Times New Roman" w:hAnsi="Times New Roman" w:cs="Times New Roman"/>
+        </w:rPr>
+        <w:br/>
+      </w:r>
+      <w:r>
+        <w:rPr>
+          <w:rFonts w:ascii="Times New Roman" w:hAnsi="Times New Roman" w:cs="Times New Roman"/>
+          <w:b/>
+        </w:rPr>
+        <w:t>WHY</w:t>
+      </w:r>
+      <w:r>
+        <w:rPr>
+          <w:rFonts w:ascii="Times New Roman" w:hAnsi="Times New Roman" w:cs="Times New Roman"/>
+        </w:rPr>
+        <w:t>:  To ensure that only registered staff members can take the survey, which will ensure security and ensure that one department can’t flood the survey with results to pad their stats.</w:t>
+      </w:r>
+    </w:p>
+    <w:p>
+      <w:pPr>
+        <w:rPr>
+          <w:rFonts w:ascii="Times New Roman" w:hAnsi="Times New Roman" w:cs="Times New Roman"/>
+        </w:rPr>
+      </w:pPr>
+    </w:p>
+    <w:p>
+      <w:pPr>
         <w:rPr>
           <w:rFonts w:hint="eastAsia"/>
         </w:rPr>
       </w:pPr>
-      <w:r>
-        <w:rPr>
-          <w:rFonts w:ascii="Times New Roman" w:hAnsi="Times New Roman" w:cs="Times New Roman"/>
-          <w:b/>
-        </w:rPr>
-        <w:t>WHY</w:t>
-      </w:r>
-      <w:r>
-        <w:rPr>
-          <w:rFonts w:ascii="Times New Roman" w:hAnsi="Times New Roman" w:cs="Times New Roman"/>
-        </w:rPr>
-        <w:t>: To allow user access to the survey questions</w:t>
-      </w:r>
-    </w:p>
-    <w:p>
-      <w:pPr>
-        <w:spacing w:after="0" w:line="240" w:lineRule="auto"/>
-        <w:rPr>
-          <w:rFonts w:ascii="Times New Roman" w:hAnsi="Times New Roman" w:cs="Times New Roman"/>
-        </w:rPr>
-      </w:pPr>
-    </w:p>
-    <w:p>
-      <w:pPr>
-        <w:pStyle w:val="Heading3"/>
-      </w:pPr>
-      <w:bookmarkStart w:id="16" w:name="_Toc504478143"/>
-      <w:r>
-        <w:rPr>
+      <w:bookmarkStart w:id="16" w:name="_Toc504478144"/>
+      <w:r>
+        <w:rPr>
+          <w:rStyle w:val="Heading3Char"/>
           <w:rFonts w:ascii="Times New Roman" w:hAnsi="Times New Roman" w:cs="Times New Roman"/>
           <w:color w:val="C00000"/>
         </w:rPr>
-        <w:t>8.1.2 Functional Requirement 1.2</w:t>
+        <w:t>8.1.3 Functional Requirement 1.3</w:t>
       </w:r>
       <w:bookmarkEnd w:id="16"/>
-    </w:p>
-    <w:p>
-      <w:pPr>
-        <w:rPr>
-          <w:rFonts w:hint="eastAsia"/>
-        </w:rPr>
-      </w:pPr>
-      <w:r>
-        <w:rPr>
-          <w:rFonts w:ascii="Times New Roman" w:hAnsi="Times New Roman" w:cs="Times New Roman"/>
-          <w:b/>
-        </w:rPr>
-        <w:t>USE CASE</w:t>
-      </w:r>
-      <w:r>
-        <w:rPr>
-          <w:rFonts w:ascii="Times New Roman" w:hAnsi="Times New Roman" w:cs="Times New Roman"/>
-        </w:rPr>
-        <w:t xml:space="preserve">: </w:t>
-      </w:r>
-      <w:r>
-        <w:rPr>
-          <w:rFonts w:ascii="Times New Roman" w:hAnsi="Times New Roman" w:cs="Times New Roman"/>
-          <w:u w:val="single"/>
-        </w:rPr>
-        <w:t>Survey Taker Page</w:t>
-      </w:r>
-      <w:r>
-        <w:rPr>
-          <w:rFonts w:ascii="Times New Roman" w:hAnsi="Times New Roman" w:cs="Times New Roman"/>
-        </w:rPr>
-        <w:t>:  Login</w:t>
-      </w:r>
-      <w:r>
-        <w:rPr>
-          <w:rFonts w:ascii="Times New Roman" w:hAnsi="Times New Roman" w:cs="Times New Roman"/>
-        </w:rPr>
-        <w:br/>
-      </w:r>
-      <w:r>
-        <w:rPr>
-          <w:rFonts w:ascii="Times New Roman" w:hAnsi="Times New Roman" w:cs="Times New Roman"/>
-          <w:b/>
-        </w:rPr>
-        <w:t>DESCRIPTION</w:t>
-      </w:r>
-      <w:r>
-        <w:rPr>
-          <w:rFonts w:ascii="Times New Roman" w:hAnsi="Times New Roman" w:cs="Times New Roman"/>
-        </w:rPr>
-        <w:t xml:space="preserve">:  The user should be able to log in to the survey page using their registered department PIN. </w:t>
-      </w:r>
-      <w:r>
-        <w:rPr>
-          <w:rFonts w:ascii="Times New Roman" w:hAnsi="Times New Roman" w:cs="Times New Roman"/>
-        </w:rPr>
-        <w:br/>
-      </w:r>
-      <w:r>
-        <w:rPr>
-          <w:rFonts w:ascii="Times New Roman" w:hAnsi="Times New Roman" w:cs="Times New Roman"/>
-          <w:b/>
-        </w:rPr>
-        <w:t>WHY</w:t>
-      </w:r>
-      <w:r>
-        <w:rPr>
-          <w:rFonts w:ascii="Times New Roman" w:hAnsi="Times New Roman" w:cs="Times New Roman"/>
-        </w:rPr>
-        <w:t>:  To ensure that only registered staff members can take the survey, which will ensure security and ensure that one department can’t flood the survey with results to pad their stats.</w:t>
-      </w:r>
-    </w:p>
-    <w:p>
-      <w:pPr>
-        <w:rPr>
-          <w:rFonts w:ascii="Times New Roman" w:hAnsi="Times New Roman" w:cs="Times New Roman"/>
-        </w:rPr>
-      </w:pPr>
-    </w:p>
-    <w:p>
-      <w:pPr>
-        <w:rPr>
-          <w:rFonts w:hint="eastAsia"/>
-        </w:rPr>
-      </w:pPr>
-      <w:bookmarkStart w:id="17" w:name="_Toc504478144"/>
-      <w:r>
-        <w:rPr>
-          <w:rStyle w:val="Heading3Char"/>
-          <w:rFonts w:ascii="Times New Roman" w:hAnsi="Times New Roman" w:cs="Times New Roman"/>
-          <w:color w:val="C00000"/>
-        </w:rPr>
-        <w:t>8.1.3 Functional Requirement 1.3</w:t>
-      </w:r>
-      <w:bookmarkEnd w:id="17"/>
       <w:r>
         <w:rPr>
           <w:rFonts w:ascii="Times New Roman" w:hAnsi="Times New Roman" w:cs="Times New Roman"/>
@@ -6589,7 +6532,7 @@
           <w:rFonts w:hint="eastAsia"/>
         </w:rPr>
       </w:pPr>
-      <w:bookmarkStart w:id="18" w:name="_Toc504478145"/>
+      <w:bookmarkStart w:id="17" w:name="_Toc504478145"/>
       <w:r>
         <w:rPr>
           <w:rStyle w:val="Heading3Char"/>
@@ -6599,6 +6542,102 @@
         <w:lastRenderedPageBreak/>
         <w:t>8.1.4 Functional Requirement 1.4</w:t>
       </w:r>
+      <w:bookmarkEnd w:id="17"/>
+      <w:r>
+        <w:rPr>
+          <w:rFonts w:ascii="Times New Roman" w:hAnsi="Times New Roman" w:cs="Times New Roman"/>
+        </w:rPr>
+        <w:br/>
+      </w:r>
+      <w:r>
+        <w:rPr>
+          <w:rFonts w:ascii="Times New Roman" w:hAnsi="Times New Roman" w:cs="Times New Roman"/>
+          <w:b/>
+        </w:rPr>
+        <w:t>USE CASE</w:t>
+      </w:r>
+      <w:r>
+        <w:rPr>
+          <w:rFonts w:ascii="Times New Roman" w:hAnsi="Times New Roman" w:cs="Times New Roman"/>
+        </w:rPr>
+        <w:t xml:space="preserve">: </w:t>
+      </w:r>
+      <w:r>
+        <w:rPr>
+          <w:rFonts w:ascii="Times New Roman" w:hAnsi="Times New Roman" w:cs="Times New Roman"/>
+          <w:u w:val="single"/>
+        </w:rPr>
+        <w:t>Survey Taker Page</w:t>
+      </w:r>
+      <w:r>
+        <w:rPr>
+          <w:rFonts w:ascii="Times New Roman" w:hAnsi="Times New Roman" w:cs="Times New Roman"/>
+        </w:rPr>
+        <w:t>:  Select Response To Question</w:t>
+      </w:r>
+      <w:r>
+        <w:rPr>
+          <w:rFonts w:ascii="Times New Roman" w:hAnsi="Times New Roman" w:cs="Times New Roman"/>
+        </w:rPr>
+        <w:br/>
+      </w:r>
+      <w:r>
+        <w:rPr>
+          <w:rFonts w:ascii="Times New Roman" w:hAnsi="Times New Roman" w:cs="Times New Roman"/>
+          <w:b/>
+        </w:rPr>
+        <w:t>DESCRIPTION</w:t>
+      </w:r>
+      <w:r>
+        <w:rPr>
+          <w:rFonts w:ascii="Times New Roman" w:hAnsi="Times New Roman" w:cs="Times New Roman"/>
+        </w:rPr>
+        <w:t>:  A user should be able to choose a response to a question by selecting a radio button with the appropriate response that applies to them.</w:t>
+      </w:r>
+      <w:r>
+        <w:rPr>
+          <w:rFonts w:ascii="Times New Roman" w:hAnsi="Times New Roman" w:cs="Times New Roman"/>
+        </w:rPr>
+        <w:br/>
+      </w:r>
+      <w:r>
+        <w:rPr>
+          <w:rFonts w:ascii="Times New Roman" w:hAnsi="Times New Roman" w:cs="Times New Roman"/>
+          <w:b/>
+        </w:rPr>
+        <w:t>WHY</w:t>
+      </w:r>
+      <w:r>
+        <w:rPr>
+          <w:rFonts w:ascii="Times New Roman" w:hAnsi="Times New Roman" w:cs="Times New Roman"/>
+        </w:rPr>
+        <w:t>:  To link user relationship level to the responses chosen</w:t>
+      </w:r>
+    </w:p>
+    <w:p>
+      <w:pPr>
+        <w:rPr>
+          <w:rStyle w:val="Heading3Char"/>
+          <w:rFonts w:ascii="Times New Roman" w:hAnsi="Times New Roman" w:cs="Times New Roman"/>
+          <w:color w:val="C00000"/>
+        </w:rPr>
+      </w:pPr>
+    </w:p>
+    <w:p>
+      <w:pPr>
+        <w:rPr>
+          <w:rFonts w:hint="eastAsia"/>
+        </w:rPr>
+      </w:pPr>
+      <w:bookmarkStart w:id="18" w:name="_Toc504478146"/>
+      <w:r>
+        <w:rPr>
+          <w:rStyle w:val="Heading3Char"/>
+          <w:rFonts w:ascii="Times New Roman" w:hAnsi="Times New Roman" w:cs="Times New Roman"/>
+          <w:color w:val="C00000"/>
+        </w:rPr>
+        <w:t>8.1.5 Functional Requirement 1.5</w:t>
+      </w:r>
       <w:bookmarkEnd w:id="18"/>
       <w:r>
         <w:rPr>
@@ -6617,7 +6656,7 @@
         <w:rPr>
           <w:rFonts w:ascii="Times New Roman" w:hAnsi="Times New Roman" w:cs="Times New Roman"/>
         </w:rPr>
-        <w:t xml:space="preserve">: </w:t>
+        <w:t xml:space="preserve">:  </w:t>
       </w:r>
       <w:r>
         <w:rPr>
@@ -6630,7 +6669,7 @@
         <w:rPr>
           <w:rFonts w:ascii="Times New Roman" w:hAnsi="Times New Roman" w:cs="Times New Roman"/>
         </w:rPr>
-        <w:t>:  Select Response To Question</w:t>
+        <w:t>:  Display Links</w:t>
       </w:r>
       <w:r>
         <w:rPr>
@@ -6649,7 +6688,7 @@
         <w:rPr>
           <w:rFonts w:ascii="Times New Roman" w:hAnsi="Times New Roman" w:cs="Times New Roman"/>
         </w:rPr>
-        <w:t>:  A user should be able to choose a response to a question by selecting a radio button with the appropriate response that applies to them.</w:t>
+        <w:t>:  After the survey has been completed, a new page will display links to the user, providing Career Services resources</w:t>
       </w:r>
       <w:r>
         <w:rPr>
@@ -6668,17 +6707,29 @@
         <w:rPr>
           <w:rFonts w:ascii="Times New Roman" w:hAnsi="Times New Roman" w:cs="Times New Roman"/>
         </w:rPr>
-        <w:t>:  To link user relationship level to the responses chosen</w:t>
-      </w:r>
-    </w:p>
-    <w:p>
-      <w:pPr>
-        <w:rPr>
-          <w:rStyle w:val="Heading3Char"/>
+        <w:t>:  To help educate the user on the benefits of the Career Center and to improve their relationship level</w:t>
+      </w:r>
+    </w:p>
+    <w:p>
+      <w:pPr>
+        <w:rPr>
+          <w:rFonts w:ascii="Times New Roman" w:hAnsi="Times New Roman" w:cs="Times New Roman"/>
+        </w:rPr>
+      </w:pPr>
+    </w:p>
+    <w:p>
+      <w:pPr>
+        <w:pStyle w:val="Heading3"/>
+      </w:pPr>
+      <w:bookmarkStart w:id="19" w:name="_Toc504478147"/>
+      <w:r>
+        <w:rPr>
           <w:rFonts w:ascii="Times New Roman" w:hAnsi="Times New Roman" w:cs="Times New Roman"/>
           <w:color w:val="C00000"/>
         </w:rPr>
-      </w:pPr>
+        <w:t>8.1.6 Functional Requirement 1.6</w:t>
+      </w:r>
+      <w:bookmarkEnd w:id="19"/>
     </w:p>
     <w:p>
       <w:pPr>
@@ -6686,199 +6737,91 @@
           <w:rFonts w:hint="eastAsia"/>
         </w:rPr>
       </w:pPr>
-      <w:bookmarkStart w:id="19" w:name="_Toc504478146"/>
-      <w:r>
-        <w:rPr>
-          <w:rStyle w:val="Heading3Char"/>
+      <w:r>
+        <w:rPr>
+          <w:rFonts w:ascii="Times New Roman" w:hAnsi="Times New Roman" w:cs="Times New Roman"/>
+          <w:b/>
+        </w:rPr>
+        <w:t>USE CASE</w:t>
+      </w:r>
+      <w:r>
+        <w:rPr>
+          <w:rFonts w:ascii="Times New Roman" w:hAnsi="Times New Roman" w:cs="Times New Roman"/>
+        </w:rPr>
+        <w:t xml:space="preserve">:  </w:t>
+      </w:r>
+      <w:r>
+        <w:rPr>
+          <w:rFonts w:ascii="Times New Roman" w:hAnsi="Times New Roman" w:cs="Times New Roman"/>
+          <w:u w:val="single"/>
+        </w:rPr>
+        <w:t>Survey Taker Page</w:t>
+      </w:r>
+      <w:r>
+        <w:rPr>
+          <w:rFonts w:ascii="Times New Roman" w:hAnsi="Times New Roman" w:cs="Times New Roman"/>
+        </w:rPr>
+        <w:t>:  Comment Box</w:t>
+      </w:r>
+      <w:r>
+        <w:rPr>
+          <w:rFonts w:ascii="Times New Roman" w:hAnsi="Times New Roman" w:cs="Times New Roman"/>
+        </w:rPr>
+        <w:br/>
+      </w:r>
+      <w:r>
+        <w:rPr>
+          <w:rFonts w:ascii="Times New Roman" w:hAnsi="Times New Roman" w:cs="Times New Roman"/>
+          <w:b/>
+        </w:rPr>
+        <w:t>DESCRIPTION</w:t>
+      </w:r>
+      <w:r>
+        <w:rPr>
+          <w:rFonts w:ascii="Times New Roman" w:hAnsi="Times New Roman" w:cs="Times New Roman"/>
+        </w:rPr>
+        <w:t>:  At the end of the survey, before submission, the user will be able to leave feedback on the survey</w:t>
+      </w:r>
+      <w:r>
+        <w:rPr>
+          <w:rFonts w:ascii="Times New Roman" w:hAnsi="Times New Roman" w:cs="Times New Roman"/>
+        </w:rPr>
+        <w:br/>
+      </w:r>
+      <w:r>
+        <w:rPr>
+          <w:rFonts w:ascii="Times New Roman" w:hAnsi="Times New Roman" w:cs="Times New Roman"/>
+          <w:b/>
+        </w:rPr>
+        <w:t>WHY</w:t>
+      </w:r>
+      <w:r>
+        <w:rPr>
+          <w:rFonts w:ascii="Times New Roman" w:hAnsi="Times New Roman" w:cs="Times New Roman"/>
+        </w:rPr>
+        <w:t>:  To ensure that the survey is to the liking of the staff, as well as to provide the administrator with ideas of how to improve the questions asked by the survey</w:t>
+      </w:r>
+    </w:p>
+    <w:p>
+      <w:pPr>
+        <w:rPr>
+          <w:rFonts w:ascii="Times New Roman" w:hAnsi="Times New Roman" w:cs="Times New Roman"/>
+        </w:rPr>
+      </w:pPr>
+    </w:p>
+    <w:p>
+      <w:pPr>
+        <w:pStyle w:val="Heading3"/>
+      </w:pPr>
+      <w:bookmarkStart w:id="20" w:name="_Toc504478148"/>
+      <w:r>
+        <w:rPr>
           <w:rFonts w:ascii="Times New Roman" w:hAnsi="Times New Roman" w:cs="Times New Roman"/>
           <w:color w:val="C00000"/>
         </w:rPr>
-        <w:t>8.1.5 Functional Requirement 1.5</w:t>
-      </w:r>
-      <w:bookmarkEnd w:id="19"/>
-      <w:r>
-        <w:rPr>
-          <w:rFonts w:ascii="Times New Roman" w:hAnsi="Times New Roman" w:cs="Times New Roman"/>
-        </w:rPr>
-        <w:br/>
-      </w:r>
-      <w:r>
-        <w:rPr>
-          <w:rFonts w:ascii="Times New Roman" w:hAnsi="Times New Roman" w:cs="Times New Roman"/>
-          <w:b/>
-        </w:rPr>
-        <w:t>USE CASE</w:t>
-      </w:r>
-      <w:r>
-        <w:rPr>
-          <w:rFonts w:ascii="Times New Roman" w:hAnsi="Times New Roman" w:cs="Times New Roman"/>
-        </w:rPr>
-        <w:t xml:space="preserve">:  </w:t>
-      </w:r>
-      <w:r>
-        <w:rPr>
-          <w:rFonts w:ascii="Times New Roman" w:hAnsi="Times New Roman" w:cs="Times New Roman"/>
-          <w:u w:val="single"/>
-        </w:rPr>
-        <w:t>Survey Taker Page</w:t>
-      </w:r>
-      <w:r>
-        <w:rPr>
-          <w:rFonts w:ascii="Times New Roman" w:hAnsi="Times New Roman" w:cs="Times New Roman"/>
-        </w:rPr>
-        <w:t>:  Display Links</w:t>
-      </w:r>
-      <w:r>
-        <w:rPr>
-          <w:rFonts w:ascii="Times New Roman" w:hAnsi="Times New Roman" w:cs="Times New Roman"/>
-        </w:rPr>
-        <w:br/>
-      </w:r>
-      <w:r>
-        <w:rPr>
-          <w:rFonts w:ascii="Times New Roman" w:hAnsi="Times New Roman" w:cs="Times New Roman"/>
-          <w:b/>
-        </w:rPr>
-        <w:t>DESCRIPTION</w:t>
-      </w:r>
-      <w:r>
-        <w:rPr>
-          <w:rFonts w:ascii="Times New Roman" w:hAnsi="Times New Roman" w:cs="Times New Roman"/>
-        </w:rPr>
-        <w:t>:  After the survey has been completed, a new page will display links to the user, providing Career Services resources</w:t>
-      </w:r>
-      <w:r>
-        <w:rPr>
-          <w:rFonts w:ascii="Times New Roman" w:hAnsi="Times New Roman" w:cs="Times New Roman"/>
-        </w:rPr>
-        <w:br/>
-      </w:r>
-      <w:r>
-        <w:rPr>
-          <w:rFonts w:ascii="Times New Roman" w:hAnsi="Times New Roman" w:cs="Times New Roman"/>
-          <w:b/>
-        </w:rPr>
-        <w:t>WHY</w:t>
-      </w:r>
-      <w:r>
-        <w:rPr>
-          <w:rFonts w:ascii="Times New Roman" w:hAnsi="Times New Roman" w:cs="Times New Roman"/>
-        </w:rPr>
-        <w:t>:  To help educate the user on the benefits of the Career Center and to improve their relationship level</w:t>
-      </w:r>
-    </w:p>
-    <w:p>
-      <w:pPr>
-        <w:rPr>
-          <w:rFonts w:ascii="Times New Roman" w:hAnsi="Times New Roman" w:cs="Times New Roman"/>
-        </w:rPr>
-      </w:pPr>
-    </w:p>
-    <w:p>
-      <w:pPr>
-        <w:pStyle w:val="Heading3"/>
-      </w:pPr>
-      <w:bookmarkStart w:id="20" w:name="_Toc504478147"/>
-      <w:r>
-        <w:rPr>
-          <w:rFonts w:ascii="Times New Roman" w:hAnsi="Times New Roman" w:cs="Times New Roman"/>
-          <w:color w:val="C00000"/>
-        </w:rPr>
-        <w:t>8.1.6 Functional Requirement 1.6</w:t>
+        <w:t>8.1.7 Functional Requirement 1.7</w:t>
       </w:r>
       <w:bookmarkEnd w:id="20"/>
-    </w:p>
-    <w:p>
-      <w:pPr>
-        <w:rPr>
-          <w:rFonts w:hint="eastAsia"/>
-        </w:rPr>
-      </w:pPr>
-      <w:r>
-        <w:rPr>
-          <w:rFonts w:ascii="Times New Roman" w:hAnsi="Times New Roman" w:cs="Times New Roman"/>
-          <w:b/>
-        </w:rPr>
-        <w:t>USE CASE</w:t>
-      </w:r>
-      <w:r>
-        <w:rPr>
-          <w:rFonts w:ascii="Times New Roman" w:hAnsi="Times New Roman" w:cs="Times New Roman"/>
-        </w:rPr>
-        <w:t xml:space="preserve">:  </w:t>
-      </w:r>
-      <w:r>
-        <w:rPr>
-          <w:rFonts w:ascii="Times New Roman" w:hAnsi="Times New Roman" w:cs="Times New Roman"/>
-          <w:u w:val="single"/>
-        </w:rPr>
-        <w:t>Survey Taker Page</w:t>
-      </w:r>
-      <w:r>
-        <w:rPr>
-          <w:rFonts w:ascii="Times New Roman" w:hAnsi="Times New Roman" w:cs="Times New Roman"/>
-        </w:rPr>
-        <w:t>:  Comment Box</w:t>
-      </w:r>
-      <w:r>
-        <w:rPr>
-          <w:rFonts w:ascii="Times New Roman" w:hAnsi="Times New Roman" w:cs="Times New Roman"/>
-        </w:rPr>
-        <w:br/>
-      </w:r>
-      <w:r>
-        <w:rPr>
-          <w:rFonts w:ascii="Times New Roman" w:hAnsi="Times New Roman" w:cs="Times New Roman"/>
-          <w:b/>
-        </w:rPr>
-        <w:t>DESCRIPTION</w:t>
-      </w:r>
-      <w:r>
-        <w:rPr>
-          <w:rFonts w:ascii="Times New Roman" w:hAnsi="Times New Roman" w:cs="Times New Roman"/>
-        </w:rPr>
-        <w:t>:  At the end of the survey, before submission, the user will be able to leave feedback on the survey</w:t>
-      </w:r>
-      <w:r>
-        <w:rPr>
-          <w:rFonts w:ascii="Times New Roman" w:hAnsi="Times New Roman" w:cs="Times New Roman"/>
-        </w:rPr>
-        <w:br/>
-      </w:r>
-      <w:r>
-        <w:rPr>
-          <w:rFonts w:ascii="Times New Roman" w:hAnsi="Times New Roman" w:cs="Times New Roman"/>
-          <w:b/>
-        </w:rPr>
-        <w:t>WHY</w:t>
-      </w:r>
-      <w:r>
-        <w:rPr>
-          <w:rFonts w:ascii="Times New Roman" w:hAnsi="Times New Roman" w:cs="Times New Roman"/>
-        </w:rPr>
-        <w:t>:  To ensure that the survey is to the liking of the staff, as well as to provide the administrator with ideas of how to improve the questions asked by the survey</w:t>
-      </w:r>
-    </w:p>
-    <w:p>
-      <w:pPr>
-        <w:rPr>
-          <w:rFonts w:ascii="Times New Roman" w:hAnsi="Times New Roman" w:cs="Times New Roman"/>
-        </w:rPr>
-      </w:pPr>
-    </w:p>
-    <w:p>
-      <w:pPr>
-        <w:pStyle w:val="Heading3"/>
-      </w:pPr>
-      <w:bookmarkStart w:id="21" w:name="_Toc504478148"/>
-      <w:r>
-        <w:rPr>
-          <w:rFonts w:ascii="Times New Roman" w:hAnsi="Times New Roman" w:cs="Times New Roman"/>
-          <w:color w:val="C00000"/>
-        </w:rPr>
-        <w:t>8.1.7 Functional Requirement 1.7</w:t>
-      </w:r>
-      <w:bookmarkEnd w:id="21"/>
     </w:p>
     <w:p>
       <w:pPr>
@@ -6973,7 +6916,7 @@
       <w:pPr>
         <w:pStyle w:val="Heading2"/>
       </w:pPr>
-      <w:bookmarkStart w:id="22" w:name="_Toc504478149"/>
+      <w:bookmarkStart w:id="21" w:name="_Toc504478149"/>
       <w:r>
         <w:rPr>
           <w:rFonts w:ascii="Times New Roman" w:hAnsi="Times New Roman" w:cs="Times New Roman"/>
@@ -6982,34 +6925,34 @@
         </w:rPr>
         <w:t>8.2 User Class - The Administrator</w:t>
       </w:r>
+      <w:bookmarkEnd w:id="21"/>
+    </w:p>
+    <w:p>
+      <w:pPr>
+        <w:spacing w:after="0" w:line="240" w:lineRule="auto"/>
+        <w:rPr>
+          <w:rFonts w:ascii="Times New Roman" w:hAnsi="Times New Roman" w:cs="Times New Roman"/>
+          <w:color w:val="2F5496" w:themeColor="accent1" w:themeShade="BF"/>
+        </w:rPr>
+      </w:pPr>
+    </w:p>
+    <w:p>
+      <w:pPr>
+        <w:pStyle w:val="Heading3"/>
+        <w:rPr>
+          <w:rFonts w:ascii="Times New Roman" w:hAnsi="Times New Roman" w:cs="Times New Roman"/>
+          <w:color w:val="C00000"/>
+        </w:rPr>
+      </w:pPr>
+      <w:bookmarkStart w:id="22" w:name="_Toc504478150"/>
+      <w:r>
+        <w:rPr>
+          <w:rFonts w:ascii="Times New Roman" w:hAnsi="Times New Roman" w:cs="Times New Roman"/>
+          <w:color w:val="C00000"/>
+        </w:rPr>
+        <w:t>8.2.1 Functional Requirement 2.1</w:t>
+      </w:r>
       <w:bookmarkEnd w:id="22"/>
-    </w:p>
-    <w:p>
-      <w:pPr>
-        <w:spacing w:after="0" w:line="240" w:lineRule="auto"/>
-        <w:rPr>
-          <w:rFonts w:ascii="Times New Roman" w:hAnsi="Times New Roman" w:cs="Times New Roman"/>
-          <w:color w:val="2F5496" w:themeColor="accent1" w:themeShade="BF"/>
-        </w:rPr>
-      </w:pPr>
-    </w:p>
-    <w:p>
-      <w:pPr>
-        <w:pStyle w:val="Heading3"/>
-        <w:rPr>
-          <w:rFonts w:ascii="Times New Roman" w:hAnsi="Times New Roman" w:cs="Times New Roman"/>
-          <w:color w:val="C00000"/>
-        </w:rPr>
-      </w:pPr>
-      <w:bookmarkStart w:id="23" w:name="_Toc504478150"/>
-      <w:r>
-        <w:rPr>
-          <w:rFonts w:ascii="Times New Roman" w:hAnsi="Times New Roman" w:cs="Times New Roman"/>
-          <w:color w:val="C00000"/>
-        </w:rPr>
-        <w:t>8.2.1 Functional Requirement 2.1</w:t>
-      </w:r>
-      <w:bookmarkEnd w:id="23"/>
     </w:p>
     <w:p>
       <w:pPr>
@@ -7106,7 +7049,7 @@
           <w:color w:val="C00000"/>
         </w:rPr>
       </w:pPr>
-      <w:bookmarkStart w:id="24" w:name="_Toc504478151"/>
+      <w:bookmarkStart w:id="23" w:name="_Toc504478151"/>
       <w:r>
         <w:rPr>
           <w:rFonts w:ascii="Times New Roman" w:hAnsi="Times New Roman" w:cs="Times New Roman"/>
@@ -7114,7 +7057,7 @@
         </w:rPr>
         <w:t>8.2.2 Functional Requirement 2.2</w:t>
       </w:r>
-      <w:bookmarkEnd w:id="24"/>
+      <w:bookmarkEnd w:id="23"/>
     </w:p>
     <w:p>
       <w:pPr>
@@ -7210,7 +7153,7 @@
       <w:pPr>
         <w:pStyle w:val="Heading3"/>
       </w:pPr>
-      <w:bookmarkStart w:id="25" w:name="_Toc504478152"/>
+      <w:bookmarkStart w:id="24" w:name="_Toc504478152"/>
       <w:r>
         <w:rPr>
           <w:rFonts w:ascii="Times New Roman" w:hAnsi="Times New Roman" w:cs="Times New Roman"/>
@@ -7218,7 +7161,7 @@
         </w:rPr>
         <w:t>8.2.3 Functional Requirement 2.3</w:t>
       </w:r>
-      <w:bookmarkEnd w:id="25"/>
+      <w:bookmarkEnd w:id="24"/>
     </w:p>
     <w:p>
       <w:pPr>
@@ -7316,7 +7259,7 @@
           <w:color w:val="C00000"/>
         </w:rPr>
       </w:pPr>
-      <w:bookmarkStart w:id="26" w:name="_Toc504478153"/>
+      <w:bookmarkStart w:id="25" w:name="_Toc504478153"/>
       <w:r>
         <w:rPr>
           <w:rFonts w:ascii="Times New Roman" w:hAnsi="Times New Roman" w:cs="Times New Roman"/>
@@ -7324,7 +7267,7 @@
         </w:rPr>
         <w:t>8.2.4 Functional Requirement 2.4</w:t>
       </w:r>
-      <w:bookmarkEnd w:id="26"/>
+      <w:bookmarkEnd w:id="25"/>
     </w:p>
     <w:p>
       <w:pPr>
@@ -7422,7 +7365,7 @@
           <w:color w:val="C00000"/>
         </w:rPr>
       </w:pPr>
-      <w:bookmarkStart w:id="27" w:name="_Toc504478154"/>
+      <w:bookmarkStart w:id="26" w:name="_Toc504478154"/>
       <w:r>
         <w:rPr>
           <w:rFonts w:ascii="Times New Roman" w:hAnsi="Times New Roman" w:cs="Times New Roman"/>
@@ -7430,7 +7373,7 @@
         </w:rPr>
         <w:t>8.2.5 Functional Requirement 2.5</w:t>
       </w:r>
-      <w:bookmarkEnd w:id="27"/>
+      <w:bookmarkEnd w:id="26"/>
     </w:p>
     <w:p>
       <w:pPr>
@@ -7528,7 +7471,7 @@
           <w:color w:val="C00000"/>
         </w:rPr>
       </w:pPr>
-      <w:bookmarkStart w:id="28" w:name="_Toc504478155"/>
+      <w:bookmarkStart w:id="27" w:name="_Toc504478155"/>
       <w:r>
         <w:rPr>
           <w:rFonts w:ascii="Times New Roman" w:hAnsi="Times New Roman" w:cs="Times New Roman"/>
@@ -7536,7 +7479,7 @@
         </w:rPr>
         <w:t>8.2.6 Functional Requirement 2.6</w:t>
       </w:r>
-      <w:bookmarkEnd w:id="28"/>
+      <w:bookmarkEnd w:id="27"/>
     </w:p>
     <w:p>
       <w:pPr>
@@ -7644,7 +7587,7 @@
           <w:color w:val="C00000"/>
         </w:rPr>
       </w:pPr>
-      <w:bookmarkStart w:id="29" w:name="_Toc504478156"/>
+      <w:bookmarkStart w:id="28" w:name="_Toc504478156"/>
       <w:r>
         <w:rPr>
           <w:rFonts w:ascii="Times New Roman" w:hAnsi="Times New Roman" w:cs="Times New Roman"/>
@@ -7652,7 +7595,7 @@
         </w:rPr>
         <w:t>8.2.7 Functional Requirement 2.7</w:t>
       </w:r>
-      <w:bookmarkEnd w:id="29"/>
+      <w:bookmarkEnd w:id="28"/>
     </w:p>
     <w:p>
       <w:pPr>
@@ -7750,7 +7693,7 @@
           <w:color w:val="C00000"/>
         </w:rPr>
       </w:pPr>
-      <w:bookmarkStart w:id="30" w:name="_Toc504478157"/>
+      <w:bookmarkStart w:id="29" w:name="_Toc504478157"/>
       <w:r>
         <w:rPr>
           <w:rFonts w:ascii="Times New Roman" w:hAnsi="Times New Roman" w:cs="Times New Roman"/>
@@ -7758,7 +7701,7 @@
         </w:rPr>
         <w:t>8.2.8 Functional Requirement 2.8</w:t>
       </w:r>
-      <w:bookmarkEnd w:id="30"/>
+      <w:bookmarkEnd w:id="29"/>
     </w:p>
     <w:p>
       <w:pPr>
@@ -7852,7 +7795,7 @@
           <w:color w:val="C00000"/>
         </w:rPr>
       </w:pPr>
-      <w:bookmarkStart w:id="31" w:name="_Toc504478158"/>
+      <w:bookmarkStart w:id="30" w:name="_Toc504478158"/>
       <w:r>
         <w:rPr>
           <w:rFonts w:ascii="Times New Roman" w:hAnsi="Times New Roman" w:cs="Times New Roman"/>
@@ -7861,6 +7804,95 @@
         <w:lastRenderedPageBreak/>
         <w:t>8.2.9 Functional Requirement 2.9</w:t>
       </w:r>
+      <w:bookmarkEnd w:id="30"/>
+    </w:p>
+    <w:p>
+      <w:pPr>
+        <w:spacing w:after="0" w:line="240" w:lineRule="auto"/>
+        <w:rPr>
+          <w:rFonts w:hint="eastAsia"/>
+        </w:rPr>
+      </w:pPr>
+      <w:r>
+        <w:rPr>
+          <w:rFonts w:ascii="Times New Roman" w:hAnsi="Times New Roman" w:cs="Times New Roman"/>
+          <w:b/>
+        </w:rPr>
+        <w:t>USE CASE</w:t>
+      </w:r>
+      <w:r>
+        <w:rPr>
+          <w:rFonts w:ascii="Times New Roman" w:hAnsi="Times New Roman" w:cs="Times New Roman"/>
+        </w:rPr>
+        <w:t>: Remove question in database</w:t>
+      </w:r>
+    </w:p>
+    <w:p>
+      <w:pPr>
+        <w:spacing w:after="0" w:line="240" w:lineRule="auto"/>
+        <w:rPr>
+          <w:rFonts w:hint="eastAsia"/>
+        </w:rPr>
+      </w:pPr>
+      <w:r>
+        <w:rPr>
+          <w:rFonts w:ascii="Times New Roman" w:hAnsi="Times New Roman" w:cs="Times New Roman"/>
+          <w:b/>
+        </w:rPr>
+        <w:t>DESCRIPTION</w:t>
+      </w:r>
+      <w:r>
+        <w:rPr>
+          <w:rFonts w:ascii="Times New Roman" w:hAnsi="Times New Roman" w:cs="Times New Roman"/>
+        </w:rPr>
+        <w:t>: An administrator will be able to remove questions in the database via a simple form</w:t>
+      </w:r>
+    </w:p>
+    <w:p>
+      <w:pPr>
+        <w:spacing w:after="0" w:line="240" w:lineRule="auto"/>
+        <w:rPr>
+          <w:rFonts w:hint="eastAsia"/>
+        </w:rPr>
+      </w:pPr>
+      <w:r>
+        <w:rPr>
+          <w:rFonts w:ascii="Times New Roman" w:hAnsi="Times New Roman" w:cs="Times New Roman"/>
+          <w:b/>
+        </w:rPr>
+        <w:t>WHY</w:t>
+      </w:r>
+      <w:r>
+        <w:rPr>
+          <w:rFonts w:ascii="Times New Roman" w:hAnsi="Times New Roman" w:cs="Times New Roman"/>
+        </w:rPr>
+        <w:t>: To enable the administrator to remove incorrect or unneeded questions</w:t>
+      </w:r>
+    </w:p>
+    <w:p>
+      <w:pPr>
+        <w:spacing w:after="0" w:line="240" w:lineRule="auto"/>
+        <w:rPr>
+          <w:rFonts w:ascii="Times New Roman" w:hAnsi="Times New Roman" w:cs="Times New Roman"/>
+        </w:rPr>
+      </w:pPr>
+    </w:p>
+    <w:p>
+      <w:pPr>
+        <w:pStyle w:val="Heading3"/>
+        <w:rPr>
+          <w:rFonts w:ascii="Times New Roman" w:hAnsi="Times New Roman" w:cs="Times New Roman"/>
+          <w:color w:val="C00000"/>
+        </w:rPr>
+      </w:pPr>
+      <w:bookmarkStart w:id="31" w:name="_Toc504478159"/>
+      <w:r>
+        <w:rPr>
+          <w:rFonts w:ascii="Times New Roman" w:hAnsi="Times New Roman" w:cs="Times New Roman"/>
+          <w:color w:val="C00000"/>
+        </w:rPr>
+        <w:t>8.2.10 Functional Requirement 2.10</w:t>
+      </w:r>
       <w:bookmarkEnd w:id="31"/>
     </w:p>
     <w:p>
@@ -7881,7 +7913,7 @@
         <w:rPr>
           <w:rFonts w:ascii="Times New Roman" w:hAnsi="Times New Roman" w:cs="Times New Roman"/>
         </w:rPr>
-        <w:t>: Remove question in database</w:t>
+        <w:t>: Edit question in the database</w:t>
       </w:r>
     </w:p>
     <w:p>
@@ -7902,7 +7934,7 @@
         <w:rPr>
           <w:rFonts w:ascii="Times New Roman" w:hAnsi="Times New Roman" w:cs="Times New Roman"/>
         </w:rPr>
-        <w:t>: An administrator will be able to remove questions in the database via a simple form</w:t>
+        <w:t>: An administrator will be able to edit questions in the database via a simple form</w:t>
       </w:r>
     </w:p>
     <w:p>
@@ -7923,7 +7955,7 @@
         <w:rPr>
           <w:rFonts w:ascii="Times New Roman" w:hAnsi="Times New Roman" w:cs="Times New Roman"/>
         </w:rPr>
-        <w:t>: To enable the administrator to remove incorrect or unneeded questions</w:t>
+        <w:t>: To enable the administrator to edit existing</w:t>
       </w:r>
     </w:p>
     <w:p>
@@ -7942,13 +7974,13 @@
           <w:color w:val="C00000"/>
         </w:rPr>
       </w:pPr>
-      <w:bookmarkStart w:id="32" w:name="_Toc504478159"/>
+      <w:bookmarkStart w:id="32" w:name="_Toc504478160"/>
       <w:r>
         <w:rPr>
           <w:rFonts w:ascii="Times New Roman" w:hAnsi="Times New Roman" w:cs="Times New Roman"/>
           <w:color w:val="C00000"/>
         </w:rPr>
-        <w:t>8.2.10 Functional Requirement 2.10</w:t>
+        <w:t>8.2.11 Functional Requirement 2.11</w:t>
       </w:r>
       <w:bookmarkEnd w:id="32"/>
     </w:p>
@@ -7970,7 +8002,7 @@
         <w:rPr>
           <w:rFonts w:ascii="Times New Roman" w:hAnsi="Times New Roman" w:cs="Times New Roman"/>
         </w:rPr>
-        <w:t>: Edit question in the database</w:t>
+        <w:t>: View questions in the database</w:t>
       </w:r>
     </w:p>
     <w:p>
@@ -7991,7 +8023,7 @@
         <w:rPr>
           <w:rFonts w:ascii="Times New Roman" w:hAnsi="Times New Roman" w:cs="Times New Roman"/>
         </w:rPr>
-        <w:t>: An administrator will be able to edit questions in the database via a simple form</w:t>
+        <w:t>: An administrator will be able to view questions in the database via a simple form</w:t>
       </w:r>
     </w:p>
     <w:p>
@@ -8012,7 +8044,7 @@
         <w:rPr>
           <w:rFonts w:ascii="Times New Roman" w:hAnsi="Times New Roman" w:cs="Times New Roman"/>
         </w:rPr>
-        <w:t>: To enable the administrator to edit existing</w:t>
+        <w:t>: To enable the administrator to access questions for the survey</w:t>
       </w:r>
     </w:p>
     <w:p>
@@ -8031,13 +8063,13 @@
           <w:color w:val="C00000"/>
         </w:rPr>
       </w:pPr>
-      <w:bookmarkStart w:id="33" w:name="_Toc504478160"/>
+      <w:bookmarkStart w:id="33" w:name="_Toc504478161"/>
       <w:r>
         <w:rPr>
           <w:rFonts w:ascii="Times New Roman" w:hAnsi="Times New Roman" w:cs="Times New Roman"/>
           <w:color w:val="C00000"/>
         </w:rPr>
-        <w:t>8.2.11 Functional Requirement 2.11</w:t>
+        <w:t>8.2.12 Functional Requirement 2.12</w:t>
       </w:r>
       <w:bookmarkEnd w:id="33"/>
     </w:p>
@@ -8059,7 +8091,7 @@
         <w:rPr>
           <w:rFonts w:ascii="Times New Roman" w:hAnsi="Times New Roman" w:cs="Times New Roman"/>
         </w:rPr>
-        <w:t>: View questions in the database</w:t>
+        <w:t>: View specific questions in the database</w:t>
       </w:r>
     </w:p>
     <w:p>
@@ -8080,7 +8112,7 @@
         <w:rPr>
           <w:rFonts w:ascii="Times New Roman" w:hAnsi="Times New Roman" w:cs="Times New Roman"/>
         </w:rPr>
-        <w:t>: An administrator will be able to view questions in the database via a simple form</w:t>
+        <w:t>: An administrator will be able to view all questions meeting custom-defined criteria in the database via a simple form</w:t>
       </w:r>
     </w:p>
     <w:p>
@@ -8101,7 +8133,7 @@
         <w:rPr>
           <w:rFonts w:ascii="Times New Roman" w:hAnsi="Times New Roman" w:cs="Times New Roman"/>
         </w:rPr>
-        <w:t>: To enable the administrator to access questions for the survey</w:t>
+        <w:t>: To enable the administrator to view all questions matching criteria for review</w:t>
       </w:r>
     </w:p>
     <w:p>
@@ -8120,13 +8152,13 @@
           <w:color w:val="C00000"/>
         </w:rPr>
       </w:pPr>
-      <w:bookmarkStart w:id="34" w:name="_Toc504478161"/>
+      <w:bookmarkStart w:id="34" w:name="_Toc504478162"/>
       <w:r>
         <w:rPr>
           <w:rFonts w:ascii="Times New Roman" w:hAnsi="Times New Roman" w:cs="Times New Roman"/>
           <w:color w:val="C00000"/>
         </w:rPr>
-        <w:t>8.2.12 Functional Requirement 2.12</w:t>
+        <w:t>8.2.13 Functional Requirement 2.13</w:t>
       </w:r>
       <w:bookmarkEnd w:id="34"/>
     </w:p>
@@ -8148,7 +8180,7 @@
         <w:rPr>
           <w:rFonts w:ascii="Times New Roman" w:hAnsi="Times New Roman" w:cs="Times New Roman"/>
         </w:rPr>
-        <w:t>: View specific questions in the database</w:t>
+        <w:t>: View results in the database</w:t>
       </w:r>
     </w:p>
     <w:p>
@@ -8169,7 +8201,7 @@
         <w:rPr>
           <w:rFonts w:ascii="Times New Roman" w:hAnsi="Times New Roman" w:cs="Times New Roman"/>
         </w:rPr>
-        <w:t>: An administrator will be able to view all questions meeting custom-defined criteria in the database via a simple form</w:t>
+        <w:t>: An administrator will be able to view the results of surveys via a simple form</w:t>
       </w:r>
     </w:p>
     <w:p>
@@ -8184,19 +8216,206 @@
           <w:rFonts w:ascii="Times New Roman" w:hAnsi="Times New Roman" w:cs="Times New Roman"/>
           <w:b/>
         </w:rPr>
+        <w:t>WHY:</w:t>
+      </w:r>
+      <w:r>
+        <w:rPr>
+          <w:rFonts w:ascii="Times New Roman" w:hAnsi="Times New Roman" w:cs="Times New Roman"/>
+        </w:rPr>
+        <w:t xml:space="preserve"> To enable the administrator to view/collect the results of the surveys</w:t>
+      </w:r>
+    </w:p>
+    <w:p>
+      <w:pPr>
+        <w:spacing w:after="0" w:line="240" w:lineRule="auto"/>
+        <w:rPr>
+          <w:rFonts w:ascii="Times New Roman" w:hAnsi="Times New Roman" w:cs="Times New Roman"/>
+        </w:rPr>
+      </w:pPr>
+    </w:p>
+    <w:p>
+      <w:pPr>
+        <w:spacing w:after="0" w:line="240" w:lineRule="auto"/>
+        <w:rPr>
+          <w:rFonts w:ascii="Times New Roman" w:hAnsi="Times New Roman" w:cs="Times New Roman"/>
+          <w:color w:val="2F5496" w:themeColor="accent1" w:themeShade="BF"/>
+        </w:rPr>
+      </w:pPr>
+    </w:p>
+    <w:p>
+      <w:pPr>
+        <w:pStyle w:val="Heading3"/>
+        <w:rPr>
+          <w:rFonts w:ascii="Times New Roman" w:hAnsi="Times New Roman" w:cs="Times New Roman"/>
+          <w:color w:val="C00000"/>
+        </w:rPr>
+      </w:pPr>
+      <w:bookmarkStart w:id="35" w:name="_Toc504478163"/>
+      <w:r>
+        <w:rPr>
+          <w:rFonts w:ascii="Times New Roman" w:hAnsi="Times New Roman" w:cs="Times New Roman"/>
+          <w:color w:val="C00000"/>
+        </w:rPr>
+        <w:t>8.2.14 Functional Requirement 2.14</w:t>
+      </w:r>
+      <w:bookmarkEnd w:id="35"/>
+    </w:p>
+    <w:p>
+      <w:pPr>
+        <w:spacing w:after="0" w:line="240" w:lineRule="auto"/>
+        <w:rPr>
+          <w:rFonts w:hint="eastAsia"/>
+        </w:rPr>
+      </w:pPr>
+      <w:r>
+        <w:rPr>
+          <w:rFonts w:ascii="Times New Roman" w:hAnsi="Times New Roman" w:cs="Times New Roman"/>
+          <w:b/>
+        </w:rPr>
+        <w:t>USE CASE</w:t>
+      </w:r>
+      <w:r>
+        <w:rPr>
+          <w:rFonts w:ascii="Times New Roman" w:hAnsi="Times New Roman" w:cs="Times New Roman"/>
+        </w:rPr>
+        <w:t>: View specific results in the database</w:t>
+      </w:r>
+    </w:p>
+    <w:p>
+      <w:pPr>
+        <w:spacing w:after="0" w:line="240" w:lineRule="auto"/>
+        <w:rPr>
+          <w:rFonts w:hint="eastAsia"/>
+        </w:rPr>
+      </w:pPr>
+      <w:r>
+        <w:rPr>
+          <w:rFonts w:ascii="Times New Roman" w:hAnsi="Times New Roman" w:cs="Times New Roman"/>
+          <w:b/>
+        </w:rPr>
+        <w:t>DESCRIPTION</w:t>
+      </w:r>
+      <w:r>
+        <w:rPr>
+          <w:rFonts w:ascii="Times New Roman" w:hAnsi="Times New Roman" w:cs="Times New Roman"/>
+        </w:rPr>
+        <w:t>: An administrator will be able to view the results of surveys matching custom-defined criteria via a simple form</w:t>
+      </w:r>
+    </w:p>
+    <w:p>
+      <w:pPr>
+        <w:spacing w:after="0" w:line="240" w:lineRule="auto"/>
+        <w:rPr>
+          <w:rFonts w:hint="eastAsia"/>
+        </w:rPr>
+      </w:pPr>
+      <w:r>
+        <w:rPr>
+          <w:rFonts w:ascii="Times New Roman" w:hAnsi="Times New Roman" w:cs="Times New Roman"/>
+          <w:b/>
+        </w:rPr>
         <w:t>WHY</w:t>
       </w:r>
       <w:r>
         <w:rPr>
           <w:rFonts w:ascii="Times New Roman" w:hAnsi="Times New Roman" w:cs="Times New Roman"/>
         </w:rPr>
-        <w:t>: To enable the administrator to view all questions matching criteria for review</w:t>
-      </w:r>
+        <w:t>: To enable the administrator to view specific results of the surveys matching a given criteria</w:t>
+      </w:r>
+    </w:p>
+    <w:p>
+      <w:pPr>
+        <w:pStyle w:val="Heading3"/>
+        <w:rPr>
+          <w:rFonts w:ascii="Times New Roman" w:hAnsi="Times New Roman" w:cs="Times New Roman"/>
+        </w:rPr>
+      </w:pPr>
+    </w:p>
+    <w:p>
+      <w:pPr>
+        <w:pStyle w:val="Heading3"/>
+        <w:rPr>
+          <w:rFonts w:ascii="Times New Roman" w:hAnsi="Times New Roman" w:cs="Times New Roman"/>
+          <w:color w:val="C00000"/>
+        </w:rPr>
+      </w:pPr>
+      <w:bookmarkStart w:id="36" w:name="_Toc504478164"/>
+      <w:r>
+        <w:rPr>
+          <w:rFonts w:ascii="Times New Roman" w:hAnsi="Times New Roman" w:cs="Times New Roman"/>
+          <w:color w:val="C00000"/>
+        </w:rPr>
+        <w:t>8.2.15 Functional Requirement 2.15</w:t>
+      </w:r>
+      <w:bookmarkEnd w:id="36"/>
     </w:p>
     <w:p>
       <w:pPr>
         <w:spacing w:after="0" w:line="240" w:lineRule="auto"/>
         <w:rPr>
+          <w:rFonts w:hint="eastAsia"/>
+        </w:rPr>
+      </w:pPr>
+      <w:r>
+        <w:rPr>
+          <w:rFonts w:ascii="Times New Roman" w:hAnsi="Times New Roman" w:cs="Times New Roman"/>
+          <w:b/>
+        </w:rPr>
+        <w:t>USE CASE</w:t>
+      </w:r>
+      <w:r>
+        <w:rPr>
+          <w:rFonts w:ascii="Times New Roman" w:hAnsi="Times New Roman" w:cs="Times New Roman"/>
+        </w:rPr>
+        <w:t>: View pin/dept. name pair</w:t>
+      </w:r>
+    </w:p>
+    <w:p>
+      <w:pPr>
+        <w:spacing w:after="0" w:line="240" w:lineRule="auto"/>
+        <w:rPr>
+          <w:rFonts w:hint="eastAsia"/>
+        </w:rPr>
+      </w:pPr>
+      <w:r>
+        <w:rPr>
+          <w:rFonts w:ascii="Times New Roman" w:hAnsi="Times New Roman" w:cs="Times New Roman"/>
+          <w:b/>
+        </w:rPr>
+        <w:t>DESCRIPTION</w:t>
+      </w:r>
+      <w:r>
+        <w:rPr>
+          <w:rFonts w:ascii="Times New Roman" w:hAnsi="Times New Roman" w:cs="Times New Roman"/>
+        </w:rPr>
+        <w:t>: An administrator will be able to view pin/dept. name pairs</w:t>
+      </w:r>
+    </w:p>
+    <w:p>
+      <w:pPr>
+        <w:spacing w:after="0" w:line="240" w:lineRule="auto"/>
+        <w:rPr>
+          <w:rFonts w:hint="eastAsia"/>
+        </w:rPr>
+      </w:pPr>
+      <w:r>
+        <w:rPr>
+          <w:rFonts w:ascii="Times New Roman" w:hAnsi="Times New Roman" w:cs="Times New Roman"/>
+          <w:b/>
+        </w:rPr>
+        <w:t>WHY</w:t>
+      </w:r>
+      <w:r>
+        <w:rPr>
+          <w:rFonts w:ascii="Times New Roman" w:hAnsi="Times New Roman" w:cs="Times New Roman"/>
+        </w:rPr>
+        <w:t>: To enable the administrator to view which pin corresponds to which department</w:t>
+      </w:r>
+    </w:p>
+    <w:p>
+      <w:pPr>
+        <w:spacing w:after="0" w:line="240" w:lineRule="auto"/>
+        <w:rPr>
           <w:rFonts w:ascii="Times New Roman" w:hAnsi="Times New Roman" w:cs="Times New Roman"/>
         </w:rPr>
       </w:pPr>
@@ -8209,291 +8428,15 @@
           <w:color w:val="C00000"/>
         </w:rPr>
       </w:pPr>
-      <w:bookmarkStart w:id="35" w:name="_Toc504478162"/>
+      <w:bookmarkStart w:id="37" w:name="_Toc504478165"/>
       <w:r>
         <w:rPr>
           <w:rFonts w:ascii="Times New Roman" w:hAnsi="Times New Roman" w:cs="Times New Roman"/>
           <w:color w:val="C00000"/>
         </w:rPr>
-        <w:t>8.2.13 Functional Requirement 2.13</w:t>
-      </w:r>
-      <w:bookmarkEnd w:id="35"/>
-    </w:p>
-    <w:p>
-      <w:pPr>
-        <w:spacing w:after="0" w:line="240" w:lineRule="auto"/>
-        <w:rPr>
-          <w:rFonts w:hint="eastAsia"/>
-        </w:rPr>
-      </w:pPr>
-      <w:r>
-        <w:rPr>
-          <w:rFonts w:ascii="Times New Roman" w:hAnsi="Times New Roman" w:cs="Times New Roman"/>
-          <w:b/>
-        </w:rPr>
-        <w:t>USE CASE</w:t>
-      </w:r>
-      <w:r>
-        <w:rPr>
-          <w:rFonts w:ascii="Times New Roman" w:hAnsi="Times New Roman" w:cs="Times New Roman"/>
-        </w:rPr>
-        <w:t>: View results in the database</w:t>
-      </w:r>
-    </w:p>
-    <w:p>
-      <w:pPr>
-        <w:spacing w:after="0" w:line="240" w:lineRule="auto"/>
-        <w:rPr>
-          <w:rFonts w:hint="eastAsia"/>
-        </w:rPr>
-      </w:pPr>
-      <w:r>
-        <w:rPr>
-          <w:rFonts w:ascii="Times New Roman" w:hAnsi="Times New Roman" w:cs="Times New Roman"/>
-          <w:b/>
-        </w:rPr>
-        <w:t>DESCRIPTION</w:t>
-      </w:r>
-      <w:r>
-        <w:rPr>
-          <w:rFonts w:ascii="Times New Roman" w:hAnsi="Times New Roman" w:cs="Times New Roman"/>
-        </w:rPr>
-        <w:t>: An administrator will be able to view the results of surveys via a simple form</w:t>
-      </w:r>
-    </w:p>
-    <w:p>
-      <w:pPr>
-        <w:spacing w:after="0" w:line="240" w:lineRule="auto"/>
-        <w:rPr>
-          <w:rFonts w:hint="eastAsia"/>
-        </w:rPr>
-      </w:pPr>
-      <w:r>
-        <w:rPr>
-          <w:rFonts w:ascii="Times New Roman" w:hAnsi="Times New Roman" w:cs="Times New Roman"/>
-          <w:b/>
-        </w:rPr>
-        <w:t>WHY:</w:t>
-      </w:r>
-      <w:r>
-        <w:rPr>
-          <w:rFonts w:ascii="Times New Roman" w:hAnsi="Times New Roman" w:cs="Times New Roman"/>
-        </w:rPr>
-        <w:t xml:space="preserve"> To enable the administrator to view/collect the results of the surveys</w:t>
-      </w:r>
-    </w:p>
-    <w:p>
-      <w:pPr>
-        <w:spacing w:after="0" w:line="240" w:lineRule="auto"/>
-        <w:rPr>
-          <w:rFonts w:ascii="Times New Roman" w:hAnsi="Times New Roman" w:cs="Times New Roman"/>
-        </w:rPr>
-      </w:pPr>
-    </w:p>
-    <w:p>
-      <w:pPr>
-        <w:spacing w:after="0" w:line="240" w:lineRule="auto"/>
-        <w:rPr>
-          <w:rFonts w:ascii="Times New Roman" w:hAnsi="Times New Roman" w:cs="Times New Roman"/>
-          <w:color w:val="2F5496" w:themeColor="accent1" w:themeShade="BF"/>
-        </w:rPr>
-      </w:pPr>
-    </w:p>
-    <w:p>
-      <w:pPr>
-        <w:pStyle w:val="Heading3"/>
-        <w:rPr>
-          <w:rFonts w:ascii="Times New Roman" w:hAnsi="Times New Roman" w:cs="Times New Roman"/>
-          <w:color w:val="C00000"/>
-        </w:rPr>
-      </w:pPr>
-      <w:bookmarkStart w:id="36" w:name="_Toc504478163"/>
-      <w:r>
-        <w:rPr>
-          <w:rFonts w:ascii="Times New Roman" w:hAnsi="Times New Roman" w:cs="Times New Roman"/>
-          <w:color w:val="C00000"/>
-        </w:rPr>
-        <w:t>8.2.14 Functional Requirement 2.14</w:t>
-      </w:r>
-      <w:bookmarkEnd w:id="36"/>
-    </w:p>
-    <w:p>
-      <w:pPr>
-        <w:spacing w:after="0" w:line="240" w:lineRule="auto"/>
-        <w:rPr>
-          <w:rFonts w:hint="eastAsia"/>
-        </w:rPr>
-      </w:pPr>
-      <w:r>
-        <w:rPr>
-          <w:rFonts w:ascii="Times New Roman" w:hAnsi="Times New Roman" w:cs="Times New Roman"/>
-          <w:b/>
-        </w:rPr>
-        <w:t>USE CASE</w:t>
-      </w:r>
-      <w:r>
-        <w:rPr>
-          <w:rFonts w:ascii="Times New Roman" w:hAnsi="Times New Roman" w:cs="Times New Roman"/>
-        </w:rPr>
-        <w:t>: View specific results in the database</w:t>
-      </w:r>
-    </w:p>
-    <w:p>
-      <w:pPr>
-        <w:spacing w:after="0" w:line="240" w:lineRule="auto"/>
-        <w:rPr>
-          <w:rFonts w:hint="eastAsia"/>
-        </w:rPr>
-      </w:pPr>
-      <w:r>
-        <w:rPr>
-          <w:rFonts w:ascii="Times New Roman" w:hAnsi="Times New Roman" w:cs="Times New Roman"/>
-          <w:b/>
-        </w:rPr>
-        <w:t>DESCRIPTION</w:t>
-      </w:r>
-      <w:r>
-        <w:rPr>
-          <w:rFonts w:ascii="Times New Roman" w:hAnsi="Times New Roman" w:cs="Times New Roman"/>
-        </w:rPr>
-        <w:t>: An administrator will be able to view the results of surveys matching custom-defined criteria via a simple form</w:t>
-      </w:r>
-    </w:p>
-    <w:p>
-      <w:pPr>
-        <w:spacing w:after="0" w:line="240" w:lineRule="auto"/>
-        <w:rPr>
-          <w:rFonts w:hint="eastAsia"/>
-        </w:rPr>
-      </w:pPr>
-      <w:r>
-        <w:rPr>
-          <w:rFonts w:ascii="Times New Roman" w:hAnsi="Times New Roman" w:cs="Times New Roman"/>
-          <w:b/>
-        </w:rPr>
-        <w:t>WHY</w:t>
-      </w:r>
-      <w:r>
-        <w:rPr>
-          <w:rFonts w:ascii="Times New Roman" w:hAnsi="Times New Roman" w:cs="Times New Roman"/>
-        </w:rPr>
-        <w:t>: To enable the administrator to view specific results of the surveys matching a given criteria</w:t>
-      </w:r>
-    </w:p>
-    <w:p>
-      <w:pPr>
-        <w:pStyle w:val="Heading3"/>
-        <w:rPr>
-          <w:rFonts w:ascii="Times New Roman" w:hAnsi="Times New Roman" w:cs="Times New Roman"/>
-        </w:rPr>
-      </w:pPr>
-    </w:p>
-    <w:p>
-      <w:pPr>
-        <w:pStyle w:val="Heading3"/>
-        <w:rPr>
-          <w:rFonts w:ascii="Times New Roman" w:hAnsi="Times New Roman" w:cs="Times New Roman"/>
-          <w:color w:val="C00000"/>
-        </w:rPr>
-      </w:pPr>
-      <w:bookmarkStart w:id="37" w:name="_Toc504478164"/>
-      <w:r>
-        <w:rPr>
-          <w:rFonts w:ascii="Times New Roman" w:hAnsi="Times New Roman" w:cs="Times New Roman"/>
-          <w:color w:val="C00000"/>
-        </w:rPr>
-        <w:t>8.2.15 Functional Requirement 2.15</w:t>
+        <w:t>8.2.16 Functional Requirement 2.16</w:t>
       </w:r>
       <w:bookmarkEnd w:id="37"/>
-    </w:p>
-    <w:p>
-      <w:pPr>
-        <w:spacing w:after="0" w:line="240" w:lineRule="auto"/>
-        <w:rPr>
-          <w:rFonts w:hint="eastAsia"/>
-        </w:rPr>
-      </w:pPr>
-      <w:r>
-        <w:rPr>
-          <w:rFonts w:ascii="Times New Roman" w:hAnsi="Times New Roman" w:cs="Times New Roman"/>
-          <w:b/>
-        </w:rPr>
-        <w:t>USE CASE</w:t>
-      </w:r>
-      <w:r>
-        <w:rPr>
-          <w:rFonts w:ascii="Times New Roman" w:hAnsi="Times New Roman" w:cs="Times New Roman"/>
-        </w:rPr>
-        <w:t>: View pin/dept. name pair</w:t>
-      </w:r>
-    </w:p>
-    <w:p>
-      <w:pPr>
-        <w:spacing w:after="0" w:line="240" w:lineRule="auto"/>
-        <w:rPr>
-          <w:rFonts w:hint="eastAsia"/>
-        </w:rPr>
-      </w:pPr>
-      <w:r>
-        <w:rPr>
-          <w:rFonts w:ascii="Times New Roman" w:hAnsi="Times New Roman" w:cs="Times New Roman"/>
-          <w:b/>
-        </w:rPr>
-        <w:t>DESCRIPTION</w:t>
-      </w:r>
-      <w:r>
-        <w:rPr>
-          <w:rFonts w:ascii="Times New Roman" w:hAnsi="Times New Roman" w:cs="Times New Roman"/>
-        </w:rPr>
-        <w:t>: An administrator will be able to view pin/dept. name pairs</w:t>
-      </w:r>
-    </w:p>
-    <w:p>
-      <w:pPr>
-        <w:spacing w:after="0" w:line="240" w:lineRule="auto"/>
-        <w:rPr>
-          <w:rFonts w:hint="eastAsia"/>
-        </w:rPr>
-      </w:pPr>
-      <w:r>
-        <w:rPr>
-          <w:rFonts w:ascii="Times New Roman" w:hAnsi="Times New Roman" w:cs="Times New Roman"/>
-          <w:b/>
-        </w:rPr>
-        <w:t>WHY</w:t>
-      </w:r>
-      <w:r>
-        <w:rPr>
-          <w:rFonts w:ascii="Times New Roman" w:hAnsi="Times New Roman" w:cs="Times New Roman"/>
-        </w:rPr>
-        <w:t>: To enable the administrator to view which pin corresponds to which department</w:t>
-      </w:r>
-    </w:p>
-    <w:p>
-      <w:pPr>
-        <w:spacing w:after="0" w:line="240" w:lineRule="auto"/>
-        <w:rPr>
-          <w:rFonts w:ascii="Times New Roman" w:hAnsi="Times New Roman" w:cs="Times New Roman"/>
-        </w:rPr>
-      </w:pPr>
-    </w:p>
-    <w:p>
-      <w:pPr>
-        <w:pStyle w:val="Heading3"/>
-        <w:rPr>
-          <w:rFonts w:ascii="Times New Roman" w:hAnsi="Times New Roman" w:cs="Times New Roman"/>
-          <w:color w:val="C00000"/>
-        </w:rPr>
-      </w:pPr>
-      <w:bookmarkStart w:id="38" w:name="_Toc504478165"/>
-      <w:r>
-        <w:rPr>
-          <w:rFonts w:ascii="Times New Roman" w:hAnsi="Times New Roman" w:cs="Times New Roman"/>
-          <w:color w:val="C00000"/>
-        </w:rPr>
-        <w:t>8.2.16 Functional Requirement 2.16</w:t>
-      </w:r>
-      <w:bookmarkEnd w:id="38"/>
     </w:p>
     <w:p>
       <w:pPr>
@@ -8575,7 +8518,7 @@
           <w:color w:val="C00000"/>
         </w:rPr>
       </w:pPr>
-      <w:bookmarkStart w:id="39" w:name="_Toc504478166"/>
+      <w:bookmarkStart w:id="38" w:name="_Toc504478166"/>
       <w:r>
         <w:rPr>
           <w:rFonts w:ascii="Times New Roman" w:hAnsi="Times New Roman" w:cs="Times New Roman"/>
@@ -8583,13 +8526,102 @@
         </w:rPr>
         <w:t>8.2.17 Functional Requirement 2.17</w:t>
       </w:r>
+      <w:bookmarkEnd w:id="38"/>
+    </w:p>
+    <w:p>
+      <w:pPr>
+        <w:spacing w:after="0" w:line="240" w:lineRule="auto"/>
+        <w:rPr>
+          <w:rFonts w:ascii="Times New Roman" w:hAnsi="Times New Roman" w:cs="Times New Roman"/>
+        </w:rPr>
+      </w:pPr>
+      <w:r>
+        <w:rPr>
+          <w:rFonts w:ascii="Times New Roman" w:hAnsi="Times New Roman" w:cs="Times New Roman"/>
+          <w:b/>
+        </w:rPr>
+        <w:t>USE CASE</w:t>
+      </w:r>
+      <w:r>
+        <w:rPr>
+          <w:rFonts w:ascii="Times New Roman" w:hAnsi="Times New Roman" w:cs="Times New Roman"/>
+        </w:rPr>
+        <w:t>: Edit pin/dept. name pair.</w:t>
+      </w:r>
+    </w:p>
+    <w:p>
+      <w:pPr>
+        <w:spacing w:after="0" w:line="240" w:lineRule="auto"/>
+        <w:rPr>
+          <w:rFonts w:hint="eastAsia"/>
+        </w:rPr>
+      </w:pPr>
+      <w:r>
+        <w:rPr>
+          <w:rFonts w:ascii="Times New Roman" w:hAnsi="Times New Roman" w:cs="Times New Roman"/>
+          <w:b/>
+        </w:rPr>
+        <w:t>DESCRIPTION</w:t>
+      </w:r>
+      <w:r>
+        <w:rPr>
+          <w:rFonts w:ascii="Times New Roman" w:hAnsi="Times New Roman" w:cs="Times New Roman"/>
+        </w:rPr>
+        <w:t>: An administrator will be able to edit pin/dept. name pairs</w:t>
+      </w:r>
+    </w:p>
+    <w:p>
+      <w:pPr>
+        <w:spacing w:after="0" w:line="240" w:lineRule="auto"/>
+        <w:rPr>
+          <w:rFonts w:hint="eastAsia"/>
+        </w:rPr>
+      </w:pPr>
+      <w:r>
+        <w:rPr>
+          <w:rFonts w:ascii="Times New Roman" w:hAnsi="Times New Roman" w:cs="Times New Roman"/>
+          <w:b/>
+        </w:rPr>
+        <w:t>WHY</w:t>
+      </w:r>
+      <w:r>
+        <w:rPr>
+          <w:rFonts w:ascii="Times New Roman" w:hAnsi="Times New Roman" w:cs="Times New Roman"/>
+        </w:rPr>
+        <w:t>: To enable the administrator to edit existing pin/dept. pairs</w:t>
+      </w:r>
+    </w:p>
+    <w:p>
+      <w:pPr>
+        <w:spacing w:after="0" w:line="240" w:lineRule="auto"/>
+        <w:rPr>
+          <w:rFonts w:ascii="Times New Roman" w:hAnsi="Times New Roman" w:cs="Times New Roman"/>
+        </w:rPr>
+      </w:pPr>
+    </w:p>
+    <w:p>
+      <w:pPr>
+        <w:pStyle w:val="Heading3"/>
+        <w:rPr>
+          <w:rFonts w:ascii="Times New Roman" w:hAnsi="Times New Roman" w:cs="Times New Roman"/>
+          <w:color w:val="C00000"/>
+        </w:rPr>
+      </w:pPr>
+      <w:bookmarkStart w:id="39" w:name="_Toc504478167"/>
+      <w:r>
+        <w:rPr>
+          <w:rFonts w:ascii="Times New Roman" w:hAnsi="Times New Roman" w:cs="Times New Roman"/>
+          <w:color w:val="C00000"/>
+        </w:rPr>
+        <w:t>8.2.18 Functional Requirement 2.18</w:t>
+      </w:r>
       <w:bookmarkEnd w:id="39"/>
     </w:p>
     <w:p>
       <w:pPr>
         <w:spacing w:after="0" w:line="240" w:lineRule="auto"/>
         <w:rPr>
-          <w:rFonts w:ascii="Times New Roman" w:hAnsi="Times New Roman" w:cs="Times New Roman"/>
+          <w:rFonts w:hint="eastAsia"/>
         </w:rPr>
       </w:pPr>
       <w:r>
@@ -8603,7 +8635,7 @@
         <w:rPr>
           <w:rFonts w:ascii="Times New Roman" w:hAnsi="Times New Roman" w:cs="Times New Roman"/>
         </w:rPr>
-        <w:t>: Edit pin/dept. name pair.</w:t>
+        <w:t>: Delete pin/dept. name pair</w:t>
       </w:r>
     </w:p>
     <w:p>
@@ -8624,7 +8656,7 @@
         <w:rPr>
           <w:rFonts w:ascii="Times New Roman" w:hAnsi="Times New Roman" w:cs="Times New Roman"/>
         </w:rPr>
-        <w:t>: An administrator will be able to edit pin/dept. name pairs</w:t>
+        <w:t>: An administrator will be able to delete pin/dept. name pairs</w:t>
       </w:r>
     </w:p>
     <w:p>
@@ -8645,95 +8677,6 @@
         <w:rPr>
           <w:rFonts w:ascii="Times New Roman" w:hAnsi="Times New Roman" w:cs="Times New Roman"/>
         </w:rPr>
-        <w:t>: To enable the administrator to edit existing pin/dept. pairs</w:t>
-      </w:r>
-    </w:p>
-    <w:p>
-      <w:pPr>
-        <w:spacing w:after="0" w:line="240" w:lineRule="auto"/>
-        <w:rPr>
-          <w:rFonts w:ascii="Times New Roman" w:hAnsi="Times New Roman" w:cs="Times New Roman"/>
-        </w:rPr>
-      </w:pPr>
-    </w:p>
-    <w:p>
-      <w:pPr>
-        <w:pStyle w:val="Heading3"/>
-        <w:rPr>
-          <w:rFonts w:ascii="Times New Roman" w:hAnsi="Times New Roman" w:cs="Times New Roman"/>
-          <w:color w:val="C00000"/>
-        </w:rPr>
-      </w:pPr>
-      <w:bookmarkStart w:id="40" w:name="_Toc504478167"/>
-      <w:r>
-        <w:rPr>
-          <w:rFonts w:ascii="Times New Roman" w:hAnsi="Times New Roman" w:cs="Times New Roman"/>
-          <w:color w:val="C00000"/>
-        </w:rPr>
-        <w:t>8.2.18 Functional Requirement 2.18</w:t>
-      </w:r>
-      <w:bookmarkEnd w:id="40"/>
-    </w:p>
-    <w:p>
-      <w:pPr>
-        <w:spacing w:after="0" w:line="240" w:lineRule="auto"/>
-        <w:rPr>
-          <w:rFonts w:hint="eastAsia"/>
-        </w:rPr>
-      </w:pPr>
-      <w:r>
-        <w:rPr>
-          <w:rFonts w:ascii="Times New Roman" w:hAnsi="Times New Roman" w:cs="Times New Roman"/>
-          <w:b/>
-        </w:rPr>
-        <w:t>USE CASE</w:t>
-      </w:r>
-      <w:r>
-        <w:rPr>
-          <w:rFonts w:ascii="Times New Roman" w:hAnsi="Times New Roman" w:cs="Times New Roman"/>
-        </w:rPr>
-        <w:t>: Delete pin/dept. name pair</w:t>
-      </w:r>
-    </w:p>
-    <w:p>
-      <w:pPr>
-        <w:spacing w:after="0" w:line="240" w:lineRule="auto"/>
-        <w:rPr>
-          <w:rFonts w:hint="eastAsia"/>
-        </w:rPr>
-      </w:pPr>
-      <w:r>
-        <w:rPr>
-          <w:rFonts w:ascii="Times New Roman" w:hAnsi="Times New Roman" w:cs="Times New Roman"/>
-          <w:b/>
-        </w:rPr>
-        <w:t>DESCRIPTION</w:t>
-      </w:r>
-      <w:r>
-        <w:rPr>
-          <w:rFonts w:ascii="Times New Roman" w:hAnsi="Times New Roman" w:cs="Times New Roman"/>
-        </w:rPr>
-        <w:t>: An administrator will be able to delete pin/dept. name pairs</w:t>
-      </w:r>
-    </w:p>
-    <w:p>
-      <w:pPr>
-        <w:spacing w:after="0" w:line="240" w:lineRule="auto"/>
-        <w:rPr>
-          <w:rFonts w:hint="eastAsia"/>
-        </w:rPr>
-      </w:pPr>
-      <w:r>
-        <w:rPr>
-          <w:rFonts w:ascii="Times New Roman" w:hAnsi="Times New Roman" w:cs="Times New Roman"/>
-          <w:b/>
-        </w:rPr>
-        <w:t>WHY</w:t>
-      </w:r>
-      <w:r>
-        <w:rPr>
-          <w:rFonts w:ascii="Times New Roman" w:hAnsi="Times New Roman" w:cs="Times New Roman"/>
-        </w:rPr>
         <w:t>: To enable the administrator to delete existing pairs</w:t>
       </w:r>
       <w:r>
@@ -8744,7 +8687,7 @@
       <w:pPr>
         <w:pStyle w:val="Heading1"/>
       </w:pPr>
-      <w:bookmarkStart w:id="41" w:name="_Toc504478168"/>
+      <w:bookmarkStart w:id="40" w:name="_Toc504478168"/>
       <w:r>
         <w:rPr>
           <w:rFonts w:ascii="Times New Roman" w:hAnsi="Times New Roman" w:cs="Times New Roman"/>
@@ -8753,40 +8696,40 @@
         <w:lastRenderedPageBreak/>
         <w:t>9. Performance Requirements</w:t>
       </w:r>
+      <w:bookmarkEnd w:id="40"/>
+    </w:p>
+    <w:p>
+      <w:pPr>
+        <w:rPr>
+          <w:rFonts w:hint="eastAsia"/>
+        </w:rPr>
+      </w:pPr>
+      <w:r>
+        <w:rPr>
+          <w:rFonts w:ascii="Times New Roman" w:hAnsi="Times New Roman" w:cs="Times New Roman"/>
+        </w:rPr>
+        <w:t xml:space="preserve">The system will be able to handle any number of concurrent logins from any number of terminals.  As outlined by the client, </w:t>
+      </w:r>
+      <w:r>
+        <w:rPr>
+          <w:rFonts w:ascii="Times New Roman" w:hAnsi="Times New Roman" w:cs="Times New Roman"/>
+        </w:rPr>
+        <w:t>the survey should be simple enough that the user should be able to complete it in 5-7 minutes.</w:t>
+      </w:r>
+    </w:p>
+    <w:p>
+      <w:pPr>
+        <w:pStyle w:val="Heading1"/>
+      </w:pPr>
+      <w:bookmarkStart w:id="41" w:name="_Toc504478169"/>
+      <w:r>
+        <w:rPr>
+          <w:rFonts w:ascii="Times New Roman" w:hAnsi="Times New Roman" w:cs="Times New Roman"/>
+          <w:color w:val="C00000"/>
+        </w:rPr>
+        <w:t>10. Logical Database Requirements</w:t>
+      </w:r>
       <w:bookmarkEnd w:id="41"/>
-    </w:p>
-    <w:p>
-      <w:pPr>
-        <w:rPr>
-          <w:rFonts w:hint="eastAsia"/>
-        </w:rPr>
-      </w:pPr>
-      <w:r>
-        <w:rPr>
-          <w:rFonts w:ascii="Times New Roman" w:hAnsi="Times New Roman" w:cs="Times New Roman"/>
-        </w:rPr>
-        <w:t xml:space="preserve">The system will be able to handle any number of concurrent logins from any number of terminals.  As outlined by the client, </w:t>
-      </w:r>
-      <w:r>
-        <w:rPr>
-          <w:rFonts w:ascii="Times New Roman" w:hAnsi="Times New Roman" w:cs="Times New Roman"/>
-        </w:rPr>
-        <w:t>the survey should be simple enough that the user should be able to complete it in 5-7 minutes.</w:t>
-      </w:r>
-    </w:p>
-    <w:p>
-      <w:pPr>
-        <w:pStyle w:val="Heading1"/>
-      </w:pPr>
-      <w:bookmarkStart w:id="42" w:name="_Toc504478169"/>
-      <w:r>
-        <w:rPr>
-          <w:rFonts w:ascii="Times New Roman" w:hAnsi="Times New Roman" w:cs="Times New Roman"/>
-          <w:color w:val="C00000"/>
-        </w:rPr>
-        <w:t>10. Logical Database Requirements</w:t>
-      </w:r>
-      <w:bookmarkEnd w:id="42"/>
     </w:p>
     <w:p>
       <w:pPr>
@@ -8868,7 +8811,7 @@
           <w:rFonts w:ascii="Times New Roman" w:hAnsi="Times New Roman" w:cs="Times New Roman"/>
         </w:rPr>
       </w:pPr>
-      <w:bookmarkStart w:id="43" w:name="_Toc504478170"/>
+      <w:bookmarkStart w:id="42" w:name="_Toc504478170"/>
       <w:r>
         <w:rPr>
           <w:rFonts w:ascii="Times New Roman" w:hAnsi="Times New Roman" w:cs="Times New Roman"/>
@@ -8882,7 +8825,7 @@
         </w:rPr>
         <w:t>:</w:t>
       </w:r>
-      <w:bookmarkEnd w:id="43"/>
+      <w:bookmarkEnd w:id="42"/>
     </w:p>
     <w:p>
       <w:pPr>
@@ -8902,7 +8845,7 @@
           <w:sz w:val="40"/>
         </w:rPr>
       </w:pPr>
-      <w:bookmarkStart w:id="44" w:name="_Toc504478171"/>
+      <w:bookmarkStart w:id="43" w:name="_Toc504478171"/>
       <w:r>
         <w:rPr>
           <w:rFonts w:ascii="Times New Roman" w:hAnsi="Times New Roman" w:cs="Times New Roman"/>
@@ -8910,7 +8853,7 @@
         </w:rPr>
         <w:t>Pin/Dept. Name Table:</w:t>
       </w:r>
-      <w:bookmarkEnd w:id="44"/>
+      <w:bookmarkEnd w:id="43"/>
       <w:r>
         <w:rPr>
           <w:rFonts w:ascii="Times New Roman" w:hAnsi="Times New Roman" w:cs="Times New Roman"/>
@@ -9018,16 +8961,16 @@
         <w:rPr>
           <w:rFonts w:ascii="Times New Roman" w:hAnsi="Times New Roman" w:cs="Times New Roman"/>
           <w:sz w:val="36"/>
-          <w:highlight w:val="yellow"/>
-        </w:rPr>
-      </w:pPr>
+        </w:rPr>
+      </w:pPr>
+      <w:bookmarkStart w:id="44" w:name="_GoBack"/>
+      <w:bookmarkEnd w:id="44"/>
       <w:r>
         <w:rPr>
           <w:rFonts w:ascii="Times New Roman" w:eastAsia="Times New Roman" w:hAnsi="Times New Roman" w:cs="Times New Roman"/>
           <w:b/>
           <w:sz w:val="22"/>
           <w:szCs w:val="16"/>
-          <w:highlight w:val="yellow"/>
         </w:rPr>
         <w:t xml:space="preserve">TEXT </w:t>
       </w:r>
@@ -9037,7 +8980,6 @@
           <w:rFonts w:ascii="Times New Roman" w:eastAsia="Times New Roman" w:hAnsi="Times New Roman" w:cs="Times New Roman"/>
           <w:sz w:val="22"/>
           <w:szCs w:val="16"/>
-          <w:highlight w:val="yellow"/>
         </w:rPr>
         <w:t>AdvisorName</w:t>
       </w:r>
@@ -9047,7 +8989,6 @@
           <w:rFonts w:ascii="Times New Roman" w:eastAsia="Times New Roman" w:hAnsi="Times New Roman" w:cs="Times New Roman"/>
           <w:sz w:val="22"/>
           <w:szCs w:val="16"/>
-          <w:highlight w:val="yellow"/>
         </w:rPr>
         <w:t xml:space="preserve"> – The name of the Career Advisor for this department</w:t>
       </w:r>
@@ -11191,6 +11132,7 @@
                               <w:docPartUnique/>
                             </w:docPartObj>
                           </w:sdtPr>
+                          <w:sdtEndPr/>
                           <w:sdtContent>
                             <w:p>
                               <w:pPr>
@@ -11271,6 +11213,7 @@
                         <w:docPartUnique/>
                       </w:docPartObj>
                     </w:sdtPr>
+                    <w:sdtEndPr/>
                     <w:sdtContent>
                       <w:p>
                         <w:pPr>
@@ -12946,7 +12889,7 @@
 </file>
 
 <file path=customXml/itemProps1.xml><?xml version="1.0" encoding="utf-8"?>
-<ds:datastoreItem xmlns:ds="http://schemas.openxmlformats.org/officeDocument/2006/customXml" ds:itemID="{19A30394-F5C8-4764-AEDE-7B7C2AB5C3FA}">
+<ds:datastoreItem xmlns:ds="http://schemas.openxmlformats.org/officeDocument/2006/customXml" ds:itemID="{E464E72F-2DC3-451F-BB26-749C0F5667DC}">
   <ds:schemaRefs>
     <ds:schemaRef ds:uri="http://schemas.openxmlformats.org/officeDocument/2006/bibliography"/>
   </ds:schemaRefs>

</xml_diff>

<commit_message>
Added Availability Requirement 2 to the document
</commit_message>
<xml_diff>
--- a/SRSFinalDraft1stRevision (1).docx
+++ b/SRSFinalDraft1stRevision (1).docx
@@ -8963,8 +8963,6 @@
           <w:sz w:val="36"/>
         </w:rPr>
       </w:pPr>
-      <w:bookmarkStart w:id="44" w:name="_GoBack"/>
-      <w:bookmarkEnd w:id="44"/>
       <w:r>
         <w:rPr>
           <w:rFonts w:ascii="Times New Roman" w:eastAsia="Times New Roman" w:hAnsi="Times New Roman" w:cs="Times New Roman"/>
@@ -9002,7 +9000,7 @@
           <w:color w:val="C00000"/>
         </w:rPr>
       </w:pPr>
-      <w:bookmarkStart w:id="45" w:name="_Toc504478172"/>
+      <w:bookmarkStart w:id="44" w:name="_Toc504478172"/>
       <w:r>
         <w:rPr>
           <w:rFonts w:ascii="Times New Roman" w:hAnsi="Times New Roman" w:cs="Times New Roman"/>
@@ -9010,7 +9008,7 @@
         </w:rPr>
         <w:t>Question Table:</w:t>
       </w:r>
-      <w:bookmarkEnd w:id="45"/>
+      <w:bookmarkEnd w:id="44"/>
       <w:r>
         <w:rPr>
           <w:rFonts w:ascii="Times New Roman" w:hAnsi="Times New Roman" w:cs="Times New Roman"/>
@@ -9486,7 +9484,7 @@
           <w:sz w:val="22"/>
         </w:rPr>
       </w:pPr>
-      <w:bookmarkStart w:id="46" w:name="_Toc504478173"/>
+      <w:bookmarkStart w:id="45" w:name="_Toc504478173"/>
       <w:r>
         <w:rPr>
           <w:rFonts w:ascii="Times New Roman" w:hAnsi="Times New Roman" w:cs="Times New Roman"/>
@@ -9494,7 +9492,7 @@
         </w:rPr>
         <w:t>Results Table:</w:t>
       </w:r>
-      <w:bookmarkEnd w:id="46"/>
+      <w:bookmarkEnd w:id="45"/>
       <w:r>
         <w:rPr>
           <w:rFonts w:ascii="Times New Roman" w:hAnsi="Times New Roman" w:cs="Times New Roman"/>
@@ -9737,7 +9735,7 @@
       <w:pPr>
         <w:pStyle w:val="Heading1"/>
       </w:pPr>
-      <w:bookmarkStart w:id="47" w:name="_Toc504478174"/>
+      <w:bookmarkStart w:id="46" w:name="_Toc504478174"/>
       <w:r>
         <w:rPr>
           <w:rFonts w:ascii="Times New Roman" w:hAnsi="Times New Roman" w:cs="Times New Roman"/>
@@ -9746,26 +9744,125 @@
         <w:lastRenderedPageBreak/>
         <w:t>11. Software System Attributes</w:t>
       </w:r>
+      <w:bookmarkEnd w:id="46"/>
+    </w:p>
+    <w:p>
+      <w:pPr>
+        <w:pStyle w:val="Heading2"/>
+      </w:pPr>
+      <w:bookmarkStart w:id="47" w:name="_Toc504478175"/>
+      <w:r>
+        <w:rPr>
+          <w:rFonts w:ascii="Times New Roman" w:hAnsi="Times New Roman" w:cs="Times New Roman"/>
+          <w:color w:val="C00000"/>
+        </w:rPr>
+        <w:t>11.1 Security</w:t>
+      </w:r>
       <w:bookmarkEnd w:id="47"/>
     </w:p>
     <w:p>
       <w:pPr>
-        <w:pStyle w:val="Heading2"/>
-      </w:pPr>
-      <w:bookmarkStart w:id="48" w:name="_Toc504478175"/>
+        <w:rPr>
+          <w:rFonts w:ascii="Times New Roman" w:hAnsi="Times New Roman" w:cs="Times New Roman"/>
+        </w:rPr>
+      </w:pPr>
+    </w:p>
+    <w:p>
+      <w:pPr>
+        <w:pStyle w:val="Heading3"/>
+      </w:pPr>
+      <w:bookmarkStart w:id="48" w:name="_Toc504478176"/>
       <w:r>
         <w:rPr>
           <w:rFonts w:ascii="Times New Roman" w:hAnsi="Times New Roman" w:cs="Times New Roman"/>
           <w:color w:val="C00000"/>
         </w:rPr>
-        <w:t>11.1 Security</w:t>
+        <w:t>11.1.1 Security Requirement 1</w:t>
       </w:r>
       <w:bookmarkEnd w:id="48"/>
     </w:p>
     <w:p>
       <w:pPr>
         <w:rPr>
-          <w:rFonts w:ascii="Times New Roman" w:hAnsi="Times New Roman" w:cs="Times New Roman"/>
+          <w:rFonts w:hint="eastAsia"/>
+        </w:rPr>
+      </w:pPr>
+      <w:r>
+        <w:rPr>
+          <w:rFonts w:ascii="Times New Roman" w:hAnsi="Times New Roman" w:cs="Times New Roman"/>
+          <w:b/>
+        </w:rPr>
+        <w:t>TITLE</w:t>
+      </w:r>
+      <w:r>
+        <w:rPr>
+          <w:rFonts w:ascii="Times New Roman" w:hAnsi="Times New Roman" w:cs="Times New Roman"/>
+        </w:rPr>
+        <w:t>:  Admin Login Security</w:t>
+      </w:r>
+      <w:r>
+        <w:rPr>
+          <w:rFonts w:ascii="Times New Roman" w:hAnsi="Times New Roman" w:cs="Times New Roman"/>
+        </w:rPr>
+        <w:br/>
+      </w:r>
+      <w:r>
+        <w:rPr>
+          <w:rFonts w:ascii="Times New Roman" w:hAnsi="Times New Roman" w:cs="Times New Roman"/>
+          <w:b/>
+        </w:rPr>
+        <w:t xml:space="preserve">DESCRIPTION:  </w:t>
+      </w:r>
+      <w:r>
+        <w:rPr>
+          <w:rFonts w:ascii="Times New Roman" w:hAnsi="Times New Roman" w:cs="Times New Roman"/>
+        </w:rPr>
+        <w:t>If a person tries to login to the admin page with a non-existing account then the person will not be logged in and will be notified of the login failure with the message “Login Failure:  Username and/or Password is incorrect”</w:t>
+      </w:r>
+      <w:r>
+        <w:rPr>
+          <w:rFonts w:ascii="Times New Roman" w:hAnsi="Times New Roman" w:cs="Times New Roman"/>
+        </w:rPr>
+        <w:br/>
+      </w:r>
+      <w:r>
+        <w:rPr>
+          <w:rFonts w:ascii="Times New Roman" w:hAnsi="Times New Roman" w:cs="Times New Roman"/>
+          <w:b/>
+        </w:rPr>
+        <w:t>WHY</w:t>
+      </w:r>
+      <w:r>
+        <w:rPr>
+          <w:rFonts w:ascii="Times New Roman" w:hAnsi="Times New Roman" w:cs="Times New Roman"/>
+        </w:rPr>
+        <w:t>:  To ensure that non-admin users will not be able to access the admin page</w:t>
+      </w:r>
+      <w:r>
+        <w:rPr>
+          <w:rFonts w:ascii="Times New Roman" w:hAnsi="Times New Roman" w:cs="Times New Roman"/>
+        </w:rPr>
+        <w:br/>
+      </w:r>
+      <w:r>
+        <w:rPr>
+          <w:rFonts w:ascii="Times New Roman" w:hAnsi="Times New Roman" w:cs="Times New Roman"/>
+          <w:b/>
+        </w:rPr>
+        <w:t>HOW WILL IT BE TESTED?</w:t>
+      </w:r>
+      <w:r>
+        <w:rPr>
+          <w:rFonts w:ascii="Times New Roman" w:hAnsi="Times New Roman" w:cs="Times New Roman"/>
+        </w:rPr>
+        <w:t>:  A test admin account will be created, and attempts will be made with incorrect information to ensure the admin account cannot be accessed without the correct information</w:t>
+      </w:r>
+    </w:p>
+    <w:p>
+      <w:pPr>
+        <w:rPr>
+          <w:rFonts w:ascii="Times New Roman" w:hAnsi="Times New Roman" w:cs="Times New Roman"/>
+          <w:color w:val="C00000"/>
         </w:rPr>
       </w:pPr>
     </w:p>
@@ -9773,13 +9870,13 @@
       <w:pPr>
         <w:pStyle w:val="Heading3"/>
       </w:pPr>
-      <w:bookmarkStart w:id="49" w:name="_Toc504478176"/>
+      <w:bookmarkStart w:id="49" w:name="_Toc504478177"/>
       <w:r>
         <w:rPr>
           <w:rFonts w:ascii="Times New Roman" w:hAnsi="Times New Roman" w:cs="Times New Roman"/>
           <w:color w:val="C00000"/>
         </w:rPr>
-        <w:t>11.1.1 Security Requirement 1</w:t>
+        <w:t>11.1.2 Security Requirement 2</w:t>
       </w:r>
       <w:bookmarkEnd w:id="49"/>
     </w:p>
@@ -9794,13 +9891,13 @@
           <w:rFonts w:ascii="Times New Roman" w:hAnsi="Times New Roman" w:cs="Times New Roman"/>
           <w:b/>
         </w:rPr>
-        <w:t>TITLE</w:t>
-      </w:r>
-      <w:r>
-        <w:rPr>
-          <w:rFonts w:ascii="Times New Roman" w:hAnsi="Times New Roman" w:cs="Times New Roman"/>
-        </w:rPr>
-        <w:t>:  Admin Login Security</w:t>
+        <w:t xml:space="preserve">TITLE:  </w:t>
+      </w:r>
+      <w:r>
+        <w:rPr>
+          <w:rFonts w:ascii="Times New Roman" w:hAnsi="Times New Roman" w:cs="Times New Roman"/>
+        </w:rPr>
+        <w:t>Admin Account Security</w:t>
       </w:r>
       <w:r>
         <w:rPr>
@@ -9813,13 +9910,13 @@
           <w:rFonts w:ascii="Times New Roman" w:hAnsi="Times New Roman" w:cs="Times New Roman"/>
           <w:b/>
         </w:rPr>
-        <w:t xml:space="preserve">DESCRIPTION:  </w:t>
-      </w:r>
-      <w:r>
-        <w:rPr>
-          <w:rFonts w:ascii="Times New Roman" w:hAnsi="Times New Roman" w:cs="Times New Roman"/>
-        </w:rPr>
-        <w:t>If a person tries to login to the admin page with a non-existing account then the person will not be logged in and will be notified of the login failure with the message “Login Failure:  Username and/or Password is incorrect”</w:t>
+        <w:t>DESCRIPTION</w:t>
+      </w:r>
+      <w:r>
+        <w:rPr>
+          <w:rFonts w:ascii="Times New Roman" w:hAnsi="Times New Roman" w:cs="Times New Roman"/>
+        </w:rPr>
+        <w:t>:  An admin and IP address will not be able to login for a certain time period after three failed login attempts.  Locking period will be approximately half an hour, during which time no further login attempts can be made until the time is over</w:t>
       </w:r>
       <w:r>
         <w:rPr>
@@ -9838,7 +9935,7 @@
         <w:rPr>
           <w:rFonts w:ascii="Times New Roman" w:hAnsi="Times New Roman" w:cs="Times New Roman"/>
         </w:rPr>
-        <w:t>:  To ensure that non-admin users will not be able to access the admin page</w:t>
+        <w:t>:  To ensure security of contained data as well as to protect from possible brute force attacks</w:t>
       </w:r>
       <w:r>
         <w:rPr>
@@ -9857,230 +9954,131 @@
         <w:rPr>
           <w:rFonts w:ascii="Times New Roman" w:hAnsi="Times New Roman" w:cs="Times New Roman"/>
         </w:rPr>
-        <w:t>:  A test admin account will be created, and attempts will be made with incorrect information to ensure the admin account cannot be accessed without the correct information</w:t>
-      </w:r>
-    </w:p>
-    <w:p>
-      <w:pPr>
+        <w:t>:  The lock will be triggered and login attempts will be made to ensure the system has been locked</w:t>
+      </w:r>
+    </w:p>
+    <w:p>
+      <w:pPr>
+        <w:rPr>
+          <w:rFonts w:ascii="Times New Roman" w:hAnsi="Times New Roman" w:cs="Times New Roman"/>
+        </w:rPr>
+      </w:pPr>
+    </w:p>
+    <w:p>
+      <w:pPr>
+        <w:pStyle w:val="Heading3"/>
         <w:rPr>
           <w:rFonts w:ascii="Times New Roman" w:hAnsi="Times New Roman" w:cs="Times New Roman"/>
           <w:color w:val="C00000"/>
         </w:rPr>
       </w:pPr>
+      <w:bookmarkStart w:id="50" w:name="_Toc504478178"/>
+      <w:r>
+        <w:rPr>
+          <w:rFonts w:ascii="Times New Roman" w:hAnsi="Times New Roman" w:cs="Times New Roman"/>
+          <w:color w:val="C00000"/>
+        </w:rPr>
+        <w:t>15.1.3 Security Requirement 3</w:t>
+      </w:r>
+      <w:bookmarkEnd w:id="50"/>
+    </w:p>
+    <w:p>
+      <w:pPr>
+        <w:rPr>
+          <w:rFonts w:hint="eastAsia"/>
+        </w:rPr>
+      </w:pPr>
+      <w:r>
+        <w:rPr>
+          <w:rFonts w:ascii="Times New Roman" w:hAnsi="Times New Roman" w:cs="Times New Roman"/>
+          <w:b/>
+        </w:rPr>
+        <w:t xml:space="preserve">TITLE:  </w:t>
+      </w:r>
+      <w:r>
+        <w:rPr>
+          <w:rFonts w:ascii="Times New Roman" w:hAnsi="Times New Roman" w:cs="Times New Roman"/>
+        </w:rPr>
+        <w:t>User PIN Security</w:t>
+      </w:r>
+      <w:r>
+        <w:rPr>
+          <w:rFonts w:ascii="Times New Roman" w:hAnsi="Times New Roman" w:cs="Times New Roman"/>
+        </w:rPr>
+        <w:br/>
+      </w:r>
+      <w:r>
+        <w:rPr>
+          <w:rFonts w:ascii="Times New Roman" w:hAnsi="Times New Roman" w:cs="Times New Roman"/>
+          <w:b/>
+        </w:rPr>
+        <w:t>DESCRIPTION</w:t>
+      </w:r>
+      <w:r>
+        <w:rPr>
+          <w:rFonts w:ascii="Times New Roman" w:hAnsi="Times New Roman" w:cs="Times New Roman"/>
+        </w:rPr>
+        <w:t>:  A non-admin user must use a valid PIN number in order to login to the survey page.  If an improper PIN is used, the user will not be logged in and will receive the message “Login Failure: Invalid PIN Entered”</w:t>
+      </w:r>
+      <w:r>
+        <w:rPr>
+          <w:rFonts w:ascii="Times New Roman" w:hAnsi="Times New Roman" w:cs="Times New Roman"/>
+        </w:rPr>
+        <w:br/>
+      </w:r>
+      <w:r>
+        <w:rPr>
+          <w:rFonts w:ascii="Times New Roman" w:hAnsi="Times New Roman" w:cs="Times New Roman"/>
+          <w:b/>
+        </w:rPr>
+        <w:t>WHY</w:t>
+      </w:r>
+      <w:r>
+        <w:rPr>
+          <w:rFonts w:ascii="Times New Roman" w:hAnsi="Times New Roman" w:cs="Times New Roman"/>
+        </w:rPr>
+        <w:t>:  To ensure that the system cannot be logged into by unauthorized users</w:t>
+      </w:r>
+      <w:r>
+        <w:rPr>
+          <w:rFonts w:ascii="Times New Roman" w:hAnsi="Times New Roman" w:cs="Times New Roman"/>
+        </w:rPr>
+        <w:br/>
+      </w:r>
+      <w:r>
+        <w:rPr>
+          <w:rFonts w:ascii="Times New Roman" w:hAnsi="Times New Roman" w:cs="Times New Roman"/>
+          <w:b/>
+        </w:rPr>
+        <w:t>HOW WILL IT BE TESTED?</w:t>
+      </w:r>
+      <w:r>
+        <w:rPr>
+          <w:rFonts w:ascii="Times New Roman" w:hAnsi="Times New Roman" w:cs="Times New Roman"/>
+        </w:rPr>
+        <w:t>:  A set of example PINs will be created and login attempts will be made with random combinations to ensure that login attempts with improper information will not work</w:t>
+      </w:r>
+    </w:p>
+    <w:p>
+      <w:pPr>
+        <w:rPr>
+          <w:rFonts w:ascii="Times New Roman" w:hAnsi="Times New Roman" w:cs="Times New Roman"/>
+        </w:rPr>
+      </w:pPr>
     </w:p>
     <w:p>
       <w:pPr>
         <w:pStyle w:val="Heading3"/>
       </w:pPr>
-      <w:bookmarkStart w:id="50" w:name="_Toc504478177"/>
+      <w:bookmarkStart w:id="51" w:name="_Toc504478179"/>
       <w:r>
         <w:rPr>
           <w:rFonts w:ascii="Times New Roman" w:hAnsi="Times New Roman" w:cs="Times New Roman"/>
           <w:color w:val="C00000"/>
         </w:rPr>
-        <w:t>11.1.2 Security Requirement 2</w:t>
-      </w:r>
-      <w:bookmarkEnd w:id="50"/>
-    </w:p>
-    <w:p>
-      <w:pPr>
-        <w:rPr>
-          <w:rFonts w:hint="eastAsia"/>
-        </w:rPr>
-      </w:pPr>
-      <w:r>
-        <w:rPr>
-          <w:rFonts w:ascii="Times New Roman" w:hAnsi="Times New Roman" w:cs="Times New Roman"/>
-          <w:b/>
-        </w:rPr>
-        <w:t xml:space="preserve">TITLE:  </w:t>
-      </w:r>
-      <w:r>
-        <w:rPr>
-          <w:rFonts w:ascii="Times New Roman" w:hAnsi="Times New Roman" w:cs="Times New Roman"/>
-        </w:rPr>
-        <w:t>Admin Account Security</w:t>
-      </w:r>
-      <w:r>
-        <w:rPr>
-          <w:rFonts w:ascii="Times New Roman" w:hAnsi="Times New Roman" w:cs="Times New Roman"/>
-        </w:rPr>
-        <w:br/>
-      </w:r>
-      <w:r>
-        <w:rPr>
-          <w:rFonts w:ascii="Times New Roman" w:hAnsi="Times New Roman" w:cs="Times New Roman"/>
-          <w:b/>
-        </w:rPr>
-        <w:t>DESCRIPTION</w:t>
-      </w:r>
-      <w:r>
-        <w:rPr>
-          <w:rFonts w:ascii="Times New Roman" w:hAnsi="Times New Roman" w:cs="Times New Roman"/>
-        </w:rPr>
-        <w:t>:  An admin and IP address will not be able to login for a certain time period after three failed login attempts.  Locking period will be approximately half an hour, during which time no further login attempts can be made until the time is over</w:t>
-      </w:r>
-      <w:r>
-        <w:rPr>
-          <w:rFonts w:ascii="Times New Roman" w:hAnsi="Times New Roman" w:cs="Times New Roman"/>
-        </w:rPr>
-        <w:br/>
-      </w:r>
-      <w:r>
-        <w:rPr>
-          <w:rFonts w:ascii="Times New Roman" w:hAnsi="Times New Roman" w:cs="Times New Roman"/>
-          <w:b/>
-        </w:rPr>
-        <w:t>WHY</w:t>
-      </w:r>
-      <w:r>
-        <w:rPr>
-          <w:rFonts w:ascii="Times New Roman" w:hAnsi="Times New Roman" w:cs="Times New Roman"/>
-        </w:rPr>
-        <w:t>:  To ensure security of contained data as well as to protect from possible brute force attacks</w:t>
-      </w:r>
-      <w:r>
-        <w:rPr>
-          <w:rFonts w:ascii="Times New Roman" w:hAnsi="Times New Roman" w:cs="Times New Roman"/>
-        </w:rPr>
-        <w:br/>
-      </w:r>
-      <w:r>
-        <w:rPr>
-          <w:rFonts w:ascii="Times New Roman" w:hAnsi="Times New Roman" w:cs="Times New Roman"/>
-          <w:b/>
-        </w:rPr>
-        <w:t>HOW WILL IT BE TESTED?</w:t>
-      </w:r>
-      <w:r>
-        <w:rPr>
-          <w:rFonts w:ascii="Times New Roman" w:hAnsi="Times New Roman" w:cs="Times New Roman"/>
-        </w:rPr>
-        <w:t>:  The lock will be triggered and login attempts will be made to ensure the system has been locked</w:t>
-      </w:r>
-    </w:p>
-    <w:p>
-      <w:pPr>
-        <w:rPr>
-          <w:rFonts w:ascii="Times New Roman" w:hAnsi="Times New Roman" w:cs="Times New Roman"/>
-        </w:rPr>
-      </w:pPr>
-    </w:p>
-    <w:p>
-      <w:pPr>
-        <w:pStyle w:val="Heading3"/>
-        <w:rPr>
-          <w:rFonts w:ascii="Times New Roman" w:hAnsi="Times New Roman" w:cs="Times New Roman"/>
-          <w:color w:val="C00000"/>
-        </w:rPr>
-      </w:pPr>
-      <w:bookmarkStart w:id="51" w:name="_Toc504478178"/>
-      <w:r>
-        <w:rPr>
-          <w:rFonts w:ascii="Times New Roman" w:hAnsi="Times New Roman" w:cs="Times New Roman"/>
-          <w:color w:val="C00000"/>
-        </w:rPr>
-        <w:t>15.1.3 Security Requirement 3</w:t>
+        <w:t>15.1.4 Security Requirement 4</w:t>
       </w:r>
       <w:bookmarkEnd w:id="51"/>
-    </w:p>
-    <w:p>
-      <w:pPr>
-        <w:rPr>
-          <w:rFonts w:hint="eastAsia"/>
-        </w:rPr>
-      </w:pPr>
-      <w:r>
-        <w:rPr>
-          <w:rFonts w:ascii="Times New Roman" w:hAnsi="Times New Roman" w:cs="Times New Roman"/>
-          <w:b/>
-        </w:rPr>
-        <w:t xml:space="preserve">TITLE:  </w:t>
-      </w:r>
-      <w:r>
-        <w:rPr>
-          <w:rFonts w:ascii="Times New Roman" w:hAnsi="Times New Roman" w:cs="Times New Roman"/>
-        </w:rPr>
-        <w:t>User PIN Security</w:t>
-      </w:r>
-      <w:r>
-        <w:rPr>
-          <w:rFonts w:ascii="Times New Roman" w:hAnsi="Times New Roman" w:cs="Times New Roman"/>
-        </w:rPr>
-        <w:br/>
-      </w:r>
-      <w:r>
-        <w:rPr>
-          <w:rFonts w:ascii="Times New Roman" w:hAnsi="Times New Roman" w:cs="Times New Roman"/>
-          <w:b/>
-        </w:rPr>
-        <w:t>DESCRIPTION</w:t>
-      </w:r>
-      <w:r>
-        <w:rPr>
-          <w:rFonts w:ascii="Times New Roman" w:hAnsi="Times New Roman" w:cs="Times New Roman"/>
-        </w:rPr>
-        <w:t>:  A non-admin user must use a valid PIN number in order to login to the survey page.  If an improper PIN is used, the user will not be logged in and will receive the message “Login Failure: Invalid PIN Entered”</w:t>
-      </w:r>
-      <w:r>
-        <w:rPr>
-          <w:rFonts w:ascii="Times New Roman" w:hAnsi="Times New Roman" w:cs="Times New Roman"/>
-        </w:rPr>
-        <w:br/>
-      </w:r>
-      <w:r>
-        <w:rPr>
-          <w:rFonts w:ascii="Times New Roman" w:hAnsi="Times New Roman" w:cs="Times New Roman"/>
-          <w:b/>
-        </w:rPr>
-        <w:t>WHY</w:t>
-      </w:r>
-      <w:r>
-        <w:rPr>
-          <w:rFonts w:ascii="Times New Roman" w:hAnsi="Times New Roman" w:cs="Times New Roman"/>
-        </w:rPr>
-        <w:t>:  To ensure that the system cannot be logged into by unauthorized users</w:t>
-      </w:r>
-      <w:r>
-        <w:rPr>
-          <w:rFonts w:ascii="Times New Roman" w:hAnsi="Times New Roman" w:cs="Times New Roman"/>
-        </w:rPr>
-        <w:br/>
-      </w:r>
-      <w:r>
-        <w:rPr>
-          <w:rFonts w:ascii="Times New Roman" w:hAnsi="Times New Roman" w:cs="Times New Roman"/>
-          <w:b/>
-        </w:rPr>
-        <w:t>HOW WILL IT BE TESTED?</w:t>
-      </w:r>
-      <w:r>
-        <w:rPr>
-          <w:rFonts w:ascii="Times New Roman" w:hAnsi="Times New Roman" w:cs="Times New Roman"/>
-        </w:rPr>
-        <w:t>:  A set of example PINs will be created and login attempts will be made with random combinations to ensure that login attempts with improper information will not work</w:t>
-      </w:r>
-    </w:p>
-    <w:p>
-      <w:pPr>
-        <w:rPr>
-          <w:rFonts w:ascii="Times New Roman" w:hAnsi="Times New Roman" w:cs="Times New Roman"/>
-        </w:rPr>
-      </w:pPr>
-    </w:p>
-    <w:p>
-      <w:pPr>
-        <w:pStyle w:val="Heading3"/>
-      </w:pPr>
-      <w:bookmarkStart w:id="52" w:name="_Toc504478179"/>
-      <w:r>
-        <w:rPr>
-          <w:rFonts w:ascii="Times New Roman" w:hAnsi="Times New Roman" w:cs="Times New Roman"/>
-          <w:color w:val="C00000"/>
-        </w:rPr>
-        <w:t>15.1.4 Security Requirement 4</w:t>
-      </w:r>
-      <w:bookmarkEnd w:id="52"/>
     </w:p>
     <w:p>
       <w:pPr>
@@ -10215,7 +10213,7 @@
       <w:pPr>
         <w:pStyle w:val="Heading3"/>
       </w:pPr>
-      <w:bookmarkStart w:id="53" w:name="_Toc504478180"/>
+      <w:bookmarkStart w:id="52" w:name="_Toc504478180"/>
       <w:r>
         <w:rPr>
           <w:rFonts w:ascii="Times New Roman" w:hAnsi="Times New Roman" w:cs="Times New Roman"/>
@@ -10223,7 +10221,7 @@
         </w:rPr>
         <w:t>15.1.5 Security Requirement 5</w:t>
       </w:r>
-      <w:bookmarkEnd w:id="53"/>
+      <w:bookmarkEnd w:id="52"/>
     </w:p>
     <w:p>
       <w:pPr>
@@ -10325,7 +10323,7 @@
       <w:pPr>
         <w:pStyle w:val="Heading2"/>
       </w:pPr>
-      <w:bookmarkStart w:id="54" w:name="_Toc504478181"/>
+      <w:bookmarkStart w:id="53" w:name="_Toc504478181"/>
       <w:r>
         <w:rPr>
           <w:rFonts w:ascii="Times New Roman" w:hAnsi="Times New Roman" w:cs="Times New Roman"/>
@@ -10333,98 +10331,167 @@
         </w:rPr>
         <w:t>15.2 Availability</w:t>
       </w:r>
+      <w:bookmarkEnd w:id="53"/>
+    </w:p>
+    <w:p>
+      <w:pPr>
+        <w:rPr>
+          <w:rFonts w:ascii="Times New Roman" w:hAnsi="Times New Roman" w:cs="Times New Roman"/>
+          <w:color w:val="C00000"/>
+        </w:rPr>
+      </w:pPr>
+    </w:p>
+    <w:p>
+      <w:pPr>
+        <w:pStyle w:val="Heading3"/>
+        <w:rPr>
+          <w:rFonts w:ascii="Times New Roman" w:hAnsi="Times New Roman" w:cs="Times New Roman"/>
+          <w:color w:val="C00000"/>
+        </w:rPr>
+      </w:pPr>
+      <w:bookmarkStart w:id="54" w:name="_Toc504478182"/>
+      <w:r>
+        <w:rPr>
+          <w:rFonts w:ascii="Times New Roman" w:hAnsi="Times New Roman" w:cs="Times New Roman"/>
+          <w:color w:val="C00000"/>
+        </w:rPr>
+        <w:t>15.2.1 Availability Requirement 1</w:t>
+      </w:r>
       <w:bookmarkEnd w:id="54"/>
     </w:p>
     <w:p>
       <w:pPr>
         <w:rPr>
-          <w:rFonts w:ascii="Times New Roman" w:hAnsi="Times New Roman" w:cs="Times New Roman"/>
-          <w:color w:val="C00000"/>
-        </w:rPr>
-      </w:pPr>
+          <w:rFonts w:hint="eastAsia"/>
+        </w:rPr>
+      </w:pPr>
+      <w:r>
+        <w:rPr>
+          <w:rFonts w:ascii="Times New Roman" w:hAnsi="Times New Roman" w:cs="Times New Roman"/>
+          <w:b/>
+        </w:rPr>
+        <w:t xml:space="preserve">TITLE: </w:t>
+      </w:r>
+      <w:r>
+        <w:rPr>
+          <w:rFonts w:ascii="Times New Roman" w:hAnsi="Times New Roman" w:cs="Times New Roman"/>
+        </w:rPr>
+        <w:t>Internet Connection</w:t>
+      </w:r>
+      <w:r>
+        <w:rPr>
+          <w:rFonts w:ascii="Times New Roman" w:hAnsi="Times New Roman" w:cs="Times New Roman"/>
+        </w:rPr>
+        <w:br/>
+      </w:r>
+      <w:r>
+        <w:rPr>
+          <w:rFonts w:ascii="Times New Roman" w:hAnsi="Times New Roman" w:cs="Times New Roman"/>
+          <w:b/>
+        </w:rPr>
+        <w:t xml:space="preserve">DESCRIPTION: </w:t>
+      </w:r>
+      <w:r>
+        <w:rPr>
+          <w:rFonts w:ascii="Times New Roman" w:hAnsi="Times New Roman" w:cs="Times New Roman"/>
+        </w:rPr>
+        <w:t>An internet connection to the EWU campus network is required to access the system</w:t>
+      </w:r>
+      <w:r>
+        <w:rPr>
+          <w:rFonts w:ascii="Times New Roman" w:hAnsi="Times New Roman" w:cs="Times New Roman"/>
+        </w:rPr>
+        <w:br/>
+      </w:r>
+      <w:r>
+        <w:rPr>
+          <w:rFonts w:ascii="Times New Roman" w:hAnsi="Times New Roman" w:cs="Times New Roman"/>
+          <w:b/>
+        </w:rPr>
+        <w:t>WHY</w:t>
+      </w:r>
+      <w:r>
+        <w:rPr>
+          <w:rFonts w:ascii="Times New Roman" w:hAnsi="Times New Roman" w:cs="Times New Roman"/>
+        </w:rPr>
+        <w:t>:  In order for the webpage to connect to the database servers</w:t>
+      </w:r>
     </w:p>
     <w:p>
       <w:pPr>
         <w:pStyle w:val="Heading3"/>
         <w:rPr>
           <w:rFonts w:ascii="Times New Roman" w:hAnsi="Times New Roman" w:cs="Times New Roman"/>
-          <w:color w:val="C00000"/>
-        </w:rPr>
-      </w:pPr>
-      <w:bookmarkStart w:id="55" w:name="_Toc504478182"/>
-      <w:r>
-        <w:rPr>
-          <w:rFonts w:ascii="Times New Roman" w:hAnsi="Times New Roman" w:cs="Times New Roman"/>
-          <w:color w:val="C00000"/>
-        </w:rPr>
-        <w:t>15.2.1 Availability Requirement 1</w:t>
-      </w:r>
+          <w:color w:val="FF0000"/>
+        </w:rPr>
+      </w:pPr>
+      <w:r>
+        <w:rPr>
+          <w:rFonts w:ascii="Times New Roman" w:hAnsi="Times New Roman" w:cs="Times New Roman"/>
+          <w:color w:val="FF0000"/>
+        </w:rPr>
+        <w:t>15.2.2 Availability Requirement 2</w:t>
+      </w:r>
+    </w:p>
+    <w:p>
+      <w:pPr>
+        <w:rPr>
+          <w:rFonts w:ascii="Times New Roman" w:hAnsi="Times New Roman" w:cs="Times New Roman"/>
+        </w:rPr>
+      </w:pPr>
+      <w:r>
+        <w:rPr>
+          <w:rFonts w:ascii="Times New Roman" w:hAnsi="Times New Roman" w:cs="Times New Roman"/>
+          <w:b/>
+        </w:rPr>
+        <w:t>TITLE</w:t>
+      </w:r>
+      <w:r>
+        <w:rPr>
+          <w:rFonts w:ascii="Times New Roman" w:hAnsi="Times New Roman" w:cs="Times New Roman"/>
+        </w:rPr>
+        <w:t>:  Accessibility Standards</w:t>
+      </w:r>
+      <w:r>
+        <w:rPr>
+          <w:rFonts w:ascii="Times New Roman" w:hAnsi="Times New Roman" w:cs="Times New Roman"/>
+        </w:rPr>
+        <w:br/>
+      </w:r>
+      <w:r>
+        <w:rPr>
+          <w:rFonts w:ascii="Times New Roman" w:hAnsi="Times New Roman" w:cs="Times New Roman"/>
+          <w:b/>
+        </w:rPr>
+        <w:t>DESCRIPTION</w:t>
+      </w:r>
+      <w:r>
+        <w:rPr>
+          <w:rFonts w:ascii="Times New Roman" w:hAnsi="Times New Roman" w:cs="Times New Roman"/>
+        </w:rPr>
+        <w:t>:  The system will be tooled to meet the stands of the Web Content Accessibility Guidelines set out by the World Wide Web Consortium, just like the EWU website.  This will be accomplished through adding accommodation options such as allowing the entire survey page able to be controlled through keyboard without mouse input and ensuring that any text used can be read through screen readers for visually impaired users.</w:t>
+      </w:r>
+      <w:r>
+        <w:rPr>
+          <w:rFonts w:ascii="Times New Roman" w:hAnsi="Times New Roman" w:cs="Times New Roman"/>
+        </w:rPr>
+        <w:br/>
+      </w:r>
+      <w:r>
+        <w:rPr>
+          <w:rFonts w:ascii="Times New Roman" w:hAnsi="Times New Roman" w:cs="Times New Roman"/>
+          <w:b/>
+        </w:rPr>
+        <w:t xml:space="preserve">WHY:  </w:t>
+      </w:r>
+      <w:r>
+        <w:rPr>
+          <w:rFonts w:ascii="Times New Roman" w:hAnsi="Times New Roman" w:cs="Times New Roman"/>
+        </w:rPr>
+        <w:t>Will allow for a greater range of users, as well as ensuring that any user will be comfortable using this system.</w:t>
+      </w:r>
+      <w:bookmarkStart w:id="55" w:name="_GoBack"/>
       <w:bookmarkEnd w:id="55"/>
-    </w:p>
-    <w:p>
-      <w:pPr>
-        <w:rPr>
-          <w:rFonts w:hint="eastAsia"/>
-        </w:rPr>
-      </w:pPr>
-      <w:r>
-        <w:rPr>
-          <w:rFonts w:ascii="Times New Roman" w:hAnsi="Times New Roman" w:cs="Times New Roman"/>
-          <w:b/>
-        </w:rPr>
-        <w:t xml:space="preserve">TITLE: </w:t>
-      </w:r>
-      <w:r>
-        <w:rPr>
-          <w:rFonts w:ascii="Times New Roman" w:hAnsi="Times New Roman" w:cs="Times New Roman"/>
-        </w:rPr>
-        <w:t>Internet Connection</w:t>
-      </w:r>
-      <w:r>
-        <w:rPr>
-          <w:rFonts w:ascii="Times New Roman" w:hAnsi="Times New Roman" w:cs="Times New Roman"/>
-        </w:rPr>
-        <w:br/>
-      </w:r>
-      <w:r>
-        <w:rPr>
-          <w:rFonts w:ascii="Times New Roman" w:hAnsi="Times New Roman" w:cs="Times New Roman"/>
-          <w:b/>
-        </w:rPr>
-        <w:t xml:space="preserve">DESCRIPTION: </w:t>
-      </w:r>
-      <w:r>
-        <w:rPr>
-          <w:rFonts w:ascii="Times New Roman" w:hAnsi="Times New Roman" w:cs="Times New Roman"/>
-        </w:rPr>
-        <w:t>An internet connection to the EWU campus network is required to access the system</w:t>
-      </w:r>
-      <w:r>
-        <w:rPr>
-          <w:rFonts w:ascii="Times New Roman" w:hAnsi="Times New Roman" w:cs="Times New Roman"/>
-        </w:rPr>
-        <w:br/>
-      </w:r>
-      <w:r>
-        <w:rPr>
-          <w:rFonts w:ascii="Times New Roman" w:hAnsi="Times New Roman" w:cs="Times New Roman"/>
-          <w:b/>
-        </w:rPr>
-        <w:t>WHY</w:t>
-      </w:r>
-      <w:r>
-        <w:rPr>
-          <w:rFonts w:ascii="Times New Roman" w:hAnsi="Times New Roman" w:cs="Times New Roman"/>
-        </w:rPr>
-        <w:t>:  In order for the webpage to connect to the database servers</w:t>
-      </w:r>
-    </w:p>
-    <w:p>
-      <w:pPr>
-        <w:rPr>
-          <w:rFonts w:ascii="Times New Roman" w:hAnsi="Times New Roman" w:cs="Times New Roman"/>
-        </w:rPr>
-      </w:pPr>
     </w:p>
     <w:p>
       <w:pPr>
@@ -10657,14 +10724,7 @@
         <w:rPr>
           <w:rFonts w:ascii="Times New Roman" w:hAnsi="Times New Roman" w:cs="Times New Roman"/>
         </w:rPr>
-        <w:t xml:space="preserve">:  A set of example PINs will be created and login attempts will </w:t>
-      </w:r>
-      <w:r>
-        <w:rPr>
-          <w:rFonts w:ascii="Times New Roman" w:hAnsi="Times New Roman" w:cs="Times New Roman"/>
-        </w:rPr>
-        <w:lastRenderedPageBreak/>
-        <w:t xml:space="preserve">be made from a wide variety of mobile browsers including stock Android Browser, mobile versions of Firefox, Google Chrome, and other mobile versions of desktop internet browsers </w:t>
+        <w:t xml:space="preserve">:  A set of example PINs will be created and login attempts will be made from a wide variety of mobile browsers including stock Android Browser, mobile versions of Firefox, Google Chrome, and other mobile versions of desktop internet browsers </w:t>
       </w:r>
       <w:r>
         <w:br w:type="page"/>
@@ -11160,7 +11220,7 @@
                                   <w:rFonts w:hint="eastAsia"/>
                                   <w:noProof/>
                                 </w:rPr>
-                                <w:t>20</w:t>
+                                <w:t>19</w:t>
                               </w:r>
                               <w:r>
                                 <w:fldChar w:fldCharType="end"/>
@@ -11241,7 +11301,7 @@
                             <w:rFonts w:hint="eastAsia"/>
                             <w:noProof/>
                           </w:rPr>
-                          <w:t>20</w:t>
+                          <w:t>19</w:t>
                         </w:r>
                         <w:r>
                           <w:fldChar w:fldCharType="end"/>
@@ -12889,7 +12949,7 @@
 </file>
 
 <file path=customXml/itemProps1.xml><?xml version="1.0" encoding="utf-8"?>
-<ds:datastoreItem xmlns:ds="http://schemas.openxmlformats.org/officeDocument/2006/customXml" ds:itemID="{E464E72F-2DC3-451F-BB26-749C0F5667DC}">
+<ds:datastoreItem xmlns:ds="http://schemas.openxmlformats.org/officeDocument/2006/customXml" ds:itemID="{C4B382D4-92DB-4734-BC14-C0E16FA30016}">
   <ds:schemaRefs>
     <ds:schemaRef ds:uri="http://schemas.openxmlformats.org/officeDocument/2006/bibliography"/>
   </ds:schemaRefs>

</xml_diff>

<commit_message>
Added Example Admin Login Visual
</commit_message>
<xml_diff>
--- a/SRSFinalDraft1stRevision (1).docx
+++ b/SRSFinalDraft1stRevision (1).docx
@@ -62,7 +62,6 @@
         <w:dataBinding w:prefixMappings="xmlns:ns0='http://purl.org/dc/elements/1.1/' xmlns:ns1='http://schemas.openxmlformats.org/package/2006/metadata/core-properties' " w:xpath="/ns1:coreProperties[1]/ns0:title[1]" w:storeItemID="{6C3C8BC8-F283-45AE-878A-BAB7291924A1}"/>
         <w:text/>
       </w:sdtPr>
-      <w:sdtEndPr/>
       <w:sdtContent>
         <w:p>
           <w:pPr>
@@ -194,7 +193,6 @@
         <w:dataBinding w:prefixMappings="xmlns:ns0='http://purl.org/dc/elements/1.1/' xmlns:ns1='http://schemas.openxmlformats.org/package/2006/metadata/core-properties' " w:xpath="/ns1:coreProperties[1]/ns0:subject[1]" w:storeItemID="{6C3C8BC8-F283-45AE-878A-BAB7291924A1}"/>
         <w:text/>
       </w:sdtPr>
-      <w:sdtEndPr/>
       <w:sdtContent>
         <w:p>
           <w:pPr>
@@ -405,7 +403,6 @@
           <w:docPartUnique/>
         </w:docPartObj>
       </w:sdtPr>
-      <w:sdtEndPr/>
       <w:sdtContent>
         <w:p>
           <w:pPr>
@@ -7050,6 +7047,33 @@
         </w:rPr>
       </w:pPr>
       <w:bookmarkStart w:id="23" w:name="_Toc504478151"/>
+    </w:p>
+    <w:p>
+      <w:pPr>
+        <w:pStyle w:val="Heading3"/>
+        <w:rPr>
+          <w:rFonts w:ascii="Times New Roman" w:hAnsi="Times New Roman" w:cs="Times New Roman"/>
+          <w:color w:val="C00000"/>
+        </w:rPr>
+      </w:pPr>
+    </w:p>
+    <w:p>
+      <w:pPr>
+        <w:pStyle w:val="Heading3"/>
+        <w:rPr>
+          <w:rFonts w:ascii="Times New Roman" w:hAnsi="Times New Roman" w:cs="Times New Roman"/>
+          <w:color w:val="C00000"/>
+        </w:rPr>
+      </w:pPr>
+    </w:p>
+    <w:p>
+      <w:pPr>
+        <w:pStyle w:val="Heading3"/>
+        <w:rPr>
+          <w:rFonts w:ascii="Times New Roman" w:hAnsi="Times New Roman" w:cs="Times New Roman"/>
+          <w:color w:val="C00000"/>
+        </w:rPr>
+      </w:pPr>
       <w:r>
         <w:rPr>
           <w:rFonts w:ascii="Times New Roman" w:hAnsi="Times New Roman" w:cs="Times New Roman"/>
@@ -7070,6 +7094,76 @@
       <w:r>
         <w:rPr>
           <w:rFonts w:ascii="Times New Roman" w:hAnsi="Times New Roman" w:cs="Times New Roman"/>
+          <w:noProof/>
+          <w:lang w:eastAsia="en-US" w:bidi="ar-SA"/>
+        </w:rPr>
+        <w:drawing>
+          <wp:anchor distT="0" distB="0" distL="114300" distR="114300" simplePos="0" relativeHeight="251658240" behindDoc="1" locked="0" layoutInCell="1" allowOverlap="1">
+            <wp:simplePos x="0" y="0"/>
+            <wp:positionH relativeFrom="page">
+              <wp:posOffset>5440680</wp:posOffset>
+            </wp:positionH>
+            <wp:positionV relativeFrom="paragraph">
+              <wp:posOffset>8255</wp:posOffset>
+            </wp:positionV>
+            <wp:extent cx="2198370" cy="2295525"/>
+            <wp:effectExtent l="0" t="0" r="0" b="9525"/>
+            <wp:wrapTight wrapText="bothSides">
+              <wp:wrapPolygon edited="0">
+                <wp:start x="0" y="0"/>
+                <wp:lineTo x="0" y="21510"/>
+                <wp:lineTo x="21338" y="21510"/>
+                <wp:lineTo x="21338" y="0"/>
+                <wp:lineTo x="0" y="0"/>
+              </wp:wrapPolygon>
+            </wp:wrapTight>
+            <wp:docPr id="8" name="Picture 8"/>
+            <wp:cNvGraphicFramePr>
+              <a:graphicFrameLocks xmlns:a="http://schemas.openxmlformats.org/drawingml/2006/main" noChangeAspect="1"/>
+            </wp:cNvGraphicFramePr>
+            <a:graphic xmlns:a="http://schemas.openxmlformats.org/drawingml/2006/main">
+              <a:graphicData uri="http://schemas.openxmlformats.org/drawingml/2006/picture">
+                <pic:pic xmlns:pic="http://schemas.openxmlformats.org/drawingml/2006/picture">
+                  <pic:nvPicPr>
+                    <pic:cNvPr id="8" name="BasicAdmin.jpg"/>
+                    <pic:cNvPicPr/>
+                  </pic:nvPicPr>
+                  <pic:blipFill>
+                    <a:blip r:embed="rId11">
+                      <a:extLst>
+                        <a:ext uri="{28A0092B-C50C-407E-A947-70E740481C1C}">
+                          <a14:useLocalDpi xmlns:a14="http://schemas.microsoft.com/office/drawing/2010/main" val="0"/>
+                        </a:ext>
+                      </a:extLst>
+                    </a:blip>
+                    <a:stretch>
+                      <a:fillRect/>
+                    </a:stretch>
+                  </pic:blipFill>
+                  <pic:spPr>
+                    <a:xfrm>
+                      <a:off x="0" y="0"/>
+                      <a:ext cx="2198370" cy="2295525"/>
+                    </a:xfrm>
+                    <a:prstGeom prst="rect">
+                      <a:avLst/>
+                    </a:prstGeom>
+                  </pic:spPr>
+                </pic:pic>
+              </a:graphicData>
+            </a:graphic>
+            <wp14:sizeRelH relativeFrom="margin">
+              <wp14:pctWidth>0</wp14:pctWidth>
+            </wp14:sizeRelH>
+            <wp14:sizeRelV relativeFrom="margin">
+              <wp14:pctHeight>0</wp14:pctHeight>
+            </wp14:sizeRelV>
+          </wp:anchor>
+        </w:drawing>
+      </w:r>
+      <w:r>
+        <w:rPr>
+          <w:rFonts w:ascii="Times New Roman" w:hAnsi="Times New Roman" w:cs="Times New Roman"/>
           <w:b/>
         </w:rPr>
         <w:t>USE CASE</w:t>
@@ -7130,7 +7224,6 @@
           <w:b/>
           <w:bCs/>
         </w:rPr>
-        <w:lastRenderedPageBreak/>
         <w:t>WHY</w:t>
       </w:r>
       <w:r>
@@ -7217,7 +7310,15 @@
         <w:rPr>
           <w:rFonts w:ascii="Times New Roman" w:hAnsi="Times New Roman" w:cs="Times New Roman"/>
         </w:rPr>
-        <w:t>: Hyperlink that, when clicked, sends an email to the administrator allowing him/her to change the password to the administrator account</w:t>
+        <w:t xml:space="preserve">: Hyperlink that, when clicked, sends an email to the </w:t>
+      </w:r>
+      <w:bookmarkStart w:id="25" w:name="_GoBack"/>
+      <w:bookmarkEnd w:id="25"/>
+      <w:r>
+        <w:rPr>
+          <w:rFonts w:ascii="Times New Roman" w:hAnsi="Times New Roman" w:cs="Times New Roman"/>
+        </w:rPr>
+        <w:t>administrator allowing him/her to change the password to the administrator account</w:t>
       </w:r>
     </w:p>
     <w:p>
@@ -7230,6 +7331,190 @@
       </w:pPr>
       <w:r>
         <w:rPr>
+          <w:noProof/>
+        </w:rPr>
+        <mc:AlternateContent>
+          <mc:Choice Requires="wps">
+            <w:drawing>
+              <wp:anchor distT="0" distB="0" distL="114300" distR="114300" simplePos="0" relativeHeight="251660288" behindDoc="1" locked="0" layoutInCell="1" allowOverlap="1" wp14:anchorId="1CCABBE8" wp14:editId="28978541">
+                <wp:simplePos x="0" y="0"/>
+                <wp:positionH relativeFrom="column">
+                  <wp:posOffset>4526280</wp:posOffset>
+                </wp:positionH>
+                <wp:positionV relativeFrom="paragraph">
+                  <wp:posOffset>131445</wp:posOffset>
+                </wp:positionV>
+                <wp:extent cx="2198370" cy="635"/>
+                <wp:effectExtent l="0" t="0" r="0" b="0"/>
+                <wp:wrapTight wrapText="bothSides">
+                  <wp:wrapPolygon edited="0">
+                    <wp:start x="0" y="0"/>
+                    <wp:lineTo x="0" y="21600"/>
+                    <wp:lineTo x="21600" y="21600"/>
+                    <wp:lineTo x="21600" y="0"/>
+                  </wp:wrapPolygon>
+                </wp:wrapTight>
+                <wp:docPr id="9" name="Text Box 9"/>
+                <wp:cNvGraphicFramePr/>
+                <a:graphic xmlns:a="http://schemas.openxmlformats.org/drawingml/2006/main">
+                  <a:graphicData uri="http://schemas.microsoft.com/office/word/2010/wordprocessingShape">
+                    <wps:wsp>
+                      <wps:cNvSpPr txBox="1"/>
+                      <wps:spPr>
+                        <a:xfrm>
+                          <a:off x="0" y="0"/>
+                          <a:ext cx="2198370" cy="635"/>
+                        </a:xfrm>
+                        <a:prstGeom prst="rect">
+                          <a:avLst/>
+                        </a:prstGeom>
+                        <a:solidFill>
+                          <a:prstClr val="white"/>
+                        </a:solidFill>
+                        <a:ln>
+                          <a:noFill/>
+                        </a:ln>
+                        <a:effectLst/>
+                      </wps:spPr>
+                      <wps:txbx>
+                        <w:txbxContent>
+                          <w:p>
+                            <w:pPr>
+                              <w:pStyle w:val="Caption"/>
+                              <w:rPr>
+                                <w:rFonts w:ascii="Times New Roman" w:hAnsi="Times New Roman" w:cs="Times New Roman"/>
+                                <w:noProof/>
+                                <w:color w:val="00000A"/>
+                                <w:sz w:val="24"/>
+                                <w:szCs w:val="24"/>
+                              </w:rPr>
+                            </w:pPr>
+                            <w:r>
+                              <w:rPr>
+                                <w:rFonts w:hint="eastAsia"/>
+                              </w:rPr>
+                              <w:t xml:space="preserve">Figure </w:t>
+                            </w:r>
+                            <w:r>
+                              <w:rPr>
+                                <w:rFonts w:hint="eastAsia"/>
+                              </w:rPr>
+                              <w:fldChar w:fldCharType="begin"/>
+                            </w:r>
+                            <w:r>
+                              <w:rPr>
+                                <w:rFonts w:hint="eastAsia"/>
+                              </w:rPr>
+                              <w:instrText xml:space="preserve"> SEQ Figure \* ARABIC </w:instrText>
+                            </w:r>
+                            <w:r>
+                              <w:rPr>
+                                <w:rFonts w:hint="eastAsia"/>
+                              </w:rPr>
+                              <w:fldChar w:fldCharType="separate"/>
+                            </w:r>
+                            <w:r>
+                              <w:rPr>
+                                <w:rFonts w:hint="eastAsia"/>
+                                <w:noProof/>
+                              </w:rPr>
+                              <w:t>1</w:t>
+                            </w:r>
+                            <w:r>
+                              <w:rPr>
+                                <w:rFonts w:hint="eastAsia"/>
+                              </w:rPr>
+                              <w:fldChar w:fldCharType="end"/>
+                            </w:r>
+                            <w:r>
+                              <w:t xml:space="preserve"> Admin Login Concept</w:t>
+                            </w:r>
+                          </w:p>
+                        </w:txbxContent>
+                      </wps:txbx>
+                      <wps:bodyPr rot="0" spcFirstLastPara="0" vertOverflow="overflow" horzOverflow="overflow" vert="horz" wrap="square" lIns="0" tIns="0" rIns="0" bIns="0" numCol="1" spcCol="0" rtlCol="0" fromWordArt="0" anchor="t" anchorCtr="0" forceAA="0" compatLnSpc="1">
+                        <a:prstTxWarp prst="textNoShape">
+                          <a:avLst/>
+                        </a:prstTxWarp>
+                        <a:spAutoFit/>
+                      </wps:bodyPr>
+                    </wps:wsp>
+                  </a:graphicData>
+                </a:graphic>
+              </wp:anchor>
+            </w:drawing>
+          </mc:Choice>
+          <mc:Fallback>
+            <w:pict>
+              <v:shapetype w14:anchorId="1CCABBE8" id="_x0000_t202" coordsize="21600,21600" o:spt="202" path="m,l,21600r21600,l21600,xe">
+                <v:stroke joinstyle="miter"/>
+                <v:path gradientshapeok="t" o:connecttype="rect"/>
+              </v:shapetype>
+              <v:shape id="Text Box 9" o:spid="_x0000_s1026" type="#_x0000_t202" style="position:absolute;margin-left:356.4pt;margin-top:10.35pt;width:173.1pt;height:.05pt;z-index:-251656192;visibility:visible;mso-wrap-style:square;mso-wrap-distance-left:9pt;mso-wrap-distance-top:0;mso-wrap-distance-right:9pt;mso-wrap-distance-bottom:0;mso-position-horizontal:absolute;mso-position-horizontal-relative:text;mso-position-vertical:absolute;mso-position-vertical-relative:text;v-text-anchor:top" o:gfxdata="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" stroked="f">
+                <v:textbox style="mso-fit-shape-to-text:t" inset="0,0,0,0">
+                  <w:txbxContent>
+                    <w:p>
+                      <w:pPr>
+                        <w:pStyle w:val="Caption"/>
+                        <w:rPr>
+                          <w:rFonts w:ascii="Times New Roman" w:hAnsi="Times New Roman" w:cs="Times New Roman"/>
+                          <w:noProof/>
+                          <w:color w:val="00000A"/>
+                          <w:sz w:val="24"/>
+                          <w:szCs w:val="24"/>
+                        </w:rPr>
+                      </w:pPr>
+                      <w:r>
+                        <w:rPr>
+                          <w:rFonts w:hint="eastAsia"/>
+                        </w:rPr>
+                        <w:t xml:space="preserve">Figure </w:t>
+                      </w:r>
+                      <w:r>
+                        <w:rPr>
+                          <w:rFonts w:hint="eastAsia"/>
+                        </w:rPr>
+                        <w:fldChar w:fldCharType="begin"/>
+                      </w:r>
+                      <w:r>
+                        <w:rPr>
+                          <w:rFonts w:hint="eastAsia"/>
+                        </w:rPr>
+                        <w:instrText xml:space="preserve"> SEQ Figure \* ARABIC </w:instrText>
+                      </w:r>
+                      <w:r>
+                        <w:rPr>
+                          <w:rFonts w:hint="eastAsia"/>
+                        </w:rPr>
+                        <w:fldChar w:fldCharType="separate"/>
+                      </w:r>
+                      <w:r>
+                        <w:rPr>
+                          <w:rFonts w:hint="eastAsia"/>
+                          <w:noProof/>
+                        </w:rPr>
+                        <w:t>1</w:t>
+                      </w:r>
+                      <w:r>
+                        <w:rPr>
+                          <w:rFonts w:hint="eastAsia"/>
+                        </w:rPr>
+                        <w:fldChar w:fldCharType="end"/>
+                      </w:r>
+                      <w:r>
+                        <w:t xml:space="preserve"> Admin Login Concept</w:t>
+                      </w:r>
+                    </w:p>
+                  </w:txbxContent>
+                </v:textbox>
+                <w10:wrap type="tight"/>
+              </v:shape>
+            </w:pict>
+          </mc:Fallback>
+        </mc:AlternateContent>
+      </w:r>
+      <w:r>
+        <w:rPr>
           <w:rFonts w:ascii="Times New Roman" w:hAnsi="Times New Roman" w:cs="Times New Roman"/>
           <w:b/>
         </w:rPr>
@@ -7259,7 +7544,7 @@
           <w:color w:val="C00000"/>
         </w:rPr>
       </w:pPr>
-      <w:bookmarkStart w:id="25" w:name="_Toc504478153"/>
+      <w:bookmarkStart w:id="26" w:name="_Toc504478153"/>
       <w:r>
         <w:rPr>
           <w:rFonts w:ascii="Times New Roman" w:hAnsi="Times New Roman" w:cs="Times New Roman"/>
@@ -7267,7 +7552,7 @@
         </w:rPr>
         <w:t>8.2.4 Functional Requirement 2.4</w:t>
       </w:r>
-      <w:bookmarkEnd w:id="25"/>
+      <w:bookmarkEnd w:id="26"/>
     </w:p>
     <w:p>
       <w:pPr>
@@ -7365,7 +7650,7 @@
           <w:color w:val="C00000"/>
         </w:rPr>
       </w:pPr>
-      <w:bookmarkStart w:id="26" w:name="_Toc504478154"/>
+      <w:bookmarkStart w:id="27" w:name="_Toc504478154"/>
       <w:r>
         <w:rPr>
           <w:rFonts w:ascii="Times New Roman" w:hAnsi="Times New Roman" w:cs="Times New Roman"/>
@@ -7373,7 +7658,7 @@
         </w:rPr>
         <w:t>8.2.5 Functional Requirement 2.5</w:t>
       </w:r>
-      <w:bookmarkEnd w:id="26"/>
+      <w:bookmarkEnd w:id="27"/>
     </w:p>
     <w:p>
       <w:pPr>
@@ -7471,7 +7756,7 @@
           <w:color w:val="C00000"/>
         </w:rPr>
       </w:pPr>
-      <w:bookmarkStart w:id="27" w:name="_Toc504478155"/>
+      <w:bookmarkStart w:id="28" w:name="_Toc504478155"/>
       <w:r>
         <w:rPr>
           <w:rFonts w:ascii="Times New Roman" w:hAnsi="Times New Roman" w:cs="Times New Roman"/>
@@ -7479,7 +7764,7 @@
         </w:rPr>
         <w:t>8.2.6 Functional Requirement 2.6</w:t>
       </w:r>
-      <w:bookmarkEnd w:id="27"/>
+      <w:bookmarkEnd w:id="28"/>
     </w:p>
     <w:p>
       <w:pPr>
@@ -7587,7 +7872,7 @@
           <w:color w:val="C00000"/>
         </w:rPr>
       </w:pPr>
-      <w:bookmarkStart w:id="28" w:name="_Toc504478156"/>
+      <w:bookmarkStart w:id="29" w:name="_Toc504478156"/>
       <w:r>
         <w:rPr>
           <w:rFonts w:ascii="Times New Roman" w:hAnsi="Times New Roman" w:cs="Times New Roman"/>
@@ -7595,7 +7880,7 @@
         </w:rPr>
         <w:t>8.2.7 Functional Requirement 2.7</w:t>
       </w:r>
-      <w:bookmarkEnd w:id="28"/>
+      <w:bookmarkEnd w:id="29"/>
     </w:p>
     <w:p>
       <w:pPr>
@@ -7645,6 +7930,7 @@
           <w:rFonts w:ascii="Times New Roman" w:hAnsi="Times New Roman" w:cs="Times New Roman"/>
           <w:b/>
         </w:rPr>
+        <w:lastRenderedPageBreak/>
         <w:t>DESCRIPTION:</w:t>
       </w:r>
       <w:r>
@@ -7693,7 +7979,7 @@
           <w:color w:val="C00000"/>
         </w:rPr>
       </w:pPr>
-      <w:bookmarkStart w:id="29" w:name="_Toc504478157"/>
+      <w:bookmarkStart w:id="30" w:name="_Toc504478157"/>
       <w:r>
         <w:rPr>
           <w:rFonts w:ascii="Times New Roman" w:hAnsi="Times New Roman" w:cs="Times New Roman"/>
@@ -7701,7 +7987,7 @@
         </w:rPr>
         <w:t>8.2.8 Functional Requirement 2.8</w:t>
       </w:r>
-      <w:bookmarkEnd w:id="29"/>
+      <w:bookmarkEnd w:id="30"/>
     </w:p>
     <w:p>
       <w:pPr>
@@ -7795,16 +8081,512 @@
           <w:color w:val="C00000"/>
         </w:rPr>
       </w:pPr>
-      <w:bookmarkStart w:id="30" w:name="_Toc504478158"/>
+      <w:bookmarkStart w:id="31" w:name="_Toc504478158"/>
       <w:r>
         <w:rPr>
           <w:rFonts w:ascii="Times New Roman" w:hAnsi="Times New Roman" w:cs="Times New Roman"/>
           <w:color w:val="C00000"/>
         </w:rPr>
+        <w:t>8.2.9 Functional Requirement 2.9</w:t>
+      </w:r>
+      <w:bookmarkEnd w:id="31"/>
+    </w:p>
+    <w:p>
+      <w:pPr>
+        <w:spacing w:after="0" w:line="240" w:lineRule="auto"/>
+        <w:rPr>
+          <w:rFonts w:hint="eastAsia"/>
+        </w:rPr>
+      </w:pPr>
+      <w:r>
+        <w:rPr>
+          <w:rFonts w:ascii="Times New Roman" w:hAnsi="Times New Roman" w:cs="Times New Roman"/>
+          <w:b/>
+        </w:rPr>
+        <w:t>USE CASE</w:t>
+      </w:r>
+      <w:r>
+        <w:rPr>
+          <w:rFonts w:ascii="Times New Roman" w:hAnsi="Times New Roman" w:cs="Times New Roman"/>
+        </w:rPr>
+        <w:t>: Remove question in database</w:t>
+      </w:r>
+    </w:p>
+    <w:p>
+      <w:pPr>
+        <w:spacing w:after="0" w:line="240" w:lineRule="auto"/>
+        <w:rPr>
+          <w:rFonts w:hint="eastAsia"/>
+        </w:rPr>
+      </w:pPr>
+      <w:r>
+        <w:rPr>
+          <w:rFonts w:ascii="Times New Roman" w:hAnsi="Times New Roman" w:cs="Times New Roman"/>
+          <w:b/>
+        </w:rPr>
+        <w:t>DESCRIPTION</w:t>
+      </w:r>
+      <w:r>
+        <w:rPr>
+          <w:rFonts w:ascii="Times New Roman" w:hAnsi="Times New Roman" w:cs="Times New Roman"/>
+        </w:rPr>
+        <w:t>: An administrator will be able to remove questions in the database via a simple form</w:t>
+      </w:r>
+    </w:p>
+    <w:p>
+      <w:pPr>
+        <w:spacing w:after="0" w:line="240" w:lineRule="auto"/>
+        <w:rPr>
+          <w:rFonts w:hint="eastAsia"/>
+        </w:rPr>
+      </w:pPr>
+      <w:r>
+        <w:rPr>
+          <w:rFonts w:ascii="Times New Roman" w:hAnsi="Times New Roman" w:cs="Times New Roman"/>
+          <w:b/>
+        </w:rPr>
+        <w:t>WHY</w:t>
+      </w:r>
+      <w:r>
+        <w:rPr>
+          <w:rFonts w:ascii="Times New Roman" w:hAnsi="Times New Roman" w:cs="Times New Roman"/>
+        </w:rPr>
+        <w:t>: To enable the administrator to remove incorrect or unneeded questions</w:t>
+      </w:r>
+    </w:p>
+    <w:p>
+      <w:pPr>
+        <w:spacing w:after="0" w:line="240" w:lineRule="auto"/>
+        <w:rPr>
+          <w:rFonts w:ascii="Times New Roman" w:hAnsi="Times New Roman" w:cs="Times New Roman"/>
+        </w:rPr>
+      </w:pPr>
+    </w:p>
+    <w:p>
+      <w:pPr>
+        <w:pStyle w:val="Heading3"/>
+        <w:rPr>
+          <w:rFonts w:ascii="Times New Roman" w:hAnsi="Times New Roman" w:cs="Times New Roman"/>
+          <w:color w:val="C00000"/>
+        </w:rPr>
+      </w:pPr>
+      <w:bookmarkStart w:id="32" w:name="_Toc504478159"/>
+      <w:r>
+        <w:rPr>
+          <w:rFonts w:ascii="Times New Roman" w:hAnsi="Times New Roman" w:cs="Times New Roman"/>
+          <w:color w:val="C00000"/>
+        </w:rPr>
+        <w:t>8.2.10 Functional Requirement 2.10</w:t>
+      </w:r>
+      <w:bookmarkEnd w:id="32"/>
+    </w:p>
+    <w:p>
+      <w:pPr>
+        <w:spacing w:after="0" w:line="240" w:lineRule="auto"/>
+        <w:rPr>
+          <w:rFonts w:hint="eastAsia"/>
+        </w:rPr>
+      </w:pPr>
+      <w:r>
+        <w:rPr>
+          <w:rFonts w:ascii="Times New Roman" w:hAnsi="Times New Roman" w:cs="Times New Roman"/>
+          <w:b/>
+        </w:rPr>
+        <w:t>USE CASE</w:t>
+      </w:r>
+      <w:r>
+        <w:rPr>
+          <w:rFonts w:ascii="Times New Roman" w:hAnsi="Times New Roman" w:cs="Times New Roman"/>
+        </w:rPr>
+        <w:t>: Edit question in the database</w:t>
+      </w:r>
+    </w:p>
+    <w:p>
+      <w:pPr>
+        <w:spacing w:after="0" w:line="240" w:lineRule="auto"/>
+        <w:rPr>
+          <w:rFonts w:hint="eastAsia"/>
+        </w:rPr>
+      </w:pPr>
+      <w:r>
+        <w:rPr>
+          <w:rFonts w:ascii="Times New Roman" w:hAnsi="Times New Roman" w:cs="Times New Roman"/>
+          <w:b/>
+        </w:rPr>
+        <w:t>DESCRIPTION</w:t>
+      </w:r>
+      <w:r>
+        <w:rPr>
+          <w:rFonts w:ascii="Times New Roman" w:hAnsi="Times New Roman" w:cs="Times New Roman"/>
+        </w:rPr>
+        <w:t>: An administrator will be able to edit questions in the database via a simple form</w:t>
+      </w:r>
+    </w:p>
+    <w:p>
+      <w:pPr>
+        <w:spacing w:after="0" w:line="240" w:lineRule="auto"/>
+        <w:rPr>
+          <w:rFonts w:hint="eastAsia"/>
+        </w:rPr>
+      </w:pPr>
+      <w:r>
+        <w:rPr>
+          <w:rFonts w:ascii="Times New Roman" w:hAnsi="Times New Roman" w:cs="Times New Roman"/>
+          <w:b/>
+        </w:rPr>
+        <w:t>WHY</w:t>
+      </w:r>
+      <w:r>
+        <w:rPr>
+          <w:rFonts w:ascii="Times New Roman" w:hAnsi="Times New Roman" w:cs="Times New Roman"/>
+        </w:rPr>
+        <w:t>: To enable the administrator to edit existing</w:t>
+      </w:r>
+    </w:p>
+    <w:p>
+      <w:pPr>
+        <w:spacing w:after="0" w:line="240" w:lineRule="auto"/>
+        <w:rPr>
+          <w:rFonts w:ascii="Times New Roman" w:hAnsi="Times New Roman" w:cs="Times New Roman"/>
+        </w:rPr>
+      </w:pPr>
+    </w:p>
+    <w:p>
+      <w:pPr>
+        <w:pStyle w:val="Heading3"/>
+        <w:rPr>
+          <w:rFonts w:ascii="Times New Roman" w:hAnsi="Times New Roman" w:cs="Times New Roman"/>
+          <w:color w:val="C00000"/>
+        </w:rPr>
+      </w:pPr>
+      <w:bookmarkStart w:id="33" w:name="_Toc504478160"/>
+      <w:r>
+        <w:rPr>
+          <w:rFonts w:ascii="Times New Roman" w:hAnsi="Times New Roman" w:cs="Times New Roman"/>
+          <w:color w:val="C00000"/>
+        </w:rPr>
+        <w:t>8.2.11 Functional Requirement 2.11</w:t>
+      </w:r>
+      <w:bookmarkEnd w:id="33"/>
+    </w:p>
+    <w:p>
+      <w:pPr>
+        <w:spacing w:after="0" w:line="240" w:lineRule="auto"/>
+        <w:rPr>
+          <w:rFonts w:hint="eastAsia"/>
+        </w:rPr>
+      </w:pPr>
+      <w:r>
+        <w:rPr>
+          <w:rFonts w:ascii="Times New Roman" w:hAnsi="Times New Roman" w:cs="Times New Roman"/>
+          <w:b/>
+        </w:rPr>
+        <w:t>USE CASE</w:t>
+      </w:r>
+      <w:r>
+        <w:rPr>
+          <w:rFonts w:ascii="Times New Roman" w:hAnsi="Times New Roman" w:cs="Times New Roman"/>
+        </w:rPr>
+        <w:t>: View questions in the database</w:t>
+      </w:r>
+    </w:p>
+    <w:p>
+      <w:pPr>
+        <w:spacing w:after="0" w:line="240" w:lineRule="auto"/>
+        <w:rPr>
+          <w:rFonts w:hint="eastAsia"/>
+        </w:rPr>
+      </w:pPr>
+      <w:r>
+        <w:rPr>
+          <w:rFonts w:ascii="Times New Roman" w:hAnsi="Times New Roman" w:cs="Times New Roman"/>
+          <w:b/>
+        </w:rPr>
+        <w:t>DESCRIPTION</w:t>
+      </w:r>
+      <w:r>
+        <w:rPr>
+          <w:rFonts w:ascii="Times New Roman" w:hAnsi="Times New Roman" w:cs="Times New Roman"/>
+        </w:rPr>
+        <w:t>: An administrator will be able to view questions in the database via a simple form</w:t>
+      </w:r>
+    </w:p>
+    <w:p>
+      <w:pPr>
+        <w:spacing w:after="0" w:line="240" w:lineRule="auto"/>
+        <w:rPr>
+          <w:rFonts w:hint="eastAsia"/>
+        </w:rPr>
+      </w:pPr>
+      <w:r>
+        <w:rPr>
+          <w:rFonts w:ascii="Times New Roman" w:hAnsi="Times New Roman" w:cs="Times New Roman"/>
+          <w:b/>
+        </w:rPr>
+        <w:t>WHY</w:t>
+      </w:r>
+      <w:r>
+        <w:rPr>
+          <w:rFonts w:ascii="Times New Roman" w:hAnsi="Times New Roman" w:cs="Times New Roman"/>
+        </w:rPr>
+        <w:t>: To enable the administrator to access questions for the survey</w:t>
+      </w:r>
+    </w:p>
+    <w:p>
+      <w:pPr>
+        <w:spacing w:after="0" w:line="240" w:lineRule="auto"/>
+        <w:rPr>
+          <w:rFonts w:ascii="Times New Roman" w:hAnsi="Times New Roman" w:cs="Times New Roman"/>
+        </w:rPr>
+      </w:pPr>
+    </w:p>
+    <w:p>
+      <w:pPr>
+        <w:pStyle w:val="Heading3"/>
+        <w:rPr>
+          <w:rFonts w:ascii="Times New Roman" w:hAnsi="Times New Roman" w:cs="Times New Roman"/>
+          <w:color w:val="C00000"/>
+        </w:rPr>
+      </w:pPr>
+      <w:bookmarkStart w:id="34" w:name="_Toc504478161"/>
+      <w:r>
+        <w:rPr>
+          <w:rFonts w:ascii="Times New Roman" w:hAnsi="Times New Roman" w:cs="Times New Roman"/>
+          <w:color w:val="C00000"/>
+        </w:rPr>
+        <w:t>8.2.12 Functional Requirement 2.12</w:t>
+      </w:r>
+      <w:bookmarkEnd w:id="34"/>
+    </w:p>
+    <w:p>
+      <w:pPr>
+        <w:spacing w:after="0" w:line="240" w:lineRule="auto"/>
+        <w:rPr>
+          <w:rFonts w:hint="eastAsia"/>
+        </w:rPr>
+      </w:pPr>
+      <w:r>
+        <w:rPr>
+          <w:rFonts w:ascii="Times New Roman" w:hAnsi="Times New Roman" w:cs="Times New Roman"/>
+          <w:b/>
+        </w:rPr>
+        <w:t>USE CASE</w:t>
+      </w:r>
+      <w:r>
+        <w:rPr>
+          <w:rFonts w:ascii="Times New Roman" w:hAnsi="Times New Roman" w:cs="Times New Roman"/>
+        </w:rPr>
+        <w:t>: View specific questions in the database</w:t>
+      </w:r>
+    </w:p>
+    <w:p>
+      <w:pPr>
+        <w:spacing w:after="0" w:line="240" w:lineRule="auto"/>
+        <w:rPr>
+          <w:rFonts w:hint="eastAsia"/>
+        </w:rPr>
+      </w:pPr>
+      <w:r>
+        <w:rPr>
+          <w:rFonts w:ascii="Times New Roman" w:hAnsi="Times New Roman" w:cs="Times New Roman"/>
+          <w:b/>
+        </w:rPr>
+        <w:t>DESCRIPTION</w:t>
+      </w:r>
+      <w:r>
+        <w:rPr>
+          <w:rFonts w:ascii="Times New Roman" w:hAnsi="Times New Roman" w:cs="Times New Roman"/>
+        </w:rPr>
+        <w:t>: An administrator will be able to view all questions meeting custom-defined criteria in the database via a simple form</w:t>
+      </w:r>
+    </w:p>
+    <w:p>
+      <w:pPr>
+        <w:spacing w:after="0" w:line="240" w:lineRule="auto"/>
+        <w:rPr>
+          <w:rFonts w:hint="eastAsia"/>
+        </w:rPr>
+      </w:pPr>
+      <w:r>
+        <w:rPr>
+          <w:rFonts w:ascii="Times New Roman" w:hAnsi="Times New Roman" w:cs="Times New Roman"/>
+          <w:b/>
+        </w:rPr>
+        <w:t>WHY</w:t>
+      </w:r>
+      <w:r>
+        <w:rPr>
+          <w:rFonts w:ascii="Times New Roman" w:hAnsi="Times New Roman" w:cs="Times New Roman"/>
+        </w:rPr>
+        <w:t>: To enable the administrator to view all questions matching criteria for review</w:t>
+      </w:r>
+    </w:p>
+    <w:p>
+      <w:pPr>
+        <w:spacing w:after="0" w:line="240" w:lineRule="auto"/>
+        <w:rPr>
+          <w:rFonts w:ascii="Times New Roman" w:hAnsi="Times New Roman" w:cs="Times New Roman"/>
+        </w:rPr>
+      </w:pPr>
+    </w:p>
+    <w:p>
+      <w:pPr>
+        <w:pStyle w:val="Heading3"/>
+        <w:rPr>
+          <w:rFonts w:ascii="Times New Roman" w:hAnsi="Times New Roman" w:cs="Times New Roman"/>
+          <w:color w:val="C00000"/>
+        </w:rPr>
+      </w:pPr>
+      <w:bookmarkStart w:id="35" w:name="_Toc504478162"/>
+      <w:r>
+        <w:rPr>
+          <w:rFonts w:ascii="Times New Roman" w:hAnsi="Times New Roman" w:cs="Times New Roman"/>
+          <w:color w:val="C00000"/>
+        </w:rPr>
+        <w:t>8.2.13 Functional Requirement 2.13</w:t>
+      </w:r>
+      <w:bookmarkEnd w:id="35"/>
+    </w:p>
+    <w:p>
+      <w:pPr>
+        <w:spacing w:after="0" w:line="240" w:lineRule="auto"/>
+        <w:rPr>
+          <w:rFonts w:hint="eastAsia"/>
+        </w:rPr>
+      </w:pPr>
+      <w:r>
+        <w:rPr>
+          <w:rFonts w:ascii="Times New Roman" w:hAnsi="Times New Roman" w:cs="Times New Roman"/>
+          <w:b/>
+        </w:rPr>
+        <w:t>USE CASE</w:t>
+      </w:r>
+      <w:r>
+        <w:rPr>
+          <w:rFonts w:ascii="Times New Roman" w:hAnsi="Times New Roman" w:cs="Times New Roman"/>
+        </w:rPr>
+        <w:t>: View results in the database</w:t>
+      </w:r>
+    </w:p>
+    <w:p>
+      <w:pPr>
+        <w:spacing w:after="0" w:line="240" w:lineRule="auto"/>
+        <w:rPr>
+          <w:rFonts w:hint="eastAsia"/>
+        </w:rPr>
+      </w:pPr>
+      <w:r>
+        <w:rPr>
+          <w:rFonts w:ascii="Times New Roman" w:hAnsi="Times New Roman" w:cs="Times New Roman"/>
+          <w:b/>
+        </w:rPr>
+        <w:t>DESCRIPTION</w:t>
+      </w:r>
+      <w:r>
+        <w:rPr>
+          <w:rFonts w:ascii="Times New Roman" w:hAnsi="Times New Roman" w:cs="Times New Roman"/>
+        </w:rPr>
+        <w:t>: An administrator will be able to view the results of surveys via a simple form</w:t>
+      </w:r>
+    </w:p>
+    <w:p>
+      <w:pPr>
+        <w:spacing w:after="0" w:line="240" w:lineRule="auto"/>
+        <w:rPr>
+          <w:rFonts w:hint="eastAsia"/>
+        </w:rPr>
+      </w:pPr>
+      <w:r>
+        <w:rPr>
+          <w:rFonts w:ascii="Times New Roman" w:hAnsi="Times New Roman" w:cs="Times New Roman"/>
+          <w:b/>
+        </w:rPr>
+        <w:t>WHY:</w:t>
+      </w:r>
+      <w:r>
+        <w:rPr>
+          <w:rFonts w:ascii="Times New Roman" w:hAnsi="Times New Roman" w:cs="Times New Roman"/>
+        </w:rPr>
+        <w:t xml:space="preserve"> To enable the administrator to view/collect the results of the surveys</w:t>
+      </w:r>
+    </w:p>
+    <w:p>
+      <w:pPr>
+        <w:spacing w:after="0" w:line="240" w:lineRule="auto"/>
+        <w:rPr>
+          <w:rFonts w:ascii="Times New Roman" w:hAnsi="Times New Roman" w:cs="Times New Roman"/>
+        </w:rPr>
+      </w:pPr>
+    </w:p>
+    <w:p>
+      <w:pPr>
+        <w:spacing w:after="0" w:line="240" w:lineRule="auto"/>
+        <w:rPr>
+          <w:rFonts w:ascii="Times New Roman" w:hAnsi="Times New Roman" w:cs="Times New Roman"/>
+          <w:color w:val="2F5496" w:themeColor="accent1" w:themeShade="BF"/>
+        </w:rPr>
+      </w:pPr>
+    </w:p>
+    <w:p>
+      <w:pPr>
+        <w:pStyle w:val="Heading3"/>
+        <w:rPr>
+          <w:rFonts w:ascii="Times New Roman" w:hAnsi="Times New Roman" w:cs="Times New Roman"/>
+          <w:color w:val="C00000"/>
+        </w:rPr>
+      </w:pPr>
+      <w:bookmarkStart w:id="36" w:name="_Toc504478163"/>
+      <w:r>
+        <w:rPr>
+          <w:rFonts w:ascii="Times New Roman" w:hAnsi="Times New Roman" w:cs="Times New Roman"/>
+          <w:color w:val="C00000"/>
+        </w:rPr>
+        <w:t>8.2.14 Functional Requirement 2.14</w:t>
+      </w:r>
+      <w:bookmarkEnd w:id="36"/>
+    </w:p>
+    <w:p>
+      <w:pPr>
+        <w:spacing w:after="0" w:line="240" w:lineRule="auto"/>
+        <w:rPr>
+          <w:rFonts w:hint="eastAsia"/>
+        </w:rPr>
+      </w:pPr>
+      <w:r>
+        <w:rPr>
+          <w:rFonts w:ascii="Times New Roman" w:hAnsi="Times New Roman" w:cs="Times New Roman"/>
+          <w:b/>
+        </w:rPr>
+        <w:t>USE CASE</w:t>
+      </w:r>
+      <w:r>
+        <w:rPr>
+          <w:rFonts w:ascii="Times New Roman" w:hAnsi="Times New Roman" w:cs="Times New Roman"/>
+        </w:rPr>
+        <w:t>: View specific results in the database</w:t>
+      </w:r>
+    </w:p>
+    <w:p>
+      <w:pPr>
+        <w:spacing w:after="0" w:line="240" w:lineRule="auto"/>
+        <w:rPr>
+          <w:rFonts w:hint="eastAsia"/>
+        </w:rPr>
+      </w:pPr>
+      <w:r>
+        <w:rPr>
+          <w:rFonts w:ascii="Times New Roman" w:hAnsi="Times New Roman" w:cs="Times New Roman"/>
+          <w:b/>
+        </w:rPr>
         <w:lastRenderedPageBreak/>
-        <w:t>8.2.9 Functional Requirement 2.9</w:t>
-      </w:r>
-      <w:bookmarkEnd w:id="30"/>
+        <w:t>DESCRIPTION</w:t>
+      </w:r>
+      <w:r>
+        <w:rPr>
+          <w:rFonts w:ascii="Times New Roman" w:hAnsi="Times New Roman" w:cs="Times New Roman"/>
+        </w:rPr>
+        <w:t>: An administrator will be able to view the results of surveys matching custom-defined criteria via a simple form</w:t>
+      </w:r>
     </w:p>
     <w:p>
       <w:pPr>
@@ -7818,13 +8600,60 @@
           <w:rFonts w:ascii="Times New Roman" w:hAnsi="Times New Roman" w:cs="Times New Roman"/>
           <w:b/>
         </w:rPr>
+        <w:t>WHY</w:t>
+      </w:r>
+      <w:r>
+        <w:rPr>
+          <w:rFonts w:ascii="Times New Roman" w:hAnsi="Times New Roman" w:cs="Times New Roman"/>
+        </w:rPr>
+        <w:t>: To enable the administrator to view specific results of the surveys matching a given criteria</w:t>
+      </w:r>
+    </w:p>
+    <w:p>
+      <w:pPr>
+        <w:pStyle w:val="Heading3"/>
+        <w:rPr>
+          <w:rFonts w:ascii="Times New Roman" w:hAnsi="Times New Roman" w:cs="Times New Roman"/>
+        </w:rPr>
+      </w:pPr>
+    </w:p>
+    <w:p>
+      <w:pPr>
+        <w:pStyle w:val="Heading3"/>
+        <w:rPr>
+          <w:rFonts w:ascii="Times New Roman" w:hAnsi="Times New Roman" w:cs="Times New Roman"/>
+          <w:color w:val="C00000"/>
+        </w:rPr>
+      </w:pPr>
+      <w:bookmarkStart w:id="37" w:name="_Toc504478164"/>
+      <w:r>
+        <w:rPr>
+          <w:rFonts w:ascii="Times New Roman" w:hAnsi="Times New Roman" w:cs="Times New Roman"/>
+          <w:color w:val="C00000"/>
+        </w:rPr>
+        <w:t>8.2.15 Functional Requirement 2.15</w:t>
+      </w:r>
+      <w:bookmarkEnd w:id="37"/>
+    </w:p>
+    <w:p>
+      <w:pPr>
+        <w:spacing w:after="0" w:line="240" w:lineRule="auto"/>
+        <w:rPr>
+          <w:rFonts w:hint="eastAsia"/>
+        </w:rPr>
+      </w:pPr>
+      <w:r>
+        <w:rPr>
+          <w:rFonts w:ascii="Times New Roman" w:hAnsi="Times New Roman" w:cs="Times New Roman"/>
+          <w:b/>
+        </w:rPr>
         <w:t>USE CASE</w:t>
       </w:r>
       <w:r>
         <w:rPr>
           <w:rFonts w:ascii="Times New Roman" w:hAnsi="Times New Roman" w:cs="Times New Roman"/>
         </w:rPr>
-        <w:t>: Remove question in database</w:t>
+        <w:t>: View pin/dept. name pair</w:t>
       </w:r>
     </w:p>
     <w:p>
@@ -7845,7 +8674,7 @@
         <w:rPr>
           <w:rFonts w:ascii="Times New Roman" w:hAnsi="Times New Roman" w:cs="Times New Roman"/>
         </w:rPr>
-        <w:t>: An administrator will be able to remove questions in the database via a simple form</w:t>
+        <w:t>: An administrator will be able to view pin/dept. name pairs</w:t>
       </w:r>
     </w:p>
     <w:p>
@@ -7866,7 +8695,7 @@
         <w:rPr>
           <w:rFonts w:ascii="Times New Roman" w:hAnsi="Times New Roman" w:cs="Times New Roman"/>
         </w:rPr>
-        <w:t>: To enable the administrator to remove incorrect or unneeded questions</w:t>
+        <w:t>: To enable the administrator to view which pin corresponds to which department</w:t>
       </w:r>
     </w:p>
     <w:p>
@@ -7885,15 +8714,15 @@
           <w:color w:val="C00000"/>
         </w:rPr>
       </w:pPr>
-      <w:bookmarkStart w:id="31" w:name="_Toc504478159"/>
+      <w:bookmarkStart w:id="38" w:name="_Toc504478165"/>
       <w:r>
         <w:rPr>
           <w:rFonts w:ascii="Times New Roman" w:hAnsi="Times New Roman" w:cs="Times New Roman"/>
           <w:color w:val="C00000"/>
         </w:rPr>
-        <w:t>8.2.10 Functional Requirement 2.10</w:t>
-      </w:r>
-      <w:bookmarkEnd w:id="31"/>
+        <w:t>8.2.16 Functional Requirement 2.16</w:t>
+      </w:r>
+      <w:bookmarkEnd w:id="38"/>
     </w:p>
     <w:p>
       <w:pPr>
@@ -7913,7 +8742,7 @@
         <w:rPr>
           <w:rFonts w:ascii="Times New Roman" w:hAnsi="Times New Roman" w:cs="Times New Roman"/>
         </w:rPr>
-        <w:t>: Edit question in the database</w:t>
+        <w:t>: Add pin/dept. name pair</w:t>
       </w:r>
     </w:p>
     <w:p>
@@ -7934,7 +8763,7 @@
         <w:rPr>
           <w:rFonts w:ascii="Times New Roman" w:hAnsi="Times New Roman" w:cs="Times New Roman"/>
         </w:rPr>
-        <w:t>: An administrator will be able to edit questions in the database via a simple form</w:t>
+        <w:t>: An administrator will be able to add pin/dept. name pairs</w:t>
       </w:r>
     </w:p>
     <w:p>
@@ -7955,8 +8784,34 @@
         <w:rPr>
           <w:rFonts w:ascii="Times New Roman" w:hAnsi="Times New Roman" w:cs="Times New Roman"/>
         </w:rPr>
-        <w:t>: To enable the administrator to edit existing</w:t>
-      </w:r>
+        <w:t>: To enable the administrator to distribute the survey to departments</w:t>
+      </w:r>
+    </w:p>
+    <w:p>
+      <w:pPr>
+        <w:pStyle w:val="Heading3"/>
+        <w:rPr>
+          <w:rFonts w:ascii="Times New Roman" w:hAnsi="Times New Roman" w:cs="Times New Roman"/>
+        </w:rPr>
+      </w:pPr>
+    </w:p>
+    <w:p>
+      <w:pPr>
+        <w:pStyle w:val="Heading3"/>
+        <w:rPr>
+          <w:rFonts w:ascii="Times New Roman" w:hAnsi="Times New Roman" w:cs="Times New Roman"/>
+          <w:color w:val="C00000"/>
+        </w:rPr>
+      </w:pPr>
+      <w:bookmarkStart w:id="39" w:name="_Toc504478166"/>
+      <w:r>
+        <w:rPr>
+          <w:rFonts w:ascii="Times New Roman" w:hAnsi="Times New Roman" w:cs="Times New Roman"/>
+          <w:color w:val="C00000"/>
+        </w:rPr>
+        <w:t>8.2.17 Functional Requirement 2.17</w:t>
+      </w:r>
+      <w:bookmarkEnd w:id="39"/>
     </w:p>
     <w:p>
       <w:pPr>
@@ -7965,6 +8820,69 @@
           <w:rFonts w:ascii="Times New Roman" w:hAnsi="Times New Roman" w:cs="Times New Roman"/>
         </w:rPr>
       </w:pPr>
+      <w:r>
+        <w:rPr>
+          <w:rFonts w:ascii="Times New Roman" w:hAnsi="Times New Roman" w:cs="Times New Roman"/>
+          <w:b/>
+        </w:rPr>
+        <w:t>USE CASE</w:t>
+      </w:r>
+      <w:r>
+        <w:rPr>
+          <w:rFonts w:ascii="Times New Roman" w:hAnsi="Times New Roman" w:cs="Times New Roman"/>
+        </w:rPr>
+        <w:t>: Edit pin/dept. name pair.</w:t>
+      </w:r>
+    </w:p>
+    <w:p>
+      <w:pPr>
+        <w:spacing w:after="0" w:line="240" w:lineRule="auto"/>
+        <w:rPr>
+          <w:rFonts w:hint="eastAsia"/>
+        </w:rPr>
+      </w:pPr>
+      <w:r>
+        <w:rPr>
+          <w:rFonts w:ascii="Times New Roman" w:hAnsi="Times New Roman" w:cs="Times New Roman"/>
+          <w:b/>
+        </w:rPr>
+        <w:t>DESCRIPTION</w:t>
+      </w:r>
+      <w:r>
+        <w:rPr>
+          <w:rFonts w:ascii="Times New Roman" w:hAnsi="Times New Roman" w:cs="Times New Roman"/>
+        </w:rPr>
+        <w:t>: An administrator will be able to edit pin/dept. name pairs</w:t>
+      </w:r>
+    </w:p>
+    <w:p>
+      <w:pPr>
+        <w:spacing w:after="0" w:line="240" w:lineRule="auto"/>
+        <w:rPr>
+          <w:rFonts w:hint="eastAsia"/>
+        </w:rPr>
+      </w:pPr>
+      <w:r>
+        <w:rPr>
+          <w:rFonts w:ascii="Times New Roman" w:hAnsi="Times New Roman" w:cs="Times New Roman"/>
+          <w:b/>
+        </w:rPr>
+        <w:t>WHY</w:t>
+      </w:r>
+      <w:r>
+        <w:rPr>
+          <w:rFonts w:ascii="Times New Roman" w:hAnsi="Times New Roman" w:cs="Times New Roman"/>
+        </w:rPr>
+        <w:t>: To enable the administrator to edit existing pin/dept. pairs</w:t>
+      </w:r>
+    </w:p>
+    <w:p>
+      <w:pPr>
+        <w:spacing w:after="0" w:line="240" w:lineRule="auto"/>
+        <w:rPr>
+          <w:rFonts w:ascii="Times New Roman" w:hAnsi="Times New Roman" w:cs="Times New Roman"/>
+        </w:rPr>
+      </w:pPr>
     </w:p>
     <w:p>
       <w:pPr>
@@ -7974,15 +8892,15 @@
           <w:color w:val="C00000"/>
         </w:rPr>
       </w:pPr>
-      <w:bookmarkStart w:id="32" w:name="_Toc504478160"/>
+      <w:bookmarkStart w:id="40" w:name="_Toc504478167"/>
       <w:r>
         <w:rPr>
           <w:rFonts w:ascii="Times New Roman" w:hAnsi="Times New Roman" w:cs="Times New Roman"/>
           <w:color w:val="C00000"/>
         </w:rPr>
-        <w:t>8.2.11 Functional Requirement 2.11</w:t>
-      </w:r>
-      <w:bookmarkEnd w:id="32"/>
+        <w:t>8.2.18 Functional Requirement 2.18</w:t>
+      </w:r>
+      <w:bookmarkEnd w:id="40"/>
     </w:p>
     <w:p>
       <w:pPr>
@@ -8002,7 +8920,7 @@
         <w:rPr>
           <w:rFonts w:ascii="Times New Roman" w:hAnsi="Times New Roman" w:cs="Times New Roman"/>
         </w:rPr>
-        <w:t>: View questions in the database</w:t>
+        <w:t>: Delete pin/dept. name pair</w:t>
       </w:r>
     </w:p>
     <w:p>
@@ -8023,7 +8941,7 @@
         <w:rPr>
           <w:rFonts w:ascii="Times New Roman" w:hAnsi="Times New Roman" w:cs="Times New Roman"/>
         </w:rPr>
-        <w:t>: An administrator will be able to view questions in the database via a simple form</w:t>
+        <w:t>: An administrator will be able to delete pin/dept. name pairs</w:t>
       </w:r>
     </w:p>
     <w:p>
@@ -8044,639 +8962,6 @@
         <w:rPr>
           <w:rFonts w:ascii="Times New Roman" w:hAnsi="Times New Roman" w:cs="Times New Roman"/>
         </w:rPr>
-        <w:t>: To enable the administrator to access questions for the survey</w:t>
-      </w:r>
-    </w:p>
-    <w:p>
-      <w:pPr>
-        <w:spacing w:after="0" w:line="240" w:lineRule="auto"/>
-        <w:rPr>
-          <w:rFonts w:ascii="Times New Roman" w:hAnsi="Times New Roman" w:cs="Times New Roman"/>
-        </w:rPr>
-      </w:pPr>
-    </w:p>
-    <w:p>
-      <w:pPr>
-        <w:pStyle w:val="Heading3"/>
-        <w:rPr>
-          <w:rFonts w:ascii="Times New Roman" w:hAnsi="Times New Roman" w:cs="Times New Roman"/>
-          <w:color w:val="C00000"/>
-        </w:rPr>
-      </w:pPr>
-      <w:bookmarkStart w:id="33" w:name="_Toc504478161"/>
-      <w:r>
-        <w:rPr>
-          <w:rFonts w:ascii="Times New Roman" w:hAnsi="Times New Roman" w:cs="Times New Roman"/>
-          <w:color w:val="C00000"/>
-        </w:rPr>
-        <w:t>8.2.12 Functional Requirement 2.12</w:t>
-      </w:r>
-      <w:bookmarkEnd w:id="33"/>
-    </w:p>
-    <w:p>
-      <w:pPr>
-        <w:spacing w:after="0" w:line="240" w:lineRule="auto"/>
-        <w:rPr>
-          <w:rFonts w:hint="eastAsia"/>
-        </w:rPr>
-      </w:pPr>
-      <w:r>
-        <w:rPr>
-          <w:rFonts w:ascii="Times New Roman" w:hAnsi="Times New Roman" w:cs="Times New Roman"/>
-          <w:b/>
-        </w:rPr>
-        <w:t>USE CASE</w:t>
-      </w:r>
-      <w:r>
-        <w:rPr>
-          <w:rFonts w:ascii="Times New Roman" w:hAnsi="Times New Roman" w:cs="Times New Roman"/>
-        </w:rPr>
-        <w:t>: View specific questions in the database</w:t>
-      </w:r>
-    </w:p>
-    <w:p>
-      <w:pPr>
-        <w:spacing w:after="0" w:line="240" w:lineRule="auto"/>
-        <w:rPr>
-          <w:rFonts w:hint="eastAsia"/>
-        </w:rPr>
-      </w:pPr>
-      <w:r>
-        <w:rPr>
-          <w:rFonts w:ascii="Times New Roman" w:hAnsi="Times New Roman" w:cs="Times New Roman"/>
-          <w:b/>
-        </w:rPr>
-        <w:t>DESCRIPTION</w:t>
-      </w:r>
-      <w:r>
-        <w:rPr>
-          <w:rFonts w:ascii="Times New Roman" w:hAnsi="Times New Roman" w:cs="Times New Roman"/>
-        </w:rPr>
-        <w:t>: An administrator will be able to view all questions meeting custom-defined criteria in the database via a simple form</w:t>
-      </w:r>
-    </w:p>
-    <w:p>
-      <w:pPr>
-        <w:spacing w:after="0" w:line="240" w:lineRule="auto"/>
-        <w:rPr>
-          <w:rFonts w:hint="eastAsia"/>
-        </w:rPr>
-      </w:pPr>
-      <w:r>
-        <w:rPr>
-          <w:rFonts w:ascii="Times New Roman" w:hAnsi="Times New Roman" w:cs="Times New Roman"/>
-          <w:b/>
-        </w:rPr>
-        <w:t>WHY</w:t>
-      </w:r>
-      <w:r>
-        <w:rPr>
-          <w:rFonts w:ascii="Times New Roman" w:hAnsi="Times New Roman" w:cs="Times New Roman"/>
-        </w:rPr>
-        <w:t>: To enable the administrator to view all questions matching criteria for review</w:t>
-      </w:r>
-    </w:p>
-    <w:p>
-      <w:pPr>
-        <w:spacing w:after="0" w:line="240" w:lineRule="auto"/>
-        <w:rPr>
-          <w:rFonts w:ascii="Times New Roman" w:hAnsi="Times New Roman" w:cs="Times New Roman"/>
-        </w:rPr>
-      </w:pPr>
-    </w:p>
-    <w:p>
-      <w:pPr>
-        <w:pStyle w:val="Heading3"/>
-        <w:rPr>
-          <w:rFonts w:ascii="Times New Roman" w:hAnsi="Times New Roman" w:cs="Times New Roman"/>
-          <w:color w:val="C00000"/>
-        </w:rPr>
-      </w:pPr>
-      <w:bookmarkStart w:id="34" w:name="_Toc504478162"/>
-      <w:r>
-        <w:rPr>
-          <w:rFonts w:ascii="Times New Roman" w:hAnsi="Times New Roman" w:cs="Times New Roman"/>
-          <w:color w:val="C00000"/>
-        </w:rPr>
-        <w:t>8.2.13 Functional Requirement 2.13</w:t>
-      </w:r>
-      <w:bookmarkEnd w:id="34"/>
-    </w:p>
-    <w:p>
-      <w:pPr>
-        <w:spacing w:after="0" w:line="240" w:lineRule="auto"/>
-        <w:rPr>
-          <w:rFonts w:hint="eastAsia"/>
-        </w:rPr>
-      </w:pPr>
-      <w:r>
-        <w:rPr>
-          <w:rFonts w:ascii="Times New Roman" w:hAnsi="Times New Roman" w:cs="Times New Roman"/>
-          <w:b/>
-        </w:rPr>
-        <w:t>USE CASE</w:t>
-      </w:r>
-      <w:r>
-        <w:rPr>
-          <w:rFonts w:ascii="Times New Roman" w:hAnsi="Times New Roman" w:cs="Times New Roman"/>
-        </w:rPr>
-        <w:t>: View results in the database</w:t>
-      </w:r>
-    </w:p>
-    <w:p>
-      <w:pPr>
-        <w:spacing w:after="0" w:line="240" w:lineRule="auto"/>
-        <w:rPr>
-          <w:rFonts w:hint="eastAsia"/>
-        </w:rPr>
-      </w:pPr>
-      <w:r>
-        <w:rPr>
-          <w:rFonts w:ascii="Times New Roman" w:hAnsi="Times New Roman" w:cs="Times New Roman"/>
-          <w:b/>
-        </w:rPr>
-        <w:t>DESCRIPTION</w:t>
-      </w:r>
-      <w:r>
-        <w:rPr>
-          <w:rFonts w:ascii="Times New Roman" w:hAnsi="Times New Roman" w:cs="Times New Roman"/>
-        </w:rPr>
-        <w:t>: An administrator will be able to view the results of surveys via a simple form</w:t>
-      </w:r>
-    </w:p>
-    <w:p>
-      <w:pPr>
-        <w:spacing w:after="0" w:line="240" w:lineRule="auto"/>
-        <w:rPr>
-          <w:rFonts w:hint="eastAsia"/>
-        </w:rPr>
-      </w:pPr>
-      <w:r>
-        <w:rPr>
-          <w:rFonts w:ascii="Times New Roman" w:hAnsi="Times New Roman" w:cs="Times New Roman"/>
-          <w:b/>
-        </w:rPr>
-        <w:t>WHY:</w:t>
-      </w:r>
-      <w:r>
-        <w:rPr>
-          <w:rFonts w:ascii="Times New Roman" w:hAnsi="Times New Roman" w:cs="Times New Roman"/>
-        </w:rPr>
-        <w:t xml:space="preserve"> To enable the administrator to view/collect the results of the surveys</w:t>
-      </w:r>
-    </w:p>
-    <w:p>
-      <w:pPr>
-        <w:spacing w:after="0" w:line="240" w:lineRule="auto"/>
-        <w:rPr>
-          <w:rFonts w:ascii="Times New Roman" w:hAnsi="Times New Roman" w:cs="Times New Roman"/>
-        </w:rPr>
-      </w:pPr>
-    </w:p>
-    <w:p>
-      <w:pPr>
-        <w:spacing w:after="0" w:line="240" w:lineRule="auto"/>
-        <w:rPr>
-          <w:rFonts w:ascii="Times New Roman" w:hAnsi="Times New Roman" w:cs="Times New Roman"/>
-          <w:color w:val="2F5496" w:themeColor="accent1" w:themeShade="BF"/>
-        </w:rPr>
-      </w:pPr>
-    </w:p>
-    <w:p>
-      <w:pPr>
-        <w:pStyle w:val="Heading3"/>
-        <w:rPr>
-          <w:rFonts w:ascii="Times New Roman" w:hAnsi="Times New Roman" w:cs="Times New Roman"/>
-          <w:color w:val="C00000"/>
-        </w:rPr>
-      </w:pPr>
-      <w:bookmarkStart w:id="35" w:name="_Toc504478163"/>
-      <w:r>
-        <w:rPr>
-          <w:rFonts w:ascii="Times New Roman" w:hAnsi="Times New Roman" w:cs="Times New Roman"/>
-          <w:color w:val="C00000"/>
-        </w:rPr>
-        <w:t>8.2.14 Functional Requirement 2.14</w:t>
-      </w:r>
-      <w:bookmarkEnd w:id="35"/>
-    </w:p>
-    <w:p>
-      <w:pPr>
-        <w:spacing w:after="0" w:line="240" w:lineRule="auto"/>
-        <w:rPr>
-          <w:rFonts w:hint="eastAsia"/>
-        </w:rPr>
-      </w:pPr>
-      <w:r>
-        <w:rPr>
-          <w:rFonts w:ascii="Times New Roman" w:hAnsi="Times New Roman" w:cs="Times New Roman"/>
-          <w:b/>
-        </w:rPr>
-        <w:t>USE CASE</w:t>
-      </w:r>
-      <w:r>
-        <w:rPr>
-          <w:rFonts w:ascii="Times New Roman" w:hAnsi="Times New Roman" w:cs="Times New Roman"/>
-        </w:rPr>
-        <w:t>: View specific results in the database</w:t>
-      </w:r>
-    </w:p>
-    <w:p>
-      <w:pPr>
-        <w:spacing w:after="0" w:line="240" w:lineRule="auto"/>
-        <w:rPr>
-          <w:rFonts w:hint="eastAsia"/>
-        </w:rPr>
-      </w:pPr>
-      <w:r>
-        <w:rPr>
-          <w:rFonts w:ascii="Times New Roman" w:hAnsi="Times New Roman" w:cs="Times New Roman"/>
-          <w:b/>
-        </w:rPr>
-        <w:t>DESCRIPTION</w:t>
-      </w:r>
-      <w:r>
-        <w:rPr>
-          <w:rFonts w:ascii="Times New Roman" w:hAnsi="Times New Roman" w:cs="Times New Roman"/>
-        </w:rPr>
-        <w:t>: An administrator will be able to view the results of surveys matching custom-defined criteria via a simple form</w:t>
-      </w:r>
-    </w:p>
-    <w:p>
-      <w:pPr>
-        <w:spacing w:after="0" w:line="240" w:lineRule="auto"/>
-        <w:rPr>
-          <w:rFonts w:hint="eastAsia"/>
-        </w:rPr>
-      </w:pPr>
-      <w:r>
-        <w:rPr>
-          <w:rFonts w:ascii="Times New Roman" w:hAnsi="Times New Roman" w:cs="Times New Roman"/>
-          <w:b/>
-        </w:rPr>
-        <w:t>WHY</w:t>
-      </w:r>
-      <w:r>
-        <w:rPr>
-          <w:rFonts w:ascii="Times New Roman" w:hAnsi="Times New Roman" w:cs="Times New Roman"/>
-        </w:rPr>
-        <w:t>: To enable the administrator to view specific results of the surveys matching a given criteria</w:t>
-      </w:r>
-    </w:p>
-    <w:p>
-      <w:pPr>
-        <w:pStyle w:val="Heading3"/>
-        <w:rPr>
-          <w:rFonts w:ascii="Times New Roman" w:hAnsi="Times New Roman" w:cs="Times New Roman"/>
-        </w:rPr>
-      </w:pPr>
-    </w:p>
-    <w:p>
-      <w:pPr>
-        <w:pStyle w:val="Heading3"/>
-        <w:rPr>
-          <w:rFonts w:ascii="Times New Roman" w:hAnsi="Times New Roman" w:cs="Times New Roman"/>
-          <w:color w:val="C00000"/>
-        </w:rPr>
-      </w:pPr>
-      <w:bookmarkStart w:id="36" w:name="_Toc504478164"/>
-      <w:r>
-        <w:rPr>
-          <w:rFonts w:ascii="Times New Roman" w:hAnsi="Times New Roman" w:cs="Times New Roman"/>
-          <w:color w:val="C00000"/>
-        </w:rPr>
-        <w:t>8.2.15 Functional Requirement 2.15</w:t>
-      </w:r>
-      <w:bookmarkEnd w:id="36"/>
-    </w:p>
-    <w:p>
-      <w:pPr>
-        <w:spacing w:after="0" w:line="240" w:lineRule="auto"/>
-        <w:rPr>
-          <w:rFonts w:hint="eastAsia"/>
-        </w:rPr>
-      </w:pPr>
-      <w:r>
-        <w:rPr>
-          <w:rFonts w:ascii="Times New Roman" w:hAnsi="Times New Roman" w:cs="Times New Roman"/>
-          <w:b/>
-        </w:rPr>
-        <w:t>USE CASE</w:t>
-      </w:r>
-      <w:r>
-        <w:rPr>
-          <w:rFonts w:ascii="Times New Roman" w:hAnsi="Times New Roman" w:cs="Times New Roman"/>
-        </w:rPr>
-        <w:t>: View pin/dept. name pair</w:t>
-      </w:r>
-    </w:p>
-    <w:p>
-      <w:pPr>
-        <w:spacing w:after="0" w:line="240" w:lineRule="auto"/>
-        <w:rPr>
-          <w:rFonts w:hint="eastAsia"/>
-        </w:rPr>
-      </w:pPr>
-      <w:r>
-        <w:rPr>
-          <w:rFonts w:ascii="Times New Roman" w:hAnsi="Times New Roman" w:cs="Times New Roman"/>
-          <w:b/>
-        </w:rPr>
-        <w:t>DESCRIPTION</w:t>
-      </w:r>
-      <w:r>
-        <w:rPr>
-          <w:rFonts w:ascii="Times New Roman" w:hAnsi="Times New Roman" w:cs="Times New Roman"/>
-        </w:rPr>
-        <w:t>: An administrator will be able to view pin/dept. name pairs</w:t>
-      </w:r>
-    </w:p>
-    <w:p>
-      <w:pPr>
-        <w:spacing w:after="0" w:line="240" w:lineRule="auto"/>
-        <w:rPr>
-          <w:rFonts w:hint="eastAsia"/>
-        </w:rPr>
-      </w:pPr>
-      <w:r>
-        <w:rPr>
-          <w:rFonts w:ascii="Times New Roman" w:hAnsi="Times New Roman" w:cs="Times New Roman"/>
-          <w:b/>
-        </w:rPr>
-        <w:t>WHY</w:t>
-      </w:r>
-      <w:r>
-        <w:rPr>
-          <w:rFonts w:ascii="Times New Roman" w:hAnsi="Times New Roman" w:cs="Times New Roman"/>
-        </w:rPr>
-        <w:t>: To enable the administrator to view which pin corresponds to which department</w:t>
-      </w:r>
-    </w:p>
-    <w:p>
-      <w:pPr>
-        <w:spacing w:after="0" w:line="240" w:lineRule="auto"/>
-        <w:rPr>
-          <w:rFonts w:ascii="Times New Roman" w:hAnsi="Times New Roman" w:cs="Times New Roman"/>
-        </w:rPr>
-      </w:pPr>
-    </w:p>
-    <w:p>
-      <w:pPr>
-        <w:pStyle w:val="Heading3"/>
-        <w:rPr>
-          <w:rFonts w:ascii="Times New Roman" w:hAnsi="Times New Roman" w:cs="Times New Roman"/>
-          <w:color w:val="C00000"/>
-        </w:rPr>
-      </w:pPr>
-      <w:bookmarkStart w:id="37" w:name="_Toc504478165"/>
-      <w:r>
-        <w:rPr>
-          <w:rFonts w:ascii="Times New Roman" w:hAnsi="Times New Roman" w:cs="Times New Roman"/>
-          <w:color w:val="C00000"/>
-        </w:rPr>
-        <w:t>8.2.16 Functional Requirement 2.16</w:t>
-      </w:r>
-      <w:bookmarkEnd w:id="37"/>
-    </w:p>
-    <w:p>
-      <w:pPr>
-        <w:spacing w:after="0" w:line="240" w:lineRule="auto"/>
-        <w:rPr>
-          <w:rFonts w:hint="eastAsia"/>
-        </w:rPr>
-      </w:pPr>
-      <w:r>
-        <w:rPr>
-          <w:rFonts w:ascii="Times New Roman" w:hAnsi="Times New Roman" w:cs="Times New Roman"/>
-          <w:b/>
-        </w:rPr>
-        <w:t>USE CASE</w:t>
-      </w:r>
-      <w:r>
-        <w:rPr>
-          <w:rFonts w:ascii="Times New Roman" w:hAnsi="Times New Roman" w:cs="Times New Roman"/>
-        </w:rPr>
-        <w:t>: Add pin/dept. name pair</w:t>
-      </w:r>
-    </w:p>
-    <w:p>
-      <w:pPr>
-        <w:spacing w:after="0" w:line="240" w:lineRule="auto"/>
-        <w:rPr>
-          <w:rFonts w:hint="eastAsia"/>
-        </w:rPr>
-      </w:pPr>
-      <w:r>
-        <w:rPr>
-          <w:rFonts w:ascii="Times New Roman" w:hAnsi="Times New Roman" w:cs="Times New Roman"/>
-          <w:b/>
-        </w:rPr>
-        <w:t>DESCRIPTION</w:t>
-      </w:r>
-      <w:r>
-        <w:rPr>
-          <w:rFonts w:ascii="Times New Roman" w:hAnsi="Times New Roman" w:cs="Times New Roman"/>
-        </w:rPr>
-        <w:t>: An administrator will be able to add pin/dept. name pairs</w:t>
-      </w:r>
-    </w:p>
-    <w:p>
-      <w:pPr>
-        <w:spacing w:after="0" w:line="240" w:lineRule="auto"/>
-        <w:rPr>
-          <w:rFonts w:hint="eastAsia"/>
-        </w:rPr>
-      </w:pPr>
-      <w:r>
-        <w:rPr>
-          <w:rFonts w:ascii="Times New Roman" w:hAnsi="Times New Roman" w:cs="Times New Roman"/>
-          <w:b/>
-        </w:rPr>
-        <w:lastRenderedPageBreak/>
-        <w:t>WHY</w:t>
-      </w:r>
-      <w:r>
-        <w:rPr>
-          <w:rFonts w:ascii="Times New Roman" w:hAnsi="Times New Roman" w:cs="Times New Roman"/>
-        </w:rPr>
-        <w:t>: To enable the administrator to distribute the survey to departments</w:t>
-      </w:r>
-    </w:p>
-    <w:p>
-      <w:pPr>
-        <w:pStyle w:val="Heading3"/>
-        <w:rPr>
-          <w:rFonts w:ascii="Times New Roman" w:hAnsi="Times New Roman" w:cs="Times New Roman"/>
-        </w:rPr>
-      </w:pPr>
-    </w:p>
-    <w:p>
-      <w:pPr>
-        <w:pStyle w:val="Heading3"/>
-        <w:rPr>
-          <w:rFonts w:ascii="Times New Roman" w:hAnsi="Times New Roman" w:cs="Times New Roman"/>
-          <w:color w:val="C00000"/>
-        </w:rPr>
-      </w:pPr>
-      <w:bookmarkStart w:id="38" w:name="_Toc504478166"/>
-      <w:r>
-        <w:rPr>
-          <w:rFonts w:ascii="Times New Roman" w:hAnsi="Times New Roman" w:cs="Times New Roman"/>
-          <w:color w:val="C00000"/>
-        </w:rPr>
-        <w:t>8.2.17 Functional Requirement 2.17</w:t>
-      </w:r>
-      <w:bookmarkEnd w:id="38"/>
-    </w:p>
-    <w:p>
-      <w:pPr>
-        <w:spacing w:after="0" w:line="240" w:lineRule="auto"/>
-        <w:rPr>
-          <w:rFonts w:ascii="Times New Roman" w:hAnsi="Times New Roman" w:cs="Times New Roman"/>
-        </w:rPr>
-      </w:pPr>
-      <w:r>
-        <w:rPr>
-          <w:rFonts w:ascii="Times New Roman" w:hAnsi="Times New Roman" w:cs="Times New Roman"/>
-          <w:b/>
-        </w:rPr>
-        <w:t>USE CASE</w:t>
-      </w:r>
-      <w:r>
-        <w:rPr>
-          <w:rFonts w:ascii="Times New Roman" w:hAnsi="Times New Roman" w:cs="Times New Roman"/>
-        </w:rPr>
-        <w:t>: Edit pin/dept. name pair.</w:t>
-      </w:r>
-    </w:p>
-    <w:p>
-      <w:pPr>
-        <w:spacing w:after="0" w:line="240" w:lineRule="auto"/>
-        <w:rPr>
-          <w:rFonts w:hint="eastAsia"/>
-        </w:rPr>
-      </w:pPr>
-      <w:r>
-        <w:rPr>
-          <w:rFonts w:ascii="Times New Roman" w:hAnsi="Times New Roman" w:cs="Times New Roman"/>
-          <w:b/>
-        </w:rPr>
-        <w:t>DESCRIPTION</w:t>
-      </w:r>
-      <w:r>
-        <w:rPr>
-          <w:rFonts w:ascii="Times New Roman" w:hAnsi="Times New Roman" w:cs="Times New Roman"/>
-        </w:rPr>
-        <w:t>: An administrator will be able to edit pin/dept. name pairs</w:t>
-      </w:r>
-    </w:p>
-    <w:p>
-      <w:pPr>
-        <w:spacing w:after="0" w:line="240" w:lineRule="auto"/>
-        <w:rPr>
-          <w:rFonts w:hint="eastAsia"/>
-        </w:rPr>
-      </w:pPr>
-      <w:r>
-        <w:rPr>
-          <w:rFonts w:ascii="Times New Roman" w:hAnsi="Times New Roman" w:cs="Times New Roman"/>
-          <w:b/>
-        </w:rPr>
-        <w:t>WHY</w:t>
-      </w:r>
-      <w:r>
-        <w:rPr>
-          <w:rFonts w:ascii="Times New Roman" w:hAnsi="Times New Roman" w:cs="Times New Roman"/>
-        </w:rPr>
-        <w:t>: To enable the administrator to edit existing pin/dept. pairs</w:t>
-      </w:r>
-    </w:p>
-    <w:p>
-      <w:pPr>
-        <w:spacing w:after="0" w:line="240" w:lineRule="auto"/>
-        <w:rPr>
-          <w:rFonts w:ascii="Times New Roman" w:hAnsi="Times New Roman" w:cs="Times New Roman"/>
-        </w:rPr>
-      </w:pPr>
-    </w:p>
-    <w:p>
-      <w:pPr>
-        <w:pStyle w:val="Heading3"/>
-        <w:rPr>
-          <w:rFonts w:ascii="Times New Roman" w:hAnsi="Times New Roman" w:cs="Times New Roman"/>
-          <w:color w:val="C00000"/>
-        </w:rPr>
-      </w:pPr>
-      <w:bookmarkStart w:id="39" w:name="_Toc504478167"/>
-      <w:r>
-        <w:rPr>
-          <w:rFonts w:ascii="Times New Roman" w:hAnsi="Times New Roman" w:cs="Times New Roman"/>
-          <w:color w:val="C00000"/>
-        </w:rPr>
-        <w:t>8.2.18 Functional Requirement 2.18</w:t>
-      </w:r>
-      <w:bookmarkEnd w:id="39"/>
-    </w:p>
-    <w:p>
-      <w:pPr>
-        <w:spacing w:after="0" w:line="240" w:lineRule="auto"/>
-        <w:rPr>
-          <w:rFonts w:hint="eastAsia"/>
-        </w:rPr>
-      </w:pPr>
-      <w:r>
-        <w:rPr>
-          <w:rFonts w:ascii="Times New Roman" w:hAnsi="Times New Roman" w:cs="Times New Roman"/>
-          <w:b/>
-        </w:rPr>
-        <w:t>USE CASE</w:t>
-      </w:r>
-      <w:r>
-        <w:rPr>
-          <w:rFonts w:ascii="Times New Roman" w:hAnsi="Times New Roman" w:cs="Times New Roman"/>
-        </w:rPr>
-        <w:t>: Delete pin/dept. name pair</w:t>
-      </w:r>
-    </w:p>
-    <w:p>
-      <w:pPr>
-        <w:spacing w:after="0" w:line="240" w:lineRule="auto"/>
-        <w:rPr>
-          <w:rFonts w:hint="eastAsia"/>
-        </w:rPr>
-      </w:pPr>
-      <w:r>
-        <w:rPr>
-          <w:rFonts w:ascii="Times New Roman" w:hAnsi="Times New Roman" w:cs="Times New Roman"/>
-          <w:b/>
-        </w:rPr>
-        <w:t>DESCRIPTION</w:t>
-      </w:r>
-      <w:r>
-        <w:rPr>
-          <w:rFonts w:ascii="Times New Roman" w:hAnsi="Times New Roman" w:cs="Times New Roman"/>
-        </w:rPr>
-        <w:t>: An administrator will be able to delete pin/dept. name pairs</w:t>
-      </w:r>
-    </w:p>
-    <w:p>
-      <w:pPr>
-        <w:spacing w:after="0" w:line="240" w:lineRule="auto"/>
-        <w:rPr>
-          <w:rFonts w:hint="eastAsia"/>
-        </w:rPr>
-      </w:pPr>
-      <w:r>
-        <w:rPr>
-          <w:rFonts w:ascii="Times New Roman" w:hAnsi="Times New Roman" w:cs="Times New Roman"/>
-          <w:b/>
-        </w:rPr>
-        <w:t>WHY</w:t>
-      </w:r>
-      <w:r>
-        <w:rPr>
-          <w:rFonts w:ascii="Times New Roman" w:hAnsi="Times New Roman" w:cs="Times New Roman"/>
-        </w:rPr>
         <w:t>: To enable the administrator to delete existing pairs</w:t>
       </w:r>
       <w:r>
@@ -8687,7 +8972,7 @@
       <w:pPr>
         <w:pStyle w:val="Heading1"/>
       </w:pPr>
-      <w:bookmarkStart w:id="40" w:name="_Toc504478168"/>
+      <w:bookmarkStart w:id="41" w:name="_Toc504478168"/>
       <w:r>
         <w:rPr>
           <w:rFonts w:ascii="Times New Roman" w:hAnsi="Times New Roman" w:cs="Times New Roman"/>
@@ -8696,7 +8981,7 @@
         <w:lastRenderedPageBreak/>
         <w:t>9. Performance Requirements</w:t>
       </w:r>
-      <w:bookmarkEnd w:id="40"/>
+      <w:bookmarkEnd w:id="41"/>
     </w:p>
     <w:p>
       <w:pPr>
@@ -8721,7 +9006,7 @@
       <w:pPr>
         <w:pStyle w:val="Heading1"/>
       </w:pPr>
-      <w:bookmarkStart w:id="41" w:name="_Toc504478169"/>
+      <w:bookmarkStart w:id="42" w:name="_Toc504478169"/>
       <w:r>
         <w:rPr>
           <w:rFonts w:ascii="Times New Roman" w:hAnsi="Times New Roman" w:cs="Times New Roman"/>
@@ -8729,7 +9014,7 @@
         </w:rPr>
         <w:t>10. Logical Database Requirements</w:t>
       </w:r>
-      <w:bookmarkEnd w:id="41"/>
+      <w:bookmarkEnd w:id="42"/>
     </w:p>
     <w:p>
       <w:pPr>
@@ -8811,7 +9096,7 @@
           <w:rFonts w:ascii="Times New Roman" w:hAnsi="Times New Roman" w:cs="Times New Roman"/>
         </w:rPr>
       </w:pPr>
-      <w:bookmarkStart w:id="42" w:name="_Toc504478170"/>
+      <w:bookmarkStart w:id="43" w:name="_Toc504478170"/>
       <w:r>
         <w:rPr>
           <w:rFonts w:ascii="Times New Roman" w:hAnsi="Times New Roman" w:cs="Times New Roman"/>
@@ -8825,7 +9110,7 @@
         </w:rPr>
         <w:t>:</w:t>
       </w:r>
-      <w:bookmarkEnd w:id="42"/>
+      <w:bookmarkEnd w:id="43"/>
     </w:p>
     <w:p>
       <w:pPr>
@@ -8845,7 +9130,7 @@
           <w:sz w:val="40"/>
         </w:rPr>
       </w:pPr>
-      <w:bookmarkStart w:id="43" w:name="_Toc504478171"/>
+      <w:bookmarkStart w:id="44" w:name="_Toc504478171"/>
       <w:r>
         <w:rPr>
           <w:rFonts w:ascii="Times New Roman" w:hAnsi="Times New Roman" w:cs="Times New Roman"/>
@@ -8853,7 +9138,7 @@
         </w:rPr>
         <w:t>Pin/Dept. Name Table:</w:t>
       </w:r>
-      <w:bookmarkEnd w:id="43"/>
+      <w:bookmarkEnd w:id="44"/>
       <w:r>
         <w:rPr>
           <w:rFonts w:ascii="Times New Roman" w:hAnsi="Times New Roman" w:cs="Times New Roman"/>
@@ -9000,7 +9285,7 @@
           <w:color w:val="C00000"/>
         </w:rPr>
       </w:pPr>
-      <w:bookmarkStart w:id="44" w:name="_Toc504478172"/>
+      <w:bookmarkStart w:id="45" w:name="_Toc504478172"/>
       <w:r>
         <w:rPr>
           <w:rFonts w:ascii="Times New Roman" w:hAnsi="Times New Roman" w:cs="Times New Roman"/>
@@ -9008,7 +9293,7 @@
         </w:rPr>
         <w:t>Question Table:</w:t>
       </w:r>
-      <w:bookmarkEnd w:id="44"/>
+      <w:bookmarkEnd w:id="45"/>
       <w:r>
         <w:rPr>
           <w:rFonts w:ascii="Times New Roman" w:hAnsi="Times New Roman" w:cs="Times New Roman"/>
@@ -9484,7 +9769,7 @@
           <w:sz w:val="22"/>
         </w:rPr>
       </w:pPr>
-      <w:bookmarkStart w:id="45" w:name="_Toc504478173"/>
+      <w:bookmarkStart w:id="46" w:name="_Toc504478173"/>
       <w:r>
         <w:rPr>
           <w:rFonts w:ascii="Times New Roman" w:hAnsi="Times New Roman" w:cs="Times New Roman"/>
@@ -9492,7 +9777,7 @@
         </w:rPr>
         <w:t>Results Table:</w:t>
       </w:r>
-      <w:bookmarkEnd w:id="45"/>
+      <w:bookmarkEnd w:id="46"/>
       <w:r>
         <w:rPr>
           <w:rFonts w:ascii="Times New Roman" w:hAnsi="Times New Roman" w:cs="Times New Roman"/>
@@ -9735,7 +10020,7 @@
       <w:pPr>
         <w:pStyle w:val="Heading1"/>
       </w:pPr>
-      <w:bookmarkStart w:id="46" w:name="_Toc504478174"/>
+      <w:bookmarkStart w:id="47" w:name="_Toc504478174"/>
       <w:r>
         <w:rPr>
           <w:rFonts w:ascii="Times New Roman" w:hAnsi="Times New Roman" w:cs="Times New Roman"/>
@@ -9744,13 +10029,13 @@
         <w:lastRenderedPageBreak/>
         <w:t>11. Software System Attributes</w:t>
       </w:r>
-      <w:bookmarkEnd w:id="46"/>
+      <w:bookmarkEnd w:id="47"/>
     </w:p>
     <w:p>
       <w:pPr>
         <w:pStyle w:val="Heading2"/>
       </w:pPr>
-      <w:bookmarkStart w:id="47" w:name="_Toc504478175"/>
+      <w:bookmarkStart w:id="48" w:name="_Toc504478175"/>
       <w:r>
         <w:rPr>
           <w:rFonts w:ascii="Times New Roman" w:hAnsi="Times New Roman" w:cs="Times New Roman"/>
@@ -9758,7 +10043,7 @@
         </w:rPr>
         <w:t>11.1 Security</w:t>
       </w:r>
-      <w:bookmarkEnd w:id="47"/>
+      <w:bookmarkEnd w:id="48"/>
     </w:p>
     <w:p>
       <w:pPr>
@@ -9771,7 +10056,7 @@
       <w:pPr>
         <w:pStyle w:val="Heading3"/>
       </w:pPr>
-      <w:bookmarkStart w:id="48" w:name="_Toc504478176"/>
+      <w:bookmarkStart w:id="49" w:name="_Toc504478176"/>
       <w:r>
         <w:rPr>
           <w:rFonts w:ascii="Times New Roman" w:hAnsi="Times New Roman" w:cs="Times New Roman"/>
@@ -9779,7 +10064,7 @@
         </w:rPr>
         <w:t>11.1.1 Security Requirement 1</w:t>
       </w:r>
-      <w:bookmarkEnd w:id="48"/>
+      <w:bookmarkEnd w:id="49"/>
     </w:p>
     <w:p>
       <w:pPr>
@@ -9870,7 +10155,7 @@
       <w:pPr>
         <w:pStyle w:val="Heading3"/>
       </w:pPr>
-      <w:bookmarkStart w:id="49" w:name="_Toc504478177"/>
+      <w:bookmarkStart w:id="50" w:name="_Toc504478177"/>
       <w:r>
         <w:rPr>
           <w:rFonts w:ascii="Times New Roman" w:hAnsi="Times New Roman" w:cs="Times New Roman"/>
@@ -9878,7 +10163,7 @@
         </w:rPr>
         <w:t>11.1.2 Security Requirement 2</w:t>
       </w:r>
-      <w:bookmarkEnd w:id="49"/>
+      <w:bookmarkEnd w:id="50"/>
     </w:p>
     <w:p>
       <w:pPr>
@@ -9972,7 +10257,7 @@
           <w:color w:val="C00000"/>
         </w:rPr>
       </w:pPr>
-      <w:bookmarkStart w:id="50" w:name="_Toc504478178"/>
+      <w:bookmarkStart w:id="51" w:name="_Toc504478178"/>
       <w:r>
         <w:rPr>
           <w:rFonts w:ascii="Times New Roman" w:hAnsi="Times New Roman" w:cs="Times New Roman"/>
@@ -9980,7 +10265,7 @@
         </w:rPr>
         <w:t>15.1.3 Security Requirement 3</w:t>
       </w:r>
-      <w:bookmarkEnd w:id="50"/>
+      <w:bookmarkEnd w:id="51"/>
     </w:p>
     <w:p>
       <w:pPr>
@@ -10070,7 +10355,7 @@
       <w:pPr>
         <w:pStyle w:val="Heading3"/>
       </w:pPr>
-      <w:bookmarkStart w:id="51" w:name="_Toc504478179"/>
+      <w:bookmarkStart w:id="52" w:name="_Toc504478179"/>
       <w:r>
         <w:rPr>
           <w:rFonts w:ascii="Times New Roman" w:hAnsi="Times New Roman" w:cs="Times New Roman"/>
@@ -10078,7 +10363,7 @@
         </w:rPr>
         <w:t>15.1.4 Security Requirement 4</w:t>
       </w:r>
-      <w:bookmarkEnd w:id="51"/>
+      <w:bookmarkEnd w:id="52"/>
     </w:p>
     <w:p>
       <w:pPr>
@@ -10213,7 +10498,7 @@
       <w:pPr>
         <w:pStyle w:val="Heading3"/>
       </w:pPr>
-      <w:bookmarkStart w:id="52" w:name="_Toc504478180"/>
+      <w:bookmarkStart w:id="53" w:name="_Toc504478180"/>
       <w:r>
         <w:rPr>
           <w:rFonts w:ascii="Times New Roman" w:hAnsi="Times New Roman" w:cs="Times New Roman"/>
@@ -10221,7 +10506,7 @@
         </w:rPr>
         <w:t>15.1.5 Security Requirement 5</w:t>
       </w:r>
-      <w:bookmarkEnd w:id="52"/>
+      <w:bookmarkEnd w:id="53"/>
     </w:p>
     <w:p>
       <w:pPr>
@@ -10323,7 +10608,7 @@
       <w:pPr>
         <w:pStyle w:val="Heading2"/>
       </w:pPr>
-      <w:bookmarkStart w:id="53" w:name="_Toc504478181"/>
+      <w:bookmarkStart w:id="54" w:name="_Toc504478181"/>
       <w:r>
         <w:rPr>
           <w:rFonts w:ascii="Times New Roman" w:hAnsi="Times New Roman" w:cs="Times New Roman"/>
@@ -10331,7 +10616,7 @@
         </w:rPr>
         <w:t>15.2 Availability</w:t>
       </w:r>
-      <w:bookmarkEnd w:id="53"/>
+      <w:bookmarkEnd w:id="54"/>
     </w:p>
     <w:p>
       <w:pPr>
@@ -10349,7 +10634,7 @@
           <w:color w:val="C00000"/>
         </w:rPr>
       </w:pPr>
-      <w:bookmarkStart w:id="54" w:name="_Toc504478182"/>
+      <w:bookmarkStart w:id="55" w:name="_Toc504478182"/>
       <w:r>
         <w:rPr>
           <w:rFonts w:ascii="Times New Roman" w:hAnsi="Times New Roman" w:cs="Times New Roman"/>
@@ -10357,7 +10642,7 @@
         </w:rPr>
         <w:t>15.2.1 Availability Requirement 1</w:t>
       </w:r>
-      <w:bookmarkEnd w:id="54"/>
+      <w:bookmarkEnd w:id="55"/>
     </w:p>
     <w:p>
       <w:pPr>
@@ -10490,8 +10775,6 @@
         </w:rPr>
         <w:t>Will allow for a greater range of users, as well as ensuring that any user will be comfortable using this system.</w:t>
       </w:r>
-      <w:bookmarkStart w:id="55" w:name="_GoBack"/>
-      <w:bookmarkEnd w:id="55"/>
     </w:p>
     <w:p>
       <w:pPr>
@@ -10788,7 +11071,7 @@
                     </pic:cNvPicPr>
                   </pic:nvPicPr>
                   <pic:blipFill>
-                    <a:blip r:embed="rId11"/>
+                    <a:blip r:embed="rId12"/>
                     <a:stretch>
                       <a:fillRect/>
                     </a:stretch>
@@ -10908,7 +11191,7 @@
                     </pic:cNvPicPr>
                   </pic:nvPicPr>
                   <pic:blipFill>
-                    <a:blip r:embed="rId12"/>
+                    <a:blip r:embed="rId13"/>
                     <a:stretch>
                       <a:fillRect/>
                     </a:stretch>
@@ -10995,7 +11278,7 @@
       </w:pPr>
     </w:p>
     <w:sectPr>
-      <w:footerReference w:type="default" r:id="rId13"/>
+      <w:footerReference w:type="default" r:id="rId14"/>
       <w:pgSz w:w="12240" w:h="15840"/>
       <w:pgMar w:top="1440" w:right="1440" w:bottom="1440" w:left="1440" w:header="0" w:footer="0" w:gutter="0"/>
       <w:cols w:space="720"/>
@@ -11192,7 +11475,6 @@
                               <w:docPartUnique/>
                             </w:docPartObj>
                           </w:sdtPr>
-                          <w:sdtEndPr/>
                           <w:sdtContent>
                             <w:p>
                               <w:pPr>
@@ -11220,7 +11502,7 @@
                                   <w:rFonts w:hint="eastAsia"/>
                                   <w:noProof/>
                                 </w:rPr>
-                                <w:t>19</w:t>
+                                <w:t>14</w:t>
                               </w:r>
                               <w:r>
                                 <w:fldChar w:fldCharType="end"/>
@@ -11262,7 +11544,7 @@
                 <v:h position="#0,topLeft" switch="" xrange="0,10800"/>
               </v:handles>
             </v:shapetype>
-            <v:shape id="Double Bracket 5" o:spid="_x0000_s1026" type="#_x0000_t185" style="position:absolute;margin-left:0;margin-top:0;width:44.45pt;height:18.9pt;z-index:-503316431;visibility:visible;mso-wrap-style:square;mso-width-percent:100;mso-wrap-distance-left:9pt;mso-wrap-distance-top:0;mso-wrap-distance-right:9pt;mso-wrap-distance-bottom:0;mso-position-horizontal:center;mso-position-horizontal-relative:margin;mso-position-vertical:center;mso-position-vertical-relative:text;mso-width-percent:100;mso-width-relative:margin;v-text-anchor:top" o:gfxdata="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" filled="t" strokecolor="gray" strokeweight=".79mm">
+            <v:shape id="Double Bracket 5" o:spid="_x0000_s1027" type="#_x0000_t185" style="position:absolute;margin-left:0;margin-top:0;width:44.45pt;height:18.9pt;z-index:-503316431;visibility:visible;mso-wrap-style:square;mso-width-percent:100;mso-wrap-distance-left:9pt;mso-wrap-distance-top:0;mso-wrap-distance-right:9pt;mso-wrap-distance-bottom:0;mso-position-horizontal:center;mso-position-horizontal-relative:margin;mso-position-vertical:center;mso-position-vertical-relative:text;mso-width-percent:100;mso-width-relative:margin;v-text-anchor:top" o:gfxdata="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" filled="t" strokecolor="gray" strokeweight=".79mm">
               <v:textbox inset=",0,,0">
                 <w:txbxContent>
                   <w:sdt>
@@ -11273,7 +11555,6 @@
                         <w:docPartUnique/>
                       </w:docPartObj>
                     </w:sdtPr>
-                    <w:sdtEndPr/>
                     <w:sdtContent>
                       <w:p>
                         <w:pPr>
@@ -11301,7 +11582,7 @@
                             <w:rFonts w:hint="eastAsia"/>
                             <w:noProof/>
                           </w:rPr>
-                          <w:t>19</w:t>
+                          <w:t>14</w:t>
                         </w:r>
                         <w:r>
                           <w:fldChar w:fldCharType="end"/>
@@ -12949,7 +13230,7 @@
 </file>
 
 <file path=customXml/itemProps1.xml><?xml version="1.0" encoding="utf-8"?>
-<ds:datastoreItem xmlns:ds="http://schemas.openxmlformats.org/officeDocument/2006/customXml" ds:itemID="{C4B382D4-92DB-4734-BC14-C0E16FA30016}">
+<ds:datastoreItem xmlns:ds="http://schemas.openxmlformats.org/officeDocument/2006/customXml" ds:itemID="{C6D4AD30-5F3D-4796-B150-4CA564F22F85}">
   <ds:schemaRefs>
     <ds:schemaRef ds:uri="http://schemas.openxmlformats.org/officeDocument/2006/bibliography"/>
   </ds:schemaRefs>

</xml_diff>

<commit_message>
Updated Table of Contents and Added Comment Reader in Admin Page Functional Requirement
</commit_message>
<xml_diff>
--- a/SRSFinalDraft1stRevision (1).docx
+++ b/SRSFinalDraft1stRevision (1).docx
@@ -387,7 +387,7 @@
         </w:rPr>
       </w:pPr>
     </w:p>
-    <w:bookmarkStart w:id="0" w:name="_Toc504478128" w:displacedByCustomXml="next"/>
+    <w:bookmarkStart w:id="0" w:name="_Toc504675098" w:displacedByCustomXml="next"/>
     <w:sdt>
       <w:sdtPr>
         <w:rPr>
@@ -441,7 +441,7 @@
           <w:r>
             <w:fldChar w:fldCharType="separate"/>
           </w:r>
-          <w:hyperlink w:anchor="_Toc504478128" w:history="1">
+          <w:hyperlink w:anchor="_Toc504675098" w:history="1">
             <w:r>
               <w:rPr>
                 <w:rStyle w:val="Hyperlink"/>
@@ -469,16 +469,17 @@
                 <w:noProof/>
                 <w:webHidden/>
               </w:rPr>
-              <w:instrText xml:space="preserve"> PAGEREF _Toc504478128 \h </w:instrText>
-            </w:r>
-            <w:r>
-              <w:rPr>
-                <w:noProof/>
-                <w:webHidden/>
-              </w:rPr>
-            </w:r>
-            <w:r>
-              <w:rPr>
+              <w:instrText xml:space="preserve"> PAGEREF _Toc504675098 \h </w:instrText>
+            </w:r>
+            <w:r>
+              <w:rPr>
+                <w:noProof/>
+                <w:webHidden/>
+              </w:rPr>
+            </w:r>
+            <w:r>
+              <w:rPr>
+                <w:rFonts w:hint="eastAsia"/>
                 <w:noProof/>
                 <w:webHidden/>
               </w:rPr>
@@ -516,7 +517,7 @@
               <w:lang w:eastAsia="en-US" w:bidi="ar-SA"/>
             </w:rPr>
           </w:pPr>
-          <w:hyperlink w:anchor="_Toc504478129" w:history="1">
+          <w:hyperlink w:anchor="_Toc504675099" w:history="1">
             <w:r>
               <w:rPr>
                 <w:rStyle w:val="Hyperlink"/>
@@ -544,16 +545,17 @@
                 <w:noProof/>
                 <w:webHidden/>
               </w:rPr>
-              <w:instrText xml:space="preserve"> PAGEREF _Toc504478129 \h </w:instrText>
-            </w:r>
-            <w:r>
-              <w:rPr>
-                <w:noProof/>
-                <w:webHidden/>
-              </w:rPr>
-            </w:r>
-            <w:r>
-              <w:rPr>
+              <w:instrText xml:space="preserve"> PAGEREF _Toc504675099 \h </w:instrText>
+            </w:r>
+            <w:r>
+              <w:rPr>
+                <w:noProof/>
+                <w:webHidden/>
+              </w:rPr>
+            </w:r>
+            <w:r>
+              <w:rPr>
+                <w:rFonts w:hint="eastAsia"/>
                 <w:noProof/>
                 <w:webHidden/>
               </w:rPr>
@@ -565,7 +567,7 @@
                 <w:noProof/>
                 <w:webHidden/>
               </w:rPr>
-              <w:t>4</w:t>
+              <w:t>5</w:t>
             </w:r>
             <w:r>
               <w:rPr>
@@ -591,7 +593,7 @@
               <w:lang w:eastAsia="en-US" w:bidi="ar-SA"/>
             </w:rPr>
           </w:pPr>
-          <w:hyperlink w:anchor="_Toc504478130" w:history="1">
+          <w:hyperlink w:anchor="_Toc504675100" w:history="1">
             <w:r>
               <w:rPr>
                 <w:rStyle w:val="Hyperlink"/>
@@ -619,16 +621,17 @@
                 <w:noProof/>
                 <w:webHidden/>
               </w:rPr>
-              <w:instrText xml:space="preserve"> PAGEREF _Toc504478130 \h </w:instrText>
-            </w:r>
-            <w:r>
-              <w:rPr>
-                <w:noProof/>
-                <w:webHidden/>
-              </w:rPr>
-            </w:r>
-            <w:r>
-              <w:rPr>
+              <w:instrText xml:space="preserve"> PAGEREF _Toc504675100 \h </w:instrText>
+            </w:r>
+            <w:r>
+              <w:rPr>
+                <w:noProof/>
+                <w:webHidden/>
+              </w:rPr>
+            </w:r>
+            <w:r>
+              <w:rPr>
+                <w:rFonts w:hint="eastAsia"/>
                 <w:noProof/>
                 <w:webHidden/>
               </w:rPr>
@@ -640,7 +643,7 @@
                 <w:noProof/>
                 <w:webHidden/>
               </w:rPr>
-              <w:t>4</w:t>
+              <w:t>5</w:t>
             </w:r>
             <w:r>
               <w:rPr>
@@ -666,7 +669,7 @@
               <w:lang w:eastAsia="en-US" w:bidi="ar-SA"/>
             </w:rPr>
           </w:pPr>
-          <w:hyperlink w:anchor="_Toc504478131" w:history="1">
+          <w:hyperlink w:anchor="_Toc504675101" w:history="1">
             <w:r>
               <w:rPr>
                 <w:rStyle w:val="Hyperlink"/>
@@ -694,16 +697,17 @@
                 <w:noProof/>
                 <w:webHidden/>
               </w:rPr>
-              <w:instrText xml:space="preserve"> PAGEREF _Toc504478131 \h </w:instrText>
-            </w:r>
-            <w:r>
-              <w:rPr>
-                <w:noProof/>
-                <w:webHidden/>
-              </w:rPr>
-            </w:r>
-            <w:r>
-              <w:rPr>
+              <w:instrText xml:space="preserve"> PAGEREF _Toc504675101 \h </w:instrText>
+            </w:r>
+            <w:r>
+              <w:rPr>
+                <w:noProof/>
+                <w:webHidden/>
+              </w:rPr>
+            </w:r>
+            <w:r>
+              <w:rPr>
+                <w:rFonts w:hint="eastAsia"/>
                 <w:noProof/>
                 <w:webHidden/>
               </w:rPr>
@@ -715,7 +719,7 @@
                 <w:noProof/>
                 <w:webHidden/>
               </w:rPr>
-              <w:t>4</w:t>
+              <w:t>5</w:t>
             </w:r>
             <w:r>
               <w:rPr>
@@ -741,7 +745,7 @@
               <w:lang w:eastAsia="en-US" w:bidi="ar-SA"/>
             </w:rPr>
           </w:pPr>
-          <w:hyperlink w:anchor="_Toc504478132" w:history="1">
+          <w:hyperlink w:anchor="_Toc504675102" w:history="1">
             <w:r>
               <w:rPr>
                 <w:rStyle w:val="Hyperlink"/>
@@ -769,16 +773,17 @@
                 <w:noProof/>
                 <w:webHidden/>
               </w:rPr>
-              <w:instrText xml:space="preserve"> PAGEREF _Toc504478132 \h </w:instrText>
-            </w:r>
-            <w:r>
-              <w:rPr>
-                <w:noProof/>
-                <w:webHidden/>
-              </w:rPr>
-            </w:r>
-            <w:r>
-              <w:rPr>
+              <w:instrText xml:space="preserve"> PAGEREF _Toc504675102 \h </w:instrText>
+            </w:r>
+            <w:r>
+              <w:rPr>
+                <w:noProof/>
+                <w:webHidden/>
+              </w:rPr>
+            </w:r>
+            <w:r>
+              <w:rPr>
+                <w:rFonts w:hint="eastAsia"/>
                 <w:noProof/>
                 <w:webHidden/>
               </w:rPr>
@@ -790,7 +795,7 @@
                 <w:noProof/>
                 <w:webHidden/>
               </w:rPr>
-              <w:t>4</w:t>
+              <w:t>5</w:t>
             </w:r>
             <w:r>
               <w:rPr>
@@ -816,7 +821,7 @@
               <w:lang w:eastAsia="en-US" w:bidi="ar-SA"/>
             </w:rPr>
           </w:pPr>
-          <w:hyperlink w:anchor="_Toc504478133" w:history="1">
+          <w:hyperlink w:anchor="_Toc504675103" w:history="1">
             <w:r>
               <w:rPr>
                 <w:rStyle w:val="Hyperlink"/>
@@ -844,16 +849,17 @@
                 <w:noProof/>
                 <w:webHidden/>
               </w:rPr>
-              <w:instrText xml:space="preserve"> PAGEREF _Toc504478133 \h </w:instrText>
-            </w:r>
-            <w:r>
-              <w:rPr>
-                <w:noProof/>
-                <w:webHidden/>
-              </w:rPr>
-            </w:r>
-            <w:r>
-              <w:rPr>
+              <w:instrText xml:space="preserve"> PAGEREF _Toc504675103 \h </w:instrText>
+            </w:r>
+            <w:r>
+              <w:rPr>
+                <w:noProof/>
+                <w:webHidden/>
+              </w:rPr>
+            </w:r>
+            <w:r>
+              <w:rPr>
+                <w:rFonts w:hint="eastAsia"/>
                 <w:noProof/>
                 <w:webHidden/>
               </w:rPr>
@@ -865,7 +871,7 @@
                 <w:noProof/>
                 <w:webHidden/>
               </w:rPr>
-              <w:t>5</w:t>
+              <w:t>6</w:t>
             </w:r>
             <w:r>
               <w:rPr>
@@ -891,7 +897,7 @@
               <w:lang w:eastAsia="en-US" w:bidi="ar-SA"/>
             </w:rPr>
           </w:pPr>
-          <w:hyperlink w:anchor="_Toc504478134" w:history="1">
+          <w:hyperlink w:anchor="_Toc504675104" w:history="1">
             <w:r>
               <w:rPr>
                 <w:rStyle w:val="Hyperlink"/>
@@ -919,16 +925,17 @@
                 <w:noProof/>
                 <w:webHidden/>
               </w:rPr>
-              <w:instrText xml:space="preserve"> PAGEREF _Toc504478134 \h </w:instrText>
-            </w:r>
-            <w:r>
-              <w:rPr>
-                <w:noProof/>
-                <w:webHidden/>
-              </w:rPr>
-            </w:r>
-            <w:r>
-              <w:rPr>
+              <w:instrText xml:space="preserve"> PAGEREF _Toc504675104 \h </w:instrText>
+            </w:r>
+            <w:r>
+              <w:rPr>
+                <w:noProof/>
+                <w:webHidden/>
+              </w:rPr>
+            </w:r>
+            <w:r>
+              <w:rPr>
+                <w:rFonts w:hint="eastAsia"/>
                 <w:noProof/>
                 <w:webHidden/>
               </w:rPr>
@@ -940,7 +947,7 @@
                 <w:noProof/>
                 <w:webHidden/>
               </w:rPr>
-              <w:t>5</w:t>
+              <w:t>6</w:t>
             </w:r>
             <w:r>
               <w:rPr>
@@ -966,7 +973,7 @@
               <w:lang w:eastAsia="en-US" w:bidi="ar-SA"/>
             </w:rPr>
           </w:pPr>
-          <w:hyperlink w:anchor="_Toc504478135" w:history="1">
+          <w:hyperlink w:anchor="_Toc504675105" w:history="1">
             <w:r>
               <w:rPr>
                 <w:rStyle w:val="Hyperlink"/>
@@ -994,16 +1001,17 @@
                 <w:noProof/>
                 <w:webHidden/>
               </w:rPr>
-              <w:instrText xml:space="preserve"> PAGEREF _Toc504478135 \h </w:instrText>
-            </w:r>
-            <w:r>
-              <w:rPr>
-                <w:noProof/>
-                <w:webHidden/>
-              </w:rPr>
-            </w:r>
-            <w:r>
-              <w:rPr>
+              <w:instrText xml:space="preserve"> PAGEREF _Toc504675105 \h </w:instrText>
+            </w:r>
+            <w:r>
+              <w:rPr>
+                <w:noProof/>
+                <w:webHidden/>
+              </w:rPr>
+            </w:r>
+            <w:r>
+              <w:rPr>
+                <w:rFonts w:hint="eastAsia"/>
                 <w:noProof/>
                 <w:webHidden/>
               </w:rPr>
@@ -1015,7 +1023,7 @@
                 <w:noProof/>
                 <w:webHidden/>
               </w:rPr>
-              <w:t>6</w:t>
+              <w:t>7</w:t>
             </w:r>
             <w:r>
               <w:rPr>
@@ -1041,7 +1049,7 @@
               <w:lang w:eastAsia="en-US" w:bidi="ar-SA"/>
             </w:rPr>
           </w:pPr>
-          <w:hyperlink w:anchor="_Toc504478136" w:history="1">
+          <w:hyperlink w:anchor="_Toc504675106" w:history="1">
             <w:r>
               <w:rPr>
                 <w:rStyle w:val="Hyperlink"/>
@@ -1069,16 +1077,17 @@
                 <w:noProof/>
                 <w:webHidden/>
               </w:rPr>
-              <w:instrText xml:space="preserve"> PAGEREF _Toc504478136 \h </w:instrText>
-            </w:r>
-            <w:r>
-              <w:rPr>
-                <w:noProof/>
-                <w:webHidden/>
-              </w:rPr>
-            </w:r>
-            <w:r>
-              <w:rPr>
+              <w:instrText xml:space="preserve"> PAGEREF _Toc504675106 \h </w:instrText>
+            </w:r>
+            <w:r>
+              <w:rPr>
+                <w:noProof/>
+                <w:webHidden/>
+              </w:rPr>
+            </w:r>
+            <w:r>
+              <w:rPr>
+                <w:rFonts w:hint="eastAsia"/>
                 <w:noProof/>
                 <w:webHidden/>
               </w:rPr>
@@ -1090,7 +1099,7 @@
                 <w:noProof/>
                 <w:webHidden/>
               </w:rPr>
-              <w:t>8</w:t>
+              <w:t>9</w:t>
             </w:r>
             <w:r>
               <w:rPr>
@@ -1116,7 +1125,7 @@
               <w:lang w:eastAsia="en-US" w:bidi="ar-SA"/>
             </w:rPr>
           </w:pPr>
-          <w:hyperlink w:anchor="_Toc504478137" w:history="1">
+          <w:hyperlink w:anchor="_Toc504675107" w:history="1">
             <w:r>
               <w:rPr>
                 <w:rStyle w:val="Hyperlink"/>
@@ -1144,16 +1153,17 @@
                 <w:noProof/>
                 <w:webHidden/>
               </w:rPr>
-              <w:instrText xml:space="preserve"> PAGEREF _Toc504478137 \h </w:instrText>
-            </w:r>
-            <w:r>
-              <w:rPr>
-                <w:noProof/>
-                <w:webHidden/>
-              </w:rPr>
-            </w:r>
-            <w:r>
-              <w:rPr>
+              <w:instrText xml:space="preserve"> PAGEREF _Toc504675107 \h </w:instrText>
+            </w:r>
+            <w:r>
+              <w:rPr>
+                <w:noProof/>
+                <w:webHidden/>
+              </w:rPr>
+            </w:r>
+            <w:r>
+              <w:rPr>
+                <w:rFonts w:hint="eastAsia"/>
                 <w:noProof/>
                 <w:webHidden/>
               </w:rPr>
@@ -1165,7 +1175,7 @@
                 <w:noProof/>
                 <w:webHidden/>
               </w:rPr>
-              <w:t>10</w:t>
+              <w:t>11</w:t>
             </w:r>
             <w:r>
               <w:rPr>
@@ -1191,7 +1201,7 @@
               <w:lang w:eastAsia="en-US" w:bidi="ar-SA"/>
             </w:rPr>
           </w:pPr>
-          <w:hyperlink w:anchor="_Toc504478138" w:history="1">
+          <w:hyperlink w:anchor="_Toc504675108" w:history="1">
             <w:r>
               <w:rPr>
                 <w:rStyle w:val="Hyperlink"/>
@@ -1219,16 +1229,17 @@
                 <w:noProof/>
                 <w:webHidden/>
               </w:rPr>
-              <w:instrText xml:space="preserve"> PAGEREF _Toc504478138 \h </w:instrText>
-            </w:r>
-            <w:r>
-              <w:rPr>
-                <w:noProof/>
-                <w:webHidden/>
-              </w:rPr>
-            </w:r>
-            <w:r>
-              <w:rPr>
+              <w:instrText xml:space="preserve"> PAGEREF _Toc504675108 \h </w:instrText>
+            </w:r>
+            <w:r>
+              <w:rPr>
+                <w:noProof/>
+                <w:webHidden/>
+              </w:rPr>
+            </w:r>
+            <w:r>
+              <w:rPr>
+                <w:rFonts w:hint="eastAsia"/>
                 <w:noProof/>
                 <w:webHidden/>
               </w:rPr>
@@ -1266,7 +1277,7 @@
               <w:lang w:eastAsia="en-US" w:bidi="ar-SA"/>
             </w:rPr>
           </w:pPr>
-          <w:hyperlink w:anchor="_Toc504478139" w:history="1">
+          <w:hyperlink w:anchor="_Toc504675109" w:history="1">
             <w:r>
               <w:rPr>
                 <w:rStyle w:val="Hyperlink"/>
@@ -1294,16 +1305,17 @@
                 <w:noProof/>
                 <w:webHidden/>
               </w:rPr>
-              <w:instrText xml:space="preserve"> PAGEREF _Toc504478139 \h </w:instrText>
-            </w:r>
-            <w:r>
-              <w:rPr>
-                <w:noProof/>
-                <w:webHidden/>
-              </w:rPr>
-            </w:r>
-            <w:r>
-              <w:rPr>
+              <w:instrText xml:space="preserve"> PAGEREF _Toc504675109 \h </w:instrText>
+            </w:r>
+            <w:r>
+              <w:rPr>
+                <w:noProof/>
+                <w:webHidden/>
+              </w:rPr>
+            </w:r>
+            <w:r>
+              <w:rPr>
+                <w:rFonts w:hint="eastAsia"/>
                 <w:noProof/>
                 <w:webHidden/>
               </w:rPr>
@@ -1341,7 +1353,7 @@
               <w:lang w:eastAsia="en-US" w:bidi="ar-SA"/>
             </w:rPr>
           </w:pPr>
-          <w:hyperlink w:anchor="_Toc504478140" w:history="1">
+          <w:hyperlink w:anchor="_Toc504675110" w:history="1">
             <w:r>
               <w:rPr>
                 <w:rStyle w:val="Hyperlink"/>
@@ -1369,16 +1381,17 @@
                 <w:noProof/>
                 <w:webHidden/>
               </w:rPr>
-              <w:instrText xml:space="preserve"> PAGEREF _Toc504478140 \h </w:instrText>
-            </w:r>
-            <w:r>
-              <w:rPr>
-                <w:noProof/>
-                <w:webHidden/>
-              </w:rPr>
-            </w:r>
-            <w:r>
-              <w:rPr>
+              <w:instrText xml:space="preserve"> PAGEREF _Toc504675110 \h </w:instrText>
+            </w:r>
+            <w:r>
+              <w:rPr>
+                <w:noProof/>
+                <w:webHidden/>
+              </w:rPr>
+            </w:r>
+            <w:r>
+              <w:rPr>
+                <w:rFonts w:hint="eastAsia"/>
                 <w:noProof/>
                 <w:webHidden/>
               </w:rPr>
@@ -1390,7 +1403,7 @@
                 <w:noProof/>
                 <w:webHidden/>
               </w:rPr>
-              <w:t>13</w:t>
+              <w:t>12</w:t>
             </w:r>
             <w:r>
               <w:rPr>
@@ -1416,7 +1429,7 @@
               <w:lang w:eastAsia="en-US" w:bidi="ar-SA"/>
             </w:rPr>
           </w:pPr>
-          <w:hyperlink w:anchor="_Toc504478141" w:history="1">
+          <w:hyperlink w:anchor="_Toc504675111" w:history="1">
             <w:r>
               <w:rPr>
                 <w:rStyle w:val="Hyperlink"/>
@@ -1444,16 +1457,17 @@
                 <w:noProof/>
                 <w:webHidden/>
               </w:rPr>
-              <w:instrText xml:space="preserve"> PAGEREF _Toc504478141 \h </w:instrText>
-            </w:r>
-            <w:r>
-              <w:rPr>
-                <w:noProof/>
-                <w:webHidden/>
-              </w:rPr>
-            </w:r>
-            <w:r>
-              <w:rPr>
+              <w:instrText xml:space="preserve"> PAGEREF _Toc504675111 \h </w:instrText>
+            </w:r>
+            <w:r>
+              <w:rPr>
+                <w:noProof/>
+                <w:webHidden/>
+              </w:rPr>
+            </w:r>
+            <w:r>
+              <w:rPr>
+                <w:rFonts w:hint="eastAsia"/>
                 <w:noProof/>
                 <w:webHidden/>
               </w:rPr>
@@ -1465,7 +1479,7 @@
                 <w:noProof/>
                 <w:webHidden/>
               </w:rPr>
-              <w:t>13</w:t>
+              <w:t>12</w:t>
             </w:r>
             <w:r>
               <w:rPr>
@@ -1491,7 +1505,7 @@
               <w:lang w:eastAsia="en-US" w:bidi="ar-SA"/>
             </w:rPr>
           </w:pPr>
-          <w:hyperlink w:anchor="_Toc504478142" w:history="1">
+          <w:hyperlink w:anchor="_Toc504675112" w:history="1">
             <w:r>
               <w:rPr>
                 <w:rStyle w:val="Hyperlink"/>
@@ -1519,16 +1533,17 @@
                 <w:noProof/>
                 <w:webHidden/>
               </w:rPr>
-              <w:instrText xml:space="preserve"> PAGEREF _Toc504478142 \h </w:instrText>
-            </w:r>
-            <w:r>
-              <w:rPr>
-                <w:noProof/>
-                <w:webHidden/>
-              </w:rPr>
-            </w:r>
-            <w:r>
-              <w:rPr>
+              <w:instrText xml:space="preserve"> PAGEREF _Toc504675112 \h </w:instrText>
+            </w:r>
+            <w:r>
+              <w:rPr>
+                <w:noProof/>
+                <w:webHidden/>
+              </w:rPr>
+            </w:r>
+            <w:r>
+              <w:rPr>
+                <w:rFonts w:hint="eastAsia"/>
                 <w:noProof/>
                 <w:webHidden/>
               </w:rPr>
@@ -1540,7 +1555,7 @@
                 <w:noProof/>
                 <w:webHidden/>
               </w:rPr>
-              <w:t>13</w:t>
+              <w:t>12</w:t>
             </w:r>
             <w:r>
               <w:rPr>
@@ -1566,7 +1581,7 @@
               <w:lang w:eastAsia="en-US" w:bidi="ar-SA"/>
             </w:rPr>
           </w:pPr>
-          <w:hyperlink w:anchor="_Toc504478143" w:history="1">
+          <w:hyperlink w:anchor="_Toc504675113" w:history="1">
             <w:r>
               <w:rPr>
                 <w:rStyle w:val="Hyperlink"/>
@@ -1594,16 +1609,17 @@
                 <w:noProof/>
                 <w:webHidden/>
               </w:rPr>
-              <w:instrText xml:space="preserve"> PAGEREF _Toc504478143 \h </w:instrText>
-            </w:r>
-            <w:r>
-              <w:rPr>
-                <w:noProof/>
-                <w:webHidden/>
-              </w:rPr>
-            </w:r>
-            <w:r>
-              <w:rPr>
+              <w:instrText xml:space="preserve"> PAGEREF _Toc504675113 \h </w:instrText>
+            </w:r>
+            <w:r>
+              <w:rPr>
+                <w:noProof/>
+                <w:webHidden/>
+              </w:rPr>
+            </w:r>
+            <w:r>
+              <w:rPr>
+                <w:rFonts w:hint="eastAsia"/>
                 <w:noProof/>
                 <w:webHidden/>
               </w:rPr>
@@ -1615,7 +1631,7 @@
                 <w:noProof/>
                 <w:webHidden/>
               </w:rPr>
-              <w:t>13</w:t>
+              <w:t>12</w:t>
             </w:r>
             <w:r>
               <w:rPr>
@@ -1641,7 +1657,7 @@
               <w:lang w:eastAsia="en-US" w:bidi="ar-SA"/>
             </w:rPr>
           </w:pPr>
-          <w:hyperlink w:anchor="_Toc504478144" w:history="1">
+          <w:hyperlink w:anchor="_Toc504675114" w:history="1">
             <w:r>
               <w:rPr>
                 <w:rStyle w:val="Hyperlink"/>
@@ -1669,16 +1685,17 @@
                 <w:noProof/>
                 <w:webHidden/>
               </w:rPr>
-              <w:instrText xml:space="preserve"> PAGEREF _Toc504478144 \h </w:instrText>
-            </w:r>
-            <w:r>
-              <w:rPr>
-                <w:noProof/>
-                <w:webHidden/>
-              </w:rPr>
-            </w:r>
-            <w:r>
-              <w:rPr>
+              <w:instrText xml:space="preserve"> PAGEREF _Toc504675114 \h </w:instrText>
+            </w:r>
+            <w:r>
+              <w:rPr>
+                <w:noProof/>
+                <w:webHidden/>
+              </w:rPr>
+            </w:r>
+            <w:r>
+              <w:rPr>
+                <w:rFonts w:hint="eastAsia"/>
                 <w:noProof/>
                 <w:webHidden/>
               </w:rPr>
@@ -1690,7 +1707,7 @@
                 <w:noProof/>
                 <w:webHidden/>
               </w:rPr>
-              <w:t>13</w:t>
+              <w:t>12</w:t>
             </w:r>
             <w:r>
               <w:rPr>
@@ -1716,7 +1733,7 @@
               <w:lang w:eastAsia="en-US" w:bidi="ar-SA"/>
             </w:rPr>
           </w:pPr>
-          <w:hyperlink w:anchor="_Toc504478145" w:history="1">
+          <w:hyperlink w:anchor="_Toc504675115" w:history="1">
             <w:r>
               <w:rPr>
                 <w:rStyle w:val="Hyperlink"/>
@@ -1744,16 +1761,17 @@
                 <w:noProof/>
                 <w:webHidden/>
               </w:rPr>
-              <w:instrText xml:space="preserve"> PAGEREF _Toc504478145 \h </w:instrText>
-            </w:r>
-            <w:r>
-              <w:rPr>
-                <w:noProof/>
-                <w:webHidden/>
-              </w:rPr>
-            </w:r>
-            <w:r>
-              <w:rPr>
+              <w:instrText xml:space="preserve"> PAGEREF _Toc504675115 \h </w:instrText>
+            </w:r>
+            <w:r>
+              <w:rPr>
+                <w:noProof/>
+                <w:webHidden/>
+              </w:rPr>
+            </w:r>
+            <w:r>
+              <w:rPr>
+                <w:rFonts w:hint="eastAsia"/>
                 <w:noProof/>
                 <w:webHidden/>
               </w:rPr>
@@ -1791,7 +1809,7 @@
               <w:lang w:eastAsia="en-US" w:bidi="ar-SA"/>
             </w:rPr>
           </w:pPr>
-          <w:hyperlink w:anchor="_Toc504478146" w:history="1">
+          <w:hyperlink w:anchor="_Toc504675116" w:history="1">
             <w:r>
               <w:rPr>
                 <w:rStyle w:val="Hyperlink"/>
@@ -1819,16 +1837,17 @@
                 <w:noProof/>
                 <w:webHidden/>
               </w:rPr>
-              <w:instrText xml:space="preserve"> PAGEREF _Toc504478146 \h </w:instrText>
-            </w:r>
-            <w:r>
-              <w:rPr>
-                <w:noProof/>
-                <w:webHidden/>
-              </w:rPr>
-            </w:r>
-            <w:r>
-              <w:rPr>
+              <w:instrText xml:space="preserve"> PAGEREF _Toc504675116 \h </w:instrText>
+            </w:r>
+            <w:r>
+              <w:rPr>
+                <w:noProof/>
+                <w:webHidden/>
+              </w:rPr>
+            </w:r>
+            <w:r>
+              <w:rPr>
+                <w:rFonts w:hint="eastAsia"/>
                 <w:noProof/>
                 <w:webHidden/>
               </w:rPr>
@@ -1866,7 +1885,7 @@
               <w:lang w:eastAsia="en-US" w:bidi="ar-SA"/>
             </w:rPr>
           </w:pPr>
-          <w:hyperlink w:anchor="_Toc504478147" w:history="1">
+          <w:hyperlink w:anchor="_Toc504675117" w:history="1">
             <w:r>
               <w:rPr>
                 <w:rStyle w:val="Hyperlink"/>
@@ -1894,16 +1913,17 @@
                 <w:noProof/>
                 <w:webHidden/>
               </w:rPr>
-              <w:instrText xml:space="preserve"> PAGEREF _Toc504478147 \h </w:instrText>
-            </w:r>
-            <w:r>
-              <w:rPr>
-                <w:noProof/>
-                <w:webHidden/>
-              </w:rPr>
-            </w:r>
-            <w:r>
-              <w:rPr>
+              <w:instrText xml:space="preserve"> PAGEREF _Toc504675117 \h </w:instrText>
+            </w:r>
+            <w:r>
+              <w:rPr>
+                <w:noProof/>
+                <w:webHidden/>
+              </w:rPr>
+            </w:r>
+            <w:r>
+              <w:rPr>
+                <w:rFonts w:hint="eastAsia"/>
                 <w:noProof/>
                 <w:webHidden/>
               </w:rPr>
@@ -1915,7 +1935,7 @@
                 <w:noProof/>
                 <w:webHidden/>
               </w:rPr>
-              <w:t>14</w:t>
+              <w:t>13</w:t>
             </w:r>
             <w:r>
               <w:rPr>
@@ -1941,7 +1961,7 @@
               <w:lang w:eastAsia="en-US" w:bidi="ar-SA"/>
             </w:rPr>
           </w:pPr>
-          <w:hyperlink w:anchor="_Toc504478148" w:history="1">
+          <w:hyperlink w:anchor="_Toc504675118" w:history="1">
             <w:r>
               <w:rPr>
                 <w:rStyle w:val="Hyperlink"/>
@@ -1969,16 +1989,17 @@
                 <w:noProof/>
                 <w:webHidden/>
               </w:rPr>
-              <w:instrText xml:space="preserve"> PAGEREF _Toc504478148 \h </w:instrText>
-            </w:r>
-            <w:r>
-              <w:rPr>
-                <w:noProof/>
-                <w:webHidden/>
-              </w:rPr>
-            </w:r>
-            <w:r>
-              <w:rPr>
+              <w:instrText xml:space="preserve"> PAGEREF _Toc504675118 \h </w:instrText>
+            </w:r>
+            <w:r>
+              <w:rPr>
+                <w:noProof/>
+                <w:webHidden/>
+              </w:rPr>
+            </w:r>
+            <w:r>
+              <w:rPr>
+                <w:rFonts w:hint="eastAsia"/>
                 <w:noProof/>
                 <w:webHidden/>
               </w:rPr>
@@ -1990,7 +2011,7 @@
                 <w:noProof/>
                 <w:webHidden/>
               </w:rPr>
-              <w:t>14</w:t>
+              <w:t>13</w:t>
             </w:r>
             <w:r>
               <w:rPr>
@@ -2016,7 +2037,7 @@
               <w:lang w:eastAsia="en-US" w:bidi="ar-SA"/>
             </w:rPr>
           </w:pPr>
-          <w:hyperlink w:anchor="_Toc504478149" w:history="1">
+          <w:hyperlink w:anchor="_Toc504675119" w:history="1">
             <w:r>
               <w:rPr>
                 <w:rStyle w:val="Hyperlink"/>
@@ -2044,16 +2065,17 @@
                 <w:noProof/>
                 <w:webHidden/>
               </w:rPr>
-              <w:instrText xml:space="preserve"> PAGEREF _Toc504478149 \h </w:instrText>
-            </w:r>
-            <w:r>
-              <w:rPr>
-                <w:noProof/>
-                <w:webHidden/>
-              </w:rPr>
-            </w:r>
-            <w:r>
-              <w:rPr>
+              <w:instrText xml:space="preserve"> PAGEREF _Toc504675119 \h </w:instrText>
+            </w:r>
+            <w:r>
+              <w:rPr>
+                <w:noProof/>
+                <w:webHidden/>
+              </w:rPr>
+            </w:r>
+            <w:r>
+              <w:rPr>
+                <w:rFonts w:hint="eastAsia"/>
                 <w:noProof/>
                 <w:webHidden/>
               </w:rPr>
@@ -2065,7 +2087,7 @@
                 <w:noProof/>
                 <w:webHidden/>
               </w:rPr>
-              <w:t>14</w:t>
+              <w:t>13</w:t>
             </w:r>
             <w:r>
               <w:rPr>
@@ -2091,7 +2113,7 @@
               <w:lang w:eastAsia="en-US" w:bidi="ar-SA"/>
             </w:rPr>
           </w:pPr>
-          <w:hyperlink w:anchor="_Toc504478150" w:history="1">
+          <w:hyperlink w:anchor="_Toc504675120" w:history="1">
             <w:r>
               <w:rPr>
                 <w:rStyle w:val="Hyperlink"/>
@@ -2119,16 +2141,17 @@
                 <w:noProof/>
                 <w:webHidden/>
               </w:rPr>
-              <w:instrText xml:space="preserve"> PAGEREF _Toc504478150 \h </w:instrText>
-            </w:r>
-            <w:r>
-              <w:rPr>
-                <w:noProof/>
-                <w:webHidden/>
-              </w:rPr>
-            </w:r>
-            <w:r>
-              <w:rPr>
+              <w:instrText xml:space="preserve"> PAGEREF _Toc504675120 \h </w:instrText>
+            </w:r>
+            <w:r>
+              <w:rPr>
+                <w:noProof/>
+                <w:webHidden/>
+              </w:rPr>
+            </w:r>
+            <w:r>
+              <w:rPr>
+                <w:rFonts w:hint="eastAsia"/>
                 <w:noProof/>
                 <w:webHidden/>
               </w:rPr>
@@ -2140,7 +2163,7 @@
                 <w:noProof/>
                 <w:webHidden/>
               </w:rPr>
-              <w:t>14</w:t>
+              <w:t>13</w:t>
             </w:r>
             <w:r>
               <w:rPr>
@@ -2166,7 +2189,7 @@
               <w:lang w:eastAsia="en-US" w:bidi="ar-SA"/>
             </w:rPr>
           </w:pPr>
-          <w:hyperlink w:anchor="_Toc504478151" w:history="1">
+          <w:hyperlink w:anchor="_Toc504675121" w:history="1">
             <w:r>
               <w:rPr>
                 <w:rStyle w:val="Hyperlink"/>
@@ -2194,16 +2217,17 @@
                 <w:noProof/>
                 <w:webHidden/>
               </w:rPr>
-              <w:instrText xml:space="preserve"> PAGEREF _Toc504478151 \h </w:instrText>
-            </w:r>
-            <w:r>
-              <w:rPr>
-                <w:noProof/>
-                <w:webHidden/>
-              </w:rPr>
-            </w:r>
-            <w:r>
-              <w:rPr>
+              <w:instrText xml:space="preserve"> PAGEREF _Toc504675121 \h </w:instrText>
+            </w:r>
+            <w:r>
+              <w:rPr>
+                <w:noProof/>
+                <w:webHidden/>
+              </w:rPr>
+            </w:r>
+            <w:r>
+              <w:rPr>
+                <w:rFonts w:hint="eastAsia"/>
                 <w:noProof/>
                 <w:webHidden/>
               </w:rPr>
@@ -2241,7 +2265,7 @@
               <w:lang w:eastAsia="en-US" w:bidi="ar-SA"/>
             </w:rPr>
           </w:pPr>
-          <w:hyperlink w:anchor="_Toc504478152" w:history="1">
+          <w:hyperlink w:anchor="_Toc504675122" w:history="1">
             <w:r>
               <w:rPr>
                 <w:rStyle w:val="Hyperlink"/>
@@ -2269,16 +2293,17 @@
                 <w:noProof/>
                 <w:webHidden/>
               </w:rPr>
-              <w:instrText xml:space="preserve"> PAGEREF _Toc504478152 \h </w:instrText>
-            </w:r>
-            <w:r>
-              <w:rPr>
-                <w:noProof/>
-                <w:webHidden/>
-              </w:rPr>
-            </w:r>
-            <w:r>
-              <w:rPr>
+              <w:instrText xml:space="preserve"> PAGEREF _Toc504675122 \h </w:instrText>
+            </w:r>
+            <w:r>
+              <w:rPr>
+                <w:noProof/>
+                <w:webHidden/>
+              </w:rPr>
+            </w:r>
+            <w:r>
+              <w:rPr>
+                <w:rFonts w:hint="eastAsia"/>
                 <w:noProof/>
                 <w:webHidden/>
               </w:rPr>
@@ -2316,7 +2341,7 @@
               <w:lang w:eastAsia="en-US" w:bidi="ar-SA"/>
             </w:rPr>
           </w:pPr>
-          <w:hyperlink w:anchor="_Toc504478153" w:history="1">
+          <w:hyperlink w:anchor="_Toc504675123" w:history="1">
             <w:r>
               <w:rPr>
                 <w:rStyle w:val="Hyperlink"/>
@@ -2344,16 +2369,17 @@
                 <w:noProof/>
                 <w:webHidden/>
               </w:rPr>
-              <w:instrText xml:space="preserve"> PAGEREF _Toc504478153 \h </w:instrText>
-            </w:r>
-            <w:r>
-              <w:rPr>
-                <w:noProof/>
-                <w:webHidden/>
-              </w:rPr>
-            </w:r>
-            <w:r>
-              <w:rPr>
+              <w:instrText xml:space="preserve"> PAGEREF _Toc504675123 \h </w:instrText>
+            </w:r>
+            <w:r>
+              <w:rPr>
+                <w:noProof/>
+                <w:webHidden/>
+              </w:rPr>
+            </w:r>
+            <w:r>
+              <w:rPr>
+                <w:rFonts w:hint="eastAsia"/>
                 <w:noProof/>
                 <w:webHidden/>
               </w:rPr>
@@ -2365,7 +2391,7 @@
                 <w:noProof/>
                 <w:webHidden/>
               </w:rPr>
-              <w:t>15</w:t>
+              <w:t>14</w:t>
             </w:r>
             <w:r>
               <w:rPr>
@@ -2391,7 +2417,7 @@
               <w:lang w:eastAsia="en-US" w:bidi="ar-SA"/>
             </w:rPr>
           </w:pPr>
-          <w:hyperlink w:anchor="_Toc504478154" w:history="1">
+          <w:hyperlink w:anchor="_Toc504675124" w:history="1">
             <w:r>
               <w:rPr>
                 <w:rStyle w:val="Hyperlink"/>
@@ -2419,16 +2445,17 @@
                 <w:noProof/>
                 <w:webHidden/>
               </w:rPr>
-              <w:instrText xml:space="preserve"> PAGEREF _Toc504478154 \h </w:instrText>
-            </w:r>
-            <w:r>
-              <w:rPr>
-                <w:noProof/>
-                <w:webHidden/>
-              </w:rPr>
-            </w:r>
-            <w:r>
-              <w:rPr>
+              <w:instrText xml:space="preserve"> PAGEREF _Toc504675124 \h </w:instrText>
+            </w:r>
+            <w:r>
+              <w:rPr>
+                <w:noProof/>
+                <w:webHidden/>
+              </w:rPr>
+            </w:r>
+            <w:r>
+              <w:rPr>
+                <w:rFonts w:hint="eastAsia"/>
                 <w:noProof/>
                 <w:webHidden/>
               </w:rPr>
@@ -2440,7 +2467,7 @@
                 <w:noProof/>
                 <w:webHidden/>
               </w:rPr>
-              <w:t>15</w:t>
+              <w:t>14</w:t>
             </w:r>
             <w:r>
               <w:rPr>
@@ -2466,7 +2493,7 @@
               <w:lang w:eastAsia="en-US" w:bidi="ar-SA"/>
             </w:rPr>
           </w:pPr>
-          <w:hyperlink w:anchor="_Toc504478155" w:history="1">
+          <w:hyperlink w:anchor="_Toc504675125" w:history="1">
             <w:r>
               <w:rPr>
                 <w:rStyle w:val="Hyperlink"/>
@@ -2494,16 +2521,17 @@
                 <w:noProof/>
                 <w:webHidden/>
               </w:rPr>
-              <w:instrText xml:space="preserve"> PAGEREF _Toc504478155 \h </w:instrText>
-            </w:r>
-            <w:r>
-              <w:rPr>
-                <w:noProof/>
-                <w:webHidden/>
-              </w:rPr>
-            </w:r>
-            <w:r>
-              <w:rPr>
+              <w:instrText xml:space="preserve"> PAGEREF _Toc504675125 \h </w:instrText>
+            </w:r>
+            <w:r>
+              <w:rPr>
+                <w:noProof/>
+                <w:webHidden/>
+              </w:rPr>
+            </w:r>
+            <w:r>
+              <w:rPr>
+                <w:rFonts w:hint="eastAsia"/>
                 <w:noProof/>
                 <w:webHidden/>
               </w:rPr>
@@ -2515,7 +2543,7 @@
                 <w:noProof/>
                 <w:webHidden/>
               </w:rPr>
-              <w:t>15</w:t>
+              <w:t>14</w:t>
             </w:r>
             <w:r>
               <w:rPr>
@@ -2541,7 +2569,7 @@
               <w:lang w:eastAsia="en-US" w:bidi="ar-SA"/>
             </w:rPr>
           </w:pPr>
-          <w:hyperlink w:anchor="_Toc504478156" w:history="1">
+          <w:hyperlink w:anchor="_Toc504675126" w:history="1">
             <w:r>
               <w:rPr>
                 <w:rStyle w:val="Hyperlink"/>
@@ -2569,16 +2597,17 @@
                 <w:noProof/>
                 <w:webHidden/>
               </w:rPr>
-              <w:instrText xml:space="preserve"> PAGEREF _Toc504478156 \h </w:instrText>
-            </w:r>
-            <w:r>
-              <w:rPr>
-                <w:noProof/>
-                <w:webHidden/>
-              </w:rPr>
-            </w:r>
-            <w:r>
-              <w:rPr>
+              <w:instrText xml:space="preserve"> PAGEREF _Toc504675126 \h </w:instrText>
+            </w:r>
+            <w:r>
+              <w:rPr>
+                <w:noProof/>
+                <w:webHidden/>
+              </w:rPr>
+            </w:r>
+            <w:r>
+              <w:rPr>
+                <w:rFonts w:hint="eastAsia"/>
                 <w:noProof/>
                 <w:webHidden/>
               </w:rPr>
@@ -2590,7 +2619,7 @@
                 <w:noProof/>
                 <w:webHidden/>
               </w:rPr>
-              <w:t>15</w:t>
+              <w:t>14</w:t>
             </w:r>
             <w:r>
               <w:rPr>
@@ -2616,7 +2645,7 @@
               <w:lang w:eastAsia="en-US" w:bidi="ar-SA"/>
             </w:rPr>
           </w:pPr>
-          <w:hyperlink w:anchor="_Toc504478157" w:history="1">
+          <w:hyperlink w:anchor="_Toc504675127" w:history="1">
             <w:r>
               <w:rPr>
                 <w:rStyle w:val="Hyperlink"/>
@@ -2644,16 +2673,17 @@
                 <w:noProof/>
                 <w:webHidden/>
               </w:rPr>
-              <w:instrText xml:space="preserve"> PAGEREF _Toc504478157 \h </w:instrText>
-            </w:r>
-            <w:r>
-              <w:rPr>
-                <w:noProof/>
-                <w:webHidden/>
-              </w:rPr>
-            </w:r>
-            <w:r>
-              <w:rPr>
+              <w:instrText xml:space="preserve"> PAGEREF _Toc504675127 \h </w:instrText>
+            </w:r>
+            <w:r>
+              <w:rPr>
+                <w:noProof/>
+                <w:webHidden/>
+              </w:rPr>
+            </w:r>
+            <w:r>
+              <w:rPr>
+                <w:rFonts w:hint="eastAsia"/>
                 <w:noProof/>
                 <w:webHidden/>
               </w:rPr>
@@ -2691,7 +2721,7 @@
               <w:lang w:eastAsia="en-US" w:bidi="ar-SA"/>
             </w:rPr>
           </w:pPr>
-          <w:hyperlink w:anchor="_Toc504478158" w:history="1">
+          <w:hyperlink w:anchor="_Toc504675128" w:history="1">
             <w:r>
               <w:rPr>
                 <w:rStyle w:val="Hyperlink"/>
@@ -2719,16 +2749,17 @@
                 <w:noProof/>
                 <w:webHidden/>
               </w:rPr>
-              <w:instrText xml:space="preserve"> PAGEREF _Toc504478158 \h </w:instrText>
-            </w:r>
-            <w:r>
-              <w:rPr>
-                <w:noProof/>
-                <w:webHidden/>
-              </w:rPr>
-            </w:r>
-            <w:r>
-              <w:rPr>
+              <w:instrText xml:space="preserve"> PAGEREF _Toc504675128 \h </w:instrText>
+            </w:r>
+            <w:r>
+              <w:rPr>
+                <w:noProof/>
+                <w:webHidden/>
+              </w:rPr>
+            </w:r>
+            <w:r>
+              <w:rPr>
+                <w:rFonts w:hint="eastAsia"/>
                 <w:noProof/>
                 <w:webHidden/>
               </w:rPr>
@@ -2766,7 +2797,7 @@
               <w:lang w:eastAsia="en-US" w:bidi="ar-SA"/>
             </w:rPr>
           </w:pPr>
-          <w:hyperlink w:anchor="_Toc504478159" w:history="1">
+          <w:hyperlink w:anchor="_Toc504675129" w:history="1">
             <w:r>
               <w:rPr>
                 <w:rStyle w:val="Hyperlink"/>
@@ -2794,16 +2825,17 @@
                 <w:noProof/>
                 <w:webHidden/>
               </w:rPr>
-              <w:instrText xml:space="preserve"> PAGEREF _Toc504478159 \h </w:instrText>
-            </w:r>
-            <w:r>
-              <w:rPr>
-                <w:noProof/>
-                <w:webHidden/>
-              </w:rPr>
-            </w:r>
-            <w:r>
-              <w:rPr>
+              <w:instrText xml:space="preserve"> PAGEREF _Toc504675129 \h </w:instrText>
+            </w:r>
+            <w:r>
+              <w:rPr>
+                <w:noProof/>
+                <w:webHidden/>
+              </w:rPr>
+            </w:r>
+            <w:r>
+              <w:rPr>
+                <w:rFonts w:hint="eastAsia"/>
                 <w:noProof/>
                 <w:webHidden/>
               </w:rPr>
@@ -2841,7 +2873,7 @@
               <w:lang w:eastAsia="en-US" w:bidi="ar-SA"/>
             </w:rPr>
           </w:pPr>
-          <w:hyperlink w:anchor="_Toc504478160" w:history="1">
+          <w:hyperlink w:anchor="_Toc504675130" w:history="1">
             <w:r>
               <w:rPr>
                 <w:rStyle w:val="Hyperlink"/>
@@ -2869,16 +2901,17 @@
                 <w:noProof/>
                 <w:webHidden/>
               </w:rPr>
-              <w:instrText xml:space="preserve"> PAGEREF _Toc504478160 \h </w:instrText>
-            </w:r>
-            <w:r>
-              <w:rPr>
-                <w:noProof/>
-                <w:webHidden/>
-              </w:rPr>
-            </w:r>
-            <w:r>
-              <w:rPr>
+              <w:instrText xml:space="preserve"> PAGEREF _Toc504675130 \h </w:instrText>
+            </w:r>
+            <w:r>
+              <w:rPr>
+                <w:noProof/>
+                <w:webHidden/>
+              </w:rPr>
+            </w:r>
+            <w:r>
+              <w:rPr>
+                <w:rFonts w:hint="eastAsia"/>
                 <w:noProof/>
                 <w:webHidden/>
               </w:rPr>
@@ -2890,7 +2923,7 @@
                 <w:noProof/>
                 <w:webHidden/>
               </w:rPr>
-              <w:t>16</w:t>
+              <w:t>15</w:t>
             </w:r>
             <w:r>
               <w:rPr>
@@ -2916,7 +2949,7 @@
               <w:lang w:eastAsia="en-US" w:bidi="ar-SA"/>
             </w:rPr>
           </w:pPr>
-          <w:hyperlink w:anchor="_Toc504478161" w:history="1">
+          <w:hyperlink w:anchor="_Toc504675131" w:history="1">
             <w:r>
               <w:rPr>
                 <w:rStyle w:val="Hyperlink"/>
@@ -2944,16 +2977,17 @@
                 <w:noProof/>
                 <w:webHidden/>
               </w:rPr>
-              <w:instrText xml:space="preserve"> PAGEREF _Toc504478161 \h </w:instrText>
-            </w:r>
-            <w:r>
-              <w:rPr>
-                <w:noProof/>
-                <w:webHidden/>
-              </w:rPr>
-            </w:r>
-            <w:r>
-              <w:rPr>
+              <w:instrText xml:space="preserve"> PAGEREF _Toc504675131 \h </w:instrText>
+            </w:r>
+            <w:r>
+              <w:rPr>
+                <w:noProof/>
+                <w:webHidden/>
+              </w:rPr>
+            </w:r>
+            <w:r>
+              <w:rPr>
+                <w:rFonts w:hint="eastAsia"/>
                 <w:noProof/>
                 <w:webHidden/>
               </w:rPr>
@@ -2965,7 +2999,7 @@
                 <w:noProof/>
                 <w:webHidden/>
               </w:rPr>
-              <w:t>16</w:t>
+              <w:t>15</w:t>
             </w:r>
             <w:r>
               <w:rPr>
@@ -2991,7 +3025,7 @@
               <w:lang w:eastAsia="en-US" w:bidi="ar-SA"/>
             </w:rPr>
           </w:pPr>
-          <w:hyperlink w:anchor="_Toc504478162" w:history="1">
+          <w:hyperlink w:anchor="_Toc504675132" w:history="1">
             <w:r>
               <w:rPr>
                 <w:rStyle w:val="Hyperlink"/>
@@ -3019,16 +3053,17 @@
                 <w:noProof/>
                 <w:webHidden/>
               </w:rPr>
-              <w:instrText xml:space="preserve"> PAGEREF _Toc504478162 \h </w:instrText>
-            </w:r>
-            <w:r>
-              <w:rPr>
-                <w:noProof/>
-                <w:webHidden/>
-              </w:rPr>
-            </w:r>
-            <w:r>
-              <w:rPr>
+              <w:instrText xml:space="preserve"> PAGEREF _Toc504675132 \h </w:instrText>
+            </w:r>
+            <w:r>
+              <w:rPr>
+                <w:noProof/>
+                <w:webHidden/>
+              </w:rPr>
+            </w:r>
+            <w:r>
+              <w:rPr>
+                <w:rFonts w:hint="eastAsia"/>
                 <w:noProof/>
                 <w:webHidden/>
               </w:rPr>
@@ -3040,7 +3075,7 @@
                 <w:noProof/>
                 <w:webHidden/>
               </w:rPr>
-              <w:t>16</w:t>
+              <w:t>15</w:t>
             </w:r>
             <w:r>
               <w:rPr>
@@ -3066,7 +3101,7 @@
               <w:lang w:eastAsia="en-US" w:bidi="ar-SA"/>
             </w:rPr>
           </w:pPr>
-          <w:hyperlink w:anchor="_Toc504478163" w:history="1">
+          <w:hyperlink w:anchor="_Toc504675133" w:history="1">
             <w:r>
               <w:rPr>
                 <w:rStyle w:val="Hyperlink"/>
@@ -3094,16 +3129,17 @@
                 <w:noProof/>
                 <w:webHidden/>
               </w:rPr>
-              <w:instrText xml:space="preserve"> PAGEREF _Toc504478163 \h </w:instrText>
-            </w:r>
-            <w:r>
-              <w:rPr>
-                <w:noProof/>
-                <w:webHidden/>
-              </w:rPr>
-            </w:r>
-            <w:r>
-              <w:rPr>
+              <w:instrText xml:space="preserve"> PAGEREF _Toc504675133 \h </w:instrText>
+            </w:r>
+            <w:r>
+              <w:rPr>
+                <w:noProof/>
+                <w:webHidden/>
+              </w:rPr>
+            </w:r>
+            <w:r>
+              <w:rPr>
+                <w:rFonts w:hint="eastAsia"/>
                 <w:noProof/>
                 <w:webHidden/>
               </w:rPr>
@@ -3115,7 +3151,7 @@
                 <w:noProof/>
                 <w:webHidden/>
               </w:rPr>
-              <w:t>16</w:t>
+              <w:t>15</w:t>
             </w:r>
             <w:r>
               <w:rPr>
@@ -3141,7 +3177,7 @@
               <w:lang w:eastAsia="en-US" w:bidi="ar-SA"/>
             </w:rPr>
           </w:pPr>
-          <w:hyperlink w:anchor="_Toc504478164" w:history="1">
+          <w:hyperlink w:anchor="_Toc504675134" w:history="1">
             <w:r>
               <w:rPr>
                 <w:rStyle w:val="Hyperlink"/>
@@ -3169,16 +3205,17 @@
                 <w:noProof/>
                 <w:webHidden/>
               </w:rPr>
-              <w:instrText xml:space="preserve"> PAGEREF _Toc504478164 \h </w:instrText>
-            </w:r>
-            <w:r>
-              <w:rPr>
-                <w:noProof/>
-                <w:webHidden/>
-              </w:rPr>
-            </w:r>
-            <w:r>
-              <w:rPr>
+              <w:instrText xml:space="preserve"> PAGEREF _Toc504675134 \h </w:instrText>
+            </w:r>
+            <w:r>
+              <w:rPr>
+                <w:noProof/>
+                <w:webHidden/>
+              </w:rPr>
+            </w:r>
+            <w:r>
+              <w:rPr>
+                <w:rFonts w:hint="eastAsia"/>
                 <w:noProof/>
                 <w:webHidden/>
               </w:rPr>
@@ -3216,7 +3253,7 @@
               <w:lang w:eastAsia="en-US" w:bidi="ar-SA"/>
             </w:rPr>
           </w:pPr>
-          <w:hyperlink w:anchor="_Toc504478165" w:history="1">
+          <w:hyperlink w:anchor="_Toc504675135" w:history="1">
             <w:r>
               <w:rPr>
                 <w:rStyle w:val="Hyperlink"/>
@@ -3244,16 +3281,17 @@
                 <w:noProof/>
                 <w:webHidden/>
               </w:rPr>
-              <w:instrText xml:space="preserve"> PAGEREF _Toc504478165 \h </w:instrText>
-            </w:r>
-            <w:r>
-              <w:rPr>
-                <w:noProof/>
-                <w:webHidden/>
-              </w:rPr>
-            </w:r>
-            <w:r>
-              <w:rPr>
+              <w:instrText xml:space="preserve"> PAGEREF _Toc504675135 \h </w:instrText>
+            </w:r>
+            <w:r>
+              <w:rPr>
+                <w:noProof/>
+                <w:webHidden/>
+              </w:rPr>
+            </w:r>
+            <w:r>
+              <w:rPr>
+                <w:rFonts w:hint="eastAsia"/>
                 <w:noProof/>
                 <w:webHidden/>
               </w:rPr>
@@ -3291,7 +3329,7 @@
               <w:lang w:eastAsia="en-US" w:bidi="ar-SA"/>
             </w:rPr>
           </w:pPr>
-          <w:hyperlink w:anchor="_Toc504478166" w:history="1">
+          <w:hyperlink w:anchor="_Toc504675136" w:history="1">
             <w:r>
               <w:rPr>
                 <w:rStyle w:val="Hyperlink"/>
@@ -3319,16 +3357,17 @@
                 <w:noProof/>
                 <w:webHidden/>
               </w:rPr>
-              <w:instrText xml:space="preserve"> PAGEREF _Toc504478166 \h </w:instrText>
-            </w:r>
-            <w:r>
-              <w:rPr>
-                <w:noProof/>
-                <w:webHidden/>
-              </w:rPr>
-            </w:r>
-            <w:r>
-              <w:rPr>
+              <w:instrText xml:space="preserve"> PAGEREF _Toc504675136 \h </w:instrText>
+            </w:r>
+            <w:r>
+              <w:rPr>
+                <w:noProof/>
+                <w:webHidden/>
+              </w:rPr>
+            </w:r>
+            <w:r>
+              <w:rPr>
+                <w:rFonts w:hint="eastAsia"/>
                 <w:noProof/>
                 <w:webHidden/>
               </w:rPr>
@@ -3366,7 +3405,7 @@
               <w:lang w:eastAsia="en-US" w:bidi="ar-SA"/>
             </w:rPr>
           </w:pPr>
-          <w:hyperlink w:anchor="_Toc504478167" w:history="1">
+          <w:hyperlink w:anchor="_Toc504675137" w:history="1">
             <w:r>
               <w:rPr>
                 <w:rStyle w:val="Hyperlink"/>
@@ -3394,16 +3433,17 @@
                 <w:noProof/>
                 <w:webHidden/>
               </w:rPr>
-              <w:instrText xml:space="preserve"> PAGEREF _Toc504478167 \h </w:instrText>
-            </w:r>
-            <w:r>
-              <w:rPr>
-                <w:noProof/>
-                <w:webHidden/>
-              </w:rPr>
-            </w:r>
-            <w:r>
-              <w:rPr>
+              <w:instrText xml:space="preserve"> PAGEREF _Toc504675137 \h </w:instrText>
+            </w:r>
+            <w:r>
+              <w:rPr>
+                <w:noProof/>
+                <w:webHidden/>
+              </w:rPr>
+            </w:r>
+            <w:r>
+              <w:rPr>
+                <w:rFonts w:hint="eastAsia"/>
                 <w:noProof/>
                 <w:webHidden/>
               </w:rPr>
@@ -3415,7 +3455,151 @@
                 <w:noProof/>
                 <w:webHidden/>
               </w:rPr>
-              <w:t>17</w:t>
+              <w:t>16</w:t>
+            </w:r>
+            <w:r>
+              <w:rPr>
+                <w:noProof/>
+                <w:webHidden/>
+              </w:rPr>
+              <w:fldChar w:fldCharType="end"/>
+            </w:r>
+          </w:hyperlink>
+        </w:p>
+        <w:p>
+          <w:pPr>
+            <w:pStyle w:val="TOC3"/>
+            <w:tabs>
+              <w:tab w:val="right" w:leader="dot" w:pos="9350"/>
+            </w:tabs>
+            <w:rPr>
+              <w:rFonts w:asciiTheme="minorHAnsi" w:eastAsiaTheme="minorEastAsia" w:hAnsiTheme="minorHAnsi" w:cstheme="minorBidi"/>
+              <w:noProof/>
+              <w:color w:val="auto"/>
+              <w:sz w:val="22"/>
+              <w:szCs w:val="22"/>
+              <w:lang w:eastAsia="en-US" w:bidi="ar-SA"/>
+            </w:rPr>
+          </w:pPr>
+          <w:hyperlink w:anchor="_Toc504675138" w:history="1">
+            <w:r>
+              <w:rPr>
+                <w:rStyle w:val="Hyperlink"/>
+                <w:rFonts w:ascii="Times New Roman" w:hAnsi="Times New Roman" w:cs="Times New Roman"/>
+                <w:noProof/>
+              </w:rPr>
+              <w:t>8.2.19 Functional Requirement 2.19</w:t>
+            </w:r>
+            <w:r>
+              <w:rPr>
+                <w:noProof/>
+                <w:webHidden/>
+              </w:rPr>
+              <w:tab/>
+            </w:r>
+            <w:r>
+              <w:rPr>
+                <w:noProof/>
+                <w:webHidden/>
+              </w:rPr>
+              <w:fldChar w:fldCharType="begin"/>
+            </w:r>
+            <w:r>
+              <w:rPr>
+                <w:noProof/>
+                <w:webHidden/>
+              </w:rPr>
+              <w:instrText xml:space="preserve"> PAGEREF _Toc504675138 \h </w:instrText>
+            </w:r>
+            <w:r>
+              <w:rPr>
+                <w:noProof/>
+                <w:webHidden/>
+              </w:rPr>
+            </w:r>
+            <w:r>
+              <w:rPr>
+                <w:rFonts w:hint="eastAsia"/>
+                <w:noProof/>
+                <w:webHidden/>
+              </w:rPr>
+              <w:fldChar w:fldCharType="separate"/>
+            </w:r>
+            <w:r>
+              <w:rPr>
+                <w:rFonts w:hint="eastAsia"/>
+                <w:noProof/>
+                <w:webHidden/>
+              </w:rPr>
+              <w:t>16</w:t>
+            </w:r>
+            <w:r>
+              <w:rPr>
+                <w:noProof/>
+                <w:webHidden/>
+              </w:rPr>
+              <w:fldChar w:fldCharType="end"/>
+            </w:r>
+          </w:hyperlink>
+        </w:p>
+        <w:p>
+          <w:pPr>
+            <w:pStyle w:val="TOC3"/>
+            <w:tabs>
+              <w:tab w:val="right" w:leader="dot" w:pos="9350"/>
+            </w:tabs>
+            <w:rPr>
+              <w:rFonts w:asciiTheme="minorHAnsi" w:eastAsiaTheme="minorEastAsia" w:hAnsiTheme="minorHAnsi" w:cstheme="minorBidi"/>
+              <w:noProof/>
+              <w:color w:val="auto"/>
+              <w:sz w:val="22"/>
+              <w:szCs w:val="22"/>
+              <w:lang w:eastAsia="en-US" w:bidi="ar-SA"/>
+            </w:rPr>
+          </w:pPr>
+          <w:hyperlink w:anchor="_Toc504675139" w:history="1">
+            <w:r>
+              <w:rPr>
+                <w:noProof/>
+                <w:webHidden/>
+              </w:rPr>
+              <w:tab/>
+            </w:r>
+            <w:r>
+              <w:rPr>
+                <w:noProof/>
+                <w:webHidden/>
+              </w:rPr>
+              <w:fldChar w:fldCharType="begin"/>
+            </w:r>
+            <w:r>
+              <w:rPr>
+                <w:noProof/>
+                <w:webHidden/>
+              </w:rPr>
+              <w:instrText xml:space="preserve"> PAGEREF _Toc504675139 \h </w:instrText>
+            </w:r>
+            <w:r>
+              <w:rPr>
+                <w:noProof/>
+                <w:webHidden/>
+              </w:rPr>
+            </w:r>
+            <w:r>
+              <w:rPr>
+                <w:rFonts w:hint="eastAsia"/>
+                <w:noProof/>
+                <w:webHidden/>
+              </w:rPr>
+              <w:fldChar w:fldCharType="separate"/>
+            </w:r>
+            <w:r>
+              <w:rPr>
+                <w:rFonts w:hint="eastAsia"/>
+                <w:noProof/>
+                <w:webHidden/>
+              </w:rPr>
+              <w:t>16</w:t>
             </w:r>
             <w:r>
               <w:rPr>
@@ -3441,7 +3625,7 @@
               <w:lang w:eastAsia="en-US" w:bidi="ar-SA"/>
             </w:rPr>
           </w:pPr>
-          <w:hyperlink w:anchor="_Toc504478168" w:history="1">
+          <w:hyperlink w:anchor="_Toc504675140" w:history="1">
             <w:r>
               <w:rPr>
                 <w:rStyle w:val="Hyperlink"/>
@@ -3469,16 +3653,17 @@
                 <w:noProof/>
                 <w:webHidden/>
               </w:rPr>
-              <w:instrText xml:space="preserve"> PAGEREF _Toc504478168 \h </w:instrText>
-            </w:r>
-            <w:r>
-              <w:rPr>
-                <w:noProof/>
-                <w:webHidden/>
-              </w:rPr>
-            </w:r>
-            <w:r>
-              <w:rPr>
+              <w:instrText xml:space="preserve"> PAGEREF _Toc504675140 \h </w:instrText>
+            </w:r>
+            <w:r>
+              <w:rPr>
+                <w:noProof/>
+                <w:webHidden/>
+              </w:rPr>
+            </w:r>
+            <w:r>
+              <w:rPr>
+                <w:rFonts w:hint="eastAsia"/>
                 <w:noProof/>
                 <w:webHidden/>
               </w:rPr>
@@ -3490,7 +3675,7 @@
                 <w:noProof/>
                 <w:webHidden/>
               </w:rPr>
-              <w:t>18</w:t>
+              <w:t>17</w:t>
             </w:r>
             <w:r>
               <w:rPr>
@@ -3516,7 +3701,7 @@
               <w:lang w:eastAsia="en-US" w:bidi="ar-SA"/>
             </w:rPr>
           </w:pPr>
-          <w:hyperlink w:anchor="_Toc504478169" w:history="1">
+          <w:hyperlink w:anchor="_Toc504675141" w:history="1">
             <w:r>
               <w:rPr>
                 <w:rStyle w:val="Hyperlink"/>
@@ -3544,16 +3729,17 @@
                 <w:noProof/>
                 <w:webHidden/>
               </w:rPr>
-              <w:instrText xml:space="preserve"> PAGEREF _Toc504478169 \h </w:instrText>
-            </w:r>
-            <w:r>
-              <w:rPr>
-                <w:noProof/>
-                <w:webHidden/>
-              </w:rPr>
-            </w:r>
-            <w:r>
-              <w:rPr>
+              <w:instrText xml:space="preserve"> PAGEREF _Toc504675141 \h </w:instrText>
+            </w:r>
+            <w:r>
+              <w:rPr>
+                <w:noProof/>
+                <w:webHidden/>
+              </w:rPr>
+            </w:r>
+            <w:r>
+              <w:rPr>
+                <w:rFonts w:hint="eastAsia"/>
                 <w:noProof/>
                 <w:webHidden/>
               </w:rPr>
@@ -3565,7 +3751,7 @@
                 <w:noProof/>
                 <w:webHidden/>
               </w:rPr>
-              <w:t>19</w:t>
+              <w:t>17</w:t>
             </w:r>
             <w:r>
               <w:rPr>
@@ -3591,7 +3777,7 @@
               <w:lang w:eastAsia="en-US" w:bidi="ar-SA"/>
             </w:rPr>
           </w:pPr>
-          <w:hyperlink w:anchor="_Toc504478170" w:history="1">
+          <w:hyperlink w:anchor="_Toc504675142" w:history="1">
             <w:r>
               <w:rPr>
                 <w:rStyle w:val="Hyperlink"/>
@@ -3619,16 +3805,17 @@
                 <w:noProof/>
                 <w:webHidden/>
               </w:rPr>
-              <w:instrText xml:space="preserve"> PAGEREF _Toc504478170 \h </w:instrText>
-            </w:r>
-            <w:r>
-              <w:rPr>
-                <w:noProof/>
-                <w:webHidden/>
-              </w:rPr>
-            </w:r>
-            <w:r>
-              <w:rPr>
+              <w:instrText xml:space="preserve"> PAGEREF _Toc504675142 \h </w:instrText>
+            </w:r>
+            <w:r>
+              <w:rPr>
+                <w:noProof/>
+                <w:webHidden/>
+              </w:rPr>
+            </w:r>
+            <w:r>
+              <w:rPr>
+                <w:rFonts w:hint="eastAsia"/>
                 <w:noProof/>
                 <w:webHidden/>
               </w:rPr>
@@ -3640,7 +3827,7 @@
                 <w:noProof/>
                 <w:webHidden/>
               </w:rPr>
-              <w:t>19</w:t>
+              <w:t>17</w:t>
             </w:r>
             <w:r>
               <w:rPr>
@@ -3666,7 +3853,7 @@
               <w:lang w:eastAsia="en-US" w:bidi="ar-SA"/>
             </w:rPr>
           </w:pPr>
-          <w:hyperlink w:anchor="_Toc504478171" w:history="1">
+          <w:hyperlink w:anchor="_Toc504675143" w:history="1">
             <w:r>
               <w:rPr>
                 <w:rStyle w:val="Hyperlink"/>
@@ -3694,16 +3881,17 @@
                 <w:noProof/>
                 <w:webHidden/>
               </w:rPr>
-              <w:instrText xml:space="preserve"> PAGEREF _Toc504478171 \h </w:instrText>
-            </w:r>
-            <w:r>
-              <w:rPr>
-                <w:noProof/>
-                <w:webHidden/>
-              </w:rPr>
-            </w:r>
-            <w:r>
-              <w:rPr>
+              <w:instrText xml:space="preserve"> PAGEREF _Toc504675143 \h </w:instrText>
+            </w:r>
+            <w:r>
+              <w:rPr>
+                <w:noProof/>
+                <w:webHidden/>
+              </w:rPr>
+            </w:r>
+            <w:r>
+              <w:rPr>
+                <w:rFonts w:hint="eastAsia"/>
                 <w:noProof/>
                 <w:webHidden/>
               </w:rPr>
@@ -3715,7 +3903,7 @@
                 <w:noProof/>
                 <w:webHidden/>
               </w:rPr>
-              <w:t>19</w:t>
+              <w:t>17</w:t>
             </w:r>
             <w:r>
               <w:rPr>
@@ -3741,7 +3929,7 @@
               <w:lang w:eastAsia="en-US" w:bidi="ar-SA"/>
             </w:rPr>
           </w:pPr>
-          <w:hyperlink w:anchor="_Toc504478172" w:history="1">
+          <w:hyperlink w:anchor="_Toc504675144" w:history="1">
             <w:r>
               <w:rPr>
                 <w:rStyle w:val="Hyperlink"/>
@@ -3769,16 +3957,17 @@
                 <w:noProof/>
                 <w:webHidden/>
               </w:rPr>
-              <w:instrText xml:space="preserve"> PAGEREF _Toc504478172 \h </w:instrText>
-            </w:r>
-            <w:r>
-              <w:rPr>
-                <w:noProof/>
-                <w:webHidden/>
-              </w:rPr>
-            </w:r>
-            <w:r>
-              <w:rPr>
+              <w:instrText xml:space="preserve"> PAGEREF _Toc504675144 \h </w:instrText>
+            </w:r>
+            <w:r>
+              <w:rPr>
+                <w:noProof/>
+                <w:webHidden/>
+              </w:rPr>
+            </w:r>
+            <w:r>
+              <w:rPr>
+                <w:rFonts w:hint="eastAsia"/>
                 <w:noProof/>
                 <w:webHidden/>
               </w:rPr>
@@ -3790,7 +3979,7 @@
                 <w:noProof/>
                 <w:webHidden/>
               </w:rPr>
-              <w:t>19</w:t>
+              <w:t>17</w:t>
             </w:r>
             <w:r>
               <w:rPr>
@@ -3816,7 +4005,7 @@
               <w:lang w:eastAsia="en-US" w:bidi="ar-SA"/>
             </w:rPr>
           </w:pPr>
-          <w:hyperlink w:anchor="_Toc504478173" w:history="1">
+          <w:hyperlink w:anchor="_Toc504675145" w:history="1">
             <w:r>
               <w:rPr>
                 <w:rStyle w:val="Hyperlink"/>
@@ -3844,16 +4033,17 @@
                 <w:noProof/>
                 <w:webHidden/>
               </w:rPr>
-              <w:instrText xml:space="preserve"> PAGEREF _Toc504478173 \h </w:instrText>
-            </w:r>
-            <w:r>
-              <w:rPr>
-                <w:noProof/>
-                <w:webHidden/>
-              </w:rPr>
-            </w:r>
-            <w:r>
-              <w:rPr>
+              <w:instrText xml:space="preserve"> PAGEREF _Toc504675145 \h </w:instrText>
+            </w:r>
+            <w:r>
+              <w:rPr>
+                <w:noProof/>
+                <w:webHidden/>
+              </w:rPr>
+            </w:r>
+            <w:r>
+              <w:rPr>
+                <w:rFonts w:hint="eastAsia"/>
                 <w:noProof/>
                 <w:webHidden/>
               </w:rPr>
@@ -3865,7 +4055,7 @@
                 <w:noProof/>
                 <w:webHidden/>
               </w:rPr>
-              <w:t>19</w:t>
+              <w:t>17</w:t>
             </w:r>
             <w:r>
               <w:rPr>
@@ -3891,7 +4081,7 @@
               <w:lang w:eastAsia="en-US" w:bidi="ar-SA"/>
             </w:rPr>
           </w:pPr>
-          <w:hyperlink w:anchor="_Toc504478174" w:history="1">
+          <w:hyperlink w:anchor="_Toc504675146" w:history="1">
             <w:r>
               <w:rPr>
                 <w:rStyle w:val="Hyperlink"/>
@@ -3919,16 +4109,17 @@
                 <w:noProof/>
                 <w:webHidden/>
               </w:rPr>
-              <w:instrText xml:space="preserve"> PAGEREF _Toc504478174 \h </w:instrText>
-            </w:r>
-            <w:r>
-              <w:rPr>
-                <w:noProof/>
-                <w:webHidden/>
-              </w:rPr>
-            </w:r>
-            <w:r>
-              <w:rPr>
+              <w:instrText xml:space="preserve"> PAGEREF _Toc504675146 \h </w:instrText>
+            </w:r>
+            <w:r>
+              <w:rPr>
+                <w:noProof/>
+                <w:webHidden/>
+              </w:rPr>
+            </w:r>
+            <w:r>
+              <w:rPr>
+                <w:rFonts w:hint="eastAsia"/>
                 <w:noProof/>
                 <w:webHidden/>
               </w:rPr>
@@ -3940,7 +4131,7 @@
                 <w:noProof/>
                 <w:webHidden/>
               </w:rPr>
-              <w:t>20</w:t>
+              <w:t>18</w:t>
             </w:r>
             <w:r>
               <w:rPr>
@@ -3966,7 +4157,7 @@
               <w:lang w:eastAsia="en-US" w:bidi="ar-SA"/>
             </w:rPr>
           </w:pPr>
-          <w:hyperlink w:anchor="_Toc504478175" w:history="1">
+          <w:hyperlink w:anchor="_Toc504675147" w:history="1">
             <w:r>
               <w:rPr>
                 <w:rStyle w:val="Hyperlink"/>
@@ -3994,16 +4185,17 @@
                 <w:noProof/>
                 <w:webHidden/>
               </w:rPr>
-              <w:instrText xml:space="preserve"> PAGEREF _Toc504478175 \h </w:instrText>
-            </w:r>
-            <w:r>
-              <w:rPr>
-                <w:noProof/>
-                <w:webHidden/>
-              </w:rPr>
-            </w:r>
-            <w:r>
-              <w:rPr>
+              <w:instrText xml:space="preserve"> PAGEREF _Toc504675147 \h </w:instrText>
+            </w:r>
+            <w:r>
+              <w:rPr>
+                <w:noProof/>
+                <w:webHidden/>
+              </w:rPr>
+            </w:r>
+            <w:r>
+              <w:rPr>
+                <w:rFonts w:hint="eastAsia"/>
                 <w:noProof/>
                 <w:webHidden/>
               </w:rPr>
@@ -4015,7 +4207,7 @@
                 <w:noProof/>
                 <w:webHidden/>
               </w:rPr>
-              <w:t>20</w:t>
+              <w:t>18</w:t>
             </w:r>
             <w:r>
               <w:rPr>
@@ -4041,7 +4233,7 @@
               <w:lang w:eastAsia="en-US" w:bidi="ar-SA"/>
             </w:rPr>
           </w:pPr>
-          <w:hyperlink w:anchor="_Toc504478176" w:history="1">
+          <w:hyperlink w:anchor="_Toc504675148" w:history="1">
             <w:r>
               <w:rPr>
                 <w:rStyle w:val="Hyperlink"/>
@@ -4069,16 +4261,17 @@
                 <w:noProof/>
                 <w:webHidden/>
               </w:rPr>
-              <w:instrText xml:space="preserve"> PAGEREF _Toc504478176 \h </w:instrText>
-            </w:r>
-            <w:r>
-              <w:rPr>
-                <w:noProof/>
-                <w:webHidden/>
-              </w:rPr>
-            </w:r>
-            <w:r>
-              <w:rPr>
+              <w:instrText xml:space="preserve"> PAGEREF _Toc504675148 \h </w:instrText>
+            </w:r>
+            <w:r>
+              <w:rPr>
+                <w:noProof/>
+                <w:webHidden/>
+              </w:rPr>
+            </w:r>
+            <w:r>
+              <w:rPr>
+                <w:rFonts w:hint="eastAsia"/>
                 <w:noProof/>
                 <w:webHidden/>
               </w:rPr>
@@ -4090,7 +4283,7 @@
                 <w:noProof/>
                 <w:webHidden/>
               </w:rPr>
-              <w:t>20</w:t>
+              <w:t>18</w:t>
             </w:r>
             <w:r>
               <w:rPr>
@@ -4116,7 +4309,7 @@
               <w:lang w:eastAsia="en-US" w:bidi="ar-SA"/>
             </w:rPr>
           </w:pPr>
-          <w:hyperlink w:anchor="_Toc504478177" w:history="1">
+          <w:hyperlink w:anchor="_Toc504675149" w:history="1">
             <w:r>
               <w:rPr>
                 <w:rStyle w:val="Hyperlink"/>
@@ -4144,16 +4337,17 @@
                 <w:noProof/>
                 <w:webHidden/>
               </w:rPr>
-              <w:instrText xml:space="preserve"> PAGEREF _Toc504478177 \h </w:instrText>
-            </w:r>
-            <w:r>
-              <w:rPr>
-                <w:noProof/>
-                <w:webHidden/>
-              </w:rPr>
-            </w:r>
-            <w:r>
-              <w:rPr>
+              <w:instrText xml:space="preserve"> PAGEREF _Toc504675149 \h </w:instrText>
+            </w:r>
+            <w:r>
+              <w:rPr>
+                <w:noProof/>
+                <w:webHidden/>
+              </w:rPr>
+            </w:r>
+            <w:r>
+              <w:rPr>
+                <w:rFonts w:hint="eastAsia"/>
                 <w:noProof/>
                 <w:webHidden/>
               </w:rPr>
@@ -4165,7 +4359,7 @@
                 <w:noProof/>
                 <w:webHidden/>
               </w:rPr>
-              <w:t>20</w:t>
+              <w:t>18</w:t>
             </w:r>
             <w:r>
               <w:rPr>
@@ -4191,7 +4385,7 @@
               <w:lang w:eastAsia="en-US" w:bidi="ar-SA"/>
             </w:rPr>
           </w:pPr>
-          <w:hyperlink w:anchor="_Toc504478178" w:history="1">
+          <w:hyperlink w:anchor="_Toc504675150" w:history="1">
             <w:r>
               <w:rPr>
                 <w:rStyle w:val="Hyperlink"/>
@@ -4219,16 +4413,17 @@
                 <w:noProof/>
                 <w:webHidden/>
               </w:rPr>
-              <w:instrText xml:space="preserve"> PAGEREF _Toc504478178 \h </w:instrText>
-            </w:r>
-            <w:r>
-              <w:rPr>
-                <w:noProof/>
-                <w:webHidden/>
-              </w:rPr>
-            </w:r>
-            <w:r>
-              <w:rPr>
+              <w:instrText xml:space="preserve"> PAGEREF _Toc504675150 \h </w:instrText>
+            </w:r>
+            <w:r>
+              <w:rPr>
+                <w:noProof/>
+                <w:webHidden/>
+              </w:rPr>
+            </w:r>
+            <w:r>
+              <w:rPr>
+                <w:rFonts w:hint="eastAsia"/>
                 <w:noProof/>
                 <w:webHidden/>
               </w:rPr>
@@ -4240,7 +4435,7 @@
                 <w:noProof/>
                 <w:webHidden/>
               </w:rPr>
-              <w:t>20</w:t>
+              <w:t>18</w:t>
             </w:r>
             <w:r>
               <w:rPr>
@@ -4266,7 +4461,7 @@
               <w:lang w:eastAsia="en-US" w:bidi="ar-SA"/>
             </w:rPr>
           </w:pPr>
-          <w:hyperlink w:anchor="_Toc504478179" w:history="1">
+          <w:hyperlink w:anchor="_Toc504675151" w:history="1">
             <w:r>
               <w:rPr>
                 <w:rStyle w:val="Hyperlink"/>
@@ -4294,16 +4489,17 @@
                 <w:noProof/>
                 <w:webHidden/>
               </w:rPr>
-              <w:instrText xml:space="preserve"> PAGEREF _Toc504478179 \h </w:instrText>
-            </w:r>
-            <w:r>
-              <w:rPr>
-                <w:noProof/>
-                <w:webHidden/>
-              </w:rPr>
-            </w:r>
-            <w:r>
-              <w:rPr>
+              <w:instrText xml:space="preserve"> PAGEREF _Toc504675151 \h </w:instrText>
+            </w:r>
+            <w:r>
+              <w:rPr>
+                <w:noProof/>
+                <w:webHidden/>
+              </w:rPr>
+            </w:r>
+            <w:r>
+              <w:rPr>
+                <w:rFonts w:hint="eastAsia"/>
                 <w:noProof/>
                 <w:webHidden/>
               </w:rPr>
@@ -4315,7 +4511,7 @@
                 <w:noProof/>
                 <w:webHidden/>
               </w:rPr>
-              <w:t>20</w:t>
+              <w:t>18</w:t>
             </w:r>
             <w:r>
               <w:rPr>
@@ -4341,7 +4537,7 @@
               <w:lang w:eastAsia="en-US" w:bidi="ar-SA"/>
             </w:rPr>
           </w:pPr>
-          <w:hyperlink w:anchor="_Toc504478180" w:history="1">
+          <w:hyperlink w:anchor="_Toc504675152" w:history="1">
             <w:r>
               <w:rPr>
                 <w:rStyle w:val="Hyperlink"/>
@@ -4369,16 +4565,17 @@
                 <w:noProof/>
                 <w:webHidden/>
               </w:rPr>
-              <w:instrText xml:space="preserve"> PAGEREF _Toc504478180 \h </w:instrText>
-            </w:r>
-            <w:r>
-              <w:rPr>
-                <w:noProof/>
-                <w:webHidden/>
-              </w:rPr>
-            </w:r>
-            <w:r>
-              <w:rPr>
+              <w:instrText xml:space="preserve"> PAGEREF _Toc504675152 \h </w:instrText>
+            </w:r>
+            <w:r>
+              <w:rPr>
+                <w:noProof/>
+                <w:webHidden/>
+              </w:rPr>
+            </w:r>
+            <w:r>
+              <w:rPr>
+                <w:rFonts w:hint="eastAsia"/>
                 <w:noProof/>
                 <w:webHidden/>
               </w:rPr>
@@ -4390,7 +4587,7 @@
                 <w:noProof/>
                 <w:webHidden/>
               </w:rPr>
-              <w:t>21</w:t>
+              <w:t>19</w:t>
             </w:r>
             <w:r>
               <w:rPr>
@@ -4416,7 +4613,7 @@
               <w:lang w:eastAsia="en-US" w:bidi="ar-SA"/>
             </w:rPr>
           </w:pPr>
-          <w:hyperlink w:anchor="_Toc504478181" w:history="1">
+          <w:hyperlink w:anchor="_Toc504675153" w:history="1">
             <w:r>
               <w:rPr>
                 <w:rStyle w:val="Hyperlink"/>
@@ -4444,16 +4641,17 @@
                 <w:noProof/>
                 <w:webHidden/>
               </w:rPr>
-              <w:instrText xml:space="preserve"> PAGEREF _Toc504478181 \h </w:instrText>
-            </w:r>
-            <w:r>
-              <w:rPr>
-                <w:noProof/>
-                <w:webHidden/>
-              </w:rPr>
-            </w:r>
-            <w:r>
-              <w:rPr>
+              <w:instrText xml:space="preserve"> PAGEREF _Toc504675153 \h </w:instrText>
+            </w:r>
+            <w:r>
+              <w:rPr>
+                <w:noProof/>
+                <w:webHidden/>
+              </w:rPr>
+            </w:r>
+            <w:r>
+              <w:rPr>
+                <w:rFonts w:hint="eastAsia"/>
                 <w:noProof/>
                 <w:webHidden/>
               </w:rPr>
@@ -4465,7 +4663,7 @@
                 <w:noProof/>
                 <w:webHidden/>
               </w:rPr>
-              <w:t>21</w:t>
+              <w:t>19</w:t>
             </w:r>
             <w:r>
               <w:rPr>
@@ -4491,7 +4689,7 @@
               <w:lang w:eastAsia="en-US" w:bidi="ar-SA"/>
             </w:rPr>
           </w:pPr>
-          <w:hyperlink w:anchor="_Toc504478182" w:history="1">
+          <w:hyperlink w:anchor="_Toc504675154" w:history="1">
             <w:r>
               <w:rPr>
                 <w:rStyle w:val="Hyperlink"/>
@@ -4519,16 +4717,17 @@
                 <w:noProof/>
                 <w:webHidden/>
               </w:rPr>
-              <w:instrText xml:space="preserve"> PAGEREF _Toc504478182 \h </w:instrText>
-            </w:r>
-            <w:r>
-              <w:rPr>
-                <w:noProof/>
-                <w:webHidden/>
-              </w:rPr>
-            </w:r>
-            <w:r>
-              <w:rPr>
+              <w:instrText xml:space="preserve"> PAGEREF _Toc504675154 \h </w:instrText>
+            </w:r>
+            <w:r>
+              <w:rPr>
+                <w:noProof/>
+                <w:webHidden/>
+              </w:rPr>
+            </w:r>
+            <w:r>
+              <w:rPr>
+                <w:rFonts w:hint="eastAsia"/>
                 <w:noProof/>
                 <w:webHidden/>
               </w:rPr>
@@ -4540,7 +4739,83 @@
                 <w:noProof/>
                 <w:webHidden/>
               </w:rPr>
-              <w:t>21</w:t>
+              <w:t>19</w:t>
+            </w:r>
+            <w:r>
+              <w:rPr>
+                <w:noProof/>
+                <w:webHidden/>
+              </w:rPr>
+              <w:fldChar w:fldCharType="end"/>
+            </w:r>
+          </w:hyperlink>
+        </w:p>
+        <w:p>
+          <w:pPr>
+            <w:pStyle w:val="TOC3"/>
+            <w:tabs>
+              <w:tab w:val="right" w:leader="dot" w:pos="9350"/>
+            </w:tabs>
+            <w:rPr>
+              <w:rFonts w:asciiTheme="minorHAnsi" w:eastAsiaTheme="minorEastAsia" w:hAnsiTheme="minorHAnsi" w:cstheme="minorBidi"/>
+              <w:noProof/>
+              <w:color w:val="auto"/>
+              <w:sz w:val="22"/>
+              <w:szCs w:val="22"/>
+              <w:lang w:eastAsia="en-US" w:bidi="ar-SA"/>
+            </w:rPr>
+          </w:pPr>
+          <w:hyperlink w:anchor="_Toc504675155" w:history="1">
+            <w:r>
+              <w:rPr>
+                <w:rStyle w:val="Hyperlink"/>
+                <w:rFonts w:ascii="Times New Roman" w:hAnsi="Times New Roman" w:cs="Times New Roman"/>
+                <w:noProof/>
+              </w:rPr>
+              <w:t>15.2.2 Availability Requirement 2</w:t>
+            </w:r>
+            <w:r>
+              <w:rPr>
+                <w:noProof/>
+                <w:webHidden/>
+              </w:rPr>
+              <w:tab/>
+            </w:r>
+            <w:r>
+              <w:rPr>
+                <w:noProof/>
+                <w:webHidden/>
+              </w:rPr>
+              <w:fldChar w:fldCharType="begin"/>
+            </w:r>
+            <w:r>
+              <w:rPr>
+                <w:noProof/>
+                <w:webHidden/>
+              </w:rPr>
+              <w:instrText xml:space="preserve"> PAGEREF _Toc504675155 \h </w:instrText>
+            </w:r>
+            <w:r>
+              <w:rPr>
+                <w:noProof/>
+                <w:webHidden/>
+              </w:rPr>
+            </w:r>
+            <w:r>
+              <w:rPr>
+                <w:rFonts w:hint="eastAsia"/>
+                <w:noProof/>
+                <w:webHidden/>
+              </w:rPr>
+              <w:fldChar w:fldCharType="separate"/>
+            </w:r>
+            <w:r>
+              <w:rPr>
+                <w:rFonts w:hint="eastAsia"/>
+                <w:noProof/>
+                <w:webHidden/>
+              </w:rPr>
+              <w:t>19</w:t>
             </w:r>
             <w:r>
               <w:rPr>
@@ -4566,7 +4841,7 @@
               <w:lang w:eastAsia="en-US" w:bidi="ar-SA"/>
             </w:rPr>
           </w:pPr>
-          <w:hyperlink w:anchor="_Toc504478183" w:history="1">
+          <w:hyperlink w:anchor="_Toc504675156" w:history="1">
             <w:r>
               <w:rPr>
                 <w:rStyle w:val="Hyperlink"/>
@@ -4594,16 +4869,17 @@
                 <w:noProof/>
                 <w:webHidden/>
               </w:rPr>
-              <w:instrText xml:space="preserve"> PAGEREF _Toc504478183 \h </w:instrText>
-            </w:r>
-            <w:r>
-              <w:rPr>
-                <w:noProof/>
-                <w:webHidden/>
-              </w:rPr>
-            </w:r>
-            <w:r>
-              <w:rPr>
+              <w:instrText xml:space="preserve"> PAGEREF _Toc504675156 \h </w:instrText>
+            </w:r>
+            <w:r>
+              <w:rPr>
+                <w:noProof/>
+                <w:webHidden/>
+              </w:rPr>
+            </w:r>
+            <w:r>
+              <w:rPr>
+                <w:rFonts w:hint="eastAsia"/>
                 <w:noProof/>
                 <w:webHidden/>
               </w:rPr>
@@ -4615,7 +4891,7 @@
                 <w:noProof/>
                 <w:webHidden/>
               </w:rPr>
-              <w:t>21</w:t>
+              <w:t>19</w:t>
             </w:r>
             <w:r>
               <w:rPr>
@@ -4641,7 +4917,7 @@
               <w:lang w:eastAsia="en-US" w:bidi="ar-SA"/>
             </w:rPr>
           </w:pPr>
-          <w:hyperlink w:anchor="_Toc504478184" w:history="1">
+          <w:hyperlink w:anchor="_Toc504675157" w:history="1">
             <w:r>
               <w:rPr>
                 <w:rStyle w:val="Hyperlink"/>
@@ -4669,16 +4945,17 @@
                 <w:noProof/>
                 <w:webHidden/>
               </w:rPr>
-              <w:instrText xml:space="preserve"> PAGEREF _Toc504478184 \h </w:instrText>
-            </w:r>
-            <w:r>
-              <w:rPr>
-                <w:noProof/>
-                <w:webHidden/>
-              </w:rPr>
-            </w:r>
-            <w:r>
-              <w:rPr>
+              <w:instrText xml:space="preserve"> PAGEREF _Toc504675157 \h </w:instrText>
+            </w:r>
+            <w:r>
+              <w:rPr>
+                <w:noProof/>
+                <w:webHidden/>
+              </w:rPr>
+            </w:r>
+            <w:r>
+              <w:rPr>
+                <w:rFonts w:hint="eastAsia"/>
                 <w:noProof/>
                 <w:webHidden/>
               </w:rPr>
@@ -4690,7 +4967,7 @@
                 <w:noProof/>
                 <w:webHidden/>
               </w:rPr>
-              <w:t>21</w:t>
+              <w:t>19</w:t>
             </w:r>
             <w:r>
               <w:rPr>
@@ -4716,7 +4993,7 @@
               <w:lang w:eastAsia="en-US" w:bidi="ar-SA"/>
             </w:rPr>
           </w:pPr>
-          <w:hyperlink w:anchor="_Toc504478185" w:history="1">
+          <w:hyperlink w:anchor="_Toc504675158" w:history="1">
             <w:r>
               <w:rPr>
                 <w:rStyle w:val="Hyperlink"/>
@@ -4744,16 +5021,17 @@
                 <w:noProof/>
                 <w:webHidden/>
               </w:rPr>
-              <w:instrText xml:space="preserve"> PAGEREF _Toc504478185 \h </w:instrText>
-            </w:r>
-            <w:r>
-              <w:rPr>
-                <w:noProof/>
-                <w:webHidden/>
-              </w:rPr>
-            </w:r>
-            <w:r>
-              <w:rPr>
+              <w:instrText xml:space="preserve"> PAGEREF _Toc504675158 \h </w:instrText>
+            </w:r>
+            <w:r>
+              <w:rPr>
+                <w:noProof/>
+                <w:webHidden/>
+              </w:rPr>
+            </w:r>
+            <w:r>
+              <w:rPr>
+                <w:rFonts w:hint="eastAsia"/>
                 <w:noProof/>
                 <w:webHidden/>
               </w:rPr>
@@ -4765,7 +5043,7 @@
                 <w:noProof/>
                 <w:webHidden/>
               </w:rPr>
-              <w:t>21</w:t>
+              <w:t>20</w:t>
             </w:r>
             <w:r>
               <w:rPr>
@@ -4791,7 +5069,7 @@
               <w:lang w:eastAsia="en-US" w:bidi="ar-SA"/>
             </w:rPr>
           </w:pPr>
-          <w:hyperlink w:anchor="_Toc504478186" w:history="1">
+          <w:hyperlink w:anchor="_Toc504675159" w:history="1">
             <w:r>
               <w:rPr>
                 <w:rStyle w:val="Hyperlink"/>
@@ -4819,16 +5097,17 @@
                 <w:noProof/>
                 <w:webHidden/>
               </w:rPr>
-              <w:instrText xml:space="preserve"> PAGEREF _Toc504478186 \h </w:instrText>
-            </w:r>
-            <w:r>
-              <w:rPr>
-                <w:noProof/>
-                <w:webHidden/>
-              </w:rPr>
-            </w:r>
-            <w:r>
-              <w:rPr>
+              <w:instrText xml:space="preserve"> PAGEREF _Toc504675159 \h </w:instrText>
+            </w:r>
+            <w:r>
+              <w:rPr>
+                <w:noProof/>
+                <w:webHidden/>
+              </w:rPr>
+            </w:r>
+            <w:r>
+              <w:rPr>
+                <w:rFonts w:hint="eastAsia"/>
                 <w:noProof/>
                 <w:webHidden/>
               </w:rPr>
@@ -4840,7 +5119,7 @@
                 <w:noProof/>
                 <w:webHidden/>
               </w:rPr>
-              <w:t>21</w:t>
+              <w:t>20</w:t>
             </w:r>
             <w:r>
               <w:rPr>
@@ -4866,7 +5145,7 @@
               <w:lang w:eastAsia="en-US" w:bidi="ar-SA"/>
             </w:rPr>
           </w:pPr>
-          <w:hyperlink w:anchor="_Toc504478187" w:history="1">
+          <w:hyperlink w:anchor="_Toc504675160" w:history="1">
             <w:r>
               <w:rPr>
                 <w:rStyle w:val="Hyperlink"/>
@@ -4894,16 +5173,17 @@
                 <w:noProof/>
                 <w:webHidden/>
               </w:rPr>
-              <w:instrText xml:space="preserve"> PAGEREF _Toc504478187 \h </w:instrText>
-            </w:r>
-            <w:r>
-              <w:rPr>
-                <w:noProof/>
-                <w:webHidden/>
-              </w:rPr>
-            </w:r>
-            <w:r>
-              <w:rPr>
+              <w:instrText xml:space="preserve"> PAGEREF _Toc504675160 \h </w:instrText>
+            </w:r>
+            <w:r>
+              <w:rPr>
+                <w:noProof/>
+                <w:webHidden/>
+              </w:rPr>
+            </w:r>
+            <w:r>
+              <w:rPr>
+                <w:rFonts w:hint="eastAsia"/>
                 <w:noProof/>
                 <w:webHidden/>
               </w:rPr>
@@ -4915,7 +5195,7 @@
                 <w:noProof/>
                 <w:webHidden/>
               </w:rPr>
-              <w:t>23</w:t>
+              <w:t>21</w:t>
             </w:r>
             <w:r>
               <w:rPr>
@@ -4933,34 +5213,16 @@
             </w:rPr>
           </w:pPr>
           <w:r>
+            <w:lastRenderedPageBreak/>
             <w:fldChar w:fldCharType="end"/>
           </w:r>
         </w:p>
+        <w:bookmarkStart w:id="1" w:name="_GoBack" w:displacedByCustomXml="next"/>
+        <w:bookmarkEnd w:id="1" w:displacedByCustomXml="next"/>
       </w:sdtContent>
     </w:sdt>
     <w:p>
       <w:pPr>
-        <w:rPr>
-          <w:rFonts w:ascii="Times New Roman" w:hAnsi="Times New Roman" w:cs="Times New Roman"/>
-        </w:rPr>
-      </w:pPr>
-    </w:p>
-    <w:p>
-      <w:pPr>
-        <w:spacing w:after="0" w:line="240" w:lineRule="auto"/>
-        <w:rPr>
-          <w:rFonts w:ascii="Times New Roman" w:eastAsia="Times New Roman" w:hAnsi="Times New Roman" w:cs="Times New Roman"/>
-          <w:color w:val="2F5496" w:themeColor="accent1" w:themeShade="BF"/>
-          <w:sz w:val="32"/>
-          <w:szCs w:val="32"/>
-        </w:rPr>
-      </w:pPr>
-      <w:r>
-        <w:br w:type="page"/>
-      </w:r>
-    </w:p>
-    <w:p>
-      <w:pPr>
         <w:pStyle w:val="Heading1"/>
         <w:spacing w:beforeAutospacing="1" w:afterAutospacing="1" w:line="240" w:lineRule="auto"/>
         <w:rPr>
@@ -4968,16 +5230,15 @@
           <w:color w:val="C00000"/>
         </w:rPr>
       </w:pPr>
-      <w:bookmarkStart w:id="1" w:name="_Toc504478129"/>
+      <w:bookmarkStart w:id="2" w:name="_Toc504675099"/>
       <w:r>
         <w:rPr>
           <w:rFonts w:ascii="Times New Roman" w:eastAsia="Times New Roman" w:hAnsi="Times New Roman" w:cs="Times New Roman"/>
           <w:color w:val="C00000"/>
         </w:rPr>
-        <w:lastRenderedPageBreak/>
         <w:t>Introduction</w:t>
       </w:r>
-      <w:bookmarkEnd w:id="1"/>
+      <w:bookmarkEnd w:id="2"/>
     </w:p>
     <w:p>
       <w:pPr>
@@ -4987,7 +5248,7 @@
           <w:color w:val="C00000"/>
         </w:rPr>
       </w:pPr>
-      <w:bookmarkStart w:id="2" w:name="_Toc504478130"/>
+      <w:bookmarkStart w:id="3" w:name="_Toc504675100"/>
       <w:r>
         <w:rPr>
           <w:rFonts w:ascii="Times New Roman" w:hAnsi="Times New Roman" w:cs="Times New Roman"/>
@@ -4995,7 +5256,7 @@
         </w:rPr>
         <w:t>1.1 Purpose of this Document:</w:t>
       </w:r>
-      <w:bookmarkEnd w:id="2"/>
+      <w:bookmarkEnd w:id="3"/>
     </w:p>
     <w:p>
       <w:pPr>
@@ -5047,7 +5308,7 @@
           <w:color w:val="C00000"/>
         </w:rPr>
       </w:pPr>
-      <w:bookmarkStart w:id="3" w:name="_Toc504478131"/>
+      <w:bookmarkStart w:id="4" w:name="_Toc504675101"/>
       <w:r>
         <w:rPr>
           <w:rFonts w:ascii="Times New Roman" w:hAnsi="Times New Roman" w:cs="Times New Roman"/>
@@ -5055,7 +5316,7 @@
         </w:rPr>
         <w:t>1.2 Scope of the Development Project:</w:t>
       </w:r>
-      <w:bookmarkEnd w:id="3"/>
+      <w:bookmarkEnd w:id="4"/>
     </w:p>
     <w:p>
       <w:pPr>
@@ -5079,7 +5340,7 @@
           <w:color w:val="C00000"/>
         </w:rPr>
       </w:pPr>
-      <w:bookmarkStart w:id="4" w:name="_Toc504478132"/>
+      <w:bookmarkStart w:id="5" w:name="_Toc504675102"/>
       <w:r>
         <w:rPr>
           <w:rFonts w:ascii="Times New Roman" w:hAnsi="Times New Roman" w:cs="Times New Roman"/>
@@ -5087,7 +5348,7 @@
         </w:rPr>
         <w:t>1.3 Definitions, Acronyms, and Abbreviations:</w:t>
       </w:r>
-      <w:bookmarkEnd w:id="4"/>
+      <w:bookmarkEnd w:id="5"/>
     </w:p>
     <w:p>
       <w:pPr>
@@ -5274,7 +5535,7 @@
           <w:color w:val="C00000"/>
         </w:rPr>
       </w:pPr>
-      <w:bookmarkStart w:id="5" w:name="_Toc504478133"/>
+      <w:bookmarkStart w:id="6" w:name="_Toc504675103"/>
       <w:r>
         <w:rPr>
           <w:rFonts w:ascii="Times New Roman" w:hAnsi="Times New Roman" w:cs="Times New Roman"/>
@@ -5282,7 +5543,7 @@
         </w:rPr>
         <w:t>1.4 References:</w:t>
       </w:r>
-      <w:bookmarkEnd w:id="5"/>
+      <w:bookmarkEnd w:id="6"/>
     </w:p>
     <w:p>
       <w:pPr>
@@ -5364,7 +5625,7 @@
           <w:color w:val="C00000"/>
         </w:rPr>
       </w:pPr>
-      <w:bookmarkStart w:id="6" w:name="_Toc504478134"/>
+      <w:bookmarkStart w:id="7" w:name="_Toc504675104"/>
       <w:r>
         <w:rPr>
           <w:rFonts w:ascii="Times New Roman" w:hAnsi="Times New Roman" w:cs="Times New Roman"/>
@@ -5372,7 +5633,7 @@
         </w:rPr>
         <w:t>1.5 Overview of Document:</w:t>
       </w:r>
-      <w:bookmarkEnd w:id="6"/>
+      <w:bookmarkEnd w:id="7"/>
     </w:p>
     <w:p>
       <w:pPr>
@@ -5395,7 +5656,7 @@
       <w:pPr>
         <w:pStyle w:val="Heading1"/>
       </w:pPr>
-      <w:bookmarkStart w:id="7" w:name="_Toc504478135"/>
+      <w:bookmarkStart w:id="8" w:name="_Toc504675105"/>
       <w:r>
         <w:rPr>
           <w:rFonts w:ascii="Times New Roman" w:hAnsi="Times New Roman" w:cs="Times New Roman"/>
@@ -5404,7 +5665,7 @@
         <w:lastRenderedPageBreak/>
         <w:t>2. Overall Description</w:t>
       </w:r>
-      <w:bookmarkEnd w:id="7"/>
+      <w:bookmarkEnd w:id="8"/>
     </w:p>
     <w:p>
       <w:pPr>
@@ -5593,7 +5854,7 @@
           <w:szCs w:val="32"/>
         </w:rPr>
       </w:pPr>
-      <w:bookmarkStart w:id="8" w:name="_Toc504478136"/>
+      <w:bookmarkStart w:id="9" w:name="_Toc504675106"/>
       <w:r>
         <w:rPr>
           <w:rFonts w:ascii="Times New Roman" w:hAnsi="Times New Roman" w:cs="Times New Roman"/>
@@ -5604,7 +5865,7 @@
         <w:lastRenderedPageBreak/>
         <w:t>4. Product Functions</w:t>
       </w:r>
-      <w:bookmarkEnd w:id="8"/>
+      <w:bookmarkEnd w:id="9"/>
     </w:p>
     <w:p>
       <w:pPr>
@@ -5910,7 +6171,7 @@
       <w:pPr>
         <w:pStyle w:val="Heading2"/>
       </w:pPr>
-      <w:bookmarkStart w:id="9" w:name="_Toc504478137"/>
+      <w:bookmarkStart w:id="10" w:name="_Toc504675107"/>
       <w:r>
         <w:rPr>
           <w:rFonts w:ascii="Times New Roman" w:hAnsi="Times New Roman" w:cs="Times New Roman"/>
@@ -5937,7 +6198,7 @@
         </w:rPr>
         <w:t>User characteristics</w:t>
       </w:r>
-      <w:bookmarkEnd w:id="9"/>
+      <w:bookmarkEnd w:id="10"/>
     </w:p>
     <w:p>
       <w:pPr>
@@ -5986,7 +6247,6 @@
           <w:szCs w:val="32"/>
         </w:rPr>
       </w:pPr>
-      <w:bookmarkStart w:id="10" w:name="_Toc504478138"/>
       <w:r>
         <w:rPr>
           <w:rFonts w:ascii="Times New Roman" w:hAnsi="Times New Roman" w:cs="Times New Roman"/>
@@ -5996,6 +6256,7 @@
         </w:rPr>
         <w:br/>
       </w:r>
+      <w:bookmarkStart w:id="11" w:name="_Toc504675108"/>
       <w:r>
         <w:rPr>
           <w:rFonts w:ascii="Times New Roman" w:hAnsi="Times New Roman" w:cs="Times New Roman"/>
@@ -6005,7 +6266,7 @@
         </w:rPr>
         <w:t>6. Constraints</w:t>
       </w:r>
-      <w:bookmarkEnd w:id="10"/>
+      <w:bookmarkEnd w:id="11"/>
     </w:p>
     <w:p>
       <w:pPr>
@@ -6072,7 +6333,6 @@
         </w:rPr>
         <w:t>, using a wired connection on campus, or by using a VPN to connect to campus networks while off-campus. This does limit the portability of the application, but will provide better security from possible outside attacks.</w:t>
       </w:r>
-      <w:bookmarkStart w:id="11" w:name="_Toc504478139"/>
       <w:r>
         <w:rPr>
           <w:rFonts w:ascii="Times New Roman" w:hAnsi="Times New Roman" w:cs="Times New Roman"/>
@@ -6108,6 +6368,7 @@
           <w:szCs w:val="32"/>
         </w:rPr>
       </w:pPr>
+      <w:bookmarkStart w:id="12" w:name="_Toc504675109"/>
       <w:r>
         <w:rPr>
           <w:rFonts w:ascii="Times New Roman" w:hAnsi="Times New Roman" w:cs="Times New Roman"/>
@@ -6118,7 +6379,7 @@
         <w:lastRenderedPageBreak/>
         <w:t>7. Assumptions</w:t>
       </w:r>
-      <w:bookmarkEnd w:id="11"/>
+      <w:bookmarkEnd w:id="12"/>
     </w:p>
     <w:p>
       <w:pPr>
@@ -6156,7 +6417,7 @@
       <w:pPr>
         <w:pStyle w:val="Heading1"/>
       </w:pPr>
-      <w:bookmarkStart w:id="12" w:name="_Toc504478140"/>
+      <w:bookmarkStart w:id="13" w:name="_Toc504675110"/>
       <w:r>
         <w:rPr>
           <w:rFonts w:ascii="Times New Roman" w:hAnsi="Times New Roman" w:cs="Times New Roman"/>
@@ -6164,13 +6425,13 @@
         </w:rPr>
         <w:t>8. Functions</w:t>
       </w:r>
-      <w:bookmarkEnd w:id="12"/>
+      <w:bookmarkEnd w:id="13"/>
     </w:p>
     <w:p>
       <w:pPr>
         <w:pStyle w:val="Heading2"/>
       </w:pPr>
-      <w:bookmarkStart w:id="13" w:name="_Toc504478141"/>
+      <w:bookmarkStart w:id="14" w:name="_Toc504675111"/>
       <w:r>
         <w:rPr>
           <w:rFonts w:ascii="Times New Roman" w:hAnsi="Times New Roman" w:cs="Times New Roman"/>
@@ -6179,7 +6440,7 @@
         </w:rPr>
         <w:t>8.1 User Class – Survey Taking User</w:t>
       </w:r>
-      <w:bookmarkEnd w:id="13"/>
+      <w:bookmarkEnd w:id="14"/>
     </w:p>
     <w:p>
       <w:pPr>
@@ -6194,7 +6455,7 @@
       <w:pPr>
         <w:pStyle w:val="Heading3"/>
       </w:pPr>
-      <w:bookmarkStart w:id="14" w:name="_Toc504478142"/>
+      <w:bookmarkStart w:id="15" w:name="_Toc504675112"/>
       <w:r>
         <w:rPr>
           <w:rFonts w:ascii="Times New Roman" w:hAnsi="Times New Roman" w:cs="Times New Roman"/>
@@ -6202,7 +6463,7 @@
         </w:rPr>
         <w:t>8.1.1 Functional Requirement 1.1</w:t>
       </w:r>
-      <w:bookmarkEnd w:id="14"/>
+      <w:bookmarkEnd w:id="15"/>
     </w:p>
     <w:p>
       <w:pPr>
@@ -6279,7 +6540,7 @@
       <w:pPr>
         <w:pStyle w:val="Heading3"/>
       </w:pPr>
-      <w:bookmarkStart w:id="15" w:name="_Toc504478143"/>
+      <w:bookmarkStart w:id="16" w:name="_Toc504675113"/>
       <w:r>
         <w:rPr>
           <w:rFonts w:ascii="Times New Roman" w:hAnsi="Times New Roman" w:cs="Times New Roman"/>
@@ -6287,7 +6548,7 @@
         </w:rPr>
         <w:t>8.1.2 Functional Requirement 1.2</w:t>
       </w:r>
-      <w:bookmarkEnd w:id="15"/>
+      <w:bookmarkEnd w:id="16"/>
     </w:p>
     <w:p>
       <w:pPr>
@@ -6373,7 +6634,7 @@
           <w:rFonts w:hint="eastAsia"/>
         </w:rPr>
       </w:pPr>
-      <w:bookmarkStart w:id="16" w:name="_Toc504478144"/>
+      <w:bookmarkStart w:id="17" w:name="_Toc504675114"/>
       <w:r>
         <w:rPr>
           <w:rStyle w:val="Heading3Char"/>
@@ -6382,7 +6643,7 @@
         </w:rPr>
         <w:t>8.1.3 Functional Requirement 1.3</w:t>
       </w:r>
-      <w:bookmarkEnd w:id="16"/>
+      <w:bookmarkEnd w:id="17"/>
       <w:r>
         <w:rPr>
           <w:rFonts w:ascii="Times New Roman" w:hAnsi="Times New Roman" w:cs="Times New Roman"/>
@@ -6529,7 +6790,7 @@
           <w:rFonts w:hint="eastAsia"/>
         </w:rPr>
       </w:pPr>
-      <w:bookmarkStart w:id="17" w:name="_Toc504478145"/>
+      <w:bookmarkStart w:id="18" w:name="_Toc504675115"/>
       <w:r>
         <w:rPr>
           <w:rStyle w:val="Heading3Char"/>
@@ -6539,7 +6800,7 @@
         <w:lastRenderedPageBreak/>
         <w:t>8.1.4 Functional Requirement 1.4</w:t>
       </w:r>
-      <w:bookmarkEnd w:id="17"/>
+      <w:bookmarkEnd w:id="18"/>
       <w:r>
         <w:rPr>
           <w:rFonts w:ascii="Times New Roman" w:hAnsi="Times New Roman" w:cs="Times New Roman"/>
@@ -6626,7 +6887,7 @@
           <w:rFonts w:hint="eastAsia"/>
         </w:rPr>
       </w:pPr>
-      <w:bookmarkStart w:id="18" w:name="_Toc504478146"/>
+      <w:bookmarkStart w:id="19" w:name="_Toc504675116"/>
       <w:r>
         <w:rPr>
           <w:rStyle w:val="Heading3Char"/>
@@ -6635,7 +6896,7 @@
         </w:rPr>
         <w:t>8.1.5 Functional Requirement 1.5</w:t>
       </w:r>
-      <w:bookmarkEnd w:id="18"/>
+      <w:bookmarkEnd w:id="19"/>
       <w:r>
         <w:rPr>
           <w:rFonts w:ascii="Times New Roman" w:hAnsi="Times New Roman" w:cs="Times New Roman"/>
@@ -6718,7 +6979,7 @@
       <w:pPr>
         <w:pStyle w:val="Heading3"/>
       </w:pPr>
-      <w:bookmarkStart w:id="19" w:name="_Toc504478147"/>
+      <w:bookmarkStart w:id="20" w:name="_Toc504675117"/>
       <w:r>
         <w:rPr>
           <w:rFonts w:ascii="Times New Roman" w:hAnsi="Times New Roman" w:cs="Times New Roman"/>
@@ -6726,7 +6987,7 @@
         </w:rPr>
         <w:t>8.1.6 Functional Requirement 1.6</w:t>
       </w:r>
-      <w:bookmarkEnd w:id="19"/>
+      <w:bookmarkEnd w:id="20"/>
     </w:p>
     <w:p>
       <w:pPr>
@@ -6810,7 +7071,7 @@
       <w:pPr>
         <w:pStyle w:val="Heading3"/>
       </w:pPr>
-      <w:bookmarkStart w:id="20" w:name="_Toc504478148"/>
+      <w:bookmarkStart w:id="21" w:name="_Toc504675118"/>
       <w:r>
         <w:rPr>
           <w:rFonts w:ascii="Times New Roman" w:hAnsi="Times New Roman" w:cs="Times New Roman"/>
@@ -6818,7 +7079,7 @@
         </w:rPr>
         <w:t>8.1.7 Functional Requirement 1.7</w:t>
       </w:r>
-      <w:bookmarkEnd w:id="20"/>
+      <w:bookmarkEnd w:id="21"/>
     </w:p>
     <w:p>
       <w:pPr>
@@ -6913,7 +7174,7 @@
       <w:pPr>
         <w:pStyle w:val="Heading2"/>
       </w:pPr>
-      <w:bookmarkStart w:id="21" w:name="_Toc504478149"/>
+      <w:bookmarkStart w:id="22" w:name="_Toc504675119"/>
       <w:r>
         <w:rPr>
           <w:rFonts w:ascii="Times New Roman" w:hAnsi="Times New Roman" w:cs="Times New Roman"/>
@@ -6922,7 +7183,7 @@
         </w:rPr>
         <w:t>8.2 User Class - The Administrator</w:t>
       </w:r>
-      <w:bookmarkEnd w:id="21"/>
+      <w:bookmarkEnd w:id="22"/>
     </w:p>
     <w:p>
       <w:pPr>
@@ -6941,7 +7202,7 @@
           <w:color w:val="C00000"/>
         </w:rPr>
       </w:pPr>
-      <w:bookmarkStart w:id="22" w:name="_Toc504478150"/>
+      <w:bookmarkStart w:id="23" w:name="_Toc504675120"/>
       <w:r>
         <w:rPr>
           <w:rFonts w:ascii="Times New Roman" w:hAnsi="Times New Roman" w:cs="Times New Roman"/>
@@ -6949,7 +7210,7 @@
         </w:rPr>
         <w:t>8.2.1 Functional Requirement 2.1</w:t>
       </w:r>
-      <w:bookmarkEnd w:id="22"/>
+      <w:bookmarkEnd w:id="23"/>
     </w:p>
     <w:p>
       <w:pPr>
@@ -7046,7 +7307,6 @@
           <w:color w:val="C00000"/>
         </w:rPr>
       </w:pPr>
-      <w:bookmarkStart w:id="23" w:name="_Toc504478151"/>
     </w:p>
     <w:p>
       <w:pPr>
@@ -7074,6 +7334,7 @@
           <w:color w:val="C00000"/>
         </w:rPr>
       </w:pPr>
+      <w:bookmarkStart w:id="24" w:name="_Toc504675121"/>
       <w:r>
         <w:rPr>
           <w:rFonts w:ascii="Times New Roman" w:hAnsi="Times New Roman" w:cs="Times New Roman"/>
@@ -7081,7 +7342,7 @@
         </w:rPr>
         <w:t>8.2.2 Functional Requirement 2.2</w:t>
       </w:r>
-      <w:bookmarkEnd w:id="23"/>
+      <w:bookmarkEnd w:id="24"/>
     </w:p>
     <w:p>
       <w:pPr>
@@ -7246,7 +7507,7 @@
       <w:pPr>
         <w:pStyle w:val="Heading3"/>
       </w:pPr>
-      <w:bookmarkStart w:id="24" w:name="_Toc504478152"/>
+      <w:bookmarkStart w:id="25" w:name="_Toc504675122"/>
       <w:r>
         <w:rPr>
           <w:rFonts w:ascii="Times New Roman" w:hAnsi="Times New Roman" w:cs="Times New Roman"/>
@@ -7254,7 +7515,7 @@
         </w:rPr>
         <w:t>8.2.3 Functional Requirement 2.3</w:t>
       </w:r>
-      <w:bookmarkEnd w:id="24"/>
+      <w:bookmarkEnd w:id="25"/>
     </w:p>
     <w:p>
       <w:pPr>
@@ -7536,7 +7797,7 @@
           <w:color w:val="C00000"/>
         </w:rPr>
       </w:pPr>
-      <w:bookmarkStart w:id="25" w:name="_Toc504478153"/>
+      <w:bookmarkStart w:id="26" w:name="_Toc504675123"/>
       <w:r>
         <w:rPr>
           <w:rFonts w:ascii="Times New Roman" w:hAnsi="Times New Roman" w:cs="Times New Roman"/>
@@ -7544,7 +7805,7 @@
         </w:rPr>
         <w:t>8.2.4 Functional Requirement 2.4</w:t>
       </w:r>
-      <w:bookmarkEnd w:id="25"/>
+      <w:bookmarkEnd w:id="26"/>
     </w:p>
     <w:p>
       <w:pPr>
@@ -7642,7 +7903,7 @@
           <w:color w:val="C00000"/>
         </w:rPr>
       </w:pPr>
-      <w:bookmarkStart w:id="26" w:name="_Toc504478154"/>
+      <w:bookmarkStart w:id="27" w:name="_Toc504675124"/>
       <w:r>
         <w:rPr>
           <w:rFonts w:ascii="Times New Roman" w:hAnsi="Times New Roman" w:cs="Times New Roman"/>
@@ -7650,7 +7911,7 @@
         </w:rPr>
         <w:t>8.2.5 Functional Requirement 2.5</w:t>
       </w:r>
-      <w:bookmarkEnd w:id="26"/>
+      <w:bookmarkEnd w:id="27"/>
     </w:p>
     <w:p>
       <w:pPr>
@@ -7748,7 +8009,7 @@
           <w:color w:val="C00000"/>
         </w:rPr>
       </w:pPr>
-      <w:bookmarkStart w:id="27" w:name="_Toc504478155"/>
+      <w:bookmarkStart w:id="28" w:name="_Toc504675125"/>
       <w:r>
         <w:rPr>
           <w:rFonts w:ascii="Times New Roman" w:hAnsi="Times New Roman" w:cs="Times New Roman"/>
@@ -7756,7 +8017,7 @@
         </w:rPr>
         <w:t>8.2.6 Functional Requirement 2.6</w:t>
       </w:r>
-      <w:bookmarkEnd w:id="27"/>
+      <w:bookmarkEnd w:id="28"/>
     </w:p>
     <w:p>
       <w:pPr>
@@ -7864,7 +8125,7 @@
           <w:color w:val="C00000"/>
         </w:rPr>
       </w:pPr>
-      <w:bookmarkStart w:id="28" w:name="_Toc504478156"/>
+      <w:bookmarkStart w:id="29" w:name="_Toc504675126"/>
       <w:r>
         <w:rPr>
           <w:rFonts w:ascii="Times New Roman" w:hAnsi="Times New Roman" w:cs="Times New Roman"/>
@@ -7872,7 +8133,7 @@
         </w:rPr>
         <w:t>8.2.7 Functional Requirement 2.7</w:t>
       </w:r>
-      <w:bookmarkEnd w:id="28"/>
+      <w:bookmarkEnd w:id="29"/>
     </w:p>
     <w:p>
       <w:pPr>
@@ -7971,7 +8232,7 @@
           <w:color w:val="C00000"/>
         </w:rPr>
       </w:pPr>
-      <w:bookmarkStart w:id="29" w:name="_Toc504478157"/>
+      <w:bookmarkStart w:id="30" w:name="_Toc504675127"/>
       <w:r>
         <w:rPr>
           <w:rFonts w:ascii="Times New Roman" w:hAnsi="Times New Roman" w:cs="Times New Roman"/>
@@ -7979,7 +8240,7 @@
         </w:rPr>
         <w:t>8.2.8 Functional Requirement 2.8</w:t>
       </w:r>
-      <w:bookmarkEnd w:id="29"/>
+      <w:bookmarkEnd w:id="30"/>
     </w:p>
     <w:p>
       <w:pPr>
@@ -8073,7 +8334,7 @@
           <w:color w:val="C00000"/>
         </w:rPr>
       </w:pPr>
-      <w:bookmarkStart w:id="30" w:name="_Toc504478158"/>
+      <w:bookmarkStart w:id="31" w:name="_Toc504675128"/>
       <w:r>
         <w:rPr>
           <w:rFonts w:ascii="Times New Roman" w:hAnsi="Times New Roman" w:cs="Times New Roman"/>
@@ -8081,7 +8342,7 @@
         </w:rPr>
         <w:t>8.2.9 Functional Requirement 2.9</w:t>
       </w:r>
-      <w:bookmarkEnd w:id="30"/>
+      <w:bookmarkEnd w:id="31"/>
     </w:p>
     <w:p>
       <w:pPr>
@@ -8162,7 +8423,7 @@
           <w:color w:val="C00000"/>
         </w:rPr>
       </w:pPr>
-      <w:bookmarkStart w:id="31" w:name="_Toc504478159"/>
+      <w:bookmarkStart w:id="32" w:name="_Toc504675129"/>
       <w:r>
         <w:rPr>
           <w:rFonts w:ascii="Times New Roman" w:hAnsi="Times New Roman" w:cs="Times New Roman"/>
@@ -8170,7 +8431,7 @@
         </w:rPr>
         <w:t>8.2.10 Functional Requirement 2.10</w:t>
       </w:r>
-      <w:bookmarkEnd w:id="31"/>
+      <w:bookmarkEnd w:id="32"/>
     </w:p>
     <w:p>
       <w:pPr>
@@ -8251,7 +8512,7 @@
           <w:color w:val="C00000"/>
         </w:rPr>
       </w:pPr>
-      <w:bookmarkStart w:id="32" w:name="_Toc504478160"/>
+      <w:bookmarkStart w:id="33" w:name="_Toc504675130"/>
       <w:r>
         <w:rPr>
           <w:rFonts w:ascii="Times New Roman" w:hAnsi="Times New Roman" w:cs="Times New Roman"/>
@@ -8259,7 +8520,7 @@
         </w:rPr>
         <w:t>8.2.11 Functional Requirement 2.11</w:t>
       </w:r>
-      <w:bookmarkEnd w:id="32"/>
+      <w:bookmarkEnd w:id="33"/>
     </w:p>
     <w:p>
       <w:pPr>
@@ -8340,7 +8601,7 @@
           <w:color w:val="C00000"/>
         </w:rPr>
       </w:pPr>
-      <w:bookmarkStart w:id="33" w:name="_Toc504478161"/>
+      <w:bookmarkStart w:id="34" w:name="_Toc504675131"/>
       <w:r>
         <w:rPr>
           <w:rFonts w:ascii="Times New Roman" w:hAnsi="Times New Roman" w:cs="Times New Roman"/>
@@ -8348,7 +8609,7 @@
         </w:rPr>
         <w:t>8.2.12 Functional Requirement 2.12</w:t>
       </w:r>
-      <w:bookmarkEnd w:id="33"/>
+      <w:bookmarkEnd w:id="34"/>
     </w:p>
     <w:p>
       <w:pPr>
@@ -8429,7 +8690,7 @@
           <w:color w:val="C00000"/>
         </w:rPr>
       </w:pPr>
-      <w:bookmarkStart w:id="34" w:name="_Toc504478162"/>
+      <w:bookmarkStart w:id="35" w:name="_Toc504675132"/>
       <w:r>
         <w:rPr>
           <w:rFonts w:ascii="Times New Roman" w:hAnsi="Times New Roman" w:cs="Times New Roman"/>
@@ -8437,7 +8698,7 @@
         </w:rPr>
         <w:t>8.2.13 Functional Requirement 2.13</w:t>
       </w:r>
-      <w:bookmarkEnd w:id="34"/>
+      <w:bookmarkEnd w:id="35"/>
     </w:p>
     <w:p>
       <w:pPr>
@@ -8527,7 +8788,7 @@
           <w:color w:val="C00000"/>
         </w:rPr>
       </w:pPr>
-      <w:bookmarkStart w:id="35" w:name="_Toc504478163"/>
+      <w:bookmarkStart w:id="36" w:name="_Toc504675133"/>
       <w:r>
         <w:rPr>
           <w:rFonts w:ascii="Times New Roman" w:hAnsi="Times New Roman" w:cs="Times New Roman"/>
@@ -8535,7 +8796,7 @@
         </w:rPr>
         <w:t>8.2.14 Functional Requirement 2.14</w:t>
       </w:r>
-      <w:bookmarkEnd w:id="35"/>
+      <w:bookmarkEnd w:id="36"/>
     </w:p>
     <w:p>
       <w:pPr>
@@ -8617,7 +8878,7 @@
           <w:color w:val="C00000"/>
         </w:rPr>
       </w:pPr>
-      <w:bookmarkStart w:id="36" w:name="_Toc504478164"/>
+      <w:bookmarkStart w:id="37" w:name="_Toc504675134"/>
       <w:r>
         <w:rPr>
           <w:rFonts w:ascii="Times New Roman" w:hAnsi="Times New Roman" w:cs="Times New Roman"/>
@@ -8625,7 +8886,7 @@
         </w:rPr>
         <w:t>8.2.15 Functional Requirement 2.15</w:t>
       </w:r>
-      <w:bookmarkEnd w:id="36"/>
+      <w:bookmarkEnd w:id="37"/>
     </w:p>
     <w:p>
       <w:pPr>
@@ -8706,7 +8967,7 @@
           <w:color w:val="C00000"/>
         </w:rPr>
       </w:pPr>
-      <w:bookmarkStart w:id="37" w:name="_Toc504478165"/>
+      <w:bookmarkStart w:id="38" w:name="_Toc504675135"/>
       <w:r>
         <w:rPr>
           <w:rFonts w:ascii="Times New Roman" w:hAnsi="Times New Roman" w:cs="Times New Roman"/>
@@ -8714,7 +8975,7 @@
         </w:rPr>
         <w:t>8.2.16 Functional Requirement 2.16</w:t>
       </w:r>
-      <w:bookmarkEnd w:id="37"/>
+      <w:bookmarkEnd w:id="38"/>
     </w:p>
     <w:p>
       <w:pPr>
@@ -8795,7 +9056,7 @@
           <w:color w:val="C00000"/>
         </w:rPr>
       </w:pPr>
-      <w:bookmarkStart w:id="38" w:name="_Toc504478166"/>
+      <w:bookmarkStart w:id="39" w:name="_Toc504675136"/>
       <w:r>
         <w:rPr>
           <w:rFonts w:ascii="Times New Roman" w:hAnsi="Times New Roman" w:cs="Times New Roman"/>
@@ -8803,7 +9064,7 @@
         </w:rPr>
         <w:t>8.2.17 Functional Requirement 2.17</w:t>
       </w:r>
-      <w:bookmarkEnd w:id="38"/>
+      <w:bookmarkEnd w:id="39"/>
     </w:p>
     <w:p>
       <w:pPr>
@@ -8884,7 +9145,7 @@
           <w:color w:val="C00000"/>
         </w:rPr>
       </w:pPr>
-      <w:bookmarkStart w:id="39" w:name="_Toc504478167"/>
+      <w:bookmarkStart w:id="40" w:name="_Toc504675137"/>
       <w:r>
         <w:rPr>
           <w:rFonts w:ascii="Times New Roman" w:hAnsi="Times New Roman" w:cs="Times New Roman"/>
@@ -8892,7 +9153,7 @@
         </w:rPr>
         <w:t>8.2.18 Functional Requirement 2.18</w:t>
       </w:r>
-      <w:bookmarkEnd w:id="39"/>
+      <w:bookmarkEnd w:id="40"/>
     </w:p>
     <w:p>
       <w:pPr>
@@ -8940,22 +9201,319 @@
       <w:pPr>
         <w:spacing w:after="0" w:line="240" w:lineRule="auto"/>
         <w:rPr>
+          <w:rFonts w:ascii="Times New Roman" w:hAnsi="Times New Roman" w:cs="Times New Roman"/>
+        </w:rPr>
+      </w:pPr>
+      <w:r>
+        <w:rPr>
+          <w:rFonts w:ascii="Times New Roman" w:hAnsi="Times New Roman" w:cs="Times New Roman"/>
+          <w:b/>
+        </w:rPr>
+        <w:t>WHY</w:t>
+      </w:r>
+      <w:r>
+        <w:rPr>
+          <w:rFonts w:ascii="Times New Roman" w:hAnsi="Times New Roman" w:cs="Times New Roman"/>
+        </w:rPr>
+        <w:t>: To enable the administrator to delete existing pairs</w:t>
+      </w:r>
+    </w:p>
+    <w:p>
+      <w:pPr>
+        <w:spacing w:after="0" w:line="240" w:lineRule="auto"/>
+        <w:rPr>
+          <w:rFonts w:ascii="Times New Roman" w:hAnsi="Times New Roman" w:cs="Times New Roman"/>
+        </w:rPr>
+      </w:pPr>
+    </w:p>
+    <w:p>
+      <w:pPr>
+        <w:pStyle w:val="Heading3"/>
+        <w:rPr>
+          <w:rFonts w:ascii="Times New Roman" w:hAnsi="Times New Roman" w:cs="Times New Roman"/>
+          <w:color w:val="FF0000"/>
+        </w:rPr>
+      </w:pPr>
+      <w:bookmarkStart w:id="41" w:name="_Toc504675138"/>
+      <w:r>
+        <w:rPr>
+          <w:rFonts w:ascii="Times New Roman" w:hAnsi="Times New Roman" w:cs="Times New Roman"/>
+          <w:color w:val="FF0000"/>
+        </w:rPr>
+        <w:t>8.2.19 Functional Requirement 2.19</w:t>
+      </w:r>
+      <w:bookmarkEnd w:id="41"/>
+    </w:p>
+    <w:p>
+      <w:pPr>
+        <w:rPr>
+          <w:rFonts w:ascii="Times New Roman" w:hAnsi="Times New Roman" w:cs="Times New Roman"/>
+        </w:rPr>
+      </w:pPr>
+      <w:r>
+        <w:rPr>
+          <w:rFonts w:ascii="Times New Roman" w:hAnsi="Times New Roman" w:cs="Times New Roman"/>
+          <w:b/>
+        </w:rPr>
+        <w:t>USE CASE</w:t>
+      </w:r>
+      <w:r>
+        <w:rPr>
+          <w:rFonts w:ascii="Times New Roman" w:hAnsi="Times New Roman" w:cs="Times New Roman"/>
+        </w:rPr>
+        <w:t>:  View Comments in Dashboard</w:t>
+      </w:r>
+      <w:r>
+        <w:rPr>
+          <w:rFonts w:ascii="Times New Roman" w:hAnsi="Times New Roman" w:cs="Times New Roman"/>
+        </w:rPr>
+        <w:br/>
+      </w:r>
+      <w:r>
+        <w:rPr>
+          <w:rFonts w:ascii="Times New Roman" w:hAnsi="Times New Roman" w:cs="Times New Roman"/>
+          <w:b/>
+        </w:rPr>
+        <w:t>DESCRIPTION</w:t>
+      </w:r>
+      <w:r>
+        <w:rPr>
+          <w:rFonts w:ascii="Times New Roman" w:hAnsi="Times New Roman" w:cs="Times New Roman"/>
+        </w:rPr>
+        <w:t>:  The administrator should be able to see comments made by the survey takers in the admin page</w:t>
+      </w:r>
+      <w:r>
+        <w:rPr>
+          <w:rFonts w:ascii="Times New Roman" w:hAnsi="Times New Roman" w:cs="Times New Roman"/>
+        </w:rPr>
+        <w:br/>
+      </w:r>
+      <w:r>
+        <w:rPr>
+          <w:rFonts w:ascii="Times New Roman" w:hAnsi="Times New Roman" w:cs="Times New Roman"/>
+          <w:b/>
+        </w:rPr>
+        <w:t>WHY</w:t>
+      </w:r>
+      <w:r>
+        <w:rPr>
+          <w:rFonts w:ascii="Times New Roman" w:hAnsi="Times New Roman" w:cs="Times New Roman"/>
+        </w:rPr>
+        <w:t>:  Will help let the administrator know if there’s any changes that need to be made to a particular survey</w:t>
+      </w:r>
+    </w:p>
+    <w:p>
+      <w:pPr>
+        <w:rPr>
+          <w:rFonts w:ascii="Times New Roman" w:hAnsi="Times New Roman" w:cs="Times New Roman"/>
+        </w:rPr>
+      </w:pPr>
+    </w:p>
+    <w:p>
+      <w:pPr>
+        <w:pStyle w:val="Heading3"/>
+        <w:rPr>
           <w:rFonts w:hint="eastAsia"/>
         </w:rPr>
       </w:pPr>
-      <w:r>
-        <w:rPr>
-          <w:rFonts w:ascii="Times New Roman" w:hAnsi="Times New Roman" w:cs="Times New Roman"/>
-          <w:b/>
-        </w:rPr>
-        <w:t>WHY</w:t>
-      </w:r>
-      <w:r>
-        <w:rPr>
-          <w:rFonts w:ascii="Times New Roman" w:hAnsi="Times New Roman" w:cs="Times New Roman"/>
-        </w:rPr>
-        <w:t>: To enable the administrator to delete existing pairs</w:t>
-      </w:r>
+      <w:bookmarkStart w:id="42" w:name="_Toc504675139"/>
+      <w:r>
+        <w:rPr>
+          <w:noProof/>
+        </w:rPr>
+        <mc:AlternateContent>
+          <mc:Choice Requires="wps">
+            <w:drawing>
+              <wp:anchor distT="0" distB="0" distL="114300" distR="114300" simplePos="0" relativeHeight="251663360" behindDoc="1" locked="0" layoutInCell="1" allowOverlap="1" wp14:anchorId="73AE603E" wp14:editId="03AF13A7">
+                <wp:simplePos x="0" y="0"/>
+                <wp:positionH relativeFrom="column">
+                  <wp:posOffset>38100</wp:posOffset>
+                </wp:positionH>
+                <wp:positionV relativeFrom="paragraph">
+                  <wp:posOffset>1798955</wp:posOffset>
+                </wp:positionV>
+                <wp:extent cx="4457700" cy="635"/>
+                <wp:effectExtent l="0" t="0" r="0" b="0"/>
+                <wp:wrapTight wrapText="bothSides">
+                  <wp:wrapPolygon edited="0">
+                    <wp:start x="0" y="0"/>
+                    <wp:lineTo x="0" y="21600"/>
+                    <wp:lineTo x="21600" y="21600"/>
+                    <wp:lineTo x="21600" y="0"/>
+                  </wp:wrapPolygon>
+                </wp:wrapTight>
+                <wp:docPr id="11" name="Text Box 11"/>
+                <wp:cNvGraphicFramePr/>
+                <a:graphic xmlns:a="http://schemas.openxmlformats.org/drawingml/2006/main">
+                  <a:graphicData uri="http://schemas.microsoft.com/office/word/2010/wordprocessingShape">
+                    <wps:wsp>
+                      <wps:cNvSpPr txBox="1"/>
+                      <wps:spPr>
+                        <a:xfrm>
+                          <a:off x="0" y="0"/>
+                          <a:ext cx="4457700" cy="635"/>
+                        </a:xfrm>
+                        <a:prstGeom prst="rect">
+                          <a:avLst/>
+                        </a:prstGeom>
+                        <a:solidFill>
+                          <a:prstClr val="white"/>
+                        </a:solidFill>
+                        <a:ln>
+                          <a:noFill/>
+                        </a:ln>
+                        <a:effectLst/>
+                      </wps:spPr>
+                      <wps:txbx>
+                        <w:txbxContent>
+                          <w:p>
+                            <w:pPr>
+                              <w:pStyle w:val="Caption"/>
+                              <w:jc w:val="center"/>
+                              <w:rPr>
+                                <w:rFonts w:ascii="Times New Roman" w:hAnsi="Times New Roman" w:cs="Times New Roman"/>
+                                <w:noProof/>
+                              </w:rPr>
+                            </w:pPr>
+                            <w:r>
+                              <w:t xml:space="preserve">Figure </w:t>
+                            </w:r>
+                            <w:fldSimple w:instr=" SEQ Figure \* ARABIC ">
+                              <w:r>
+                                <w:rPr>
+                                  <w:rFonts w:hint="eastAsia"/>
+                                  <w:noProof/>
+                                </w:rPr>
+                                <w:t>2</w:t>
+                              </w:r>
+                            </w:fldSimple>
+                            <w:r>
+                              <w:t xml:space="preserve"> Comment Box Concept</w:t>
+                            </w:r>
+                          </w:p>
+                        </w:txbxContent>
+                      </wps:txbx>
+                      <wps:bodyPr rot="0" spcFirstLastPara="0" vertOverflow="overflow" horzOverflow="overflow" vert="horz" wrap="square" lIns="0" tIns="0" rIns="0" bIns="0" numCol="1" spcCol="0" rtlCol="0" fromWordArt="0" anchor="t" anchorCtr="0" forceAA="0" compatLnSpc="1">
+                        <a:prstTxWarp prst="textNoShape">
+                          <a:avLst/>
+                        </a:prstTxWarp>
+                        <a:spAutoFit/>
+                      </wps:bodyPr>
+                    </wps:wsp>
+                  </a:graphicData>
+                </a:graphic>
+              </wp:anchor>
+            </w:drawing>
+          </mc:Choice>
+          <mc:Fallback>
+            <w:pict>
+              <v:shape w14:anchorId="73AE603E" id="Text Box 11" o:spid="_x0000_s1027" type="#_x0000_t202" style="position:absolute;margin-left:3pt;margin-top:141.65pt;width:351pt;height:.05pt;z-index:-251653120;visibility:visible;mso-wrap-style:square;mso-wrap-distance-left:9pt;mso-wrap-distance-top:0;mso-wrap-distance-right:9pt;mso-wrap-distance-bottom:0;mso-position-horizontal:absolute;mso-position-horizontal-relative:text;mso-position-vertical:absolute;mso-position-vertical-relative:text;v-text-anchor:top" o:gfxdata="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" stroked="f">
+                <v:textbox style="mso-fit-shape-to-text:t" inset="0,0,0,0">
+                  <w:txbxContent>
+                    <w:p>
+                      <w:pPr>
+                        <w:pStyle w:val="Caption"/>
+                        <w:jc w:val="center"/>
+                        <w:rPr>
+                          <w:rFonts w:ascii="Times New Roman" w:hAnsi="Times New Roman" w:cs="Times New Roman"/>
+                          <w:noProof/>
+                        </w:rPr>
+                      </w:pPr>
+                      <w:r>
+                        <w:t xml:space="preserve">Figure </w:t>
+                      </w:r>
+                      <w:fldSimple w:instr=" SEQ Figure \* ARABIC ">
+                        <w:r>
+                          <w:rPr>
+                            <w:rFonts w:hint="eastAsia"/>
+                            <w:noProof/>
+                          </w:rPr>
+                          <w:t>2</w:t>
+                        </w:r>
+                      </w:fldSimple>
+                      <w:r>
+                        <w:t xml:space="preserve"> Comment Box Concept</w:t>
+                      </w:r>
+                    </w:p>
+                  </w:txbxContent>
+                </v:textbox>
+                <w10:wrap type="tight"/>
+              </v:shape>
+            </w:pict>
+          </mc:Fallback>
+        </mc:AlternateContent>
+      </w:r>
+      <w:r>
+        <w:rPr>
+          <w:rFonts w:ascii="Times New Roman" w:hAnsi="Times New Roman" w:cs="Times New Roman"/>
+          <w:noProof/>
+          <w:lang w:eastAsia="en-US" w:bidi="ar-SA"/>
+        </w:rPr>
+        <w:drawing>
+          <wp:anchor distT="0" distB="0" distL="114300" distR="114300" simplePos="0" relativeHeight="251661312" behindDoc="1" locked="0" layoutInCell="1" allowOverlap="1">
+            <wp:simplePos x="0" y="0"/>
+            <wp:positionH relativeFrom="column">
+              <wp:posOffset>38100</wp:posOffset>
+            </wp:positionH>
+            <wp:positionV relativeFrom="paragraph">
+              <wp:posOffset>-342266</wp:posOffset>
+            </wp:positionV>
+            <wp:extent cx="4457700" cy="2398689"/>
+            <wp:effectExtent l="0" t="0" r="0" b="1905"/>
+            <wp:wrapTight wrapText="bothSides">
+              <wp:wrapPolygon edited="0">
+                <wp:start x="0" y="0"/>
+                <wp:lineTo x="0" y="21446"/>
+                <wp:lineTo x="21508" y="21446"/>
+                <wp:lineTo x="21508" y="0"/>
+                <wp:lineTo x="0" y="0"/>
+              </wp:wrapPolygon>
+            </wp:wrapTight>
+            <wp:docPr id="10" name="Picture 10"/>
+            <wp:cNvGraphicFramePr>
+              <a:graphicFrameLocks xmlns:a="http://schemas.openxmlformats.org/drawingml/2006/main" noChangeAspect="1"/>
+            </wp:cNvGraphicFramePr>
+            <a:graphic xmlns:a="http://schemas.openxmlformats.org/drawingml/2006/main">
+              <a:graphicData uri="http://schemas.openxmlformats.org/drawingml/2006/picture">
+                <pic:pic xmlns:pic="http://schemas.openxmlformats.org/drawingml/2006/picture">
+                  <pic:nvPicPr>
+                    <pic:cNvPr id="10" name="CommentBox.jpg"/>
+                    <pic:cNvPicPr/>
+                  </pic:nvPicPr>
+                  <pic:blipFill>
+                    <a:blip r:embed="rId12">
+                      <a:extLst>
+                        <a:ext uri="{28A0092B-C50C-407E-A947-70E740481C1C}">
+                          <a14:useLocalDpi xmlns:a14="http://schemas.microsoft.com/office/drawing/2010/main" val="0"/>
+                        </a:ext>
+                      </a:extLst>
+                    </a:blip>
+                    <a:stretch>
+                      <a:fillRect/>
+                    </a:stretch>
+                  </pic:blipFill>
+                  <pic:spPr>
+                    <a:xfrm>
+                      <a:off x="0" y="0"/>
+                      <a:ext cx="4476903" cy="2409022"/>
+                    </a:xfrm>
+                    <a:prstGeom prst="rect">
+                      <a:avLst/>
+                    </a:prstGeom>
+                  </pic:spPr>
+                </pic:pic>
+              </a:graphicData>
+            </a:graphic>
+            <wp14:sizeRelH relativeFrom="margin">
+              <wp14:pctWidth>0</wp14:pctWidth>
+            </wp14:sizeRelH>
+            <wp14:sizeRelV relativeFrom="margin">
+              <wp14:pctHeight>0</wp14:pctHeight>
+            </wp14:sizeRelV>
+          </wp:anchor>
+        </w:drawing>
+      </w:r>
+      <w:bookmarkEnd w:id="42"/>
       <w:r>
         <w:br w:type="page"/>
       </w:r>
@@ -8964,7 +9522,7 @@
       <w:pPr>
         <w:pStyle w:val="Heading1"/>
       </w:pPr>
-      <w:bookmarkStart w:id="40" w:name="_Toc504478168"/>
+      <w:bookmarkStart w:id="43" w:name="_Toc504675140"/>
       <w:r>
         <w:rPr>
           <w:rFonts w:ascii="Times New Roman" w:hAnsi="Times New Roman" w:cs="Times New Roman"/>
@@ -8973,7 +9531,7 @@
         <w:lastRenderedPageBreak/>
         <w:t>9. Performance Requirements</w:t>
       </w:r>
-      <w:bookmarkEnd w:id="40"/>
+      <w:bookmarkEnd w:id="43"/>
     </w:p>
     <w:p>
       <w:pPr>
@@ -8998,7 +9556,7 @@
       <w:pPr>
         <w:pStyle w:val="Heading1"/>
       </w:pPr>
-      <w:bookmarkStart w:id="41" w:name="_Toc504478169"/>
+      <w:bookmarkStart w:id="44" w:name="_Toc504675141"/>
       <w:r>
         <w:rPr>
           <w:rFonts w:ascii="Times New Roman" w:hAnsi="Times New Roman" w:cs="Times New Roman"/>
@@ -9006,7 +9564,7 @@
         </w:rPr>
         <w:t>10. Logical Database Requirements</w:t>
       </w:r>
-      <w:bookmarkEnd w:id="41"/>
+      <w:bookmarkEnd w:id="44"/>
     </w:p>
     <w:p>
       <w:pPr>
@@ -9088,7 +9646,7 @@
           <w:rFonts w:ascii="Times New Roman" w:hAnsi="Times New Roman" w:cs="Times New Roman"/>
         </w:rPr>
       </w:pPr>
-      <w:bookmarkStart w:id="42" w:name="_Toc504478170"/>
+      <w:bookmarkStart w:id="45" w:name="_Toc504675142"/>
       <w:r>
         <w:rPr>
           <w:rFonts w:ascii="Times New Roman" w:hAnsi="Times New Roman" w:cs="Times New Roman"/>
@@ -9102,7 +9660,7 @@
         </w:rPr>
         <w:t>:</w:t>
       </w:r>
-      <w:bookmarkEnd w:id="42"/>
+      <w:bookmarkEnd w:id="45"/>
     </w:p>
     <w:p>
       <w:pPr>
@@ -9122,7 +9680,7 @@
           <w:sz w:val="40"/>
         </w:rPr>
       </w:pPr>
-      <w:bookmarkStart w:id="43" w:name="_Toc504478171"/>
+      <w:bookmarkStart w:id="46" w:name="_Toc504675143"/>
       <w:r>
         <w:rPr>
           <w:rFonts w:ascii="Times New Roman" w:hAnsi="Times New Roman" w:cs="Times New Roman"/>
@@ -9130,7 +9688,7 @@
         </w:rPr>
         <w:t>Pin/Dept. Name Table:</w:t>
       </w:r>
-      <w:bookmarkEnd w:id="43"/>
+      <w:bookmarkEnd w:id="46"/>
       <w:r>
         <w:rPr>
           <w:rFonts w:ascii="Times New Roman" w:hAnsi="Times New Roman" w:cs="Times New Roman"/>
@@ -9277,7 +9835,7 @@
           <w:color w:val="C00000"/>
         </w:rPr>
       </w:pPr>
-      <w:bookmarkStart w:id="44" w:name="_Toc504478172"/>
+      <w:bookmarkStart w:id="47" w:name="_Toc504675144"/>
       <w:r>
         <w:rPr>
           <w:rFonts w:ascii="Times New Roman" w:hAnsi="Times New Roman" w:cs="Times New Roman"/>
@@ -9285,7 +9843,7 @@
         </w:rPr>
         <w:t>Question Table:</w:t>
       </w:r>
-      <w:bookmarkEnd w:id="44"/>
+      <w:bookmarkEnd w:id="47"/>
       <w:r>
         <w:rPr>
           <w:rFonts w:ascii="Times New Roman" w:hAnsi="Times New Roman" w:cs="Times New Roman"/>
@@ -9761,7 +10319,7 @@
           <w:sz w:val="22"/>
         </w:rPr>
       </w:pPr>
-      <w:bookmarkStart w:id="45" w:name="_Toc504478173"/>
+      <w:bookmarkStart w:id="48" w:name="_Toc504675145"/>
       <w:r>
         <w:rPr>
           <w:rFonts w:ascii="Times New Roman" w:hAnsi="Times New Roman" w:cs="Times New Roman"/>
@@ -9769,7 +10327,7 @@
         </w:rPr>
         <w:t>Results Table:</w:t>
       </w:r>
-      <w:bookmarkEnd w:id="45"/>
+      <w:bookmarkEnd w:id="48"/>
       <w:r>
         <w:rPr>
           <w:rFonts w:ascii="Times New Roman" w:hAnsi="Times New Roman" w:cs="Times New Roman"/>
@@ -10012,7 +10570,7 @@
       <w:pPr>
         <w:pStyle w:val="Heading1"/>
       </w:pPr>
-      <w:bookmarkStart w:id="46" w:name="_Toc504478174"/>
+      <w:bookmarkStart w:id="49" w:name="_Toc504675146"/>
       <w:r>
         <w:rPr>
           <w:rFonts w:ascii="Times New Roman" w:hAnsi="Times New Roman" w:cs="Times New Roman"/>
@@ -10021,13 +10579,13 @@
         <w:lastRenderedPageBreak/>
         <w:t>11. Software System Attributes</w:t>
       </w:r>
-      <w:bookmarkEnd w:id="46"/>
+      <w:bookmarkEnd w:id="49"/>
     </w:p>
     <w:p>
       <w:pPr>
         <w:pStyle w:val="Heading2"/>
       </w:pPr>
-      <w:bookmarkStart w:id="47" w:name="_Toc504478175"/>
+      <w:bookmarkStart w:id="50" w:name="_Toc504675147"/>
       <w:r>
         <w:rPr>
           <w:rFonts w:ascii="Times New Roman" w:hAnsi="Times New Roman" w:cs="Times New Roman"/>
@@ -10035,7 +10593,7 @@
         </w:rPr>
         <w:t>11.1 Security</w:t>
       </w:r>
-      <w:bookmarkEnd w:id="47"/>
+      <w:bookmarkEnd w:id="50"/>
     </w:p>
     <w:p>
       <w:pPr>
@@ -10048,7 +10606,7 @@
       <w:pPr>
         <w:pStyle w:val="Heading3"/>
       </w:pPr>
-      <w:bookmarkStart w:id="48" w:name="_Toc504478176"/>
+      <w:bookmarkStart w:id="51" w:name="_Toc504675148"/>
       <w:r>
         <w:rPr>
           <w:rFonts w:ascii="Times New Roman" w:hAnsi="Times New Roman" w:cs="Times New Roman"/>
@@ -10056,7 +10614,7 @@
         </w:rPr>
         <w:t>11.1.1 Security Requirement 1</w:t>
       </w:r>
-      <w:bookmarkEnd w:id="48"/>
+      <w:bookmarkEnd w:id="51"/>
     </w:p>
     <w:p>
       <w:pPr>
@@ -10147,7 +10705,7 @@
       <w:pPr>
         <w:pStyle w:val="Heading3"/>
       </w:pPr>
-      <w:bookmarkStart w:id="49" w:name="_Toc504478177"/>
+      <w:bookmarkStart w:id="52" w:name="_Toc504675149"/>
       <w:r>
         <w:rPr>
           <w:rFonts w:ascii="Times New Roman" w:hAnsi="Times New Roman" w:cs="Times New Roman"/>
@@ -10155,7 +10713,7 @@
         </w:rPr>
         <w:t>11.1.2 Security Requirement 2</w:t>
       </w:r>
-      <w:bookmarkEnd w:id="49"/>
+      <w:bookmarkEnd w:id="52"/>
     </w:p>
     <w:p>
       <w:pPr>
@@ -10249,7 +10807,7 @@
           <w:color w:val="C00000"/>
         </w:rPr>
       </w:pPr>
-      <w:bookmarkStart w:id="50" w:name="_Toc504478178"/>
+      <w:bookmarkStart w:id="53" w:name="_Toc504675150"/>
       <w:r>
         <w:rPr>
           <w:rFonts w:ascii="Times New Roman" w:hAnsi="Times New Roman" w:cs="Times New Roman"/>
@@ -10257,7 +10815,7 @@
         </w:rPr>
         <w:t>15.1.3 Security Requirement 3</w:t>
       </w:r>
-      <w:bookmarkEnd w:id="50"/>
+      <w:bookmarkEnd w:id="53"/>
     </w:p>
     <w:p>
       <w:pPr>
@@ -10347,7 +10905,7 @@
       <w:pPr>
         <w:pStyle w:val="Heading3"/>
       </w:pPr>
-      <w:bookmarkStart w:id="51" w:name="_Toc504478179"/>
+      <w:bookmarkStart w:id="54" w:name="_Toc504675151"/>
       <w:r>
         <w:rPr>
           <w:rFonts w:ascii="Times New Roman" w:hAnsi="Times New Roman" w:cs="Times New Roman"/>
@@ -10355,7 +10913,7 @@
         </w:rPr>
         <w:t>15.1.4 Security Requirement 4</w:t>
       </w:r>
-      <w:bookmarkEnd w:id="51"/>
+      <w:bookmarkEnd w:id="54"/>
     </w:p>
     <w:p>
       <w:pPr>
@@ -10490,7 +11048,7 @@
       <w:pPr>
         <w:pStyle w:val="Heading3"/>
       </w:pPr>
-      <w:bookmarkStart w:id="52" w:name="_Toc504478180"/>
+      <w:bookmarkStart w:id="55" w:name="_Toc504675152"/>
       <w:r>
         <w:rPr>
           <w:rFonts w:ascii="Times New Roman" w:hAnsi="Times New Roman" w:cs="Times New Roman"/>
@@ -10498,7 +11056,7 @@
         </w:rPr>
         <w:t>15.1.5 Security Requirement 5</w:t>
       </w:r>
-      <w:bookmarkEnd w:id="52"/>
+      <w:bookmarkEnd w:id="55"/>
     </w:p>
     <w:p>
       <w:pPr>
@@ -10600,7 +11158,7 @@
       <w:pPr>
         <w:pStyle w:val="Heading2"/>
       </w:pPr>
-      <w:bookmarkStart w:id="53" w:name="_Toc504478181"/>
+      <w:bookmarkStart w:id="56" w:name="_Toc504675153"/>
       <w:r>
         <w:rPr>
           <w:rFonts w:ascii="Times New Roman" w:hAnsi="Times New Roman" w:cs="Times New Roman"/>
@@ -10608,7 +11166,7 @@
         </w:rPr>
         <w:t>15.2 Availability</w:t>
       </w:r>
-      <w:bookmarkEnd w:id="53"/>
+      <w:bookmarkEnd w:id="56"/>
     </w:p>
     <w:p>
       <w:pPr>
@@ -10626,7 +11184,7 @@
           <w:color w:val="C00000"/>
         </w:rPr>
       </w:pPr>
-      <w:bookmarkStart w:id="54" w:name="_Toc504478182"/>
+      <w:bookmarkStart w:id="57" w:name="_Toc504675154"/>
       <w:r>
         <w:rPr>
           <w:rFonts w:ascii="Times New Roman" w:hAnsi="Times New Roman" w:cs="Times New Roman"/>
@@ -10634,7 +11192,7 @@
         </w:rPr>
         <w:t>15.2.1 Availability Requirement 1</w:t>
       </w:r>
-      <w:bookmarkEnd w:id="54"/>
+      <w:bookmarkEnd w:id="57"/>
     </w:p>
     <w:p>
       <w:pPr>
@@ -10702,6 +11260,7 @@
           <w:color w:val="FF0000"/>
         </w:rPr>
       </w:pPr>
+      <w:bookmarkStart w:id="58" w:name="_Toc504675155"/>
       <w:r>
         <w:rPr>
           <w:rFonts w:ascii="Times New Roman" w:hAnsi="Times New Roman" w:cs="Times New Roman"/>
@@ -10709,6 +11268,7 @@
         </w:rPr>
         <w:t>15.2.2 Availability Requirement 2</w:t>
       </w:r>
+      <w:bookmarkEnd w:id="58"/>
     </w:p>
     <w:p>
       <w:pPr>
@@ -10773,8 +11333,6 @@
         </w:rPr>
         <w:br/>
       </w:r>
-      <w:bookmarkStart w:id="55" w:name="_GoBack"/>
-      <w:bookmarkEnd w:id="55"/>
     </w:p>
     <w:p>
       <w:pPr>
@@ -10784,7 +11342,7 @@
           <w:color w:val="C00000"/>
         </w:rPr>
       </w:pPr>
-      <w:bookmarkStart w:id="56" w:name="_Toc504478183"/>
+      <w:bookmarkStart w:id="59" w:name="_Toc504675156"/>
       <w:r>
         <w:rPr>
           <w:rFonts w:ascii="Times New Roman" w:hAnsi="Times New Roman" w:cs="Times New Roman"/>
@@ -10792,7 +11350,7 @@
         </w:rPr>
         <w:t>15.3 Maintenance</w:t>
       </w:r>
-      <w:bookmarkEnd w:id="56"/>
+      <w:bookmarkEnd w:id="59"/>
     </w:p>
     <w:p>
       <w:pPr>
@@ -10811,7 +11369,7 @@
           <w:color w:val="C00000"/>
         </w:rPr>
       </w:pPr>
-      <w:bookmarkStart w:id="57" w:name="_Toc504478184"/>
+      <w:bookmarkStart w:id="60" w:name="_Toc504675157"/>
       <w:r>
         <w:rPr>
           <w:rFonts w:ascii="Times New Roman" w:hAnsi="Times New Roman" w:cs="Times New Roman"/>
@@ -10819,7 +11377,7 @@
         </w:rPr>
         <w:t>15.3.1 Maintenance Requirement 1</w:t>
       </w:r>
-      <w:bookmarkEnd w:id="57"/>
+      <w:bookmarkEnd w:id="60"/>
     </w:p>
     <w:p>
       <w:pPr>
@@ -10896,7 +11454,7 @@
           <w:color w:val="C00000"/>
         </w:rPr>
       </w:pPr>
-      <w:bookmarkStart w:id="58" w:name="_Toc504478185"/>
+      <w:bookmarkStart w:id="61" w:name="_Toc504675158"/>
       <w:r>
         <w:rPr>
           <w:rFonts w:ascii="Times New Roman" w:hAnsi="Times New Roman" w:cs="Times New Roman"/>
@@ -10904,7 +11462,7 @@
         </w:rPr>
         <w:t>15.4 Portability</w:t>
       </w:r>
-      <w:bookmarkEnd w:id="58"/>
+      <w:bookmarkEnd w:id="61"/>
     </w:p>
     <w:p>
       <w:pPr>
@@ -10923,7 +11481,7 @@
           <w:color w:val="C00000"/>
         </w:rPr>
       </w:pPr>
-      <w:bookmarkStart w:id="59" w:name="_Toc504478186"/>
+      <w:bookmarkStart w:id="62" w:name="_Toc504675159"/>
       <w:r>
         <w:rPr>
           <w:rFonts w:ascii="Times New Roman" w:hAnsi="Times New Roman" w:cs="Times New Roman"/>
@@ -10931,7 +11489,7 @@
         </w:rPr>
         <w:t>15.4.1 Portability Requirement 1</w:t>
       </w:r>
-      <w:bookmarkEnd w:id="59"/>
+      <w:bookmarkEnd w:id="62"/>
     </w:p>
     <w:p>
       <w:pPr>
@@ -11021,7 +11579,7 @@
           <w:color w:val="C00000"/>
         </w:rPr>
       </w:pPr>
-      <w:bookmarkStart w:id="60" w:name="_Toc504478187"/>
+      <w:bookmarkStart w:id="63" w:name="_Toc504675160"/>
       <w:r>
         <w:rPr>
           <w:rFonts w:ascii="Times New Roman" w:hAnsi="Times New Roman" w:cs="Times New Roman"/>
@@ -11030,7 +11588,7 @@
         <w:lastRenderedPageBreak/>
         <w:t>Document Approvals</w:t>
       </w:r>
-      <w:bookmarkEnd w:id="60"/>
+      <w:bookmarkEnd w:id="63"/>
     </w:p>
     <w:p>
       <w:pPr>
@@ -11071,7 +11629,7 @@
                     </pic:cNvPicPr>
                   </pic:nvPicPr>
                   <pic:blipFill>
-                    <a:blip r:embed="rId12"/>
+                    <a:blip r:embed="rId13"/>
                     <a:stretch>
                       <a:fillRect/>
                     </a:stretch>
@@ -11191,7 +11749,7 @@
                     </pic:cNvPicPr>
                   </pic:nvPicPr>
                   <pic:blipFill>
-                    <a:blip r:embed="rId13"/>
+                    <a:blip r:embed="rId14"/>
                     <a:stretch>
                       <a:fillRect/>
                     </a:stretch>
@@ -11278,7 +11836,7 @@
       </w:pPr>
     </w:p>
     <w:sectPr>
-      <w:footerReference w:type="default" r:id="rId14"/>
+      <w:footerReference w:type="default" r:id="rId15"/>
       <w:pgSz w:w="12240" w:h="15840"/>
       <w:pgMar w:top="1440" w:right="1440" w:bottom="1440" w:left="1440" w:header="0" w:footer="0" w:gutter="0"/>
       <w:cols w:space="720"/>
@@ -11502,7 +12060,7 @@
                                   <w:rFonts w:hint="eastAsia"/>
                                   <w:noProof/>
                                 </w:rPr>
-                                <w:t>19</w:t>
+                                <w:t>6</w:t>
                               </w:r>
                               <w:r>
                                 <w:fldChar w:fldCharType="end"/>
@@ -11544,7 +12102,7 @@
                 <v:h position="#0,topLeft" switch="" xrange="0,10800"/>
               </v:handles>
             </v:shapetype>
-            <v:shape id="Double Bracket 5" o:spid="_x0000_s1027" type="#_x0000_t185" style="position:absolute;margin-left:0;margin-top:0;width:44.45pt;height:18.9pt;z-index:-503316431;visibility:visible;mso-wrap-style:square;mso-width-percent:100;mso-wrap-distance-left:9pt;mso-wrap-distance-top:0;mso-wrap-distance-right:9pt;mso-wrap-distance-bottom:0;mso-position-horizontal:center;mso-position-horizontal-relative:margin;mso-position-vertical:center;mso-position-vertical-relative:text;mso-width-percent:100;mso-width-relative:margin;v-text-anchor:top" o:gfxdata="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" filled="t" strokecolor="gray" strokeweight=".79mm">
+            <v:shape id="Double Bracket 5" o:spid="_x0000_s1028" type="#_x0000_t185" style="position:absolute;margin-left:0;margin-top:0;width:44.45pt;height:18.9pt;z-index:-503316431;visibility:visible;mso-wrap-style:square;mso-width-percent:100;mso-wrap-distance-left:9pt;mso-wrap-distance-top:0;mso-wrap-distance-right:9pt;mso-wrap-distance-bottom:0;mso-position-horizontal:center;mso-position-horizontal-relative:margin;mso-position-vertical:center;mso-position-vertical-relative:text;mso-width-percent:100;mso-width-relative:margin;v-text-anchor:top" o:gfxdata="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" filled="t" strokecolor="gray" strokeweight=".79mm">
               <v:textbox inset=",0,,0">
                 <w:txbxContent>
                   <w:sdt>
@@ -11582,7 +12140,7 @@
                             <w:rFonts w:hint="eastAsia"/>
                             <w:noProof/>
                           </w:rPr>
-                          <w:t>19</w:t>
+                          <w:t>6</w:t>
                         </w:r>
                         <w:r>
                           <w:fldChar w:fldCharType="end"/>
@@ -13230,7 +13788,7 @@
 </file>
 
 <file path=customXml/itemProps1.xml><?xml version="1.0" encoding="utf-8"?>
-<ds:datastoreItem xmlns:ds="http://schemas.openxmlformats.org/officeDocument/2006/customXml" ds:itemID="{12E64B2D-3FB4-4178-81BF-FB766A2D4841}">
+<ds:datastoreItem xmlns:ds="http://schemas.openxmlformats.org/officeDocument/2006/customXml" ds:itemID="{DA2CE19E-DC48-4C1E-9F04-A27467943E14}">
   <ds:schemaRefs>
     <ds:schemaRef ds:uri="http://schemas.openxmlformats.org/officeDocument/2006/bibliography"/>
   </ds:schemaRefs>

</xml_diff>

<commit_message>
Revert "username/pword, caption color, 3-login time all changed"
This reverts commit 57a74802f161665da5801deae699e8c1fc4abddc.
</commit_message>
<xml_diff>
--- a/SRSFinalDraft1stRevision (1).docx
+++ b/SRSFinalDraft1stRevision (1).docx
@@ -1,6 +1,6 @@
 
 <file path=word/document.xml><?xml version="1.0" encoding="utf-8"?>
-<w:document xmlns:wpc="http://schemas.microsoft.com/office/word/2010/wordprocessingCanvas" xmlns:cx="http://schemas.microsoft.com/office/drawing/2014/chartex" xmlns:cx1="http://schemas.microsoft.com/office/drawing/2015/9/8/chartex" xmlns:cx2="http://schemas.microsoft.com/office/drawing/2015/10/21/chartex" xmlns:cx3="http://schemas.microsoft.com/office/drawing/2016/5/9/chartex" xmlns:cx4="http://schemas.microsoft.com/office/drawing/2016/5/10/chartex" xmlns:cx5="http://schemas.microsoft.com/office/drawing/2016/5/11/chartex" xmlns:cx6="http://schemas.microsoft.com/office/drawing/2016/5/12/chartex" xmlns:cx7="http://schemas.microsoft.com/office/drawing/2016/5/13/chartex" xmlns:cx8="http://schemas.microsoft.com/office/drawing/2016/5/14/chartex" xmlns:mc="http://schemas.openxmlformats.org/markup-compatibility/2006" xmlns:aink="http://schemas.microsoft.com/office/drawing/2016/ink" xmlns:am3d="http://schemas.microsoft.com/office/drawing/2017/model3d" xmlns:o="urn:schemas-microsoft-com:office:office" xmlns:r="http://schemas.openxmlformats.org/officeDocument/2006/relationships" xmlns:m="http://schemas.openxmlformats.org/officeDocument/2006/math" xmlns:v="urn:schemas-microsoft-com:vml" xmlns:wp14="http://schemas.microsoft.com/office/word/2010/wordprocessingDrawing" xmlns:wp="http://schemas.openxmlformats.org/drawingml/2006/wordprocessingDrawing" xmlns:w10="urn:schemas-microsoft-com:office:word" xmlns:w="http://schemas.openxmlformats.org/wordprocessingml/2006/main" xmlns:w14="http://schemas.microsoft.com/office/word/2010/wordml" xmlns:w15="http://schemas.microsoft.com/office/word/2012/wordml" xmlns:w16cid="http://schemas.microsoft.com/office/word/2016/wordml/cid" xmlns:w16se="http://schemas.microsoft.com/office/word/2015/wordml/symex" xmlns:wpg="http://schemas.microsoft.com/office/word/2010/wordprocessingGroup" xmlns:wpi="http://schemas.microsoft.com/office/word/2010/wordprocessingInk" xmlns:wne="http://schemas.microsoft.com/office/word/2006/wordml" xmlns:wps="http://schemas.microsoft.com/office/word/2010/wordprocessingShape" mc:Ignorable="w14 w15 w16se w16cid wp14">
+<w:document xmlns:wpc="http://schemas.microsoft.com/office/word/2010/wordprocessingCanvas" xmlns:mc="http://schemas.openxmlformats.org/markup-compatibility/2006" xmlns:o="urn:schemas-microsoft-com:office:office" xmlns:r="http://schemas.openxmlformats.org/officeDocument/2006/relationships" xmlns:m="http://schemas.openxmlformats.org/officeDocument/2006/math" xmlns:v="urn:schemas-microsoft-com:vml" xmlns:wp14="http://schemas.microsoft.com/office/word/2010/wordprocessingDrawing" xmlns:wp="http://schemas.openxmlformats.org/drawingml/2006/wordprocessingDrawing" xmlns:w10="urn:schemas-microsoft-com:office:word" xmlns:w="http://schemas.openxmlformats.org/wordprocessingml/2006/main" xmlns:w14="http://schemas.microsoft.com/office/word/2010/wordml" xmlns:w15="http://schemas.microsoft.com/office/word/2012/wordml" xmlns:wpg="http://schemas.microsoft.com/office/word/2010/wordprocessingGroup" xmlns:wpi="http://schemas.microsoft.com/office/word/2010/wordprocessingInk" xmlns:wne="http://schemas.microsoft.com/office/word/2006/wordml" xmlns:wps="http://schemas.microsoft.com/office/word/2010/wordprocessingShape" mc:Ignorable="w14 w15 wp14">
   <w:body>
     <w:p>
       <w:pPr>
@@ -17,7 +17,7 @@
           <w:lang w:eastAsia="en-US" w:bidi="ar-SA"/>
         </w:rPr>
         <w:drawing>
-          <wp:inline distT="0" distB="0" distL="0" distR="0" wp14:anchorId="78C4E4C2" wp14:editId="3488D359">
+          <wp:inline distT="0" distB="0" distL="0" distR="0">
             <wp:extent cx="2072640" cy="1940560"/>
             <wp:effectExtent l="0" t="0" r="0" b="0"/>
             <wp:docPr id="1" name="Picture 3" descr="Eastern_Washington_Eagles_logo.svg"/>
@@ -479,6 +479,7 @@
             </w:r>
             <w:r>
               <w:rPr>
+                <w:rFonts w:hint="eastAsia"/>
                 <w:noProof/>
                 <w:webHidden/>
               </w:rPr>
@@ -554,6 +555,7 @@
             </w:r>
             <w:r>
               <w:rPr>
+                <w:rFonts w:hint="eastAsia"/>
                 <w:noProof/>
                 <w:webHidden/>
               </w:rPr>
@@ -629,6 +631,7 @@
             </w:r>
             <w:r>
               <w:rPr>
+                <w:rFonts w:hint="eastAsia"/>
                 <w:noProof/>
                 <w:webHidden/>
               </w:rPr>
@@ -704,6 +707,7 @@
             </w:r>
             <w:r>
               <w:rPr>
+                <w:rFonts w:hint="eastAsia"/>
                 <w:noProof/>
                 <w:webHidden/>
               </w:rPr>
@@ -779,6 +783,7 @@
             </w:r>
             <w:r>
               <w:rPr>
+                <w:rFonts w:hint="eastAsia"/>
                 <w:noProof/>
                 <w:webHidden/>
               </w:rPr>
@@ -854,6 +859,7 @@
             </w:r>
             <w:r>
               <w:rPr>
+                <w:rFonts w:hint="eastAsia"/>
                 <w:noProof/>
                 <w:webHidden/>
               </w:rPr>
@@ -929,6 +935,7 @@
             </w:r>
             <w:r>
               <w:rPr>
+                <w:rFonts w:hint="eastAsia"/>
                 <w:noProof/>
                 <w:webHidden/>
               </w:rPr>
@@ -1004,6 +1011,7 @@
             </w:r>
             <w:r>
               <w:rPr>
+                <w:rFonts w:hint="eastAsia"/>
                 <w:noProof/>
                 <w:webHidden/>
               </w:rPr>
@@ -1079,6 +1087,7 @@
             </w:r>
             <w:r>
               <w:rPr>
+                <w:rFonts w:hint="eastAsia"/>
                 <w:noProof/>
                 <w:webHidden/>
               </w:rPr>
@@ -1154,6 +1163,7 @@
             </w:r>
             <w:r>
               <w:rPr>
+                <w:rFonts w:hint="eastAsia"/>
                 <w:noProof/>
                 <w:webHidden/>
               </w:rPr>
@@ -1229,6 +1239,7 @@
             </w:r>
             <w:r>
               <w:rPr>
+                <w:rFonts w:hint="eastAsia"/>
                 <w:noProof/>
                 <w:webHidden/>
               </w:rPr>
@@ -1304,6 +1315,7 @@
             </w:r>
             <w:r>
               <w:rPr>
+                <w:rFonts w:hint="eastAsia"/>
                 <w:noProof/>
                 <w:webHidden/>
               </w:rPr>
@@ -1379,6 +1391,7 @@
             </w:r>
             <w:r>
               <w:rPr>
+                <w:rFonts w:hint="eastAsia"/>
                 <w:noProof/>
                 <w:webHidden/>
               </w:rPr>
@@ -1454,6 +1467,7 @@
             </w:r>
             <w:r>
               <w:rPr>
+                <w:rFonts w:hint="eastAsia"/>
                 <w:noProof/>
                 <w:webHidden/>
               </w:rPr>
@@ -1529,6 +1543,7 @@
             </w:r>
             <w:r>
               <w:rPr>
+                <w:rFonts w:hint="eastAsia"/>
                 <w:noProof/>
                 <w:webHidden/>
               </w:rPr>
@@ -1604,6 +1619,7 @@
             </w:r>
             <w:r>
               <w:rPr>
+                <w:rFonts w:hint="eastAsia"/>
                 <w:noProof/>
                 <w:webHidden/>
               </w:rPr>
@@ -1679,6 +1695,7 @@
             </w:r>
             <w:r>
               <w:rPr>
+                <w:rFonts w:hint="eastAsia"/>
                 <w:noProof/>
                 <w:webHidden/>
               </w:rPr>
@@ -1754,6 +1771,7 @@
             </w:r>
             <w:r>
               <w:rPr>
+                <w:rFonts w:hint="eastAsia"/>
                 <w:noProof/>
                 <w:webHidden/>
               </w:rPr>
@@ -1829,6 +1847,7 @@
             </w:r>
             <w:r>
               <w:rPr>
+                <w:rFonts w:hint="eastAsia"/>
                 <w:noProof/>
                 <w:webHidden/>
               </w:rPr>
@@ -1904,6 +1923,7 @@
             </w:r>
             <w:r>
               <w:rPr>
+                <w:rFonts w:hint="eastAsia"/>
                 <w:noProof/>
                 <w:webHidden/>
               </w:rPr>
@@ -1979,6 +1999,7 @@
             </w:r>
             <w:r>
               <w:rPr>
+                <w:rFonts w:hint="eastAsia"/>
                 <w:noProof/>
                 <w:webHidden/>
               </w:rPr>
@@ -2054,6 +2075,7 @@
             </w:r>
             <w:r>
               <w:rPr>
+                <w:rFonts w:hint="eastAsia"/>
                 <w:noProof/>
                 <w:webHidden/>
               </w:rPr>
@@ -2129,6 +2151,7 @@
             </w:r>
             <w:r>
               <w:rPr>
+                <w:rFonts w:hint="eastAsia"/>
                 <w:noProof/>
                 <w:webHidden/>
               </w:rPr>
@@ -2204,6 +2227,7 @@
             </w:r>
             <w:r>
               <w:rPr>
+                <w:rFonts w:hint="eastAsia"/>
                 <w:noProof/>
                 <w:webHidden/>
               </w:rPr>
@@ -2279,6 +2303,7 @@
             </w:r>
             <w:r>
               <w:rPr>
+                <w:rFonts w:hint="eastAsia"/>
                 <w:noProof/>
                 <w:webHidden/>
               </w:rPr>
@@ -2354,6 +2379,7 @@
             </w:r>
             <w:r>
               <w:rPr>
+                <w:rFonts w:hint="eastAsia"/>
                 <w:noProof/>
                 <w:webHidden/>
               </w:rPr>
@@ -2429,6 +2455,7 @@
             </w:r>
             <w:r>
               <w:rPr>
+                <w:rFonts w:hint="eastAsia"/>
                 <w:noProof/>
                 <w:webHidden/>
               </w:rPr>
@@ -2504,6 +2531,7 @@
             </w:r>
             <w:r>
               <w:rPr>
+                <w:rFonts w:hint="eastAsia"/>
                 <w:noProof/>
                 <w:webHidden/>
               </w:rPr>
@@ -2579,6 +2607,7 @@
             </w:r>
             <w:r>
               <w:rPr>
+                <w:rFonts w:hint="eastAsia"/>
                 <w:noProof/>
                 <w:webHidden/>
               </w:rPr>
@@ -2654,6 +2683,7 @@
             </w:r>
             <w:r>
               <w:rPr>
+                <w:rFonts w:hint="eastAsia"/>
                 <w:noProof/>
                 <w:webHidden/>
               </w:rPr>
@@ -2729,6 +2759,7 @@
             </w:r>
             <w:r>
               <w:rPr>
+                <w:rFonts w:hint="eastAsia"/>
                 <w:noProof/>
                 <w:webHidden/>
               </w:rPr>
@@ -2804,6 +2835,7 @@
             </w:r>
             <w:r>
               <w:rPr>
+                <w:rFonts w:hint="eastAsia"/>
                 <w:noProof/>
                 <w:webHidden/>
               </w:rPr>
@@ -2879,6 +2911,7 @@
             </w:r>
             <w:r>
               <w:rPr>
+                <w:rFonts w:hint="eastAsia"/>
                 <w:noProof/>
                 <w:webHidden/>
               </w:rPr>
@@ -2954,6 +2987,7 @@
             </w:r>
             <w:r>
               <w:rPr>
+                <w:rFonts w:hint="eastAsia"/>
                 <w:noProof/>
                 <w:webHidden/>
               </w:rPr>
@@ -3029,6 +3063,7 @@
             </w:r>
             <w:r>
               <w:rPr>
+                <w:rFonts w:hint="eastAsia"/>
                 <w:noProof/>
                 <w:webHidden/>
               </w:rPr>
@@ -3104,6 +3139,7 @@
             </w:r>
             <w:r>
               <w:rPr>
+                <w:rFonts w:hint="eastAsia"/>
                 <w:noProof/>
                 <w:webHidden/>
               </w:rPr>
@@ -3179,6 +3215,7 @@
             </w:r>
             <w:r>
               <w:rPr>
+                <w:rFonts w:hint="eastAsia"/>
                 <w:noProof/>
                 <w:webHidden/>
               </w:rPr>
@@ -3254,6 +3291,7 @@
             </w:r>
             <w:r>
               <w:rPr>
+                <w:rFonts w:hint="eastAsia"/>
                 <w:noProof/>
                 <w:webHidden/>
               </w:rPr>
@@ -3329,6 +3367,7 @@
             </w:r>
             <w:r>
               <w:rPr>
+                <w:rFonts w:hint="eastAsia"/>
                 <w:noProof/>
                 <w:webHidden/>
               </w:rPr>
@@ -3404,6 +3443,7 @@
             </w:r>
             <w:r>
               <w:rPr>
+                <w:rFonts w:hint="eastAsia"/>
                 <w:noProof/>
                 <w:webHidden/>
               </w:rPr>
@@ -3479,6 +3519,7 @@
             </w:r>
             <w:r>
               <w:rPr>
+                <w:rFonts w:hint="eastAsia"/>
                 <w:noProof/>
                 <w:webHidden/>
               </w:rPr>
@@ -3546,6 +3587,7 @@
             </w:r>
             <w:r>
               <w:rPr>
+                <w:rFonts w:hint="eastAsia"/>
                 <w:noProof/>
                 <w:webHidden/>
               </w:rPr>
@@ -3621,6 +3663,7 @@
             </w:r>
             <w:r>
               <w:rPr>
+                <w:rFonts w:hint="eastAsia"/>
                 <w:noProof/>
                 <w:webHidden/>
               </w:rPr>
@@ -3696,6 +3739,7 @@
             </w:r>
             <w:r>
               <w:rPr>
+                <w:rFonts w:hint="eastAsia"/>
                 <w:noProof/>
                 <w:webHidden/>
               </w:rPr>
@@ -3771,6 +3815,7 @@
             </w:r>
             <w:r>
               <w:rPr>
+                <w:rFonts w:hint="eastAsia"/>
                 <w:noProof/>
                 <w:webHidden/>
               </w:rPr>
@@ -3846,6 +3891,7 @@
             </w:r>
             <w:r>
               <w:rPr>
+                <w:rFonts w:hint="eastAsia"/>
                 <w:noProof/>
                 <w:webHidden/>
               </w:rPr>
@@ -3921,6 +3967,7 @@
             </w:r>
             <w:r>
               <w:rPr>
+                <w:rFonts w:hint="eastAsia"/>
                 <w:noProof/>
                 <w:webHidden/>
               </w:rPr>
@@ -3996,6 +4043,7 @@
             </w:r>
             <w:r>
               <w:rPr>
+                <w:rFonts w:hint="eastAsia"/>
                 <w:noProof/>
                 <w:webHidden/>
               </w:rPr>
@@ -4071,6 +4119,7 @@
             </w:r>
             <w:r>
               <w:rPr>
+                <w:rFonts w:hint="eastAsia"/>
                 <w:noProof/>
                 <w:webHidden/>
               </w:rPr>
@@ -4146,6 +4195,7 @@
             </w:r>
             <w:r>
               <w:rPr>
+                <w:rFonts w:hint="eastAsia"/>
                 <w:noProof/>
                 <w:webHidden/>
               </w:rPr>
@@ -4221,6 +4271,7 @@
             </w:r>
             <w:r>
               <w:rPr>
+                <w:rFonts w:hint="eastAsia"/>
                 <w:noProof/>
                 <w:webHidden/>
               </w:rPr>
@@ -4296,6 +4347,7 @@
             </w:r>
             <w:r>
               <w:rPr>
+                <w:rFonts w:hint="eastAsia"/>
                 <w:noProof/>
                 <w:webHidden/>
               </w:rPr>
@@ -4371,6 +4423,7 @@
             </w:r>
             <w:r>
               <w:rPr>
+                <w:rFonts w:hint="eastAsia"/>
                 <w:noProof/>
                 <w:webHidden/>
               </w:rPr>
@@ -4446,6 +4499,7 @@
             </w:r>
             <w:r>
               <w:rPr>
+                <w:rFonts w:hint="eastAsia"/>
                 <w:noProof/>
                 <w:webHidden/>
               </w:rPr>
@@ -4521,6 +4575,7 @@
             </w:r>
             <w:r>
               <w:rPr>
+                <w:rFonts w:hint="eastAsia"/>
                 <w:noProof/>
                 <w:webHidden/>
               </w:rPr>
@@ -4596,6 +4651,7 @@
             </w:r>
             <w:r>
               <w:rPr>
+                <w:rFonts w:hint="eastAsia"/>
                 <w:noProof/>
                 <w:webHidden/>
               </w:rPr>
@@ -4671,6 +4727,7 @@
             </w:r>
             <w:r>
               <w:rPr>
+                <w:rFonts w:hint="eastAsia"/>
                 <w:noProof/>
                 <w:webHidden/>
               </w:rPr>
@@ -4746,6 +4803,7 @@
             </w:r>
             <w:r>
               <w:rPr>
+                <w:rFonts w:hint="eastAsia"/>
                 <w:noProof/>
                 <w:webHidden/>
               </w:rPr>
@@ -4821,6 +4879,7 @@
             </w:r>
             <w:r>
               <w:rPr>
+                <w:rFonts w:hint="eastAsia"/>
                 <w:noProof/>
                 <w:webHidden/>
               </w:rPr>
@@ -4896,6 +4955,7 @@
             </w:r>
             <w:r>
               <w:rPr>
+                <w:rFonts w:hint="eastAsia"/>
                 <w:noProof/>
                 <w:webHidden/>
               </w:rPr>
@@ -4971,6 +5031,7 @@
             </w:r>
             <w:r>
               <w:rPr>
+                <w:rFonts w:hint="eastAsia"/>
                 <w:noProof/>
                 <w:webHidden/>
               </w:rPr>
@@ -5046,6 +5107,7 @@
             </w:r>
             <w:r>
               <w:rPr>
+                <w:rFonts w:hint="eastAsia"/>
                 <w:noProof/>
                 <w:webHidden/>
               </w:rPr>
@@ -5121,6 +5183,7 @@
             </w:r>
             <w:r>
               <w:rPr>
+                <w:rFonts w:hint="eastAsia"/>
                 <w:noProof/>
                 <w:webHidden/>
               </w:rPr>
@@ -5150,9 +5213,12 @@
             </w:rPr>
           </w:pPr>
           <w:r>
+            <w:lastRenderedPageBreak/>
             <w:fldChar w:fldCharType="end"/>
           </w:r>
         </w:p>
+        <w:bookmarkStart w:id="1" w:name="_GoBack" w:displacedByCustomXml="next"/>
+        <w:bookmarkEnd w:id="1" w:displacedByCustomXml="next"/>
       </w:sdtContent>
     </w:sdt>
     <w:p>
@@ -5164,7 +5230,7 @@
           <w:color w:val="C00000"/>
         </w:rPr>
       </w:pPr>
-      <w:bookmarkStart w:id="1" w:name="_Toc504675099"/>
+      <w:bookmarkStart w:id="2" w:name="_Toc504675099"/>
       <w:r>
         <w:rPr>
           <w:rFonts w:ascii="Times New Roman" w:eastAsia="Times New Roman" w:hAnsi="Times New Roman" w:cs="Times New Roman"/>
@@ -5172,7 +5238,7 @@
         </w:rPr>
         <w:t>Introduction</w:t>
       </w:r>
-      <w:bookmarkEnd w:id="1"/>
+      <w:bookmarkEnd w:id="2"/>
     </w:p>
     <w:p>
       <w:pPr>
@@ -5182,7 +5248,7 @@
           <w:color w:val="C00000"/>
         </w:rPr>
       </w:pPr>
-      <w:bookmarkStart w:id="2" w:name="_Toc504675100"/>
+      <w:bookmarkStart w:id="3" w:name="_Toc504675100"/>
       <w:r>
         <w:rPr>
           <w:rFonts w:ascii="Times New Roman" w:hAnsi="Times New Roman" w:cs="Times New Roman"/>
@@ -5190,7 +5256,7 @@
         </w:rPr>
         <w:t>1.1 Purpose of this Document:</w:t>
       </w:r>
-      <w:bookmarkEnd w:id="2"/>
+      <w:bookmarkEnd w:id="3"/>
     </w:p>
     <w:p>
       <w:pPr>
@@ -5203,7 +5269,35 @@
         <w:rPr>
           <w:rFonts w:ascii="Times New Roman" w:eastAsia="Times New Roman" w:hAnsi="Times New Roman" w:cs="Times New Roman"/>
         </w:rPr>
-        <w:t>The purpose of this SRS document is to outline requirements for Eastern Washington University’s Career Services Department Survey System (CSDSS). The system will be web-based, built using a combination of HTML, CSS, JavaScript, a mySQL database, and responsive webforms. It will be operating system independent and accessible with any standard compliant browser.</w:t>
+        <w:t xml:space="preserve">The purpose of this SRS document is to outline requirements for Eastern Washington University’s Career Services Department Survey System (CSDSS). The system will be web-based, built using a combination of HTML, CSS, JavaScript, a </w:t>
+      </w:r>
+      <w:proofErr w:type="spellStart"/>
+      <w:r>
+        <w:rPr>
+          <w:rFonts w:ascii="Times New Roman" w:eastAsia="Times New Roman" w:hAnsi="Times New Roman" w:cs="Times New Roman"/>
+        </w:rPr>
+        <w:t>mySQL</w:t>
+      </w:r>
+      <w:proofErr w:type="spellEnd"/>
+      <w:r>
+        <w:rPr>
+          <w:rFonts w:ascii="Times New Roman" w:eastAsia="Times New Roman" w:hAnsi="Times New Roman" w:cs="Times New Roman"/>
+        </w:rPr>
+        <w:t xml:space="preserve"> database, and responsive </w:t>
+      </w:r>
+      <w:proofErr w:type="spellStart"/>
+      <w:r>
+        <w:rPr>
+          <w:rFonts w:ascii="Times New Roman" w:eastAsia="Times New Roman" w:hAnsi="Times New Roman" w:cs="Times New Roman"/>
+        </w:rPr>
+        <w:t>webforms</w:t>
+      </w:r>
+      <w:proofErr w:type="spellEnd"/>
+      <w:r>
+        <w:rPr>
+          <w:rFonts w:ascii="Times New Roman" w:eastAsia="Times New Roman" w:hAnsi="Times New Roman" w:cs="Times New Roman"/>
+        </w:rPr>
+        <w:t>. It will be operating system independent and accessible with any standard compliant browser.</w:t>
       </w:r>
     </w:p>
     <w:p>
@@ -5214,7 +5308,7 @@
           <w:color w:val="C00000"/>
         </w:rPr>
       </w:pPr>
-      <w:bookmarkStart w:id="3" w:name="_Toc504675101"/>
+      <w:bookmarkStart w:id="4" w:name="_Toc504675101"/>
       <w:r>
         <w:rPr>
           <w:rFonts w:ascii="Times New Roman" w:hAnsi="Times New Roman" w:cs="Times New Roman"/>
@@ -5222,7 +5316,7 @@
         </w:rPr>
         <w:t>1.2 Scope of the Development Project:</w:t>
       </w:r>
-      <w:bookmarkEnd w:id="3"/>
+      <w:bookmarkEnd w:id="4"/>
     </w:p>
     <w:p>
       <w:pPr>
@@ -5246,7 +5340,7 @@
           <w:color w:val="C00000"/>
         </w:rPr>
       </w:pPr>
-      <w:bookmarkStart w:id="4" w:name="_Toc504675102"/>
+      <w:bookmarkStart w:id="5" w:name="_Toc504675102"/>
       <w:r>
         <w:rPr>
           <w:rFonts w:ascii="Times New Roman" w:hAnsi="Times New Roman" w:cs="Times New Roman"/>
@@ -5254,7 +5348,7 @@
         </w:rPr>
         <w:t>1.3 Definitions, Acronyms, and Abbreviations:</w:t>
       </w:r>
-      <w:bookmarkEnd w:id="4"/>
+      <w:bookmarkEnd w:id="5"/>
     </w:p>
     <w:p>
       <w:pPr>
@@ -5347,11 +5441,19 @@
           <w:rFonts w:hint="eastAsia"/>
         </w:rPr>
       </w:pPr>
+      <w:proofErr w:type="spellStart"/>
       <w:r>
         <w:rPr>
           <w:rFonts w:ascii="Times New Roman" w:eastAsia="Times New Roman" w:hAnsi="Times New Roman" w:cs="Times New Roman"/>
         </w:rPr>
-        <w:t xml:space="preserve">Webform – A collection of user interface components on a website designed to solicit information from a user </w:t>
+        <w:t>Webform</w:t>
+      </w:r>
+      <w:proofErr w:type="spellEnd"/>
+      <w:r>
+        <w:rPr>
+          <w:rFonts w:ascii="Times New Roman" w:eastAsia="Times New Roman" w:hAnsi="Times New Roman" w:cs="Times New Roman"/>
+        </w:rPr>
+        <w:t xml:space="preserve"> – A collection of user interface components on a website designed to solicit information from a user </w:t>
       </w:r>
     </w:p>
     <w:p>
@@ -5393,22 +5495,36 @@
         <w:rPr>
           <w:rFonts w:ascii="Times New Roman" w:eastAsia="Times New Roman" w:hAnsi="Times New Roman" w:cs="Times New Roman"/>
         </w:rPr>
+        <w:t>SRS – Software Requirements Specifications, a written document that describes all the functions of a proposed system and the constraints under which it must operate.  For example, this document.</w:t>
+      </w:r>
+    </w:p>
+    <w:p>
+      <w:pPr>
+        <w:spacing w:beforeAutospacing="1" w:afterAutospacing="1" w:line="240" w:lineRule="auto"/>
+        <w:rPr>
+          <w:rFonts w:ascii="Times New Roman" w:hAnsi="Times New Roman" w:cs="Times New Roman"/>
+        </w:rPr>
+      </w:pPr>
+      <w:r>
+        <w:rPr>
+          <w:rFonts w:ascii="Times New Roman" w:eastAsia="Times New Roman" w:hAnsi="Times New Roman" w:cs="Times New Roman"/>
+        </w:rPr>
         <w:lastRenderedPageBreak/>
-        <w:t>SRS – Software Requirements Specifications, a written document that describes all the functions of a proposed system and the constraints under which it must operate.  For example, this document.</w:t>
-      </w:r>
-    </w:p>
-    <w:p>
-      <w:pPr>
-        <w:spacing w:beforeAutospacing="1" w:afterAutospacing="1" w:line="240" w:lineRule="auto"/>
-        <w:rPr>
-          <w:rFonts w:ascii="Times New Roman" w:hAnsi="Times New Roman" w:cs="Times New Roman"/>
-        </w:rPr>
-      </w:pPr>
+        <w:t xml:space="preserve">Bootstrap – A robust CSS and </w:t>
+      </w:r>
+      <w:proofErr w:type="spellStart"/>
       <w:r>
         <w:rPr>
           <w:rFonts w:ascii="Times New Roman" w:eastAsia="Times New Roman" w:hAnsi="Times New Roman" w:cs="Times New Roman"/>
         </w:rPr>
-        <w:t>Bootstrap – A robust CSS and Javascript Library full of functions to allow for easy use of deployment to multiple web browsers</w:t>
+        <w:t>Javascript</w:t>
+      </w:r>
+      <w:proofErr w:type="spellEnd"/>
+      <w:r>
+        <w:rPr>
+          <w:rFonts w:ascii="Times New Roman" w:eastAsia="Times New Roman" w:hAnsi="Times New Roman" w:cs="Times New Roman"/>
+        </w:rPr>
+        <w:t xml:space="preserve"> Library full of functions to allow for easy use of deployment to multiple web browsers</w:t>
       </w:r>
     </w:p>
     <w:p>
@@ -5419,7 +5535,7 @@
           <w:color w:val="C00000"/>
         </w:rPr>
       </w:pPr>
-      <w:bookmarkStart w:id="5" w:name="_Toc504675103"/>
+      <w:bookmarkStart w:id="6" w:name="_Toc504675103"/>
       <w:r>
         <w:rPr>
           <w:rFonts w:ascii="Times New Roman" w:hAnsi="Times New Roman" w:cs="Times New Roman"/>
@@ -5427,7 +5543,7 @@
         </w:rPr>
         <w:t>1.4 References:</w:t>
       </w:r>
-      <w:bookmarkEnd w:id="5"/>
+      <w:bookmarkEnd w:id="6"/>
     </w:p>
     <w:p>
       <w:pPr>
@@ -5509,7 +5625,7 @@
           <w:color w:val="C00000"/>
         </w:rPr>
       </w:pPr>
-      <w:bookmarkStart w:id="6" w:name="_Toc504675104"/>
+      <w:bookmarkStart w:id="7" w:name="_Toc504675104"/>
       <w:r>
         <w:rPr>
           <w:rFonts w:ascii="Times New Roman" w:hAnsi="Times New Roman" w:cs="Times New Roman"/>
@@ -5517,7 +5633,7 @@
         </w:rPr>
         <w:t>1.5 Overview of Document:</w:t>
       </w:r>
-      <w:bookmarkEnd w:id="6"/>
+      <w:bookmarkEnd w:id="7"/>
     </w:p>
     <w:p>
       <w:pPr>
@@ -5540,7 +5656,7 @@
       <w:pPr>
         <w:pStyle w:val="Heading1"/>
       </w:pPr>
-      <w:bookmarkStart w:id="7" w:name="_Toc504675105"/>
+      <w:bookmarkStart w:id="8" w:name="_Toc504675105"/>
       <w:r>
         <w:rPr>
           <w:rFonts w:ascii="Times New Roman" w:hAnsi="Times New Roman" w:cs="Times New Roman"/>
@@ -5549,7 +5665,7 @@
         <w:lastRenderedPageBreak/>
         <w:t>2. Overall Description</w:t>
       </w:r>
-      <w:bookmarkEnd w:id="7"/>
+      <w:bookmarkEnd w:id="8"/>
     </w:p>
     <w:p>
       <w:pPr>
@@ -5583,7 +5699,7 @@
           <w:lang w:eastAsia="en-US" w:bidi="ar-SA"/>
         </w:rPr>
         <w:drawing>
-          <wp:anchor distT="0" distB="0" distL="0" distR="0" simplePos="0" relativeHeight="251662336" behindDoc="0" locked="0" layoutInCell="1" allowOverlap="1" wp14:anchorId="0020D454" wp14:editId="067E4993">
+          <wp:anchor distT="0" distB="0" distL="0" distR="0" simplePos="0" relativeHeight="75" behindDoc="0" locked="0" layoutInCell="1" allowOverlap="1">
             <wp:simplePos x="0" y="0"/>
             <wp:positionH relativeFrom="column">
               <wp:align>center</wp:align>
@@ -5738,7 +5854,7 @@
           <w:szCs w:val="32"/>
         </w:rPr>
       </w:pPr>
-      <w:bookmarkStart w:id="8" w:name="_Toc504675106"/>
+      <w:bookmarkStart w:id="9" w:name="_Toc504675106"/>
       <w:r>
         <w:rPr>
           <w:rFonts w:ascii="Times New Roman" w:hAnsi="Times New Roman" w:cs="Times New Roman"/>
@@ -5749,7 +5865,7 @@
         <w:lastRenderedPageBreak/>
         <w:t>4. Product Functions</w:t>
       </w:r>
-      <w:bookmarkEnd w:id="8"/>
+      <w:bookmarkEnd w:id="9"/>
     </w:p>
     <w:p>
       <w:pPr>
@@ -6055,7 +6171,7 @@
       <w:pPr>
         <w:pStyle w:val="Heading2"/>
       </w:pPr>
-      <w:bookmarkStart w:id="9" w:name="_Toc504675107"/>
+      <w:bookmarkStart w:id="10" w:name="_Toc504675107"/>
       <w:r>
         <w:rPr>
           <w:rFonts w:ascii="Times New Roman" w:hAnsi="Times New Roman" w:cs="Times New Roman"/>
@@ -6082,7 +6198,7 @@
         </w:rPr>
         <w:t>User characteristics</w:t>
       </w:r>
-      <w:bookmarkEnd w:id="9"/>
+      <w:bookmarkEnd w:id="10"/>
     </w:p>
     <w:p>
       <w:pPr>
@@ -6140,7 +6256,7 @@
         </w:rPr>
         <w:br/>
       </w:r>
-      <w:bookmarkStart w:id="10" w:name="_Toc504675108"/>
+      <w:bookmarkStart w:id="11" w:name="_Toc504675108"/>
       <w:r>
         <w:rPr>
           <w:rFonts w:ascii="Times New Roman" w:hAnsi="Times New Roman" w:cs="Times New Roman"/>
@@ -6150,7 +6266,7 @@
         </w:rPr>
         <w:t>6. Constraints</w:t>
       </w:r>
-      <w:bookmarkEnd w:id="10"/>
+      <w:bookmarkEnd w:id="11"/>
     </w:p>
     <w:p>
       <w:pPr>
@@ -6201,7 +6317,21 @@
         <w:rPr>
           <w:rFonts w:ascii="Times New Roman" w:hAnsi="Times New Roman" w:cs="Times New Roman"/>
         </w:rPr>
-        <w:t>The final constraint is that the user must be in some way connected to EWU servers either by signing in to campus wifi, using a wired connection on campus, or by using a VPN to connect to campus networks while off-campus. This does limit the portability of the application, but will provide better security from possible outside attacks.</w:t>
+        <w:t xml:space="preserve">The final constraint is that the user must be in some way connected to EWU servers either by signing in to campus </w:t>
+      </w:r>
+      <w:proofErr w:type="spellStart"/>
+      <w:r>
+        <w:rPr>
+          <w:rFonts w:ascii="Times New Roman" w:hAnsi="Times New Roman" w:cs="Times New Roman"/>
+        </w:rPr>
+        <w:t>wifi</w:t>
+      </w:r>
+      <w:proofErr w:type="spellEnd"/>
+      <w:r>
+        <w:rPr>
+          <w:rFonts w:ascii="Times New Roman" w:hAnsi="Times New Roman" w:cs="Times New Roman"/>
+        </w:rPr>
+        <w:t>, using a wired connection on campus, or by using a VPN to connect to campus networks while off-campus. This does limit the portability of the application, but will provide better security from possible outside attacks.</w:t>
       </w:r>
       <w:r>
         <w:rPr>
@@ -6238,7 +6368,7 @@
           <w:szCs w:val="32"/>
         </w:rPr>
       </w:pPr>
-      <w:bookmarkStart w:id="11" w:name="_Toc504675109"/>
+      <w:bookmarkStart w:id="12" w:name="_Toc504675109"/>
       <w:r>
         <w:rPr>
           <w:rFonts w:ascii="Times New Roman" w:hAnsi="Times New Roman" w:cs="Times New Roman"/>
@@ -6249,7 +6379,7 @@
         <w:lastRenderedPageBreak/>
         <w:t>7. Assumptions</w:t>
       </w:r>
-      <w:bookmarkEnd w:id="11"/>
+      <w:bookmarkEnd w:id="12"/>
     </w:p>
     <w:p>
       <w:pPr>
@@ -6287,7 +6417,7 @@
       <w:pPr>
         <w:pStyle w:val="Heading1"/>
       </w:pPr>
-      <w:bookmarkStart w:id="12" w:name="_Toc504675110"/>
+      <w:bookmarkStart w:id="13" w:name="_Toc504675110"/>
       <w:r>
         <w:rPr>
           <w:rFonts w:ascii="Times New Roman" w:hAnsi="Times New Roman" w:cs="Times New Roman"/>
@@ -6295,13 +6425,13 @@
         </w:rPr>
         <w:t>8. Functions</w:t>
       </w:r>
-      <w:bookmarkEnd w:id="12"/>
+      <w:bookmarkEnd w:id="13"/>
     </w:p>
     <w:p>
       <w:pPr>
         <w:pStyle w:val="Heading2"/>
       </w:pPr>
-      <w:bookmarkStart w:id="13" w:name="_Toc504675111"/>
+      <w:bookmarkStart w:id="14" w:name="_Toc504675111"/>
       <w:r>
         <w:rPr>
           <w:rFonts w:ascii="Times New Roman" w:hAnsi="Times New Roman" w:cs="Times New Roman"/>
@@ -6310,7 +6440,7 @@
         </w:rPr>
         <w:t>8.1 User Class – Survey Taking User</w:t>
       </w:r>
-      <w:bookmarkEnd w:id="13"/>
+      <w:bookmarkEnd w:id="14"/>
     </w:p>
     <w:p>
       <w:pPr>
@@ -6325,7 +6455,7 @@
       <w:pPr>
         <w:pStyle w:val="Heading3"/>
       </w:pPr>
-      <w:bookmarkStart w:id="14" w:name="_Toc504675112"/>
+      <w:bookmarkStart w:id="15" w:name="_Toc504675112"/>
       <w:r>
         <w:rPr>
           <w:rFonts w:ascii="Times New Roman" w:hAnsi="Times New Roman" w:cs="Times New Roman"/>
@@ -6333,7 +6463,7 @@
         </w:rPr>
         <w:t>8.1.1 Functional Requirement 1.1</w:t>
       </w:r>
-      <w:bookmarkEnd w:id="14"/>
+      <w:bookmarkEnd w:id="15"/>
     </w:p>
     <w:p>
       <w:pPr>
@@ -6410,7 +6540,7 @@
       <w:pPr>
         <w:pStyle w:val="Heading3"/>
       </w:pPr>
-      <w:bookmarkStart w:id="15" w:name="_Toc504675113"/>
+      <w:bookmarkStart w:id="16" w:name="_Toc504675113"/>
       <w:r>
         <w:rPr>
           <w:rFonts w:ascii="Times New Roman" w:hAnsi="Times New Roman" w:cs="Times New Roman"/>
@@ -6418,7 +6548,7 @@
         </w:rPr>
         <w:t>8.1.2 Functional Requirement 1.2</w:t>
       </w:r>
-      <w:bookmarkEnd w:id="15"/>
+      <w:bookmarkEnd w:id="16"/>
     </w:p>
     <w:p>
       <w:pPr>
@@ -6504,7 +6634,7 @@
           <w:rFonts w:hint="eastAsia"/>
         </w:rPr>
       </w:pPr>
-      <w:bookmarkStart w:id="16" w:name="_Toc504675114"/>
+      <w:bookmarkStart w:id="17" w:name="_Toc504675114"/>
       <w:r>
         <w:rPr>
           <w:rStyle w:val="Heading3Char"/>
@@ -6513,7 +6643,7 @@
         </w:rPr>
         <w:t>8.1.3 Functional Requirement 1.3</w:t>
       </w:r>
-      <w:bookmarkEnd w:id="16"/>
+      <w:bookmarkEnd w:id="17"/>
       <w:r>
         <w:rPr>
           <w:rFonts w:ascii="Times New Roman" w:hAnsi="Times New Roman" w:cs="Times New Roman"/>
@@ -6591,18 +6721,15 @@
         <w:jc w:val="center"/>
         <w:rPr>
           <w:rFonts w:hint="eastAsia"/>
-          <w:b/>
-        </w:rPr>
-      </w:pPr>
-      <w:r>
-        <w:rPr>
-          <w:b/>
+        </w:rPr>
+      </w:pPr>
+      <w:r>
+        <w:rPr>
           <w:noProof/>
-          <w:color w:val="7B7B7B" w:themeColor="accent3" w:themeShade="BF"/>
           <w:lang w:eastAsia="en-US" w:bidi="ar-SA"/>
         </w:rPr>
         <w:drawing>
-          <wp:anchor distT="0" distB="1905" distL="114300" distR="123190" simplePos="0" relativeHeight="251661312" behindDoc="0" locked="0" layoutInCell="1" allowOverlap="1" wp14:anchorId="35D94294" wp14:editId="6ADBF620">
+          <wp:anchor distT="0" distB="1905" distL="114300" distR="123190" simplePos="0" relativeHeight="51" behindDoc="0" locked="0" layoutInCell="1" allowOverlap="1">
             <wp:simplePos x="0" y="0"/>
             <wp:positionH relativeFrom="column">
               <wp:posOffset>742950</wp:posOffset>
@@ -6650,8 +6777,7 @@
       <w:r>
         <w:rPr>
           <w:rFonts w:ascii="Times New Roman" w:hAnsi="Times New Roman" w:cs="Times New Roman"/>
-          <w:b/>
-          <w:color w:val="7B7B7B" w:themeColor="accent3" w:themeShade="BF"/>
+          <w:color w:val="C00000"/>
           <w:sz w:val="20"/>
           <w:szCs w:val="24"/>
         </w:rPr>
@@ -6664,7 +6790,7 @@
           <w:rFonts w:hint="eastAsia"/>
         </w:rPr>
       </w:pPr>
-      <w:bookmarkStart w:id="17" w:name="_Toc504675115"/>
+      <w:bookmarkStart w:id="18" w:name="_Toc504675115"/>
       <w:r>
         <w:rPr>
           <w:rStyle w:val="Heading3Char"/>
@@ -6674,7 +6800,7 @@
         <w:lastRenderedPageBreak/>
         <w:t>8.1.4 Functional Requirement 1.4</w:t>
       </w:r>
-      <w:bookmarkEnd w:id="17"/>
+      <w:bookmarkEnd w:id="18"/>
       <w:r>
         <w:rPr>
           <w:rFonts w:ascii="Times New Roman" w:hAnsi="Times New Roman" w:cs="Times New Roman"/>
@@ -6761,7 +6887,7 @@
           <w:rFonts w:hint="eastAsia"/>
         </w:rPr>
       </w:pPr>
-      <w:bookmarkStart w:id="18" w:name="_Toc504675116"/>
+      <w:bookmarkStart w:id="19" w:name="_Toc504675116"/>
       <w:r>
         <w:rPr>
           <w:rStyle w:val="Heading3Char"/>
@@ -6770,7 +6896,7 @@
         </w:rPr>
         <w:t>8.1.5 Functional Requirement 1.5</w:t>
       </w:r>
-      <w:bookmarkEnd w:id="18"/>
+      <w:bookmarkEnd w:id="19"/>
       <w:r>
         <w:rPr>
           <w:rFonts w:ascii="Times New Roman" w:hAnsi="Times New Roman" w:cs="Times New Roman"/>
@@ -6853,7 +6979,7 @@
       <w:pPr>
         <w:pStyle w:val="Heading3"/>
       </w:pPr>
-      <w:bookmarkStart w:id="19" w:name="_Toc504675117"/>
+      <w:bookmarkStart w:id="20" w:name="_Toc504675117"/>
       <w:r>
         <w:rPr>
           <w:rFonts w:ascii="Times New Roman" w:hAnsi="Times New Roman" w:cs="Times New Roman"/>
@@ -6861,7 +6987,7 @@
         </w:rPr>
         <w:t>8.1.6 Functional Requirement 1.6</w:t>
       </w:r>
-      <w:bookmarkEnd w:id="19"/>
+      <w:bookmarkEnd w:id="20"/>
     </w:p>
     <w:p>
       <w:pPr>
@@ -6945,7 +7071,7 @@
       <w:pPr>
         <w:pStyle w:val="Heading3"/>
       </w:pPr>
-      <w:bookmarkStart w:id="20" w:name="_Toc504675118"/>
+      <w:bookmarkStart w:id="21" w:name="_Toc504675118"/>
       <w:r>
         <w:rPr>
           <w:rFonts w:ascii="Times New Roman" w:hAnsi="Times New Roman" w:cs="Times New Roman"/>
@@ -6953,7 +7079,7 @@
         </w:rPr>
         <w:t>8.1.7 Functional Requirement 1.7</w:t>
       </w:r>
-      <w:bookmarkEnd w:id="20"/>
+      <w:bookmarkEnd w:id="21"/>
     </w:p>
     <w:p>
       <w:pPr>
@@ -7048,7 +7174,7 @@
       <w:pPr>
         <w:pStyle w:val="Heading2"/>
       </w:pPr>
-      <w:bookmarkStart w:id="21" w:name="_Toc504675119"/>
+      <w:bookmarkStart w:id="22" w:name="_Toc504675119"/>
       <w:r>
         <w:rPr>
           <w:rFonts w:ascii="Times New Roman" w:hAnsi="Times New Roman" w:cs="Times New Roman"/>
@@ -7057,7 +7183,7 @@
         </w:rPr>
         <w:t>8.2 User Class - The Administrator</w:t>
       </w:r>
-      <w:bookmarkEnd w:id="21"/>
+      <w:bookmarkEnd w:id="22"/>
     </w:p>
     <w:p>
       <w:pPr>
@@ -7076,7 +7202,7 @@
           <w:color w:val="C00000"/>
         </w:rPr>
       </w:pPr>
-      <w:bookmarkStart w:id="22" w:name="_Toc504675120"/>
+      <w:bookmarkStart w:id="23" w:name="_Toc504675120"/>
       <w:r>
         <w:rPr>
           <w:rFonts w:ascii="Times New Roman" w:hAnsi="Times New Roman" w:cs="Times New Roman"/>
@@ -7084,7 +7210,7 @@
         </w:rPr>
         <w:t>8.2.1 Functional Requirement 2.1</w:t>
       </w:r>
-      <w:bookmarkEnd w:id="22"/>
+      <w:bookmarkEnd w:id="23"/>
     </w:p>
     <w:p>
       <w:pPr>
@@ -7208,7 +7334,7 @@
           <w:color w:val="C00000"/>
         </w:rPr>
       </w:pPr>
-      <w:bookmarkStart w:id="23" w:name="_Toc504675121"/>
+      <w:bookmarkStart w:id="24" w:name="_Toc504675121"/>
       <w:r>
         <w:rPr>
           <w:rFonts w:ascii="Times New Roman" w:hAnsi="Times New Roman" w:cs="Times New Roman"/>
@@ -7216,7 +7342,7 @@
         </w:rPr>
         <w:t>8.2.2 Functional Requirement 2.2</w:t>
       </w:r>
-      <w:bookmarkEnd w:id="23"/>
+      <w:bookmarkEnd w:id="24"/>
     </w:p>
     <w:p>
       <w:pPr>
@@ -7233,7 +7359,7 @@
           <w:lang w:eastAsia="en-US" w:bidi="ar-SA"/>
         </w:rPr>
         <w:drawing>
-          <wp:anchor distT="0" distB="0" distL="114300" distR="114300" simplePos="0" relativeHeight="251663360" behindDoc="1" locked="0" layoutInCell="1" allowOverlap="1" wp14:anchorId="137E12D4" wp14:editId="66A50363">
+          <wp:anchor distT="0" distB="0" distL="114300" distR="114300" simplePos="0" relativeHeight="251658240" behindDoc="1" locked="0" layoutInCell="1" allowOverlap="1">
             <wp:simplePos x="0" y="0"/>
             <wp:positionH relativeFrom="page">
               <wp:posOffset>5440680</wp:posOffset>
@@ -7381,7 +7507,7 @@
       <w:pPr>
         <w:pStyle w:val="Heading3"/>
       </w:pPr>
-      <w:bookmarkStart w:id="24" w:name="_Toc504675122"/>
+      <w:bookmarkStart w:id="25" w:name="_Toc504675122"/>
       <w:r>
         <w:rPr>
           <w:rFonts w:ascii="Times New Roman" w:hAnsi="Times New Roman" w:cs="Times New Roman"/>
@@ -7389,7 +7515,7 @@
         </w:rPr>
         <w:t>8.2.3 Functional Requirement 2.3</w:t>
       </w:r>
-      <w:bookmarkEnd w:id="24"/>
+      <w:bookmarkEnd w:id="25"/>
     </w:p>
     <w:p>
       <w:pPr>
@@ -7423,7 +7549,7 @@
         <w:rPr>
           <w:rFonts w:ascii="Times New Roman" w:hAnsi="Times New Roman" w:cs="Times New Roman"/>
         </w:rPr>
-        <w:t>“Forgot your username/password?” link</w:t>
+        <w:t>“Forgot Password?” link</w:t>
       </w:r>
     </w:p>
     <w:p>
@@ -7445,7 +7571,7 @@
         <w:rPr>
           <w:rFonts w:ascii="Times New Roman" w:hAnsi="Times New Roman" w:cs="Times New Roman"/>
         </w:rPr>
-        <w:t>: Hyperlink that, when clicked, sends an email to the administrator that will automatically provide the username, and that will allow him/her to change the password to the administrator account</w:t>
+        <w:t>: Hyperlink that, when clicked, sends an email to the administrator allowing him/her to change the password to the administrator account</w:t>
       </w:r>
     </w:p>
     <w:p>
@@ -7463,7 +7589,7 @@
         <mc:AlternateContent>
           <mc:Choice Requires="wps">
             <w:drawing>
-              <wp:anchor distT="0" distB="0" distL="114300" distR="114300" simplePos="0" relativeHeight="251664384" behindDoc="1" locked="0" layoutInCell="1" allowOverlap="1" wp14:anchorId="637FEBE4" wp14:editId="3D897E7E">
+              <wp:anchor distT="0" distB="0" distL="114300" distR="114300" simplePos="0" relativeHeight="251660288" behindDoc="1" locked="0" layoutInCell="1" allowOverlap="1" wp14:anchorId="1CCABBE8" wp14:editId="28978541">
                 <wp:simplePos x="0" y="0"/>
                 <wp:positionH relativeFrom="column">
                   <wp:posOffset>4526280</wp:posOffset>
@@ -7573,11 +7699,11 @@
           </mc:Choice>
           <mc:Fallback>
             <w:pict>
-              <v:shapetype w14:anchorId="637FEBE4" id="_x0000_t202" coordsize="21600,21600" o:spt="202" path="m,l,21600r21600,l21600,xe">
+              <v:shapetype w14:anchorId="1CCABBE8" id="_x0000_t202" coordsize="21600,21600" o:spt="202" path="m,l,21600r21600,l21600,xe">
                 <v:stroke joinstyle="miter"/>
                 <v:path gradientshapeok="t" o:connecttype="rect"/>
               </v:shapetype>
-              <v:shape id="Text Box 9" o:spid="_x0000_s1026" type="#_x0000_t202" style="position:absolute;margin-left:356.4pt;margin-top:10.35pt;width:173.1pt;height:.05pt;z-index:-251652096;visibility:visible;mso-wrap-style:square;mso-wrap-distance-left:9pt;mso-wrap-distance-top:0;mso-wrap-distance-right:9pt;mso-wrap-distance-bottom:0;mso-position-horizontal:absolute;mso-position-horizontal-relative:text;mso-position-vertical:absolute;mso-position-vertical-relative:text;v-text-anchor:top" o:gfxdata="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" stroked="f">
+              <v:shape id="Text Box 9" o:spid="_x0000_s1026" type="#_x0000_t202" style="position:absolute;margin-left:356.4pt;margin-top:10.35pt;width:173.1pt;height:.05pt;z-index:-251656192;visibility:visible;mso-wrap-style:square;mso-wrap-distance-left:9pt;mso-wrap-distance-top:0;mso-wrap-distance-right:9pt;mso-wrap-distance-bottom:0;mso-position-horizontal:absolute;mso-position-horizontal-relative:text;mso-position-vertical:absolute;mso-position-vertical-relative:text;v-text-anchor:top" o:gfxdata="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" stroked="f">
                 <v:textbox style="mso-fit-shape-to-text:t" inset="0,0,0,0">
                   <w:txbxContent>
                     <w:p>
@@ -7651,7 +7777,7 @@
         <w:rPr>
           <w:rFonts w:ascii="Times New Roman" w:hAnsi="Times New Roman" w:cs="Times New Roman"/>
         </w:rPr>
-        <w:t>: To maintain security in case the administrator forgets their username and/or password</w:t>
+        <w:t>: To maintain security in case the administrator forgets their password</w:t>
       </w:r>
     </w:p>
     <w:p>
@@ -7671,7 +7797,7 @@
           <w:color w:val="C00000"/>
         </w:rPr>
       </w:pPr>
-      <w:bookmarkStart w:id="25" w:name="_Toc504675123"/>
+      <w:bookmarkStart w:id="26" w:name="_Toc504675123"/>
       <w:r>
         <w:rPr>
           <w:rFonts w:ascii="Times New Roman" w:hAnsi="Times New Roman" w:cs="Times New Roman"/>
@@ -7679,7 +7805,7 @@
         </w:rPr>
         <w:t>8.2.4 Functional Requirement 2.4</w:t>
       </w:r>
-      <w:bookmarkEnd w:id="25"/>
+      <w:bookmarkEnd w:id="26"/>
     </w:p>
     <w:p>
       <w:pPr>
@@ -7777,7 +7903,7 @@
           <w:color w:val="C00000"/>
         </w:rPr>
       </w:pPr>
-      <w:bookmarkStart w:id="26" w:name="_Toc504675124"/>
+      <w:bookmarkStart w:id="27" w:name="_Toc504675124"/>
       <w:r>
         <w:rPr>
           <w:rFonts w:ascii="Times New Roman" w:hAnsi="Times New Roman" w:cs="Times New Roman"/>
@@ -7785,7 +7911,7 @@
         </w:rPr>
         <w:t>8.2.5 Functional Requirement 2.5</w:t>
       </w:r>
-      <w:bookmarkEnd w:id="26"/>
+      <w:bookmarkEnd w:id="27"/>
     </w:p>
     <w:p>
       <w:pPr>
@@ -7883,7 +8009,7 @@
           <w:color w:val="C00000"/>
         </w:rPr>
       </w:pPr>
-      <w:bookmarkStart w:id="27" w:name="_Toc504675125"/>
+      <w:bookmarkStart w:id="28" w:name="_Toc504675125"/>
       <w:r>
         <w:rPr>
           <w:rFonts w:ascii="Times New Roman" w:hAnsi="Times New Roman" w:cs="Times New Roman"/>
@@ -7891,7 +8017,7 @@
         </w:rPr>
         <w:t>8.2.6 Functional Requirement 2.6</w:t>
       </w:r>
-      <w:bookmarkEnd w:id="27"/>
+      <w:bookmarkEnd w:id="28"/>
     </w:p>
     <w:p>
       <w:pPr>
@@ -7999,16 +8125,15 @@
           <w:color w:val="C00000"/>
         </w:rPr>
       </w:pPr>
-      <w:bookmarkStart w:id="28" w:name="_Toc504675126"/>
+      <w:bookmarkStart w:id="29" w:name="_Toc504675126"/>
       <w:r>
         <w:rPr>
           <w:rFonts w:ascii="Times New Roman" w:hAnsi="Times New Roman" w:cs="Times New Roman"/>
           <w:color w:val="C00000"/>
         </w:rPr>
-        <w:lastRenderedPageBreak/>
         <w:t>8.2.7 Functional Requirement 2.7</w:t>
       </w:r>
-      <w:bookmarkEnd w:id="28"/>
+      <w:bookmarkEnd w:id="29"/>
     </w:p>
     <w:p>
       <w:pPr>
@@ -8058,6 +8183,7 @@
           <w:rFonts w:ascii="Times New Roman" w:hAnsi="Times New Roman" w:cs="Times New Roman"/>
           <w:b/>
         </w:rPr>
+        <w:lastRenderedPageBreak/>
         <w:t>DESCRIPTION:</w:t>
       </w:r>
       <w:r>
@@ -8106,7 +8232,7 @@
           <w:color w:val="C00000"/>
         </w:rPr>
       </w:pPr>
-      <w:bookmarkStart w:id="29" w:name="_Toc504675127"/>
+      <w:bookmarkStart w:id="30" w:name="_Toc504675127"/>
       <w:r>
         <w:rPr>
           <w:rFonts w:ascii="Times New Roman" w:hAnsi="Times New Roman" w:cs="Times New Roman"/>
@@ -8114,7 +8240,7 @@
         </w:rPr>
         <w:t>8.2.8 Functional Requirement 2.8</w:t>
       </w:r>
-      <w:bookmarkEnd w:id="29"/>
+      <w:bookmarkEnd w:id="30"/>
     </w:p>
     <w:p>
       <w:pPr>
@@ -8208,7 +8334,7 @@
           <w:color w:val="C00000"/>
         </w:rPr>
       </w:pPr>
-      <w:bookmarkStart w:id="30" w:name="_Toc504675128"/>
+      <w:bookmarkStart w:id="31" w:name="_Toc504675128"/>
       <w:r>
         <w:rPr>
           <w:rFonts w:ascii="Times New Roman" w:hAnsi="Times New Roman" w:cs="Times New Roman"/>
@@ -8216,7 +8342,7 @@
         </w:rPr>
         <w:t>8.2.9 Functional Requirement 2.9</w:t>
       </w:r>
-      <w:bookmarkEnd w:id="30"/>
+      <w:bookmarkEnd w:id="31"/>
     </w:p>
     <w:p>
       <w:pPr>
@@ -8297,7 +8423,7 @@
           <w:color w:val="C00000"/>
         </w:rPr>
       </w:pPr>
-      <w:bookmarkStart w:id="31" w:name="_Toc504675129"/>
+      <w:bookmarkStart w:id="32" w:name="_Toc504675129"/>
       <w:r>
         <w:rPr>
           <w:rFonts w:ascii="Times New Roman" w:hAnsi="Times New Roman" w:cs="Times New Roman"/>
@@ -8305,7 +8431,7 @@
         </w:rPr>
         <w:t>8.2.10 Functional Requirement 2.10</w:t>
       </w:r>
-      <w:bookmarkEnd w:id="31"/>
+      <w:bookmarkEnd w:id="32"/>
     </w:p>
     <w:p>
       <w:pPr>
@@ -8386,7 +8512,7 @@
           <w:color w:val="C00000"/>
         </w:rPr>
       </w:pPr>
-      <w:bookmarkStart w:id="32" w:name="_Toc504675130"/>
+      <w:bookmarkStart w:id="33" w:name="_Toc504675130"/>
       <w:r>
         <w:rPr>
           <w:rFonts w:ascii="Times New Roman" w:hAnsi="Times New Roman" w:cs="Times New Roman"/>
@@ -8394,7 +8520,7 @@
         </w:rPr>
         <w:t>8.2.11 Functional Requirement 2.11</w:t>
       </w:r>
-      <w:bookmarkEnd w:id="32"/>
+      <w:bookmarkEnd w:id="33"/>
     </w:p>
     <w:p>
       <w:pPr>
@@ -8475,7 +8601,7 @@
           <w:color w:val="C00000"/>
         </w:rPr>
       </w:pPr>
-      <w:bookmarkStart w:id="33" w:name="_Toc504675131"/>
+      <w:bookmarkStart w:id="34" w:name="_Toc504675131"/>
       <w:r>
         <w:rPr>
           <w:rFonts w:ascii="Times New Roman" w:hAnsi="Times New Roman" w:cs="Times New Roman"/>
@@ -8483,7 +8609,7 @@
         </w:rPr>
         <w:t>8.2.12 Functional Requirement 2.12</w:t>
       </w:r>
-      <w:bookmarkEnd w:id="33"/>
+      <w:bookmarkEnd w:id="34"/>
     </w:p>
     <w:p>
       <w:pPr>
@@ -8564,7 +8690,7 @@
           <w:color w:val="C00000"/>
         </w:rPr>
       </w:pPr>
-      <w:bookmarkStart w:id="34" w:name="_Toc504675132"/>
+      <w:bookmarkStart w:id="35" w:name="_Toc504675132"/>
       <w:r>
         <w:rPr>
           <w:rFonts w:ascii="Times New Roman" w:hAnsi="Times New Roman" w:cs="Times New Roman"/>
@@ -8572,7 +8698,7 @@
         </w:rPr>
         <w:t>8.2.13 Functional Requirement 2.13</w:t>
       </w:r>
-      <w:bookmarkEnd w:id="34"/>
+      <w:bookmarkEnd w:id="35"/>
     </w:p>
     <w:p>
       <w:pPr>
@@ -8662,16 +8788,58 @@
           <w:color w:val="C00000"/>
         </w:rPr>
       </w:pPr>
-      <w:bookmarkStart w:id="35" w:name="_Toc504675133"/>
+      <w:bookmarkStart w:id="36" w:name="_Toc504675133"/>
       <w:r>
         <w:rPr>
           <w:rFonts w:ascii="Times New Roman" w:hAnsi="Times New Roman" w:cs="Times New Roman"/>
           <w:color w:val="C00000"/>
         </w:rPr>
+        <w:t>8.2.14 Functional Requirement 2.14</w:t>
+      </w:r>
+      <w:bookmarkEnd w:id="36"/>
+    </w:p>
+    <w:p>
+      <w:pPr>
+        <w:spacing w:after="0" w:line="240" w:lineRule="auto"/>
+        <w:rPr>
+          <w:rFonts w:hint="eastAsia"/>
+        </w:rPr>
+      </w:pPr>
+      <w:r>
+        <w:rPr>
+          <w:rFonts w:ascii="Times New Roman" w:hAnsi="Times New Roman" w:cs="Times New Roman"/>
+          <w:b/>
+        </w:rPr>
+        <w:t>USE CASE</w:t>
+      </w:r>
+      <w:r>
+        <w:rPr>
+          <w:rFonts w:ascii="Times New Roman" w:hAnsi="Times New Roman" w:cs="Times New Roman"/>
+        </w:rPr>
+        <w:t>: View specific results in the database</w:t>
+      </w:r>
+    </w:p>
+    <w:p>
+      <w:pPr>
+        <w:spacing w:after="0" w:line="240" w:lineRule="auto"/>
+        <w:rPr>
+          <w:rFonts w:hint="eastAsia"/>
+        </w:rPr>
+      </w:pPr>
+      <w:r>
+        <w:rPr>
+          <w:rFonts w:ascii="Times New Roman" w:hAnsi="Times New Roman" w:cs="Times New Roman"/>
+          <w:b/>
+        </w:rPr>
         <w:lastRenderedPageBreak/>
-        <w:t>8.2.14 Functional Requirement 2.14</w:t>
-      </w:r>
-      <w:bookmarkEnd w:id="35"/>
+        <w:t>DESCRIPTION</w:t>
+      </w:r>
+      <w:r>
+        <w:rPr>
+          <w:rFonts w:ascii="Times New Roman" w:hAnsi="Times New Roman" w:cs="Times New Roman"/>
+        </w:rPr>
+        <w:t>: An administrator will be able to view the results of surveys matching custom-defined criteria via a simple form</w:t>
+      </w:r>
     </w:p>
     <w:p>
       <w:pPr>
@@ -8685,13 +8853,60 @@
           <w:rFonts w:ascii="Times New Roman" w:hAnsi="Times New Roman" w:cs="Times New Roman"/>
           <w:b/>
         </w:rPr>
+        <w:t>WHY</w:t>
+      </w:r>
+      <w:r>
+        <w:rPr>
+          <w:rFonts w:ascii="Times New Roman" w:hAnsi="Times New Roman" w:cs="Times New Roman"/>
+        </w:rPr>
+        <w:t>: To enable the administrator to view specific results of the surveys matching a given criteria</w:t>
+      </w:r>
+    </w:p>
+    <w:p>
+      <w:pPr>
+        <w:pStyle w:val="Heading3"/>
+        <w:rPr>
+          <w:rFonts w:ascii="Times New Roman" w:hAnsi="Times New Roman" w:cs="Times New Roman"/>
+        </w:rPr>
+      </w:pPr>
+    </w:p>
+    <w:p>
+      <w:pPr>
+        <w:pStyle w:val="Heading3"/>
+        <w:rPr>
+          <w:rFonts w:ascii="Times New Roman" w:hAnsi="Times New Roman" w:cs="Times New Roman"/>
+          <w:color w:val="C00000"/>
+        </w:rPr>
+      </w:pPr>
+      <w:bookmarkStart w:id="37" w:name="_Toc504675134"/>
+      <w:r>
+        <w:rPr>
+          <w:rFonts w:ascii="Times New Roman" w:hAnsi="Times New Roman" w:cs="Times New Roman"/>
+          <w:color w:val="C00000"/>
+        </w:rPr>
+        <w:t>8.2.15 Functional Requirement 2.15</w:t>
+      </w:r>
+      <w:bookmarkEnd w:id="37"/>
+    </w:p>
+    <w:p>
+      <w:pPr>
+        <w:spacing w:after="0" w:line="240" w:lineRule="auto"/>
+        <w:rPr>
+          <w:rFonts w:hint="eastAsia"/>
+        </w:rPr>
+      </w:pPr>
+      <w:r>
+        <w:rPr>
+          <w:rFonts w:ascii="Times New Roman" w:hAnsi="Times New Roman" w:cs="Times New Roman"/>
+          <w:b/>
+        </w:rPr>
         <w:t>USE CASE</w:t>
       </w:r>
       <w:r>
         <w:rPr>
           <w:rFonts w:ascii="Times New Roman" w:hAnsi="Times New Roman" w:cs="Times New Roman"/>
         </w:rPr>
-        <w:t>: View specific results in the database</w:t>
+        <w:t>: View pin/dept. name pair</w:t>
       </w:r>
     </w:p>
     <w:p>
@@ -8712,7 +8927,7 @@
         <w:rPr>
           <w:rFonts w:ascii="Times New Roman" w:hAnsi="Times New Roman" w:cs="Times New Roman"/>
         </w:rPr>
-        <w:t>: An administrator will be able to view the results of surveys matching custom-defined criteria via a simple form</w:t>
+        <w:t>: An administrator will be able to view pin/dept. name pairs</w:t>
       </w:r>
     </w:p>
     <w:p>
@@ -8733,39 +8948,149 @@
         <w:rPr>
           <w:rFonts w:ascii="Times New Roman" w:hAnsi="Times New Roman" w:cs="Times New Roman"/>
         </w:rPr>
-        <w:t>: To enable the administrator to view specific results of the surveys matching a given criteria</w:t>
-      </w:r>
+        <w:t>: To enable the administrator to view which pin corresponds to which department</w:t>
+      </w:r>
+    </w:p>
+    <w:p>
+      <w:pPr>
+        <w:spacing w:after="0" w:line="240" w:lineRule="auto"/>
+        <w:rPr>
+          <w:rFonts w:ascii="Times New Roman" w:hAnsi="Times New Roman" w:cs="Times New Roman"/>
+        </w:rPr>
+      </w:pPr>
     </w:p>
     <w:p>
       <w:pPr>
         <w:pStyle w:val="Heading3"/>
         <w:rPr>
           <w:rFonts w:ascii="Times New Roman" w:hAnsi="Times New Roman" w:cs="Times New Roman"/>
-        </w:rPr>
-      </w:pPr>
+          <w:color w:val="C00000"/>
+        </w:rPr>
+      </w:pPr>
+      <w:bookmarkStart w:id="38" w:name="_Toc504675135"/>
+      <w:r>
+        <w:rPr>
+          <w:rFonts w:ascii="Times New Roman" w:hAnsi="Times New Roman" w:cs="Times New Roman"/>
+          <w:color w:val="C00000"/>
+        </w:rPr>
+        <w:t>8.2.16 Functional Requirement 2.16</w:t>
+      </w:r>
+      <w:bookmarkEnd w:id="38"/>
+    </w:p>
+    <w:p>
+      <w:pPr>
+        <w:spacing w:after="0" w:line="240" w:lineRule="auto"/>
+        <w:rPr>
+          <w:rFonts w:hint="eastAsia"/>
+        </w:rPr>
+      </w:pPr>
+      <w:r>
+        <w:rPr>
+          <w:rFonts w:ascii="Times New Roman" w:hAnsi="Times New Roman" w:cs="Times New Roman"/>
+          <w:b/>
+        </w:rPr>
+        <w:t>USE CASE</w:t>
+      </w:r>
+      <w:r>
+        <w:rPr>
+          <w:rFonts w:ascii="Times New Roman" w:hAnsi="Times New Roman" w:cs="Times New Roman"/>
+        </w:rPr>
+        <w:t>: Add pin/dept. name pair</w:t>
+      </w:r>
+    </w:p>
+    <w:p>
+      <w:pPr>
+        <w:spacing w:after="0" w:line="240" w:lineRule="auto"/>
+        <w:rPr>
+          <w:rFonts w:hint="eastAsia"/>
+        </w:rPr>
+      </w:pPr>
+      <w:r>
+        <w:rPr>
+          <w:rFonts w:ascii="Times New Roman" w:hAnsi="Times New Roman" w:cs="Times New Roman"/>
+          <w:b/>
+        </w:rPr>
+        <w:t>DESCRIPTION</w:t>
+      </w:r>
+      <w:r>
+        <w:rPr>
+          <w:rFonts w:ascii="Times New Roman" w:hAnsi="Times New Roman" w:cs="Times New Roman"/>
+        </w:rPr>
+        <w:t>: An administrator will be able to add pin/dept. name pairs</w:t>
+      </w:r>
+    </w:p>
+    <w:p>
+      <w:pPr>
+        <w:spacing w:after="0" w:line="240" w:lineRule="auto"/>
+        <w:rPr>
+          <w:rFonts w:hint="eastAsia"/>
+        </w:rPr>
+      </w:pPr>
+      <w:r>
+        <w:rPr>
+          <w:rFonts w:ascii="Times New Roman" w:hAnsi="Times New Roman" w:cs="Times New Roman"/>
+          <w:b/>
+        </w:rPr>
+        <w:t>WHY</w:t>
+      </w:r>
+      <w:r>
+        <w:rPr>
+          <w:rFonts w:ascii="Times New Roman" w:hAnsi="Times New Roman" w:cs="Times New Roman"/>
+        </w:rPr>
+        <w:t>: To enable the administrator to distribute the survey to departments</w:t>
+      </w:r>
     </w:p>
     <w:p>
       <w:pPr>
         <w:pStyle w:val="Heading3"/>
         <w:rPr>
           <w:rFonts w:ascii="Times New Roman" w:hAnsi="Times New Roman" w:cs="Times New Roman"/>
+        </w:rPr>
+      </w:pPr>
+    </w:p>
+    <w:p>
+      <w:pPr>
+        <w:pStyle w:val="Heading3"/>
+        <w:rPr>
+          <w:rFonts w:ascii="Times New Roman" w:hAnsi="Times New Roman" w:cs="Times New Roman"/>
           <w:color w:val="C00000"/>
         </w:rPr>
       </w:pPr>
-      <w:bookmarkStart w:id="36" w:name="_Toc504675134"/>
+      <w:bookmarkStart w:id="39" w:name="_Toc504675136"/>
       <w:r>
         <w:rPr>
           <w:rFonts w:ascii="Times New Roman" w:hAnsi="Times New Roman" w:cs="Times New Roman"/>
           <w:color w:val="C00000"/>
         </w:rPr>
-        <w:t>8.2.15 Functional Requirement 2.15</w:t>
-      </w:r>
-      <w:bookmarkEnd w:id="36"/>
+        <w:t>8.2.17 Functional Requirement 2.17</w:t>
+      </w:r>
+      <w:bookmarkEnd w:id="39"/>
     </w:p>
     <w:p>
       <w:pPr>
         <w:spacing w:after="0" w:line="240" w:lineRule="auto"/>
         <w:rPr>
+          <w:rFonts w:ascii="Times New Roman" w:hAnsi="Times New Roman" w:cs="Times New Roman"/>
+        </w:rPr>
+      </w:pPr>
+      <w:r>
+        <w:rPr>
+          <w:rFonts w:ascii="Times New Roman" w:hAnsi="Times New Roman" w:cs="Times New Roman"/>
+          <w:b/>
+        </w:rPr>
+        <w:t>USE CASE</w:t>
+      </w:r>
+      <w:r>
+        <w:rPr>
+          <w:rFonts w:ascii="Times New Roman" w:hAnsi="Times New Roman" w:cs="Times New Roman"/>
+        </w:rPr>
+        <w:t>: Edit pin/dept. name pair.</w:t>
+      </w:r>
+    </w:p>
+    <w:p>
+      <w:pPr>
+        <w:spacing w:after="0" w:line="240" w:lineRule="auto"/>
+        <w:rPr>
           <w:rFonts w:hint="eastAsia"/>
         </w:rPr>
       </w:pPr>
@@ -8774,13 +9099,81 @@
           <w:rFonts w:ascii="Times New Roman" w:hAnsi="Times New Roman" w:cs="Times New Roman"/>
           <w:b/>
         </w:rPr>
+        <w:t>DESCRIPTION</w:t>
+      </w:r>
+      <w:r>
+        <w:rPr>
+          <w:rFonts w:ascii="Times New Roman" w:hAnsi="Times New Roman" w:cs="Times New Roman"/>
+        </w:rPr>
+        <w:t>: An administrator will be able to edit pin/dept. name pairs</w:t>
+      </w:r>
+    </w:p>
+    <w:p>
+      <w:pPr>
+        <w:spacing w:after="0" w:line="240" w:lineRule="auto"/>
+        <w:rPr>
+          <w:rFonts w:hint="eastAsia"/>
+        </w:rPr>
+      </w:pPr>
+      <w:r>
+        <w:rPr>
+          <w:rFonts w:ascii="Times New Roman" w:hAnsi="Times New Roman" w:cs="Times New Roman"/>
+          <w:b/>
+        </w:rPr>
+        <w:t>WHY</w:t>
+      </w:r>
+      <w:r>
+        <w:rPr>
+          <w:rFonts w:ascii="Times New Roman" w:hAnsi="Times New Roman" w:cs="Times New Roman"/>
+        </w:rPr>
+        <w:t>: To enable the administrator to edit existing pin/dept. pairs</w:t>
+      </w:r>
+    </w:p>
+    <w:p>
+      <w:pPr>
+        <w:spacing w:after="0" w:line="240" w:lineRule="auto"/>
+        <w:rPr>
+          <w:rFonts w:ascii="Times New Roman" w:hAnsi="Times New Roman" w:cs="Times New Roman"/>
+        </w:rPr>
+      </w:pPr>
+    </w:p>
+    <w:p>
+      <w:pPr>
+        <w:pStyle w:val="Heading3"/>
+        <w:rPr>
+          <w:rFonts w:ascii="Times New Roman" w:hAnsi="Times New Roman" w:cs="Times New Roman"/>
+          <w:color w:val="C00000"/>
+        </w:rPr>
+      </w:pPr>
+      <w:bookmarkStart w:id="40" w:name="_Toc504675137"/>
+      <w:r>
+        <w:rPr>
+          <w:rFonts w:ascii="Times New Roman" w:hAnsi="Times New Roman" w:cs="Times New Roman"/>
+          <w:color w:val="C00000"/>
+        </w:rPr>
+        <w:t>8.2.18 Functional Requirement 2.18</w:t>
+      </w:r>
+      <w:bookmarkEnd w:id="40"/>
+    </w:p>
+    <w:p>
+      <w:pPr>
+        <w:spacing w:after="0" w:line="240" w:lineRule="auto"/>
+        <w:rPr>
+          <w:rFonts w:hint="eastAsia"/>
+        </w:rPr>
+      </w:pPr>
+      <w:r>
+        <w:rPr>
+          <w:rFonts w:ascii="Times New Roman" w:hAnsi="Times New Roman" w:cs="Times New Roman"/>
+          <w:b/>
+        </w:rPr>
         <w:t>USE CASE</w:t>
       </w:r>
       <w:r>
         <w:rPr>
           <w:rFonts w:ascii="Times New Roman" w:hAnsi="Times New Roman" w:cs="Times New Roman"/>
         </w:rPr>
-        <w:t>: View pin/dept. name pair</w:t>
+        <w:t>: Delete pin/dept. name pair</w:t>
       </w:r>
     </w:p>
     <w:p>
@@ -8801,402 +9194,137 @@
         <w:rPr>
           <w:rFonts w:ascii="Times New Roman" w:hAnsi="Times New Roman" w:cs="Times New Roman"/>
         </w:rPr>
-        <w:t>: An administrator will be able to view pin/dept. name pairs</w:t>
+        <w:t>: An administrator will be able to delete pin/dept. name pairs</w:t>
       </w:r>
     </w:p>
     <w:p>
       <w:pPr>
         <w:spacing w:after="0" w:line="240" w:lineRule="auto"/>
         <w:rPr>
+          <w:rFonts w:ascii="Times New Roman" w:hAnsi="Times New Roman" w:cs="Times New Roman"/>
+        </w:rPr>
+      </w:pPr>
+      <w:r>
+        <w:rPr>
+          <w:rFonts w:ascii="Times New Roman" w:hAnsi="Times New Roman" w:cs="Times New Roman"/>
+          <w:b/>
+        </w:rPr>
+        <w:t>WHY</w:t>
+      </w:r>
+      <w:r>
+        <w:rPr>
+          <w:rFonts w:ascii="Times New Roman" w:hAnsi="Times New Roman" w:cs="Times New Roman"/>
+        </w:rPr>
+        <w:t>: To enable the administrator to delete existing pairs</w:t>
+      </w:r>
+    </w:p>
+    <w:p>
+      <w:pPr>
+        <w:spacing w:after="0" w:line="240" w:lineRule="auto"/>
+        <w:rPr>
+          <w:rFonts w:ascii="Times New Roman" w:hAnsi="Times New Roman" w:cs="Times New Roman"/>
+        </w:rPr>
+      </w:pPr>
+    </w:p>
+    <w:p>
+      <w:pPr>
+        <w:pStyle w:val="Heading3"/>
+        <w:rPr>
+          <w:rFonts w:ascii="Times New Roman" w:hAnsi="Times New Roman" w:cs="Times New Roman"/>
+          <w:color w:val="FF0000"/>
+        </w:rPr>
+      </w:pPr>
+      <w:bookmarkStart w:id="41" w:name="_Toc504675138"/>
+      <w:r>
+        <w:rPr>
+          <w:rFonts w:ascii="Times New Roman" w:hAnsi="Times New Roman" w:cs="Times New Roman"/>
+          <w:color w:val="FF0000"/>
+        </w:rPr>
+        <w:t>8.2.19 Functional Requirement 2.19</w:t>
+      </w:r>
+      <w:bookmarkEnd w:id="41"/>
+    </w:p>
+    <w:p>
+      <w:pPr>
+        <w:rPr>
+          <w:rFonts w:ascii="Times New Roman" w:hAnsi="Times New Roman" w:cs="Times New Roman"/>
+        </w:rPr>
+      </w:pPr>
+      <w:r>
+        <w:rPr>
+          <w:rFonts w:ascii="Times New Roman" w:hAnsi="Times New Roman" w:cs="Times New Roman"/>
+          <w:b/>
+        </w:rPr>
+        <w:t>USE CASE</w:t>
+      </w:r>
+      <w:r>
+        <w:rPr>
+          <w:rFonts w:ascii="Times New Roman" w:hAnsi="Times New Roman" w:cs="Times New Roman"/>
+        </w:rPr>
+        <w:t>:  View Comments in Dashboard</w:t>
+      </w:r>
+      <w:r>
+        <w:rPr>
+          <w:rFonts w:ascii="Times New Roman" w:hAnsi="Times New Roman" w:cs="Times New Roman"/>
+        </w:rPr>
+        <w:br/>
+      </w:r>
+      <w:r>
+        <w:rPr>
+          <w:rFonts w:ascii="Times New Roman" w:hAnsi="Times New Roman" w:cs="Times New Roman"/>
+          <w:b/>
+        </w:rPr>
+        <w:t>DESCRIPTION</w:t>
+      </w:r>
+      <w:r>
+        <w:rPr>
+          <w:rFonts w:ascii="Times New Roman" w:hAnsi="Times New Roman" w:cs="Times New Roman"/>
+        </w:rPr>
+        <w:t>:  The administrator should be able to see comments made by the survey takers in the admin page</w:t>
+      </w:r>
+      <w:r>
+        <w:rPr>
+          <w:rFonts w:ascii="Times New Roman" w:hAnsi="Times New Roman" w:cs="Times New Roman"/>
+        </w:rPr>
+        <w:br/>
+      </w:r>
+      <w:r>
+        <w:rPr>
+          <w:rFonts w:ascii="Times New Roman" w:hAnsi="Times New Roman" w:cs="Times New Roman"/>
+          <w:b/>
+        </w:rPr>
+        <w:t>WHY</w:t>
+      </w:r>
+      <w:r>
+        <w:rPr>
+          <w:rFonts w:ascii="Times New Roman" w:hAnsi="Times New Roman" w:cs="Times New Roman"/>
+        </w:rPr>
+        <w:t>:  Will help let the administrator know if there’s any changes that need to be made to a particular survey</w:t>
+      </w:r>
+    </w:p>
+    <w:p>
+      <w:pPr>
+        <w:rPr>
+          <w:rFonts w:ascii="Times New Roman" w:hAnsi="Times New Roman" w:cs="Times New Roman"/>
+        </w:rPr>
+      </w:pPr>
+    </w:p>
+    <w:p>
+      <w:pPr>
+        <w:pStyle w:val="Heading3"/>
+        <w:rPr>
           <w:rFonts w:hint="eastAsia"/>
         </w:rPr>
       </w:pPr>
-      <w:r>
-        <w:rPr>
-          <w:rFonts w:ascii="Times New Roman" w:hAnsi="Times New Roman" w:cs="Times New Roman"/>
-          <w:b/>
-        </w:rPr>
-        <w:t>WHY</w:t>
-      </w:r>
-      <w:r>
-        <w:rPr>
-          <w:rFonts w:ascii="Times New Roman" w:hAnsi="Times New Roman" w:cs="Times New Roman"/>
-        </w:rPr>
-        <w:t>: To enable the administrator to view which pin corresponds to which department</w:t>
-      </w:r>
-    </w:p>
-    <w:p>
-      <w:pPr>
-        <w:spacing w:after="0" w:line="240" w:lineRule="auto"/>
-        <w:rPr>
-          <w:rFonts w:ascii="Times New Roman" w:hAnsi="Times New Roman" w:cs="Times New Roman"/>
-        </w:rPr>
-      </w:pPr>
-    </w:p>
-    <w:p>
-      <w:pPr>
-        <w:pStyle w:val="Heading3"/>
-        <w:rPr>
-          <w:rFonts w:ascii="Times New Roman" w:hAnsi="Times New Roman" w:cs="Times New Roman"/>
-          <w:color w:val="C00000"/>
-        </w:rPr>
-      </w:pPr>
-      <w:bookmarkStart w:id="37" w:name="_Toc504675135"/>
-      <w:r>
-        <w:rPr>
-          <w:rFonts w:ascii="Times New Roman" w:hAnsi="Times New Roman" w:cs="Times New Roman"/>
-          <w:color w:val="C00000"/>
-        </w:rPr>
-        <w:t>8.2.16 Functional Requirement 2.16</w:t>
-      </w:r>
-      <w:bookmarkEnd w:id="37"/>
-    </w:p>
-    <w:p>
-      <w:pPr>
-        <w:spacing w:after="0" w:line="240" w:lineRule="auto"/>
-        <w:rPr>
-          <w:rFonts w:hint="eastAsia"/>
-        </w:rPr>
-      </w:pPr>
-      <w:r>
-        <w:rPr>
-          <w:rFonts w:ascii="Times New Roman" w:hAnsi="Times New Roman" w:cs="Times New Roman"/>
-          <w:b/>
-        </w:rPr>
-        <w:t>USE CASE</w:t>
-      </w:r>
-      <w:r>
-        <w:rPr>
-          <w:rFonts w:ascii="Times New Roman" w:hAnsi="Times New Roman" w:cs="Times New Roman"/>
-        </w:rPr>
-        <w:t>: Add pin/dept. name pair</w:t>
-      </w:r>
-    </w:p>
-    <w:p>
-      <w:pPr>
-        <w:spacing w:after="0" w:line="240" w:lineRule="auto"/>
-        <w:rPr>
-          <w:rFonts w:hint="eastAsia"/>
-        </w:rPr>
-      </w:pPr>
-      <w:r>
-        <w:rPr>
-          <w:rFonts w:ascii="Times New Roman" w:hAnsi="Times New Roman" w:cs="Times New Roman"/>
-          <w:b/>
-        </w:rPr>
-        <w:t>DESCRIPTION</w:t>
-      </w:r>
-      <w:r>
-        <w:rPr>
-          <w:rFonts w:ascii="Times New Roman" w:hAnsi="Times New Roman" w:cs="Times New Roman"/>
-        </w:rPr>
-        <w:t>: An administrator will be able to add pin/dept. name pairs</w:t>
-      </w:r>
-    </w:p>
-    <w:p>
-      <w:pPr>
-        <w:spacing w:after="0" w:line="240" w:lineRule="auto"/>
-        <w:rPr>
-          <w:rFonts w:hint="eastAsia"/>
-        </w:rPr>
-      </w:pPr>
-      <w:r>
-        <w:rPr>
-          <w:rFonts w:ascii="Times New Roman" w:hAnsi="Times New Roman" w:cs="Times New Roman"/>
-          <w:b/>
-        </w:rPr>
-        <w:t>WHY</w:t>
-      </w:r>
-      <w:r>
-        <w:rPr>
-          <w:rFonts w:ascii="Times New Roman" w:hAnsi="Times New Roman" w:cs="Times New Roman"/>
-        </w:rPr>
-        <w:t>: To enable the administrator to distribute the survey to departments</w:t>
-      </w:r>
-    </w:p>
-    <w:p>
-      <w:pPr>
-        <w:pStyle w:val="Heading3"/>
-        <w:rPr>
-          <w:rFonts w:ascii="Times New Roman" w:hAnsi="Times New Roman" w:cs="Times New Roman"/>
-        </w:rPr>
-      </w:pPr>
-    </w:p>
-    <w:p>
-      <w:pPr>
-        <w:pStyle w:val="Heading3"/>
-        <w:rPr>
-          <w:rFonts w:ascii="Times New Roman" w:hAnsi="Times New Roman" w:cs="Times New Roman"/>
-          <w:color w:val="C00000"/>
-        </w:rPr>
-      </w:pPr>
-      <w:bookmarkStart w:id="38" w:name="_Toc504675136"/>
-      <w:r>
-        <w:rPr>
-          <w:rFonts w:ascii="Times New Roman" w:hAnsi="Times New Roman" w:cs="Times New Roman"/>
-          <w:color w:val="C00000"/>
-        </w:rPr>
-        <w:t>8.2.17 Functional Requirement 2.17</w:t>
-      </w:r>
-      <w:bookmarkEnd w:id="38"/>
-    </w:p>
-    <w:p>
-      <w:pPr>
-        <w:spacing w:after="0" w:line="240" w:lineRule="auto"/>
-        <w:rPr>
-          <w:rFonts w:ascii="Times New Roman" w:hAnsi="Times New Roman" w:cs="Times New Roman"/>
-        </w:rPr>
-      </w:pPr>
-      <w:r>
-        <w:rPr>
-          <w:rFonts w:ascii="Times New Roman" w:hAnsi="Times New Roman" w:cs="Times New Roman"/>
-          <w:b/>
-        </w:rPr>
-        <w:t>USE CASE</w:t>
-      </w:r>
-      <w:r>
-        <w:rPr>
-          <w:rFonts w:ascii="Times New Roman" w:hAnsi="Times New Roman" w:cs="Times New Roman"/>
-        </w:rPr>
-        <w:t>: Edit pin/dept. name pair.</w:t>
-      </w:r>
-    </w:p>
-    <w:p>
-      <w:pPr>
-        <w:spacing w:after="0" w:line="240" w:lineRule="auto"/>
-        <w:rPr>
-          <w:rFonts w:hint="eastAsia"/>
-        </w:rPr>
-      </w:pPr>
-      <w:r>
-        <w:rPr>
-          <w:rFonts w:ascii="Times New Roman" w:hAnsi="Times New Roman" w:cs="Times New Roman"/>
-          <w:b/>
-        </w:rPr>
-        <w:t>DESCRIPTION</w:t>
-      </w:r>
-      <w:r>
-        <w:rPr>
-          <w:rFonts w:ascii="Times New Roman" w:hAnsi="Times New Roman" w:cs="Times New Roman"/>
-        </w:rPr>
-        <w:t>: An administrator will be able to edit pin/dept. name pairs</w:t>
-      </w:r>
-    </w:p>
-    <w:p>
-      <w:pPr>
-        <w:spacing w:after="0" w:line="240" w:lineRule="auto"/>
-        <w:rPr>
-          <w:rFonts w:hint="eastAsia"/>
-        </w:rPr>
-      </w:pPr>
-      <w:r>
-        <w:rPr>
-          <w:rFonts w:ascii="Times New Roman" w:hAnsi="Times New Roman" w:cs="Times New Roman"/>
-          <w:b/>
-        </w:rPr>
-        <w:t>WHY</w:t>
-      </w:r>
-      <w:r>
-        <w:rPr>
-          <w:rFonts w:ascii="Times New Roman" w:hAnsi="Times New Roman" w:cs="Times New Roman"/>
-        </w:rPr>
-        <w:t>: To enable the administrator to edit existing pin/dept. pairs</w:t>
-      </w:r>
-    </w:p>
-    <w:p>
-      <w:pPr>
-        <w:spacing w:after="0" w:line="240" w:lineRule="auto"/>
-        <w:rPr>
-          <w:rFonts w:ascii="Times New Roman" w:hAnsi="Times New Roman" w:cs="Times New Roman"/>
-        </w:rPr>
-      </w:pPr>
-    </w:p>
-    <w:p>
-      <w:pPr>
-        <w:pStyle w:val="Heading3"/>
-        <w:rPr>
-          <w:rFonts w:ascii="Times New Roman" w:hAnsi="Times New Roman" w:cs="Times New Roman"/>
-          <w:color w:val="C00000"/>
-        </w:rPr>
-      </w:pPr>
-      <w:bookmarkStart w:id="39" w:name="_Toc504675137"/>
-      <w:r>
-        <w:rPr>
-          <w:rFonts w:ascii="Times New Roman" w:hAnsi="Times New Roman" w:cs="Times New Roman"/>
-          <w:color w:val="C00000"/>
-        </w:rPr>
-        <w:t>8.2.18 Functional Requirement 2.18</w:t>
-      </w:r>
-      <w:bookmarkEnd w:id="39"/>
-    </w:p>
-    <w:p>
-      <w:pPr>
-        <w:spacing w:after="0" w:line="240" w:lineRule="auto"/>
-        <w:rPr>
-          <w:rFonts w:hint="eastAsia"/>
-        </w:rPr>
-      </w:pPr>
-      <w:r>
-        <w:rPr>
-          <w:rFonts w:ascii="Times New Roman" w:hAnsi="Times New Roman" w:cs="Times New Roman"/>
-          <w:b/>
-        </w:rPr>
-        <w:t>USE CASE</w:t>
-      </w:r>
-      <w:r>
-        <w:rPr>
-          <w:rFonts w:ascii="Times New Roman" w:hAnsi="Times New Roman" w:cs="Times New Roman"/>
-        </w:rPr>
-        <w:t>: Delete pin/dept. name pair</w:t>
-      </w:r>
-    </w:p>
-    <w:p>
-      <w:pPr>
-        <w:spacing w:after="0" w:line="240" w:lineRule="auto"/>
-        <w:rPr>
-          <w:rFonts w:hint="eastAsia"/>
-        </w:rPr>
-      </w:pPr>
-      <w:r>
-        <w:rPr>
-          <w:rFonts w:ascii="Times New Roman" w:hAnsi="Times New Roman" w:cs="Times New Roman"/>
-          <w:b/>
-        </w:rPr>
-        <w:t>DESCRIPTION</w:t>
-      </w:r>
-      <w:r>
-        <w:rPr>
-          <w:rFonts w:ascii="Times New Roman" w:hAnsi="Times New Roman" w:cs="Times New Roman"/>
-        </w:rPr>
-        <w:t>: An administrator will be able to delete pin/dept. name pairs</w:t>
-      </w:r>
-    </w:p>
-    <w:p>
-      <w:pPr>
-        <w:spacing w:after="0" w:line="240" w:lineRule="auto"/>
-        <w:rPr>
-          <w:rFonts w:ascii="Times New Roman" w:hAnsi="Times New Roman" w:cs="Times New Roman"/>
-        </w:rPr>
-      </w:pPr>
-      <w:r>
-        <w:rPr>
-          <w:rFonts w:ascii="Times New Roman" w:hAnsi="Times New Roman" w:cs="Times New Roman"/>
-          <w:b/>
-        </w:rPr>
-        <w:t>WHY</w:t>
-      </w:r>
-      <w:r>
-        <w:rPr>
-          <w:rFonts w:ascii="Times New Roman" w:hAnsi="Times New Roman" w:cs="Times New Roman"/>
-        </w:rPr>
-        <w:t>: To enable the administrator to delete existing pairs</w:t>
-      </w:r>
-    </w:p>
-    <w:p>
-      <w:pPr>
-        <w:spacing w:after="0" w:line="240" w:lineRule="auto"/>
-        <w:rPr>
-          <w:rFonts w:ascii="Times New Roman" w:hAnsi="Times New Roman" w:cs="Times New Roman"/>
-        </w:rPr>
-      </w:pPr>
-    </w:p>
-    <w:p>
-      <w:pPr>
-        <w:pStyle w:val="Heading3"/>
-        <w:rPr>
-          <w:rFonts w:ascii="Times New Roman" w:hAnsi="Times New Roman" w:cs="Times New Roman"/>
-          <w:color w:val="FF0000"/>
-        </w:rPr>
-      </w:pPr>
-      <w:bookmarkStart w:id="40" w:name="_Toc504675138"/>
-      <w:r>
-        <w:rPr>
-          <w:rFonts w:ascii="Times New Roman" w:hAnsi="Times New Roman" w:cs="Times New Roman"/>
-          <w:color w:val="FF0000"/>
-        </w:rPr>
-        <w:t>8.2.19 Functional Requirement 2.19</w:t>
-      </w:r>
-      <w:bookmarkEnd w:id="40"/>
-    </w:p>
-    <w:p>
-      <w:pPr>
-        <w:rPr>
-          <w:rFonts w:ascii="Times New Roman" w:hAnsi="Times New Roman" w:cs="Times New Roman"/>
-        </w:rPr>
-      </w:pPr>
-      <w:r>
-        <w:rPr>
-          <w:rFonts w:ascii="Times New Roman" w:hAnsi="Times New Roman" w:cs="Times New Roman"/>
-          <w:b/>
-        </w:rPr>
-        <w:t>USE CASE</w:t>
-      </w:r>
-      <w:r>
-        <w:rPr>
-          <w:rFonts w:ascii="Times New Roman" w:hAnsi="Times New Roman" w:cs="Times New Roman"/>
-        </w:rPr>
-        <w:t>:  View Comments in Dashboard</w:t>
-      </w:r>
-      <w:r>
-        <w:rPr>
-          <w:rFonts w:ascii="Times New Roman" w:hAnsi="Times New Roman" w:cs="Times New Roman"/>
-        </w:rPr>
-        <w:br/>
-      </w:r>
-      <w:r>
-        <w:rPr>
-          <w:rFonts w:ascii="Times New Roman" w:hAnsi="Times New Roman" w:cs="Times New Roman"/>
-          <w:b/>
-        </w:rPr>
-        <w:t>DESCRIPTION</w:t>
-      </w:r>
-      <w:r>
-        <w:rPr>
-          <w:rFonts w:ascii="Times New Roman" w:hAnsi="Times New Roman" w:cs="Times New Roman"/>
-        </w:rPr>
-        <w:t>:  The administrator should be able to see comments made by the survey takers in the admin page</w:t>
-      </w:r>
-      <w:r>
-        <w:rPr>
-          <w:rFonts w:ascii="Times New Roman" w:hAnsi="Times New Roman" w:cs="Times New Roman"/>
-        </w:rPr>
-        <w:br/>
-      </w:r>
-      <w:r>
-        <w:rPr>
-          <w:rFonts w:ascii="Times New Roman" w:hAnsi="Times New Roman" w:cs="Times New Roman"/>
-          <w:b/>
-        </w:rPr>
-        <w:t>WHY</w:t>
-      </w:r>
-      <w:r>
-        <w:rPr>
-          <w:rFonts w:ascii="Times New Roman" w:hAnsi="Times New Roman" w:cs="Times New Roman"/>
-        </w:rPr>
-        <w:t>:  Will help let the administrator know if there’s any changes that need to be made to a particular survey</w:t>
-      </w:r>
-    </w:p>
-    <w:p>
-      <w:pPr>
-        <w:rPr>
-          <w:rFonts w:ascii="Times New Roman" w:hAnsi="Times New Roman" w:cs="Times New Roman"/>
-        </w:rPr>
-      </w:pPr>
-    </w:p>
-    <w:p>
-      <w:pPr>
-        <w:pStyle w:val="Heading3"/>
-      </w:pPr>
-      <w:bookmarkStart w:id="41" w:name="_Toc504675139"/>
+      <w:bookmarkStart w:id="42" w:name="_Toc504675139"/>
       <w:r>
         <w:rPr>
           <w:noProof/>
         </w:rPr>
-        <w:lastRenderedPageBreak/>
         <mc:AlternateContent>
           <mc:Choice Requires="wps">
             <w:drawing>
-              <wp:anchor distT="0" distB="0" distL="114300" distR="114300" simplePos="0" relativeHeight="251666432" behindDoc="1" locked="0" layoutInCell="1" allowOverlap="1" wp14:anchorId="5EC67A7E" wp14:editId="7F5621FD">
+              <wp:anchor distT="0" distB="0" distL="114300" distR="114300" simplePos="0" relativeHeight="251663360" behindDoc="1" locked="0" layoutInCell="1" allowOverlap="1" wp14:anchorId="73AE603E" wp14:editId="03AF13A7">
                 <wp:simplePos x="0" y="0"/>
                 <wp:positionH relativeFrom="column">
                   <wp:posOffset>38100</wp:posOffset>
@@ -9250,31 +9378,15 @@
                             <w:r>
                               <w:t xml:space="preserve">Figure </w:t>
                             </w:r>
-                            <w:r>
-                              <w:fldChar w:fldCharType="begin"/>
-                            </w:r>
-                            <w:r>
-                              <w:instrText xml:space="preserve"> SEQ Figure \* ARABIC </w:instrText>
-                            </w:r>
-                            <w:r>
-                              <w:rPr>
-                                <w:rFonts w:hint="eastAsia"/>
-                              </w:rPr>
-                              <w:fldChar w:fldCharType="separate"/>
-                            </w:r>
-                            <w:r>
-                              <w:rPr>
-                                <w:rFonts w:hint="eastAsia"/>
-                                <w:noProof/>
-                              </w:rPr>
-                              <w:t>2</w:t>
-                            </w:r>
-                            <w:r>
-                              <w:rPr>
-                                <w:noProof/>
-                              </w:rPr>
-                              <w:fldChar w:fldCharType="end"/>
-                            </w:r>
+                            <w:fldSimple w:instr=" SEQ Figure \* ARABIC ">
+                              <w:r>
+                                <w:rPr>
+                                  <w:rFonts w:hint="eastAsia"/>
+                                  <w:noProof/>
+                                </w:rPr>
+                                <w:t>2</w:t>
+                              </w:r>
+                            </w:fldSimple>
                             <w:r>
                               <w:t xml:space="preserve"> Comment Box Concept</w:t>
                             </w:r>
@@ -9295,7 +9407,7 @@
           </mc:Choice>
           <mc:Fallback>
             <w:pict>
-              <v:shape w14:anchorId="5EC67A7E" id="Text Box 11" o:spid="_x0000_s1027" type="#_x0000_t202" style="position:absolute;margin-left:3pt;margin-top:141.65pt;width:351pt;height:.05pt;z-index:-251650048;visibility:visible;mso-wrap-style:square;mso-wrap-distance-left:9pt;mso-wrap-distance-top:0;mso-wrap-distance-right:9pt;mso-wrap-distance-bottom:0;mso-position-horizontal:absolute;mso-position-horizontal-relative:text;mso-position-vertical:absolute;mso-position-vertical-relative:text;v-text-anchor:top" o:gfxdata="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" stroked="f">
+              <v:shape w14:anchorId="73AE603E" id="Text Box 11" o:spid="_x0000_s1027" type="#_x0000_t202" style="position:absolute;margin-left:3pt;margin-top:141.65pt;width:351pt;height:.05pt;z-index:-251653120;visibility:visible;mso-wrap-style:square;mso-wrap-distance-left:9pt;mso-wrap-distance-top:0;mso-wrap-distance-right:9pt;mso-wrap-distance-bottom:0;mso-position-horizontal:absolute;mso-position-horizontal-relative:text;mso-position-vertical:absolute;mso-position-vertical-relative:text;v-text-anchor:top" o:gfxdata="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" stroked="f">
                 <v:textbox style="mso-fit-shape-to-text:t" inset="0,0,0,0">
                   <w:txbxContent>
                     <w:p>
@@ -9310,31 +9422,15 @@
                       <w:r>
                         <w:t xml:space="preserve">Figure </w:t>
                       </w:r>
-                      <w:r>
-                        <w:fldChar w:fldCharType="begin"/>
-                      </w:r>
-                      <w:r>
-                        <w:instrText xml:space="preserve"> SEQ Figure \* ARABIC </w:instrText>
-                      </w:r>
-                      <w:r>
-                        <w:rPr>
-                          <w:rFonts w:hint="eastAsia"/>
-                        </w:rPr>
-                        <w:fldChar w:fldCharType="separate"/>
-                      </w:r>
-                      <w:r>
-                        <w:rPr>
-                          <w:rFonts w:hint="eastAsia"/>
-                          <w:noProof/>
-                        </w:rPr>
-                        <w:t>2</w:t>
-                      </w:r>
-                      <w:r>
-                        <w:rPr>
-                          <w:noProof/>
-                        </w:rPr>
-                        <w:fldChar w:fldCharType="end"/>
-                      </w:r>
+                      <w:fldSimple w:instr=" SEQ Figure \* ARABIC ">
+                        <w:r>
+                          <w:rPr>
+                            <w:rFonts w:hint="eastAsia"/>
+                            <w:noProof/>
+                          </w:rPr>
+                          <w:t>2</w:t>
+                        </w:r>
+                      </w:fldSimple>
                       <w:r>
                         <w:t xml:space="preserve"> Comment Box Concept</w:t>
                       </w:r>
@@ -9354,7 +9450,7 @@
           <w:lang w:eastAsia="en-US" w:bidi="ar-SA"/>
         </w:rPr>
         <w:drawing>
-          <wp:anchor distT="0" distB="0" distL="114300" distR="114300" simplePos="0" relativeHeight="251665408" behindDoc="1" locked="0" layoutInCell="1" allowOverlap="1" wp14:anchorId="2662EE88" wp14:editId="3C65A88E">
+          <wp:anchor distT="0" distB="0" distL="114300" distR="114300" simplePos="0" relativeHeight="251661312" behindDoc="1" locked="0" layoutInCell="1" allowOverlap="1">
             <wp:simplePos x="0" y="0"/>
             <wp:positionH relativeFrom="column">
               <wp:posOffset>38100</wp:posOffset>
@@ -9417,7 +9513,7 @@
           </wp:anchor>
         </w:drawing>
       </w:r>
-      <w:bookmarkEnd w:id="41"/>
+      <w:bookmarkEnd w:id="42"/>
       <w:r>
         <w:br w:type="page"/>
       </w:r>
@@ -9426,7 +9522,7 @@
       <w:pPr>
         <w:pStyle w:val="Heading1"/>
       </w:pPr>
-      <w:bookmarkStart w:id="42" w:name="_Toc504675140"/>
+      <w:bookmarkStart w:id="43" w:name="_Toc504675140"/>
       <w:r>
         <w:rPr>
           <w:rFonts w:ascii="Times New Roman" w:hAnsi="Times New Roman" w:cs="Times New Roman"/>
@@ -9435,7 +9531,7 @@
         <w:lastRenderedPageBreak/>
         <w:t>9. Performance Requirements</w:t>
       </w:r>
-      <w:bookmarkEnd w:id="42"/>
+      <w:bookmarkEnd w:id="43"/>
     </w:p>
     <w:p>
       <w:pPr>
@@ -9447,14 +9543,20 @@
         <w:rPr>
           <w:rFonts w:ascii="Times New Roman" w:hAnsi="Times New Roman" w:cs="Times New Roman"/>
         </w:rPr>
-        <w:t>The system will be able to handle any number of concurrent logins from any number of terminals.  As outlined by the client, the survey should be simple enough that the user should be able to complete it in 5-7 minutes.</w:t>
+        <w:t xml:space="preserve">The system will be able to handle any number of concurrent logins from any number of terminals.  As outlined by the client, </w:t>
+      </w:r>
+      <w:r>
+        <w:rPr>
+          <w:rFonts w:ascii="Times New Roman" w:hAnsi="Times New Roman" w:cs="Times New Roman"/>
+        </w:rPr>
+        <w:t>the survey should be simple enough that the user should be able to complete it in 5-7 minutes.</w:t>
       </w:r>
     </w:p>
     <w:p>
       <w:pPr>
         <w:pStyle w:val="Heading1"/>
       </w:pPr>
-      <w:bookmarkStart w:id="43" w:name="_Toc504675141"/>
+      <w:bookmarkStart w:id="44" w:name="_Toc504675141"/>
       <w:r>
         <w:rPr>
           <w:rFonts w:ascii="Times New Roman" w:hAnsi="Times New Roman" w:cs="Times New Roman"/>
@@ -9462,7 +9564,7 @@
         </w:rPr>
         <w:t>10. Logical Database Requirements</w:t>
       </w:r>
-      <w:bookmarkEnd w:id="43"/>
+      <w:bookmarkEnd w:id="44"/>
     </w:p>
     <w:p>
       <w:pPr>
@@ -9475,7 +9577,35 @@
         <w:rPr>
           <w:rFonts w:ascii="Times New Roman" w:eastAsia="Times New Roman" w:hAnsi="Times New Roman" w:cs="Times New Roman"/>
         </w:rPr>
-        <w:t xml:space="preserve">The system must store all current pin/department number pairs, the current set of database questions as well as all results that are returned by surveys. All data shall be stored in mySQL format files administered via phpMyAdmin. The database will have 3 tables: one for pin/dept. pairs, one for question data and one for results. </w:t>
+        <w:t xml:space="preserve">The system must store all current pin/department number pairs, the current set of database questions as well as all results that are returned by surveys. All data shall be stored in </w:t>
+      </w:r>
+      <w:proofErr w:type="spellStart"/>
+      <w:r>
+        <w:rPr>
+          <w:rFonts w:ascii="Times New Roman" w:eastAsia="Times New Roman" w:hAnsi="Times New Roman" w:cs="Times New Roman"/>
+        </w:rPr>
+        <w:t>mySQL</w:t>
+      </w:r>
+      <w:proofErr w:type="spellEnd"/>
+      <w:r>
+        <w:rPr>
+          <w:rFonts w:ascii="Times New Roman" w:eastAsia="Times New Roman" w:hAnsi="Times New Roman" w:cs="Times New Roman"/>
+        </w:rPr>
+        <w:t xml:space="preserve"> format files administered via </w:t>
+      </w:r>
+      <w:proofErr w:type="spellStart"/>
+      <w:r>
+        <w:rPr>
+          <w:rFonts w:ascii="Times New Roman" w:eastAsia="Times New Roman" w:hAnsi="Times New Roman" w:cs="Times New Roman"/>
+        </w:rPr>
+        <w:t>phpMyAdmin</w:t>
+      </w:r>
+      <w:proofErr w:type="spellEnd"/>
+      <w:r>
+        <w:rPr>
+          <w:rFonts w:ascii="Times New Roman" w:eastAsia="Times New Roman" w:hAnsi="Times New Roman" w:cs="Times New Roman"/>
+        </w:rPr>
+        <w:t xml:space="preserve">. The database will have 3 tables: one for pin/dept. pairs, one for question data and one for results. </w:t>
       </w:r>
     </w:p>
     <w:p>
@@ -9516,7 +9646,7 @@
           <w:rFonts w:ascii="Times New Roman" w:hAnsi="Times New Roman" w:cs="Times New Roman"/>
         </w:rPr>
       </w:pPr>
-      <w:bookmarkStart w:id="44" w:name="_Toc504675142"/>
+      <w:bookmarkStart w:id="45" w:name="_Toc504675142"/>
       <w:r>
         <w:rPr>
           <w:rFonts w:ascii="Times New Roman" w:hAnsi="Times New Roman" w:cs="Times New Roman"/>
@@ -9530,7 +9660,7 @@
         </w:rPr>
         <w:t>:</w:t>
       </w:r>
-      <w:bookmarkEnd w:id="44"/>
+      <w:bookmarkEnd w:id="45"/>
     </w:p>
     <w:p>
       <w:pPr>
@@ -9550,7 +9680,7 @@
           <w:sz w:val="40"/>
         </w:rPr>
       </w:pPr>
-      <w:bookmarkStart w:id="45" w:name="_Toc504675143"/>
+      <w:bookmarkStart w:id="46" w:name="_Toc504675143"/>
       <w:r>
         <w:rPr>
           <w:rFonts w:ascii="Times New Roman" w:hAnsi="Times New Roman" w:cs="Times New Roman"/>
@@ -9558,7 +9688,7 @@
         </w:rPr>
         <w:t>Pin/Dept. Name Table:</w:t>
       </w:r>
-      <w:bookmarkEnd w:id="45"/>
+      <w:bookmarkEnd w:id="46"/>
       <w:r>
         <w:rPr>
           <w:rFonts w:ascii="Times New Roman" w:hAnsi="Times New Roman" w:cs="Times New Roman"/>
@@ -9634,7 +9764,25 @@
           <w:sz w:val="22"/>
           <w:szCs w:val="16"/>
         </w:rPr>
-        <w:t xml:space="preserve"> DeptName – The name of the academic department associated with this PIN</w:t>
+        <w:t xml:space="preserve"> </w:t>
+      </w:r>
+      <w:proofErr w:type="spellStart"/>
+      <w:r>
+        <w:rPr>
+          <w:rFonts w:ascii="Times New Roman" w:eastAsia="Times New Roman" w:hAnsi="Times New Roman" w:cs="Times New Roman"/>
+          <w:sz w:val="22"/>
+          <w:szCs w:val="16"/>
+        </w:rPr>
+        <w:t>DeptName</w:t>
+      </w:r>
+      <w:proofErr w:type="spellEnd"/>
+      <w:r>
+        <w:rPr>
+          <w:rFonts w:ascii="Times New Roman" w:eastAsia="Times New Roman" w:hAnsi="Times New Roman" w:cs="Times New Roman"/>
+          <w:sz w:val="22"/>
+          <w:szCs w:val="16"/>
+        </w:rPr>
+        <w:t xml:space="preserve"> – The name of the academic department associated with this PIN</w:t>
       </w:r>
     </w:p>
     <w:p>
@@ -9659,13 +9807,23 @@
         </w:rPr>
         <w:t xml:space="preserve">TEXT </w:t>
       </w:r>
+      <w:proofErr w:type="spellStart"/>
       <w:r>
         <w:rPr>
           <w:rFonts w:ascii="Times New Roman" w:eastAsia="Times New Roman" w:hAnsi="Times New Roman" w:cs="Times New Roman"/>
           <w:sz w:val="22"/>
           <w:szCs w:val="16"/>
         </w:rPr>
-        <w:t>AdvisorName – The name of the Career Advisor for this department</w:t>
+        <w:t>AdvisorName</w:t>
+      </w:r>
+      <w:proofErr w:type="spellEnd"/>
+      <w:r>
+        <w:rPr>
+          <w:rFonts w:ascii="Times New Roman" w:eastAsia="Times New Roman" w:hAnsi="Times New Roman" w:cs="Times New Roman"/>
+          <w:sz w:val="22"/>
+          <w:szCs w:val="16"/>
+        </w:rPr>
+        <w:t xml:space="preserve"> – The name of the Career Advisor for this department</w:t>
       </w:r>
     </w:p>
     <w:p>
@@ -9677,7 +9835,7 @@
           <w:color w:val="C00000"/>
         </w:rPr>
       </w:pPr>
-      <w:bookmarkStart w:id="46" w:name="_Toc504675144"/>
+      <w:bookmarkStart w:id="47" w:name="_Toc504675144"/>
       <w:r>
         <w:rPr>
           <w:rFonts w:ascii="Times New Roman" w:hAnsi="Times New Roman" w:cs="Times New Roman"/>
@@ -9685,7 +9843,7 @@
         </w:rPr>
         <w:t>Question Table:</w:t>
       </w:r>
-      <w:bookmarkEnd w:id="46"/>
+      <w:bookmarkEnd w:id="47"/>
       <w:r>
         <w:rPr>
           <w:rFonts w:ascii="Times New Roman" w:hAnsi="Times New Roman" w:cs="Times New Roman"/>
@@ -9725,13 +9883,23 @@
         </w:rPr>
         <w:t xml:space="preserve">INTEGER </w:t>
       </w:r>
+      <w:proofErr w:type="spellStart"/>
       <w:r>
         <w:rPr>
           <w:rFonts w:ascii="Times New Roman" w:eastAsia="Times New Roman" w:hAnsi="Times New Roman" w:cs="Times New Roman"/>
           <w:sz w:val="22"/>
           <w:szCs w:val="16"/>
         </w:rPr>
-        <w:t>QuestNum – The Question Number</w:t>
+        <w:t>QuestNum</w:t>
+      </w:r>
+      <w:proofErr w:type="spellEnd"/>
+      <w:r>
+        <w:rPr>
+          <w:rFonts w:ascii="Times New Roman" w:eastAsia="Times New Roman" w:hAnsi="Times New Roman" w:cs="Times New Roman"/>
+          <w:sz w:val="22"/>
+          <w:szCs w:val="16"/>
+        </w:rPr>
+        <w:t xml:space="preserve"> – The Question Number</w:t>
       </w:r>
     </w:p>
     <w:p>
@@ -9763,7 +9931,25 @@
           <w:sz w:val="22"/>
           <w:szCs w:val="16"/>
         </w:rPr>
-        <w:t xml:space="preserve"> QuestionType – The type of question it is (i.e. True-False, Multiple Choice, Opinion-Based out of 4)</w:t>
+        <w:t xml:space="preserve"> </w:t>
+      </w:r>
+      <w:proofErr w:type="spellStart"/>
+      <w:r>
+        <w:rPr>
+          <w:rFonts w:ascii="Times New Roman" w:eastAsia="Times New Roman" w:hAnsi="Times New Roman" w:cs="Times New Roman"/>
+          <w:sz w:val="22"/>
+          <w:szCs w:val="16"/>
+        </w:rPr>
+        <w:t>QuestionType</w:t>
+      </w:r>
+      <w:proofErr w:type="spellEnd"/>
+      <w:r>
+        <w:rPr>
+          <w:rFonts w:ascii="Times New Roman" w:eastAsia="Times New Roman" w:hAnsi="Times New Roman" w:cs="Times New Roman"/>
+          <w:sz w:val="22"/>
+          <w:szCs w:val="16"/>
+        </w:rPr>
+        <w:t xml:space="preserve"> – The type of question it is (i.e. True-False, Multiple Choice, Opinion-Based out of 4)</w:t>
       </w:r>
     </w:p>
     <w:p>
@@ -9827,7 +10013,25 @@
           <w:sz w:val="22"/>
           <w:szCs w:val="16"/>
         </w:rPr>
-        <w:t xml:space="preserve"> AnsA – First Answer to the question</w:t>
+        <w:t xml:space="preserve"> </w:t>
+      </w:r>
+      <w:proofErr w:type="spellStart"/>
+      <w:r>
+        <w:rPr>
+          <w:rFonts w:ascii="Times New Roman" w:eastAsia="Times New Roman" w:hAnsi="Times New Roman" w:cs="Times New Roman"/>
+          <w:sz w:val="22"/>
+          <w:szCs w:val="16"/>
+        </w:rPr>
+        <w:t>AnsA</w:t>
+      </w:r>
+      <w:proofErr w:type="spellEnd"/>
+      <w:r>
+        <w:rPr>
+          <w:rFonts w:ascii="Times New Roman" w:eastAsia="Times New Roman" w:hAnsi="Times New Roman" w:cs="Times New Roman"/>
+          <w:sz w:val="22"/>
+          <w:szCs w:val="16"/>
+        </w:rPr>
+        <w:t xml:space="preserve"> – First Answer to the question</w:t>
       </w:r>
     </w:p>
     <w:p>
@@ -9859,7 +10063,25 @@
           <w:sz w:val="22"/>
           <w:szCs w:val="16"/>
         </w:rPr>
-        <w:t xml:space="preserve"> AnsB – Second Answer to the Question</w:t>
+        <w:t xml:space="preserve"> </w:t>
+      </w:r>
+      <w:proofErr w:type="spellStart"/>
+      <w:r>
+        <w:rPr>
+          <w:rFonts w:ascii="Times New Roman" w:eastAsia="Times New Roman" w:hAnsi="Times New Roman" w:cs="Times New Roman"/>
+          <w:sz w:val="22"/>
+          <w:szCs w:val="16"/>
+        </w:rPr>
+        <w:t>AnsB</w:t>
+      </w:r>
+      <w:proofErr w:type="spellEnd"/>
+      <w:r>
+        <w:rPr>
+          <w:rFonts w:ascii="Times New Roman" w:eastAsia="Times New Roman" w:hAnsi="Times New Roman" w:cs="Times New Roman"/>
+          <w:sz w:val="22"/>
+          <w:szCs w:val="16"/>
+        </w:rPr>
+        <w:t xml:space="preserve"> – Second Answer to the Question</w:t>
       </w:r>
     </w:p>
     <w:p>
@@ -9891,7 +10113,25 @@
           <w:sz w:val="22"/>
           <w:szCs w:val="16"/>
         </w:rPr>
-        <w:t xml:space="preserve"> AnsC – Third Answer to the Question</w:t>
+        <w:t xml:space="preserve"> </w:t>
+      </w:r>
+      <w:proofErr w:type="spellStart"/>
+      <w:r>
+        <w:rPr>
+          <w:rFonts w:ascii="Times New Roman" w:eastAsia="Times New Roman" w:hAnsi="Times New Roman" w:cs="Times New Roman"/>
+          <w:sz w:val="22"/>
+          <w:szCs w:val="16"/>
+        </w:rPr>
+        <w:t>AnsC</w:t>
+      </w:r>
+      <w:proofErr w:type="spellEnd"/>
+      <w:r>
+        <w:rPr>
+          <w:rFonts w:ascii="Times New Roman" w:eastAsia="Times New Roman" w:hAnsi="Times New Roman" w:cs="Times New Roman"/>
+          <w:sz w:val="22"/>
+          <w:szCs w:val="16"/>
+        </w:rPr>
+        <w:t xml:space="preserve"> – Third Answer to the Question</w:t>
       </w:r>
     </w:p>
     <w:p>
@@ -9923,7 +10163,25 @@
           <w:sz w:val="22"/>
           <w:szCs w:val="16"/>
         </w:rPr>
-        <w:t xml:space="preserve"> AnsD – Fourth Answer to the Question</w:t>
+        <w:t xml:space="preserve"> </w:t>
+      </w:r>
+      <w:proofErr w:type="spellStart"/>
+      <w:r>
+        <w:rPr>
+          <w:rFonts w:ascii="Times New Roman" w:eastAsia="Times New Roman" w:hAnsi="Times New Roman" w:cs="Times New Roman"/>
+          <w:sz w:val="22"/>
+          <w:szCs w:val="16"/>
+        </w:rPr>
+        <w:t>AnsD</w:t>
+      </w:r>
+      <w:proofErr w:type="spellEnd"/>
+      <w:r>
+        <w:rPr>
+          <w:rFonts w:ascii="Times New Roman" w:eastAsia="Times New Roman" w:hAnsi="Times New Roman" w:cs="Times New Roman"/>
+          <w:sz w:val="22"/>
+          <w:szCs w:val="16"/>
+        </w:rPr>
+        <w:t xml:space="preserve"> – Fourth Answer to the Question</w:t>
       </w:r>
     </w:p>
     <w:p>
@@ -9949,13 +10207,23 @@
         </w:rPr>
         <w:t xml:space="preserve">INTEGER </w:t>
       </w:r>
+      <w:proofErr w:type="spellStart"/>
       <w:r>
         <w:rPr>
           <w:rFonts w:ascii="Times New Roman" w:eastAsia="Times New Roman" w:hAnsi="Times New Roman" w:cs="Times New Roman"/>
           <w:sz w:val="22"/>
           <w:szCs w:val="16"/>
         </w:rPr>
-        <w:t>QuestionAnswer – Correct answer to the question (if applicable)</w:t>
+        <w:t>QuestionAnswer</w:t>
+      </w:r>
+      <w:proofErr w:type="spellEnd"/>
+      <w:r>
+        <w:rPr>
+          <w:rFonts w:ascii="Times New Roman" w:eastAsia="Times New Roman" w:hAnsi="Times New Roman" w:cs="Times New Roman"/>
+          <w:sz w:val="22"/>
+          <w:szCs w:val="16"/>
+        </w:rPr>
+        <w:t xml:space="preserve"> – Correct answer to the question (if applicable)</w:t>
       </w:r>
     </w:p>
     <w:p>
@@ -9981,13 +10249,23 @@
         </w:rPr>
         <w:t xml:space="preserve">INTEGER </w:t>
       </w:r>
+      <w:proofErr w:type="spellStart"/>
       <w:r>
         <w:rPr>
           <w:rFonts w:ascii="Times New Roman" w:eastAsia="Times New Roman" w:hAnsi="Times New Roman" w:cs="Times New Roman"/>
           <w:sz w:val="22"/>
           <w:szCs w:val="16"/>
         </w:rPr>
-        <w:t>QuestionWeight – The weight of the question (or how important it is)</w:t>
+        <w:t>QuestionWeight</w:t>
+      </w:r>
+      <w:proofErr w:type="spellEnd"/>
+      <w:r>
+        <w:rPr>
+          <w:rFonts w:ascii="Times New Roman" w:eastAsia="Times New Roman" w:hAnsi="Times New Roman" w:cs="Times New Roman"/>
+          <w:sz w:val="22"/>
+          <w:szCs w:val="16"/>
+        </w:rPr>
+        <w:t xml:space="preserve"> – The weight of the question (or how important it is)</w:t>
       </w:r>
     </w:p>
     <w:p>
@@ -10008,7 +10286,27 @@
           <w:sz w:val="22"/>
           <w:szCs w:val="16"/>
         </w:rPr>
-        <w:t>(note: Answer variables can be null or blank depending on Question Type).</w:t>
+        <w:t>(</w:t>
+      </w:r>
+      <w:proofErr w:type="gramStart"/>
+      <w:r>
+        <w:rPr>
+          <w:rFonts w:ascii="Times New Roman" w:eastAsia="Times New Roman" w:hAnsi="Times New Roman" w:cs="Times New Roman"/>
+          <w:i/>
+          <w:sz w:val="22"/>
+          <w:szCs w:val="16"/>
+        </w:rPr>
+        <w:t>note</w:t>
+      </w:r>
+      <w:proofErr w:type="gramEnd"/>
+      <w:r>
+        <w:rPr>
+          <w:rFonts w:ascii="Times New Roman" w:eastAsia="Times New Roman" w:hAnsi="Times New Roman" w:cs="Times New Roman"/>
+          <w:i/>
+          <w:sz w:val="22"/>
+          <w:szCs w:val="16"/>
+        </w:rPr>
+        <w:t>: Answer variables can be null or blank depending on Question Type).</w:t>
       </w:r>
     </w:p>
     <w:p>
@@ -10021,7 +10319,7 @@
           <w:sz w:val="22"/>
         </w:rPr>
       </w:pPr>
-      <w:bookmarkStart w:id="47" w:name="_Toc504675145"/>
+      <w:bookmarkStart w:id="48" w:name="_Toc504675145"/>
       <w:r>
         <w:rPr>
           <w:rFonts w:ascii="Times New Roman" w:hAnsi="Times New Roman" w:cs="Times New Roman"/>
@@ -10029,7 +10327,7 @@
         </w:rPr>
         <w:t>Results Table:</w:t>
       </w:r>
-      <w:bookmarkEnd w:id="47"/>
+      <w:bookmarkEnd w:id="48"/>
       <w:r>
         <w:rPr>
           <w:rFonts w:ascii="Times New Roman" w:hAnsi="Times New Roman" w:cs="Times New Roman"/>
@@ -10075,7 +10373,25 @@
           <w:sz w:val="22"/>
           <w:szCs w:val="16"/>
         </w:rPr>
-        <w:t xml:space="preserve"> SurveyNumber -  The record number </w:t>
+        <w:t xml:space="preserve"> </w:t>
+      </w:r>
+      <w:proofErr w:type="spellStart"/>
+      <w:r>
+        <w:rPr>
+          <w:rFonts w:ascii="Times New Roman" w:eastAsia="Times New Roman" w:hAnsi="Times New Roman" w:cs="Times New Roman"/>
+          <w:sz w:val="22"/>
+          <w:szCs w:val="16"/>
+        </w:rPr>
+        <w:t>SurveyNumber</w:t>
+      </w:r>
+      <w:proofErr w:type="spellEnd"/>
+      <w:r>
+        <w:rPr>
+          <w:rFonts w:ascii="Times New Roman" w:eastAsia="Times New Roman" w:hAnsi="Times New Roman" w:cs="Times New Roman"/>
+          <w:sz w:val="22"/>
+          <w:szCs w:val="16"/>
+        </w:rPr>
+        <w:t xml:space="preserve"> -  The record number </w:t>
       </w:r>
     </w:p>
     <w:p>
@@ -10107,7 +10423,25 @@
           <w:sz w:val="22"/>
           <w:szCs w:val="16"/>
         </w:rPr>
-        <w:t xml:space="preserve"> DeptName – Name of the department associated with the number</w:t>
+        <w:t xml:space="preserve"> </w:t>
+      </w:r>
+      <w:proofErr w:type="spellStart"/>
+      <w:r>
+        <w:rPr>
+          <w:rFonts w:ascii="Times New Roman" w:eastAsia="Times New Roman" w:hAnsi="Times New Roman" w:cs="Times New Roman"/>
+          <w:sz w:val="22"/>
+          <w:szCs w:val="16"/>
+        </w:rPr>
+        <w:t>DeptName</w:t>
+      </w:r>
+      <w:proofErr w:type="spellEnd"/>
+      <w:r>
+        <w:rPr>
+          <w:rFonts w:ascii="Times New Roman" w:eastAsia="Times New Roman" w:hAnsi="Times New Roman" w:cs="Times New Roman"/>
+          <w:sz w:val="22"/>
+          <w:szCs w:val="16"/>
+        </w:rPr>
+        <w:t xml:space="preserve"> – Name of the department associated with the number</w:t>
       </w:r>
     </w:p>
     <w:p>
@@ -10133,13 +10467,23 @@
         </w:rPr>
         <w:t xml:space="preserve">TEXT </w:t>
       </w:r>
+      <w:proofErr w:type="spellStart"/>
       <w:r>
         <w:rPr>
           <w:rFonts w:ascii="Times New Roman" w:eastAsia="Times New Roman" w:hAnsi="Times New Roman" w:cs="Times New Roman"/>
           <w:sz w:val="22"/>
           <w:szCs w:val="16"/>
         </w:rPr>
-        <w:t>surveyAnswers – The answers selected by the person</w:t>
+        <w:t>surveyAnswers</w:t>
+      </w:r>
+      <w:proofErr w:type="spellEnd"/>
+      <w:r>
+        <w:rPr>
+          <w:rFonts w:ascii="Times New Roman" w:eastAsia="Times New Roman" w:hAnsi="Times New Roman" w:cs="Times New Roman"/>
+          <w:sz w:val="22"/>
+          <w:szCs w:val="16"/>
+        </w:rPr>
+        <w:t xml:space="preserve"> – The answers selected by the person</w:t>
       </w:r>
     </w:p>
     <w:p>
@@ -10171,7 +10515,25 @@
           <w:sz w:val="22"/>
           <w:szCs w:val="16"/>
         </w:rPr>
-        <w:t xml:space="preserve"> relationLevel -  The Relationship level associated with this record number based on the answers to the question</w:t>
+        <w:t xml:space="preserve"> </w:t>
+      </w:r>
+      <w:proofErr w:type="spellStart"/>
+      <w:r>
+        <w:rPr>
+          <w:rFonts w:ascii="Times New Roman" w:eastAsia="Times New Roman" w:hAnsi="Times New Roman" w:cs="Times New Roman"/>
+          <w:sz w:val="22"/>
+          <w:szCs w:val="16"/>
+        </w:rPr>
+        <w:t>relationLevel</w:t>
+      </w:r>
+      <w:proofErr w:type="spellEnd"/>
+      <w:r>
+        <w:rPr>
+          <w:rFonts w:ascii="Times New Roman" w:eastAsia="Times New Roman" w:hAnsi="Times New Roman" w:cs="Times New Roman"/>
+          <w:sz w:val="22"/>
+          <w:szCs w:val="16"/>
+        </w:rPr>
+        <w:t xml:space="preserve"> -  The Relationship level associated with this record number based on the answers to the question</w:t>
       </w:r>
     </w:p>
     <w:p>
@@ -10208,7 +10570,7 @@
       <w:pPr>
         <w:pStyle w:val="Heading1"/>
       </w:pPr>
-      <w:bookmarkStart w:id="48" w:name="_Toc504675146"/>
+      <w:bookmarkStart w:id="49" w:name="_Toc504675146"/>
       <w:r>
         <w:rPr>
           <w:rFonts w:ascii="Times New Roman" w:hAnsi="Times New Roman" w:cs="Times New Roman"/>
@@ -10217,13 +10579,13 @@
         <w:lastRenderedPageBreak/>
         <w:t>11. Software System Attributes</w:t>
       </w:r>
-      <w:bookmarkEnd w:id="48"/>
+      <w:bookmarkEnd w:id="49"/>
     </w:p>
     <w:p>
       <w:pPr>
         <w:pStyle w:val="Heading2"/>
       </w:pPr>
-      <w:bookmarkStart w:id="49" w:name="_Toc504675147"/>
+      <w:bookmarkStart w:id="50" w:name="_Toc504675147"/>
       <w:r>
         <w:rPr>
           <w:rFonts w:ascii="Times New Roman" w:hAnsi="Times New Roman" w:cs="Times New Roman"/>
@@ -10231,7 +10593,7 @@
         </w:rPr>
         <w:t>11.1 Security</w:t>
       </w:r>
-      <w:bookmarkEnd w:id="49"/>
+      <w:bookmarkEnd w:id="50"/>
     </w:p>
     <w:p>
       <w:pPr>
@@ -10244,7 +10606,7 @@
       <w:pPr>
         <w:pStyle w:val="Heading3"/>
       </w:pPr>
-      <w:bookmarkStart w:id="50" w:name="_Toc504675148"/>
+      <w:bookmarkStart w:id="51" w:name="_Toc504675148"/>
       <w:r>
         <w:rPr>
           <w:rFonts w:ascii="Times New Roman" w:hAnsi="Times New Roman" w:cs="Times New Roman"/>
@@ -10252,7 +10614,7 @@
         </w:rPr>
         <w:t>11.1.1 Security Requirement 1</w:t>
       </w:r>
-      <w:bookmarkEnd w:id="50"/>
+      <w:bookmarkEnd w:id="51"/>
     </w:p>
     <w:p>
       <w:pPr>
@@ -10343,7 +10705,7 @@
       <w:pPr>
         <w:pStyle w:val="Heading3"/>
       </w:pPr>
-      <w:bookmarkStart w:id="51" w:name="_Toc504675149"/>
+      <w:bookmarkStart w:id="52" w:name="_Toc504675149"/>
       <w:r>
         <w:rPr>
           <w:rFonts w:ascii="Times New Roman" w:hAnsi="Times New Roman" w:cs="Times New Roman"/>
@@ -10351,7 +10713,7 @@
         </w:rPr>
         <w:t>11.1.2 Security Requirement 2</w:t>
       </w:r>
-      <w:bookmarkEnd w:id="51"/>
+      <w:bookmarkEnd w:id="52"/>
     </w:p>
     <w:p>
       <w:pPr>
@@ -10389,7 +10751,7 @@
         <w:rPr>
           <w:rFonts w:ascii="Times New Roman" w:hAnsi="Times New Roman" w:cs="Times New Roman"/>
         </w:rPr>
-        <w:t>:  An admin and IP address will not be able to login for a certain time period after three failed login attempts.  Locking period will be approximately five minutes, during which time no further login attempts can be made until the time is over</w:t>
+        <w:t>:  An admin and IP address will not be able to login for a certain time period after three failed login attempts.  Locking period will be approximately half an hour, during which time no further login attempts can be made until the time is over</w:t>
       </w:r>
       <w:r>
         <w:rPr>
@@ -10445,7 +10807,7 @@
           <w:color w:val="C00000"/>
         </w:rPr>
       </w:pPr>
-      <w:bookmarkStart w:id="52" w:name="_Toc504675150"/>
+      <w:bookmarkStart w:id="53" w:name="_Toc504675150"/>
       <w:r>
         <w:rPr>
           <w:rFonts w:ascii="Times New Roman" w:hAnsi="Times New Roman" w:cs="Times New Roman"/>
@@ -10453,7 +10815,7 @@
         </w:rPr>
         <w:t>15.1.3 Security Requirement 3</w:t>
       </w:r>
-      <w:bookmarkEnd w:id="52"/>
+      <w:bookmarkEnd w:id="53"/>
     </w:p>
     <w:p>
       <w:pPr>
@@ -10543,7 +10905,7 @@
       <w:pPr>
         <w:pStyle w:val="Heading3"/>
       </w:pPr>
-      <w:bookmarkStart w:id="53" w:name="_Toc504675151"/>
+      <w:bookmarkStart w:id="54" w:name="_Toc504675151"/>
       <w:r>
         <w:rPr>
           <w:rFonts w:ascii="Times New Roman" w:hAnsi="Times New Roman" w:cs="Times New Roman"/>
@@ -10551,7 +10913,7 @@
         </w:rPr>
         <w:t>15.1.4 Security Requirement 4</w:t>
       </w:r>
-      <w:bookmarkEnd w:id="53"/>
+      <w:bookmarkEnd w:id="54"/>
     </w:p>
     <w:p>
       <w:pPr>
@@ -10572,7 +10934,23 @@
           <w:rFonts w:ascii="Times New Roman" w:hAnsi="Times New Roman" w:cs="Times New Roman"/>
           <w:color w:val="000000"/>
         </w:rPr>
-        <w:t>User Bruteforce Prevention</w:t>
+        <w:t xml:space="preserve">User </w:t>
+      </w:r>
+      <w:proofErr w:type="spellStart"/>
+      <w:r>
+        <w:rPr>
+          <w:rFonts w:ascii="Times New Roman" w:hAnsi="Times New Roman" w:cs="Times New Roman"/>
+          <w:color w:val="000000"/>
+        </w:rPr>
+        <w:t>Bruteforce</w:t>
+      </w:r>
+      <w:proofErr w:type="spellEnd"/>
+      <w:r>
+        <w:rPr>
+          <w:rFonts w:ascii="Times New Roman" w:hAnsi="Times New Roman" w:cs="Times New Roman"/>
+          <w:color w:val="000000"/>
+        </w:rPr>
+        <w:t xml:space="preserve"> Prevention</w:t>
       </w:r>
       <w:r>
         <w:rPr>
@@ -10616,7 +10994,23 @@
           <w:rFonts w:ascii="Times New Roman" w:hAnsi="Times New Roman" w:cs="Times New Roman"/>
           <w:color w:val="000000"/>
         </w:rPr>
-        <w:t>:  To prevent bruteforce attacks from unauthorized users</w:t>
+        <w:t xml:space="preserve">:  To prevent </w:t>
+      </w:r>
+      <w:proofErr w:type="spellStart"/>
+      <w:r>
+        <w:rPr>
+          <w:rFonts w:ascii="Times New Roman" w:hAnsi="Times New Roman" w:cs="Times New Roman"/>
+          <w:color w:val="000000"/>
+        </w:rPr>
+        <w:t>bruteforce</w:t>
+      </w:r>
+      <w:proofErr w:type="spellEnd"/>
+      <w:r>
+        <w:rPr>
+          <w:rFonts w:ascii="Times New Roman" w:hAnsi="Times New Roman" w:cs="Times New Roman"/>
+          <w:color w:val="000000"/>
+        </w:rPr>
+        <w:t xml:space="preserve"> attacks from unauthorized users</w:t>
       </w:r>
       <w:r>
         <w:rPr>
@@ -10654,7 +11048,7 @@
       <w:pPr>
         <w:pStyle w:val="Heading3"/>
       </w:pPr>
-      <w:bookmarkStart w:id="54" w:name="_Toc504675152"/>
+      <w:bookmarkStart w:id="55" w:name="_Toc504675152"/>
       <w:r>
         <w:rPr>
           <w:rFonts w:ascii="Times New Roman" w:hAnsi="Times New Roman" w:cs="Times New Roman"/>
@@ -10662,7 +11056,7 @@
         </w:rPr>
         <w:t>15.1.5 Security Requirement 5</w:t>
       </w:r>
-      <w:bookmarkEnd w:id="54"/>
+      <w:bookmarkEnd w:id="55"/>
     </w:p>
     <w:p>
       <w:pPr>
@@ -10764,7 +11158,7 @@
       <w:pPr>
         <w:pStyle w:val="Heading2"/>
       </w:pPr>
-      <w:bookmarkStart w:id="55" w:name="_Toc504675153"/>
+      <w:bookmarkStart w:id="56" w:name="_Toc504675153"/>
       <w:r>
         <w:rPr>
           <w:rFonts w:ascii="Times New Roman" w:hAnsi="Times New Roman" w:cs="Times New Roman"/>
@@ -10772,7 +11166,7 @@
         </w:rPr>
         <w:t>15.2 Availability</w:t>
       </w:r>
-      <w:bookmarkEnd w:id="55"/>
+      <w:bookmarkEnd w:id="56"/>
     </w:p>
     <w:p>
       <w:pPr>
@@ -10790,7 +11184,7 @@
           <w:color w:val="C00000"/>
         </w:rPr>
       </w:pPr>
-      <w:bookmarkStart w:id="56" w:name="_Toc504675154"/>
+      <w:bookmarkStart w:id="57" w:name="_Toc504675154"/>
       <w:r>
         <w:rPr>
           <w:rFonts w:ascii="Times New Roman" w:hAnsi="Times New Roman" w:cs="Times New Roman"/>
@@ -10798,7 +11192,7 @@
         </w:rPr>
         <w:t>15.2.1 Availability Requirement 1</w:t>
       </w:r>
-      <w:bookmarkEnd w:id="56"/>
+      <w:bookmarkEnd w:id="57"/>
     </w:p>
     <w:p>
       <w:pPr>
@@ -10861,13 +11255,12 @@
     <w:p>
       <w:pPr>
         <w:pStyle w:val="Heading3"/>
-        <w:spacing w:line="240" w:lineRule="auto"/>
         <w:rPr>
           <w:rFonts w:ascii="Times New Roman" w:hAnsi="Times New Roman" w:cs="Times New Roman"/>
           <w:color w:val="FF0000"/>
         </w:rPr>
       </w:pPr>
-      <w:bookmarkStart w:id="57" w:name="_Toc504675155"/>
+      <w:bookmarkStart w:id="58" w:name="_Toc504675155"/>
       <w:r>
         <w:rPr>
           <w:rFonts w:ascii="Times New Roman" w:hAnsi="Times New Roman" w:cs="Times New Roman"/>
@@ -10875,11 +11268,10 @@
         </w:rPr>
         <w:t>15.2.2 Availability Requirement 2</w:t>
       </w:r>
-      <w:bookmarkEnd w:id="57"/>
-    </w:p>
-    <w:p>
-      <w:pPr>
-        <w:spacing w:line="240" w:lineRule="auto"/>
+      <w:bookmarkEnd w:id="58"/>
+    </w:p>
+    <w:p>
+      <w:pPr>
         <w:rPr>
           <w:rFonts w:ascii="Times New Roman" w:hAnsi="Times New Roman" w:cs="Times New Roman"/>
         </w:rPr>
@@ -10950,7 +11342,7 @@
           <w:color w:val="C00000"/>
         </w:rPr>
       </w:pPr>
-      <w:bookmarkStart w:id="58" w:name="_Toc504675156"/>
+      <w:bookmarkStart w:id="59" w:name="_Toc504675156"/>
       <w:r>
         <w:rPr>
           <w:rFonts w:ascii="Times New Roman" w:hAnsi="Times New Roman" w:cs="Times New Roman"/>
@@ -10958,7 +11350,7 @@
         </w:rPr>
         <w:t>15.3 Maintenance</w:t>
       </w:r>
-      <w:bookmarkEnd w:id="58"/>
+      <w:bookmarkEnd w:id="59"/>
     </w:p>
     <w:p>
       <w:pPr>
@@ -10977,7 +11369,7 @@
           <w:color w:val="C00000"/>
         </w:rPr>
       </w:pPr>
-      <w:bookmarkStart w:id="59" w:name="_Toc504675157"/>
+      <w:bookmarkStart w:id="60" w:name="_Toc504675157"/>
       <w:r>
         <w:rPr>
           <w:rFonts w:ascii="Times New Roman" w:hAnsi="Times New Roman" w:cs="Times New Roman"/>
@@ -10985,7 +11377,7 @@
         </w:rPr>
         <w:t>15.3.1 Maintenance Requirement 1</w:t>
       </w:r>
-      <w:bookmarkEnd w:id="59"/>
+      <w:bookmarkEnd w:id="60"/>
     </w:p>
     <w:p>
       <w:pPr>
@@ -11062,7 +11454,7 @@
           <w:color w:val="C00000"/>
         </w:rPr>
       </w:pPr>
-      <w:bookmarkStart w:id="60" w:name="_Toc504675158"/>
+      <w:bookmarkStart w:id="61" w:name="_Toc504675158"/>
       <w:r>
         <w:rPr>
           <w:rFonts w:ascii="Times New Roman" w:hAnsi="Times New Roman" w:cs="Times New Roman"/>
@@ -11070,7 +11462,7 @@
         </w:rPr>
         <w:t>15.4 Portability</w:t>
       </w:r>
-      <w:bookmarkEnd w:id="60"/>
+      <w:bookmarkEnd w:id="61"/>
     </w:p>
     <w:p>
       <w:pPr>
@@ -11089,7 +11481,7 @@
           <w:color w:val="C00000"/>
         </w:rPr>
       </w:pPr>
-      <w:bookmarkStart w:id="61" w:name="_Toc504675159"/>
+      <w:bookmarkStart w:id="62" w:name="_Toc504675159"/>
       <w:r>
         <w:rPr>
           <w:rFonts w:ascii="Times New Roman" w:hAnsi="Times New Roman" w:cs="Times New Roman"/>
@@ -11097,7 +11489,7 @@
         </w:rPr>
         <w:t>15.4.1 Portability Requirement 1</w:t>
       </w:r>
-      <w:bookmarkEnd w:id="61"/>
+      <w:bookmarkEnd w:id="62"/>
     </w:p>
     <w:p>
       <w:pPr>
@@ -11187,7 +11579,7 @@
           <w:color w:val="C00000"/>
         </w:rPr>
       </w:pPr>
-      <w:bookmarkStart w:id="62" w:name="_Toc504675160"/>
+      <w:bookmarkStart w:id="63" w:name="_Toc504675160"/>
       <w:r>
         <w:rPr>
           <w:rFonts w:ascii="Times New Roman" w:hAnsi="Times New Roman" w:cs="Times New Roman"/>
@@ -11196,7 +11588,7 @@
         <w:lastRenderedPageBreak/>
         <w:t>Document Approvals</w:t>
       </w:r>
-      <w:bookmarkEnd w:id="62"/>
+      <w:bookmarkEnd w:id="63"/>
     </w:p>
     <w:p>
       <w:pPr>
@@ -11212,7 +11604,7 @@
           <w:lang w:eastAsia="en-US" w:bidi="ar-SA"/>
         </w:rPr>
         <w:drawing>
-          <wp:anchor distT="0" distB="0" distL="0" distR="0" simplePos="0" relativeHeight="251659264" behindDoc="1" locked="0" layoutInCell="1" allowOverlap="1" wp14:anchorId="23001E90" wp14:editId="56A13F05">
+          <wp:anchor distT="0" distB="0" distL="0" distR="0" simplePos="0" relativeHeight="2" behindDoc="1" locked="0" layoutInCell="1" allowOverlap="1">
             <wp:simplePos x="0" y="0"/>
             <wp:positionH relativeFrom="column">
               <wp:posOffset>635</wp:posOffset>
@@ -11332,7 +11724,7 @@
           <w:lang w:eastAsia="en-US" w:bidi="ar-SA"/>
         </w:rPr>
         <w:drawing>
-          <wp:anchor distT="0" distB="0" distL="0" distR="0" simplePos="0" relativeHeight="251660288" behindDoc="1" locked="0" layoutInCell="1" allowOverlap="1" wp14:anchorId="02FB9250" wp14:editId="0828C555">
+          <wp:anchor distT="0" distB="0" distL="0" distR="0" simplePos="0" relativeHeight="3" behindDoc="1" locked="0" layoutInCell="1" allowOverlap="1">
             <wp:simplePos x="0" y="0"/>
             <wp:positionH relativeFrom="column">
               <wp:posOffset>635</wp:posOffset>
@@ -11443,15 +11835,6 @@
         </w:rPr>
       </w:pPr>
     </w:p>
-    <w:p>
-      <w:pPr>
-        <w:rPr>
-          <w:rFonts w:hint="eastAsia"/>
-        </w:rPr>
-      </w:pPr>
-      <w:bookmarkStart w:id="63" w:name="_GoBack"/>
-      <w:bookmarkEnd w:id="63"/>
-    </w:p>
     <w:sectPr>
       <w:footerReference w:type="default" r:id="rId15"/>
       <w:pgSz w:w="12240" w:h="15840"/>
@@ -11465,7 +11848,7 @@
 </file>
 
 <file path=word/endnotes.xml><?xml version="1.0" encoding="utf-8"?>
-<w:endnotes xmlns:wpc="http://schemas.microsoft.com/office/word/2010/wordprocessingCanvas" xmlns:cx="http://schemas.microsoft.com/office/drawing/2014/chartex" xmlns:cx1="http://schemas.microsoft.com/office/drawing/2015/9/8/chartex" xmlns:cx2="http://schemas.microsoft.com/office/drawing/2015/10/21/chartex" xmlns:cx3="http://schemas.microsoft.com/office/drawing/2016/5/9/chartex" xmlns:cx4="http://schemas.microsoft.com/office/drawing/2016/5/10/chartex" xmlns:cx5="http://schemas.microsoft.com/office/drawing/2016/5/11/chartex" xmlns:cx6="http://schemas.microsoft.com/office/drawing/2016/5/12/chartex" xmlns:cx7="http://schemas.microsoft.com/office/drawing/2016/5/13/chartex" xmlns:cx8="http://schemas.microsoft.com/office/drawing/2016/5/14/chartex" xmlns:mc="http://schemas.openxmlformats.org/markup-compatibility/2006" xmlns:aink="http://schemas.microsoft.com/office/drawing/2016/ink" xmlns:am3d="http://schemas.microsoft.com/office/drawing/2017/model3d" xmlns:o="urn:schemas-microsoft-com:office:office" xmlns:r="http://schemas.openxmlformats.org/officeDocument/2006/relationships" xmlns:m="http://schemas.openxmlformats.org/officeDocument/2006/math" xmlns:v="urn:schemas-microsoft-com:vml" xmlns:wp14="http://schemas.microsoft.com/office/word/2010/wordprocessingDrawing" xmlns:wp="http://schemas.openxmlformats.org/drawingml/2006/wordprocessingDrawing" xmlns:w10="urn:schemas-microsoft-com:office:word" xmlns:w="http://schemas.openxmlformats.org/wordprocessingml/2006/main" xmlns:w14="http://schemas.microsoft.com/office/word/2010/wordml" xmlns:w15="http://schemas.microsoft.com/office/word/2012/wordml" xmlns:w16cid="http://schemas.microsoft.com/office/word/2016/wordml/cid" xmlns:w16se="http://schemas.microsoft.com/office/word/2015/wordml/symex" xmlns:wpg="http://schemas.microsoft.com/office/word/2010/wordprocessingGroup" xmlns:wpi="http://schemas.microsoft.com/office/word/2010/wordprocessingInk" xmlns:wne="http://schemas.microsoft.com/office/word/2006/wordml" xmlns:wps="http://schemas.microsoft.com/office/word/2010/wordprocessingShape" mc:Ignorable="w14 w15 w16se w16cid wp14">
+<w:endnotes xmlns:wpc="http://schemas.microsoft.com/office/word/2010/wordprocessingCanvas" xmlns:mc="http://schemas.openxmlformats.org/markup-compatibility/2006" xmlns:o="urn:schemas-microsoft-com:office:office" xmlns:r="http://schemas.openxmlformats.org/officeDocument/2006/relationships" xmlns:m="http://schemas.openxmlformats.org/officeDocument/2006/math" xmlns:v="urn:schemas-microsoft-com:vml" xmlns:wp14="http://schemas.microsoft.com/office/word/2010/wordprocessingDrawing" xmlns:wp="http://schemas.openxmlformats.org/drawingml/2006/wordprocessingDrawing" xmlns:w10="urn:schemas-microsoft-com:office:word" xmlns:w="http://schemas.openxmlformats.org/wordprocessingml/2006/main" xmlns:w14="http://schemas.microsoft.com/office/word/2010/wordml" xmlns:w15="http://schemas.microsoft.com/office/word/2012/wordml" xmlns:wpg="http://schemas.microsoft.com/office/word/2010/wordprocessingGroup" xmlns:wpi="http://schemas.microsoft.com/office/word/2010/wordprocessingInk" xmlns:wne="http://schemas.microsoft.com/office/word/2006/wordml" xmlns:wps="http://schemas.microsoft.com/office/word/2010/wordprocessingShape" mc:Ignorable="w14 w15 wp14">
   <w:endnote w:type="separator" w:id="-1">
     <w:p>
       <w:pPr>
@@ -11496,7 +11879,7 @@
 </file>
 
 <file path=word/footer1.xml><?xml version="1.0" encoding="utf-8"?>
-<w:ftr xmlns:wpc="http://schemas.microsoft.com/office/word/2010/wordprocessingCanvas" xmlns:cx="http://schemas.microsoft.com/office/drawing/2014/chartex" xmlns:cx1="http://schemas.microsoft.com/office/drawing/2015/9/8/chartex" xmlns:cx2="http://schemas.microsoft.com/office/drawing/2015/10/21/chartex" xmlns:cx3="http://schemas.microsoft.com/office/drawing/2016/5/9/chartex" xmlns:cx4="http://schemas.microsoft.com/office/drawing/2016/5/10/chartex" xmlns:cx5="http://schemas.microsoft.com/office/drawing/2016/5/11/chartex" xmlns:cx6="http://schemas.microsoft.com/office/drawing/2016/5/12/chartex" xmlns:cx7="http://schemas.microsoft.com/office/drawing/2016/5/13/chartex" xmlns:cx8="http://schemas.microsoft.com/office/drawing/2016/5/14/chartex" xmlns:mc="http://schemas.openxmlformats.org/markup-compatibility/2006" xmlns:aink="http://schemas.microsoft.com/office/drawing/2016/ink" xmlns:am3d="http://schemas.microsoft.com/office/drawing/2017/model3d" xmlns:o="urn:schemas-microsoft-com:office:office" xmlns:r="http://schemas.openxmlformats.org/officeDocument/2006/relationships" xmlns:m="http://schemas.openxmlformats.org/officeDocument/2006/math" xmlns:v="urn:schemas-microsoft-com:vml" xmlns:wp14="http://schemas.microsoft.com/office/word/2010/wordprocessingDrawing" xmlns:wp="http://schemas.openxmlformats.org/drawingml/2006/wordprocessingDrawing" xmlns:w10="urn:schemas-microsoft-com:office:word" xmlns:w="http://schemas.openxmlformats.org/wordprocessingml/2006/main" xmlns:w14="http://schemas.microsoft.com/office/word/2010/wordml" xmlns:w15="http://schemas.microsoft.com/office/word/2012/wordml" xmlns:w16cid="http://schemas.microsoft.com/office/word/2016/wordml/cid" xmlns:w16se="http://schemas.microsoft.com/office/word/2015/wordml/symex" xmlns:wpg="http://schemas.microsoft.com/office/word/2010/wordprocessingGroup" xmlns:wpi="http://schemas.microsoft.com/office/word/2010/wordprocessingInk" xmlns:wne="http://schemas.microsoft.com/office/word/2006/wordml" xmlns:wps="http://schemas.microsoft.com/office/word/2010/wordprocessingShape" mc:Ignorable="w14 w15 w16se w16cid wp14">
+<w:ftr xmlns:wpc="http://schemas.microsoft.com/office/word/2010/wordprocessingCanvas" xmlns:mc="http://schemas.openxmlformats.org/markup-compatibility/2006" xmlns:o="urn:schemas-microsoft-com:office:office" xmlns:r="http://schemas.openxmlformats.org/officeDocument/2006/relationships" xmlns:m="http://schemas.openxmlformats.org/officeDocument/2006/math" xmlns:v="urn:schemas-microsoft-com:vml" xmlns:wp14="http://schemas.microsoft.com/office/word/2010/wordprocessingDrawing" xmlns:wp="http://schemas.openxmlformats.org/drawingml/2006/wordprocessingDrawing" xmlns:w10="urn:schemas-microsoft-com:office:word" xmlns:w="http://schemas.openxmlformats.org/wordprocessingml/2006/main" xmlns:w14="http://schemas.microsoft.com/office/word/2010/wordml" xmlns:w15="http://schemas.microsoft.com/office/word/2012/wordml" xmlns:wpg="http://schemas.microsoft.com/office/word/2010/wordprocessingGroup" xmlns:wpi="http://schemas.microsoft.com/office/word/2010/wordprocessingInk" xmlns:wne="http://schemas.microsoft.com/office/word/2006/wordml" xmlns:wps="http://schemas.microsoft.com/office/word/2010/wordprocessingShape" mc:Ignorable="w14 w15 wp14">
   <w:p>
     <w:pPr>
       <w:pStyle w:val="Footer"/>
@@ -11650,7 +12033,6 @@
                               <w:docPartUnique/>
                             </w:docPartObj>
                           </w:sdtPr>
-                          <w:sdtEndPr/>
                           <w:sdtContent>
                             <w:p>
                               <w:pPr>
@@ -11678,7 +12060,7 @@
                                   <w:rFonts w:hint="eastAsia"/>
                                   <w:noProof/>
                                 </w:rPr>
-                                <w:t>19</w:t>
+                                <w:t>6</w:t>
                               </w:r>
                               <w:r>
                                 <w:fldChar w:fldCharType="end"/>
@@ -11731,7 +12113,6 @@
                         <w:docPartUnique/>
                       </w:docPartObj>
                     </w:sdtPr>
-                    <w:sdtEndPr/>
                     <w:sdtContent>
                       <w:p>
                         <w:pPr>
@@ -11759,7 +12140,7 @@
                             <w:rFonts w:hint="eastAsia"/>
                             <w:noProof/>
                           </w:rPr>
-                          <w:t>19</w:t>
+                          <w:t>6</w:t>
                         </w:r>
                         <w:r>
                           <w:fldChar w:fldCharType="end"/>
@@ -11780,7 +12161,7 @@
 </file>
 
 <file path=word/footnotes.xml><?xml version="1.0" encoding="utf-8"?>
-<w:footnotes xmlns:wpc="http://schemas.microsoft.com/office/word/2010/wordprocessingCanvas" xmlns:cx="http://schemas.microsoft.com/office/drawing/2014/chartex" xmlns:cx1="http://schemas.microsoft.com/office/drawing/2015/9/8/chartex" xmlns:cx2="http://schemas.microsoft.com/office/drawing/2015/10/21/chartex" xmlns:cx3="http://schemas.microsoft.com/office/drawing/2016/5/9/chartex" xmlns:cx4="http://schemas.microsoft.com/office/drawing/2016/5/10/chartex" xmlns:cx5="http://schemas.microsoft.com/office/drawing/2016/5/11/chartex" xmlns:cx6="http://schemas.microsoft.com/office/drawing/2016/5/12/chartex" xmlns:cx7="http://schemas.microsoft.com/office/drawing/2016/5/13/chartex" xmlns:cx8="http://schemas.microsoft.com/office/drawing/2016/5/14/chartex" xmlns:mc="http://schemas.openxmlformats.org/markup-compatibility/2006" xmlns:aink="http://schemas.microsoft.com/office/drawing/2016/ink" xmlns:am3d="http://schemas.microsoft.com/office/drawing/2017/model3d" xmlns:o="urn:schemas-microsoft-com:office:office" xmlns:r="http://schemas.openxmlformats.org/officeDocument/2006/relationships" xmlns:m="http://schemas.openxmlformats.org/officeDocument/2006/math" xmlns:v="urn:schemas-microsoft-com:vml" xmlns:wp14="http://schemas.microsoft.com/office/word/2010/wordprocessingDrawing" xmlns:wp="http://schemas.openxmlformats.org/drawingml/2006/wordprocessingDrawing" xmlns:w10="urn:schemas-microsoft-com:office:word" xmlns:w="http://schemas.openxmlformats.org/wordprocessingml/2006/main" xmlns:w14="http://schemas.microsoft.com/office/word/2010/wordml" xmlns:w15="http://schemas.microsoft.com/office/word/2012/wordml" xmlns:w16cid="http://schemas.microsoft.com/office/word/2016/wordml/cid" xmlns:w16se="http://schemas.microsoft.com/office/word/2015/wordml/symex" xmlns:wpg="http://schemas.microsoft.com/office/word/2010/wordprocessingGroup" xmlns:wpi="http://schemas.microsoft.com/office/word/2010/wordprocessingInk" xmlns:wne="http://schemas.microsoft.com/office/word/2006/wordml" xmlns:wps="http://schemas.microsoft.com/office/word/2010/wordprocessingShape" mc:Ignorable="w14 w15 w16se w16cid wp14">
+<w:footnotes xmlns:wpc="http://schemas.microsoft.com/office/word/2010/wordprocessingCanvas" xmlns:mc="http://schemas.openxmlformats.org/markup-compatibility/2006" xmlns:o="urn:schemas-microsoft-com:office:office" xmlns:r="http://schemas.openxmlformats.org/officeDocument/2006/relationships" xmlns:m="http://schemas.openxmlformats.org/officeDocument/2006/math" xmlns:v="urn:schemas-microsoft-com:vml" xmlns:wp14="http://schemas.microsoft.com/office/word/2010/wordprocessingDrawing" xmlns:wp="http://schemas.openxmlformats.org/drawingml/2006/wordprocessingDrawing" xmlns:w10="urn:schemas-microsoft-com:office:word" xmlns:w="http://schemas.openxmlformats.org/wordprocessingml/2006/main" xmlns:w14="http://schemas.microsoft.com/office/word/2010/wordml" xmlns:w15="http://schemas.microsoft.com/office/word/2012/wordml" xmlns:wpg="http://schemas.microsoft.com/office/word/2010/wordprocessingGroup" xmlns:wpi="http://schemas.microsoft.com/office/word/2010/wordprocessingInk" xmlns:wne="http://schemas.microsoft.com/office/word/2006/wordml" xmlns:wps="http://schemas.microsoft.com/office/word/2010/wordprocessingShape" mc:Ignorable="w14 w15 wp14">
   <w:footnote w:type="separator" w:id="-1">
     <w:p>
       <w:pPr>
@@ -11811,7 +12192,7 @@
 </file>
 
 <file path=word/numbering.xml><?xml version="1.0" encoding="utf-8"?>
-<w:numbering xmlns:wpc="http://schemas.microsoft.com/office/word/2010/wordprocessingCanvas" xmlns:cx="http://schemas.microsoft.com/office/drawing/2014/chartex" xmlns:cx1="http://schemas.microsoft.com/office/drawing/2015/9/8/chartex" xmlns:cx2="http://schemas.microsoft.com/office/drawing/2015/10/21/chartex" xmlns:cx3="http://schemas.microsoft.com/office/drawing/2016/5/9/chartex" xmlns:cx4="http://schemas.microsoft.com/office/drawing/2016/5/10/chartex" xmlns:cx5="http://schemas.microsoft.com/office/drawing/2016/5/11/chartex" xmlns:cx6="http://schemas.microsoft.com/office/drawing/2016/5/12/chartex" xmlns:cx7="http://schemas.microsoft.com/office/drawing/2016/5/13/chartex" xmlns:cx8="http://schemas.microsoft.com/office/drawing/2016/5/14/chartex" xmlns:mc="http://schemas.openxmlformats.org/markup-compatibility/2006" xmlns:aink="http://schemas.microsoft.com/office/drawing/2016/ink" xmlns:am3d="http://schemas.microsoft.com/office/drawing/2017/model3d" xmlns:o="urn:schemas-microsoft-com:office:office" xmlns:r="http://schemas.openxmlformats.org/officeDocument/2006/relationships" xmlns:m="http://schemas.openxmlformats.org/officeDocument/2006/math" xmlns:v="urn:schemas-microsoft-com:vml" xmlns:wp14="http://schemas.microsoft.com/office/word/2010/wordprocessingDrawing" xmlns:wp="http://schemas.openxmlformats.org/drawingml/2006/wordprocessingDrawing" xmlns:w10="urn:schemas-microsoft-com:office:word" xmlns:w="http://schemas.openxmlformats.org/wordprocessingml/2006/main" xmlns:w14="http://schemas.microsoft.com/office/word/2010/wordml" xmlns:w15="http://schemas.microsoft.com/office/word/2012/wordml" xmlns:w16cid="http://schemas.microsoft.com/office/word/2016/wordml/cid" xmlns:w16se="http://schemas.microsoft.com/office/word/2015/wordml/symex" xmlns:wpg="http://schemas.microsoft.com/office/word/2010/wordprocessingGroup" xmlns:wpi="http://schemas.microsoft.com/office/word/2010/wordprocessingInk" xmlns:wne="http://schemas.microsoft.com/office/word/2006/wordml" xmlns:wps="http://schemas.microsoft.com/office/word/2010/wordprocessingShape" mc:Ignorable="w14 w15 w16se w16cid wp14">
+<w:numbering xmlns:wpc="http://schemas.microsoft.com/office/word/2010/wordprocessingCanvas" xmlns:mc="http://schemas.openxmlformats.org/markup-compatibility/2006" xmlns:o="urn:schemas-microsoft-com:office:office" xmlns:r="http://schemas.openxmlformats.org/officeDocument/2006/relationships" xmlns:m="http://schemas.openxmlformats.org/officeDocument/2006/math" xmlns:v="urn:schemas-microsoft-com:vml" xmlns:wp14="http://schemas.microsoft.com/office/word/2010/wordprocessingDrawing" xmlns:wp="http://schemas.openxmlformats.org/drawingml/2006/wordprocessingDrawing" xmlns:w10="urn:schemas-microsoft-com:office:word" xmlns:w="http://schemas.openxmlformats.org/wordprocessingml/2006/main" xmlns:w14="http://schemas.microsoft.com/office/word/2010/wordml" xmlns:w15="http://schemas.microsoft.com/office/word/2012/wordml" xmlns:wpg="http://schemas.microsoft.com/office/word/2010/wordprocessingGroup" xmlns:wpi="http://schemas.microsoft.com/office/word/2010/wordprocessingInk" xmlns:wne="http://schemas.microsoft.com/office/word/2006/wordml" xmlns:wps="http://schemas.microsoft.com/office/word/2010/wordprocessingShape" mc:Ignorable="w14 w15 wp14">
   <w:abstractNum w:abstractNumId="0" w15:restartNumberingAfterBreak="0">
     <w:nsid w:val="19CE2FB6"/>
     <w:multiLevelType w:val="multilevel"/>
@@ -12172,7 +12553,7 @@
 </file>
 
 <file path=word/styles.xml><?xml version="1.0" encoding="utf-8"?>
-<w:styles xmlns:mc="http://schemas.openxmlformats.org/markup-compatibility/2006" xmlns:r="http://schemas.openxmlformats.org/officeDocument/2006/relationships" xmlns:w="http://schemas.openxmlformats.org/wordprocessingml/2006/main" xmlns:w14="http://schemas.microsoft.com/office/word/2010/wordml" xmlns:w15="http://schemas.microsoft.com/office/word/2012/wordml" xmlns:w16cid="http://schemas.microsoft.com/office/word/2016/wordml/cid" xmlns:w16se="http://schemas.microsoft.com/office/word/2015/wordml/symex" mc:Ignorable="w14 w15 w16se w16cid">
+<w:styles xmlns:mc="http://schemas.openxmlformats.org/markup-compatibility/2006" xmlns:r="http://schemas.openxmlformats.org/officeDocument/2006/relationships" xmlns:w="http://schemas.openxmlformats.org/wordprocessingml/2006/main" xmlns:w14="http://schemas.microsoft.com/office/word/2010/wordml" xmlns:w15="http://schemas.microsoft.com/office/word/2012/wordml" mc:Ignorable="w14 w15">
   <w:docDefaults>
     <w:rPrDefault>
       <w:rPr>
@@ -12183,7 +12564,7 @@
     </w:rPrDefault>
     <w:pPrDefault/>
   </w:docDefaults>
-  <w:latentStyles w:defLockedState="0" w:defUIPriority="99" w:defSemiHidden="0" w:defUnhideWhenUsed="0" w:defQFormat="0" w:count="375">
+  <w:latentStyles w:defLockedState="0" w:defUIPriority="99" w:defSemiHidden="0" w:defUnhideWhenUsed="0" w:defQFormat="0" w:count="371">
     <w:lsdException w:name="Normal" w:uiPriority="0" w:qFormat="1"/>
     <w:lsdException w:name="heading 1" w:uiPriority="9" w:qFormat="1"/>
     <w:lsdException w:name="heading 2" w:semiHidden="1" w:uiPriority="9" w:unhideWhenUsed="1" w:qFormat="1"/>
@@ -12231,7 +12612,7 @@
     <w:lsdException w:name="table of authorities" w:semiHidden="1" w:unhideWhenUsed="1"/>
     <w:lsdException w:name="macro" w:semiHidden="1" w:unhideWhenUsed="1"/>
     <w:lsdException w:name="toa heading" w:semiHidden="1" w:unhideWhenUsed="1"/>
-    <w:lsdException w:name="List" w:semiHidden="1" w:uiPriority="0" w:unhideWhenUsed="1"/>
+    <w:lsdException w:name="List" w:semiHidden="1" w:unhideWhenUsed="1"/>
     <w:lsdException w:name="List Bullet" w:semiHidden="1" w:unhideWhenUsed="1"/>
     <w:lsdException w:name="List Number" w:semiHidden="1" w:unhideWhenUsed="1"/>
     <w:lsdException w:name="List 2" w:semiHidden="1" w:unhideWhenUsed="1"/>
@@ -12250,7 +12631,7 @@
     <w:lsdException w:name="Closing" w:semiHidden="1" w:unhideWhenUsed="1"/>
     <w:lsdException w:name="Signature" w:semiHidden="1" w:unhideWhenUsed="1"/>
     <w:lsdException w:name="Default Paragraph Font" w:semiHidden="1" w:uiPriority="1" w:unhideWhenUsed="1"/>
-    <w:lsdException w:name="Body Text" w:semiHidden="1" w:uiPriority="0" w:unhideWhenUsed="1"/>
+    <w:lsdException w:name="Body Text" w:semiHidden="1" w:unhideWhenUsed="1"/>
     <w:lsdException w:name="Body Text Indent" w:semiHidden="1" w:unhideWhenUsed="1"/>
     <w:lsdException w:name="List Continue" w:semiHidden="1" w:unhideWhenUsed="1"/>
     <w:lsdException w:name="List Continue 2" w:semiHidden="1" w:unhideWhenUsed="1"/>
@@ -12289,6 +12670,7 @@
     <w:lsdException w:name="HTML Sample" w:semiHidden="1" w:unhideWhenUsed="1"/>
     <w:lsdException w:name="HTML Typewriter" w:semiHidden="1" w:unhideWhenUsed="1"/>
     <w:lsdException w:name="HTML Variable" w:semiHidden="1" w:unhideWhenUsed="1"/>
+    <w:lsdException w:name="Normal Table" w:semiHidden="1" w:unhideWhenUsed="1"/>
     <w:lsdException w:name="annotation subject" w:semiHidden="1" w:unhideWhenUsed="1"/>
     <w:lsdException w:name="No List" w:semiHidden="1" w:unhideWhenUsed="1"/>
     <w:lsdException w:name="Outline List 1" w:semiHidden="1" w:unhideWhenUsed="1"/>
@@ -12332,9 +12714,11 @@
     <w:lsdException w:name="Table Elegant" w:semiHidden="1" w:unhideWhenUsed="1"/>
     <w:lsdException w:name="Table Professional" w:semiHidden="1" w:unhideWhenUsed="1"/>
     <w:lsdException w:name="Table Subtle 1" w:semiHidden="1" w:unhideWhenUsed="1"/>
+    <w:lsdException w:name="Table Subtle 2" w:semiHidden="1" w:unhideWhenUsed="1"/>
     <w:lsdException w:name="Table Web 1" w:semiHidden="1" w:unhideWhenUsed="1"/>
     <w:lsdException w:name="Table Web 2" w:semiHidden="1" w:unhideWhenUsed="1"/>
-    <w:lsdException w:name="Balloon Text" w:semiHidden="1" w:unhideWhenUsed="1" w:qFormat="1"/>
+    <w:lsdException w:name="Table Web 3" w:semiHidden="1" w:unhideWhenUsed="1"/>
+    <w:lsdException w:name="Balloon Text" w:semiHidden="1" w:unhideWhenUsed="1"/>
     <w:lsdException w:name="Table Grid" w:uiPriority="39"/>
     <w:lsdException w:name="Table Theme" w:semiHidden="1" w:unhideWhenUsed="1"/>
     <w:lsdException w:name="Placeholder Text" w:semiHidden="1"/>
@@ -12552,10 +12936,6 @@
     <w:lsdException w:name="List Table 5 Dark Accent 6" w:uiPriority="50"/>
     <w:lsdException w:name="List Table 6 Colorful Accent 6" w:uiPriority="51"/>
     <w:lsdException w:name="List Table 7 Colorful Accent 6" w:uiPriority="52"/>
-    <w:lsdException w:name="Mention" w:semiHidden="1" w:unhideWhenUsed="1"/>
-    <w:lsdException w:name="Smart Hyperlink" w:semiHidden="1" w:unhideWhenUsed="1"/>
-    <w:lsdException w:name="Hashtag" w:semiHidden="1" w:unhideWhenUsed="1"/>
-    <w:lsdException w:name="Unresolved Mention" w:semiHidden="1" w:unhideWhenUsed="1"/>
   </w:latentStyles>
   <w:style w:type="paragraph" w:default="1" w:styleId="Normal">
     <w:name w:val="Normal"/>
@@ -13408,7 +13788,7 @@
 </file>
 
 <file path=customXml/itemProps1.xml><?xml version="1.0" encoding="utf-8"?>
-<ds:datastoreItem xmlns:ds="http://schemas.openxmlformats.org/officeDocument/2006/customXml" ds:itemID="{2DFA5A60-06A2-4EDC-B92E-4F766DBDE4BF}">
+<ds:datastoreItem xmlns:ds="http://schemas.openxmlformats.org/officeDocument/2006/customXml" ds:itemID="{DA2CE19E-DC48-4C1E-9F04-A27467943E14}">
   <ds:schemaRefs>
     <ds:schemaRef ds:uri="http://schemas.openxmlformats.org/officeDocument/2006/bibliography"/>
   </ds:schemaRefs>

</xml_diff>

<commit_message>
Fixed Figure numbering, made page numbers show up when printed
</commit_message>
<xml_diff>
--- a/SRSFinalDraft1stRevision (1).docx
+++ b/SRSFinalDraft1stRevision (1).docx
@@ -88,7 +88,7 @@
               <w:sz w:val="52"/>
               <w:szCs w:val="72"/>
             </w:rPr>
-            <w:t>SOFTWARE REQUIREMENTS SPECIFICATIONS</w:t>
+            <w:t>SOFTWARE REQUIREMENTS SPECIFICATION</w:t>
           </w:r>
         </w:p>
       </w:sdtContent>
@@ -565,7 +565,7 @@
                 <w:noProof/>
                 <w:webHidden/>
               </w:rPr>
-              <w:t>5</w:t>
+              <w:t>4</w:t>
             </w:r>
             <w:r>
               <w:rPr>
@@ -640,7 +640,7 @@
                 <w:noProof/>
                 <w:webHidden/>
               </w:rPr>
-              <w:t>5</w:t>
+              <w:t>4</w:t>
             </w:r>
             <w:r>
               <w:rPr>
@@ -715,7 +715,7 @@
                 <w:noProof/>
                 <w:webHidden/>
               </w:rPr>
-              <w:t>5</w:t>
+              <w:t>4</w:t>
             </w:r>
             <w:r>
               <w:rPr>
@@ -790,7 +790,7 @@
                 <w:noProof/>
                 <w:webHidden/>
               </w:rPr>
-              <w:t>5</w:t>
+              <w:t>4</w:t>
             </w:r>
             <w:r>
               <w:rPr>
@@ -865,7 +865,7 @@
                 <w:noProof/>
                 <w:webHidden/>
               </w:rPr>
-              <w:t>6</w:t>
+              <w:t>5</w:t>
             </w:r>
             <w:r>
               <w:rPr>
@@ -940,7 +940,7 @@
                 <w:noProof/>
                 <w:webHidden/>
               </w:rPr>
-              <w:t>6</w:t>
+              <w:t>5</w:t>
             </w:r>
             <w:r>
               <w:rPr>
@@ -1015,7 +1015,7 @@
                 <w:noProof/>
                 <w:webHidden/>
               </w:rPr>
-              <w:t>7</w:t>
+              <w:t>6</w:t>
             </w:r>
             <w:r>
               <w:rPr>
@@ -1090,7 +1090,7 @@
                 <w:noProof/>
                 <w:webHidden/>
               </w:rPr>
-              <w:t>9</w:t>
+              <w:t>8</w:t>
             </w:r>
             <w:r>
               <w:rPr>
@@ -1165,7 +1165,7 @@
                 <w:noProof/>
                 <w:webHidden/>
               </w:rPr>
-              <w:t>11</w:t>
+              <w:t>10</w:t>
             </w:r>
             <w:r>
               <w:rPr>
@@ -1240,7 +1240,7 @@
                 <w:noProof/>
                 <w:webHidden/>
               </w:rPr>
-              <w:t>11</w:t>
+              <w:t>10</w:t>
             </w:r>
             <w:r>
               <w:rPr>
@@ -1315,7 +1315,7 @@
                 <w:noProof/>
                 <w:webHidden/>
               </w:rPr>
-              <w:t>12</w:t>
+              <w:t>11</w:t>
             </w:r>
             <w:r>
               <w:rPr>
@@ -1390,7 +1390,7 @@
                 <w:noProof/>
                 <w:webHidden/>
               </w:rPr>
-              <w:t>12</w:t>
+              <w:t>11</w:t>
             </w:r>
             <w:r>
               <w:rPr>
@@ -1465,7 +1465,7 @@
                 <w:noProof/>
                 <w:webHidden/>
               </w:rPr>
-              <w:t>12</w:t>
+              <w:t>11</w:t>
             </w:r>
             <w:r>
               <w:rPr>
@@ -1540,7 +1540,7 @@
                 <w:noProof/>
                 <w:webHidden/>
               </w:rPr>
-              <w:t>12</w:t>
+              <w:t>11</w:t>
             </w:r>
             <w:r>
               <w:rPr>
@@ -1615,7 +1615,7 @@
                 <w:noProof/>
                 <w:webHidden/>
               </w:rPr>
-              <w:t>12</w:t>
+              <w:t>11</w:t>
             </w:r>
             <w:r>
               <w:rPr>
@@ -1690,7 +1690,7 @@
                 <w:noProof/>
                 <w:webHidden/>
               </w:rPr>
-              <w:t>12</w:t>
+              <w:t>11</w:t>
             </w:r>
             <w:r>
               <w:rPr>
@@ -1765,7 +1765,7 @@
                 <w:noProof/>
                 <w:webHidden/>
               </w:rPr>
-              <w:t>13</w:t>
+              <w:t>12</w:t>
             </w:r>
             <w:r>
               <w:rPr>
@@ -1840,7 +1840,7 @@
                 <w:noProof/>
                 <w:webHidden/>
               </w:rPr>
-              <w:t>13</w:t>
+              <w:t>12</w:t>
             </w:r>
             <w:r>
               <w:rPr>
@@ -1915,7 +1915,7 @@
                 <w:noProof/>
                 <w:webHidden/>
               </w:rPr>
-              <w:t>13</w:t>
+              <w:t>12</w:t>
             </w:r>
             <w:r>
               <w:rPr>
@@ -1990,7 +1990,7 @@
                 <w:noProof/>
                 <w:webHidden/>
               </w:rPr>
-              <w:t>13</w:t>
+              <w:t>12</w:t>
             </w:r>
             <w:r>
               <w:rPr>
@@ -2065,7 +2065,7 @@
                 <w:noProof/>
                 <w:webHidden/>
               </w:rPr>
-              <w:t>13</w:t>
+              <w:t>12</w:t>
             </w:r>
             <w:r>
               <w:rPr>
@@ -2140,7 +2140,7 @@
                 <w:noProof/>
                 <w:webHidden/>
               </w:rPr>
-              <w:t>13</w:t>
+              <w:t>12</w:t>
             </w:r>
             <w:r>
               <w:rPr>
@@ -2215,7 +2215,7 @@
                 <w:noProof/>
                 <w:webHidden/>
               </w:rPr>
-              <w:t>14</w:t>
+              <w:t>13</w:t>
             </w:r>
             <w:r>
               <w:rPr>
@@ -2290,7 +2290,7 @@
                 <w:noProof/>
                 <w:webHidden/>
               </w:rPr>
-              <w:t>14</w:t>
+              <w:t>13</w:t>
             </w:r>
             <w:r>
               <w:rPr>
@@ -2365,7 +2365,7 @@
                 <w:noProof/>
                 <w:webHidden/>
               </w:rPr>
-              <w:t>14</w:t>
+              <w:t>13</w:t>
             </w:r>
             <w:r>
               <w:rPr>
@@ -2440,7 +2440,7 @@
                 <w:noProof/>
                 <w:webHidden/>
               </w:rPr>
-              <w:t>14</w:t>
+              <w:t>13</w:t>
             </w:r>
             <w:r>
               <w:rPr>
@@ -2515,7 +2515,7 @@
                 <w:noProof/>
                 <w:webHidden/>
               </w:rPr>
-              <w:t>14</w:t>
+              <w:t>13</w:t>
             </w:r>
             <w:r>
               <w:rPr>
@@ -2665,7 +2665,7 @@
                 <w:noProof/>
                 <w:webHidden/>
               </w:rPr>
-              <w:t>15</w:t>
+              <w:t>14</w:t>
             </w:r>
             <w:r>
               <w:rPr>
@@ -2740,7 +2740,7 @@
                 <w:noProof/>
                 <w:webHidden/>
               </w:rPr>
-              <w:t>15</w:t>
+              <w:t>14</w:t>
             </w:r>
             <w:r>
               <w:rPr>
@@ -2815,7 +2815,7 @@
                 <w:noProof/>
                 <w:webHidden/>
               </w:rPr>
-              <w:t>15</w:t>
+              <w:t>14</w:t>
             </w:r>
             <w:r>
               <w:rPr>
@@ -2890,7 +2890,7 @@
                 <w:noProof/>
                 <w:webHidden/>
               </w:rPr>
-              <w:t>15</w:t>
+              <w:t>14</w:t>
             </w:r>
             <w:r>
               <w:rPr>
@@ -2965,7 +2965,7 @@
                 <w:noProof/>
                 <w:webHidden/>
               </w:rPr>
-              <w:t>15</w:t>
+              <w:t>14</w:t>
             </w:r>
             <w:r>
               <w:rPr>
@@ -3040,7 +3040,7 @@
                 <w:noProof/>
                 <w:webHidden/>
               </w:rPr>
-              <w:t>15</w:t>
+              <w:t>14</w:t>
             </w:r>
             <w:r>
               <w:rPr>
@@ -3190,7 +3190,7 @@
                 <w:noProof/>
                 <w:webHidden/>
               </w:rPr>
-              <w:t>16</w:t>
+              <w:t>15</w:t>
             </w:r>
             <w:r>
               <w:rPr>
@@ -3265,7 +3265,7 @@
                 <w:noProof/>
                 <w:webHidden/>
               </w:rPr>
-              <w:t>16</w:t>
+              <w:t>15</w:t>
             </w:r>
             <w:r>
               <w:rPr>
@@ -3340,7 +3340,7 @@
                 <w:noProof/>
                 <w:webHidden/>
               </w:rPr>
-              <w:t>16</w:t>
+              <w:t>15</w:t>
             </w:r>
             <w:r>
               <w:rPr>
@@ -3415,7 +3415,7 @@
                 <w:noProof/>
                 <w:webHidden/>
               </w:rPr>
-              <w:t>16</w:t>
+              <w:t>15</w:t>
             </w:r>
             <w:r>
               <w:rPr>
@@ -3490,7 +3490,7 @@
                 <w:noProof/>
                 <w:webHidden/>
               </w:rPr>
-              <w:t>16</w:t>
+              <w:t>15</w:t>
             </w:r>
             <w:r>
               <w:rPr>
@@ -5150,6 +5150,7 @@
             </w:rPr>
           </w:pPr>
           <w:r>
+            <w:lastRenderedPageBreak/>
             <w:fldChar w:fldCharType="end"/>
           </w:r>
         </w:p>
@@ -5170,6 +5171,13 @@
           <w:rFonts w:ascii="Times New Roman" w:eastAsia="Times New Roman" w:hAnsi="Times New Roman" w:cs="Times New Roman"/>
           <w:color w:val="C00000"/>
         </w:rPr>
+        <w:t xml:space="preserve">1. </w:t>
+      </w:r>
+      <w:r>
+        <w:rPr>
+          <w:rFonts w:ascii="Times New Roman" w:eastAsia="Times New Roman" w:hAnsi="Times New Roman" w:cs="Times New Roman"/>
+          <w:color w:val="C00000"/>
+        </w:rPr>
         <w:t>Introduction</w:t>
       </w:r>
       <w:bookmarkEnd w:id="1"/>
@@ -5203,7 +5211,21 @@
         <w:rPr>
           <w:rFonts w:ascii="Times New Roman" w:eastAsia="Times New Roman" w:hAnsi="Times New Roman" w:cs="Times New Roman"/>
         </w:rPr>
-        <w:t>The purpose of this SRS document is to outline requirements for Eastern Washington University’s Career Services Department Survey System (CSDSS). The system will be web-based, built using a combination of HTML, CSS, JavaScript, a mySQL database, and responsive webforms. It will be operating system independent and accessible with any standard compliant browser.</w:t>
+        <w:t xml:space="preserve">The purpose of this SRS document is to outline requirements for Eastern Washington University’s Career Services Department Survey System (CSDSS). The system will be web-based, built using a combination of HTML, CSS, JavaScript, a </w:t>
+      </w:r>
+      <w:proofErr w:type="spellStart"/>
+      <w:r>
+        <w:rPr>
+          <w:rFonts w:ascii="Times New Roman" w:eastAsia="Times New Roman" w:hAnsi="Times New Roman" w:cs="Times New Roman"/>
+        </w:rPr>
+        <w:t>mySQL</w:t>
+      </w:r>
+      <w:proofErr w:type="spellEnd"/>
+      <w:r>
+        <w:rPr>
+          <w:rFonts w:ascii="Times New Roman" w:eastAsia="Times New Roman" w:hAnsi="Times New Roman" w:cs="Times New Roman"/>
+        </w:rPr>
+        <w:t xml:space="preserve"> database, and responsive webforms. It will be operating system independent and accessible with any standard compliant browser.</w:t>
       </w:r>
     </w:p>
     <w:p>
@@ -5393,22 +5415,36 @@
         <w:rPr>
           <w:rFonts w:ascii="Times New Roman" w:eastAsia="Times New Roman" w:hAnsi="Times New Roman" w:cs="Times New Roman"/>
         </w:rPr>
+        <w:t>SRS – Software Requirements Specifications, a written document that describes all the functions of a proposed system and the constraints under which it must operate.  For example, this document.</w:t>
+      </w:r>
+    </w:p>
+    <w:p>
+      <w:pPr>
+        <w:spacing w:beforeAutospacing="1" w:afterAutospacing="1" w:line="240" w:lineRule="auto"/>
+        <w:rPr>
+          <w:rFonts w:ascii="Times New Roman" w:hAnsi="Times New Roman" w:cs="Times New Roman"/>
+        </w:rPr>
+      </w:pPr>
+      <w:r>
+        <w:rPr>
+          <w:rFonts w:ascii="Times New Roman" w:eastAsia="Times New Roman" w:hAnsi="Times New Roman" w:cs="Times New Roman"/>
+        </w:rPr>
         <w:lastRenderedPageBreak/>
-        <w:t>SRS – Software Requirements Specifications, a written document that describes all the functions of a proposed system and the constraints under which it must operate.  For example, this document.</w:t>
-      </w:r>
-    </w:p>
-    <w:p>
-      <w:pPr>
-        <w:spacing w:beforeAutospacing="1" w:afterAutospacing="1" w:line="240" w:lineRule="auto"/>
-        <w:rPr>
-          <w:rFonts w:ascii="Times New Roman" w:hAnsi="Times New Roman" w:cs="Times New Roman"/>
-        </w:rPr>
-      </w:pPr>
+        <w:t xml:space="preserve">Bootstrap – A robust CSS and </w:t>
+      </w:r>
+      <w:proofErr w:type="spellStart"/>
       <w:r>
         <w:rPr>
           <w:rFonts w:ascii="Times New Roman" w:eastAsia="Times New Roman" w:hAnsi="Times New Roman" w:cs="Times New Roman"/>
         </w:rPr>
-        <w:t>Bootstrap – A robust CSS and Javascript Library full of functions to allow for easy use of deployment to multiple web browsers</w:t>
+        <w:t>Javascript</w:t>
+      </w:r>
+      <w:proofErr w:type="spellEnd"/>
+      <w:r>
+        <w:rPr>
+          <w:rFonts w:ascii="Times New Roman" w:eastAsia="Times New Roman" w:hAnsi="Times New Roman" w:cs="Times New Roman"/>
+        </w:rPr>
+        <w:t xml:space="preserve"> Library full of functions to allow for easy use of deployment to multiple web browsers</w:t>
       </w:r>
     </w:p>
     <w:p>
@@ -5530,7 +5566,21 @@
         <w:rPr>
           <w:rFonts w:ascii="Times New Roman" w:eastAsia="Times New Roman" w:hAnsi="Times New Roman" w:cs="Times New Roman"/>
         </w:rPr>
-        <w:t>This document contains all of the software requirement specifications. It contains an Overall Description of the product, the purpose and goal of the product, how it is going to work, and what technologies are to be used to make it work. We will also outline and describe specific components of the project.</w:t>
+        <w:t xml:space="preserve">This document contains </w:t>
+      </w:r>
+      <w:proofErr w:type="gramStart"/>
+      <w:r>
+        <w:rPr>
+          <w:rFonts w:ascii="Times New Roman" w:eastAsia="Times New Roman" w:hAnsi="Times New Roman" w:cs="Times New Roman"/>
+        </w:rPr>
+        <w:t>all of</w:t>
+      </w:r>
+      <w:proofErr w:type="gramEnd"/>
+      <w:r>
+        <w:rPr>
+          <w:rFonts w:ascii="Times New Roman" w:eastAsia="Times New Roman" w:hAnsi="Times New Roman" w:cs="Times New Roman"/>
+        </w:rPr>
+        <w:t xml:space="preserve"> the software requirement specifications. It contains an Overall Description of the product, the purpose and goal of the product, how it is going to work, and what technologies are to be used to make it work. We will also outline and describe specific components of the project.</w:t>
       </w:r>
       <w:r>
         <w:br w:type="page"/>
@@ -5634,9 +5684,7 @@
     </w:p>
     <w:p>
       <w:pPr>
-        <w:rPr>
-          <w:rFonts w:hint="eastAsia"/>
-        </w:rPr>
+        <w:spacing w:after="0"/>
       </w:pPr>
       <w:r>
         <w:rPr>
@@ -5651,9 +5699,7 @@
     </w:p>
     <w:p>
       <w:pPr>
-        <w:rPr>
-          <w:rFonts w:ascii="Times New Roman" w:hAnsi="Times New Roman" w:cs="Times New Roman"/>
-        </w:rPr>
+        <w:spacing w:after="0"/>
       </w:pPr>
       <w:r>
         <w:rPr>
@@ -5711,7 +5757,21 @@
         <w:rPr>
           <w:rFonts w:ascii="Times New Roman" w:hAnsi="Times New Roman" w:cs="Times New Roman"/>
         </w:rPr>
-        <w:t>Space requirements are dependent on the size of the finished software product plus the size of the database created. The size of the table containing questions is determined by the administrator of the survey. The size of the table containing answers will be relative to that, multiplied by the number of people who take the survey. In total, while it is impossible to determine the actual size required of all processes, it should be insignificant in light of the planned functionality and intended use of the product in relation to the storage capabilities of modern computers and web-hosting services.</w:t>
+        <w:t xml:space="preserve">Space requirements are dependent on the size of the finished software product plus the size of the database created. The size of the table containing questions is determined by the administrator of the survey. The size of the table containing answers will be relative to that, multiplied by the number of people who take the survey. In total, while it is impossible to determine the actual size required of all processes, it should be insignificant </w:t>
+      </w:r>
+      <w:proofErr w:type="gramStart"/>
+      <w:r>
+        <w:rPr>
+          <w:rFonts w:ascii="Times New Roman" w:hAnsi="Times New Roman" w:cs="Times New Roman"/>
+        </w:rPr>
+        <w:t>in light of</w:t>
+      </w:r>
+      <w:proofErr w:type="gramEnd"/>
+      <w:r>
+        <w:rPr>
+          <w:rFonts w:ascii="Times New Roman" w:hAnsi="Times New Roman" w:cs="Times New Roman"/>
+        </w:rPr>
+        <w:t xml:space="preserve"> the planned functionality and intended use of the product in relation to the storage capabilities of modern computers and web-hosting services.</w:t>
       </w:r>
     </w:p>
     <w:p>
@@ -5724,7 +5784,21 @@
         <w:rPr>
           <w:rFonts w:ascii="Times New Roman" w:hAnsi="Times New Roman" w:cs="Times New Roman"/>
         </w:rPr>
-        <w:t>Communication between users and administrators of this software will be, initially, in the form of an invitation sent by the administrator to a department chair, faculty member, or other person with whom Career Services collaborates. Invitations will be compartmentalized: Each invitation sent will include a department-specific PIN number that can be further distributed among faculty, who may then access and complete the survey on behalf of the department they work in. The pin number will expire one week from the time it is created. The interaction between the survey-taker and the system will consist of multiple questions in the form of true/false, multiple choice, and rating scales. There will also be at least one text box for the user to provide feedback explaining answers and/or to offer suggestions or questions. This will not be a required field. Results from this field will be separate from the rest of the survey, so that anonymity is preserved, and so that the administrator can receive and view them without the possibility of survey results being unintentionally skewed by their content. No personal information will be collected from survey recipients, keeping the results completely anonymous, except in terms of department. Information collected will be fully accessible to the administrator in any form they choose, and may also be removed or deleted at their discretion.</w:t>
+        <w:t xml:space="preserve">Communication between users and administrators of this software will be, initially, in the form of an invitation sent by the administrator to a department chair, faculty member, or other person with whom Career Services collaborates. Invitations will be compartmentalized: Each invitation sent will include a department-specific PIN number that can be further distributed among faculty, who may then access and complete the survey on behalf of the department they work in. The pin number will expire one week from the time it is created. The interaction between the survey-taker and the system will consist of multiple questions in the form of true/false, multiple choice, and rating scales. There will also be at least one text box for the user to provide feedback explaining answers and/or to offer suggestions or questions. This will not be a required field. Results from this field will be separate from the rest of the survey, so that anonymity is preserved, and so that the administrator can receive and view them without the possibility of survey results being unintentionally skewed by their content. No personal information will be collected from survey recipients, keeping the results completely anonymous, except in terms of department. Information collected will be fully accessible to the administrator in any form they </w:t>
+      </w:r>
+      <w:proofErr w:type="gramStart"/>
+      <w:r>
+        <w:rPr>
+          <w:rFonts w:ascii="Times New Roman" w:hAnsi="Times New Roman" w:cs="Times New Roman"/>
+        </w:rPr>
+        <w:t>choose, and</w:t>
+      </w:r>
+      <w:proofErr w:type="gramEnd"/>
+      <w:r>
+        <w:rPr>
+          <w:rFonts w:ascii="Times New Roman" w:hAnsi="Times New Roman" w:cs="Times New Roman"/>
+        </w:rPr>
+        <w:t xml:space="preserve"> may also be removed or deleted at their discretion.</w:t>
       </w:r>
       <w:r>
         <w:br w:type="page"/>
@@ -5903,7 +5977,21 @@
         <w:rPr>
           <w:rFonts w:ascii="Times New Roman" w:hAnsi="Times New Roman" w:cs="Times New Roman"/>
         </w:rPr>
-        <w:t>If the user’s ranking is at the bottom level, they will be directed to more basic Career Services offerings, and encouraged to get more involved. This page may also include success stories from other departments, in order to encourage further development. The user will not be told that they were ranked at the bottom-most level.</w:t>
+        <w:t xml:space="preserve">If the user’s ranking is at the bottom level, they will be directed to more basic Career Services offerings, and encouraged to get more involved. This page may also include success stories from other departments, </w:t>
+      </w:r>
+      <w:proofErr w:type="gramStart"/>
+      <w:r>
+        <w:rPr>
+          <w:rFonts w:ascii="Times New Roman" w:hAnsi="Times New Roman" w:cs="Times New Roman"/>
+        </w:rPr>
+        <w:t>in order to</w:t>
+      </w:r>
+      <w:proofErr w:type="gramEnd"/>
+      <w:r>
+        <w:rPr>
+          <w:rFonts w:ascii="Times New Roman" w:hAnsi="Times New Roman" w:cs="Times New Roman"/>
+        </w:rPr>
+        <w:t xml:space="preserve"> encourage further development. The user will not be told that they were ranked at the bottom-most level.</w:t>
       </w:r>
       <w:r>
         <w:rPr>
@@ -6120,7 +6208,21 @@
         <w:rPr>
           <w:rFonts w:ascii="Times New Roman" w:hAnsi="Times New Roman" w:cs="Times New Roman"/>
         </w:rPr>
-        <w:t>The admin will also interact with the web page, but will be given more access to the information within.  With this access, the admin will be able to view information on the surveys taken based on results from each department to find out each department’s relationship with the Career Center. The admin will also be able to create a print screen to print off the information.  This will enable the admin to present the results to EWU University officials to show the relationship of each department with the Career Center.  The administrator will also have access to the database containing the questions for each survey and will have the ability to update the questions to fit changes in requirements for each relationship level as well as create new surveys.</w:t>
+        <w:t xml:space="preserve">The admin will also interact with the web </w:t>
+      </w:r>
+      <w:proofErr w:type="gramStart"/>
+      <w:r>
+        <w:rPr>
+          <w:rFonts w:ascii="Times New Roman" w:hAnsi="Times New Roman" w:cs="Times New Roman"/>
+        </w:rPr>
+        <w:t>page, but</w:t>
+      </w:r>
+      <w:proofErr w:type="gramEnd"/>
+      <w:r>
+        <w:rPr>
+          <w:rFonts w:ascii="Times New Roman" w:hAnsi="Times New Roman" w:cs="Times New Roman"/>
+        </w:rPr>
+        <w:t xml:space="preserve"> will be given more access to the information within.  With this access, the admin will be able to view information on the surveys taken based on results from each department to find out each department’s relationship with the Career Center. The admin will also be able to create a print screen to print off the information.  This will enable the admin to present the results to EWU University officials to show the relationship of each department with the Career Center.  The administrator will also have access to the database containing the questions for each survey and will have the ability to update the questions to fit changes in requirements for each relationship level as well as create new surveys.</w:t>
       </w:r>
     </w:p>
     <w:p>
@@ -6162,7 +6264,21 @@
         <w:rPr>
           <w:rFonts w:ascii="Times New Roman" w:hAnsi="Times New Roman" w:cs="Times New Roman"/>
         </w:rPr>
-        <w:t>The user’s Internet connection is one of the possible constraints for this project.  Since the system is hosted as a webpage, and the system has to process data from the database over the Internet, the connection must be there and be fully functioning in order for the system to properly function.</w:t>
+        <w:t xml:space="preserve">The user’s Internet connection is one of the possible constraints for this project.  Since the system is hosted as a webpage, and the system </w:t>
+      </w:r>
+      <w:proofErr w:type="gramStart"/>
+      <w:r>
+        <w:rPr>
+          <w:rFonts w:ascii="Times New Roman" w:hAnsi="Times New Roman" w:cs="Times New Roman"/>
+        </w:rPr>
+        <w:t>has to</w:t>
+      </w:r>
+      <w:proofErr w:type="gramEnd"/>
+      <w:r>
+        <w:rPr>
+          <w:rFonts w:ascii="Times New Roman" w:hAnsi="Times New Roman" w:cs="Times New Roman"/>
+        </w:rPr>
+        <w:t xml:space="preserve"> process data from the database over the Internet, the connection must be there and be fully functioning in order for the system to properly function.</w:t>
       </w:r>
     </w:p>
     <w:p>
@@ -6175,7 +6291,21 @@
         <w:rPr>
           <w:rFonts w:ascii="Times New Roman" w:hAnsi="Times New Roman" w:cs="Times New Roman"/>
         </w:rPr>
-        <w:t>The survey requires a period of 5-7 minutes maximum for the user to complete. The survey questions should be of a number and complexity such that they absolutely do not take longer than that time period to complete.</w:t>
+        <w:t xml:space="preserve">The survey requires a period of 5-7 minutes maximum for the user to complete. The survey questions should be of a number and complexity such that they absolutely do not take longer than that </w:t>
+      </w:r>
+      <w:proofErr w:type="gramStart"/>
+      <w:r>
+        <w:rPr>
+          <w:rFonts w:ascii="Times New Roman" w:hAnsi="Times New Roman" w:cs="Times New Roman"/>
+        </w:rPr>
+        <w:t>time period</w:t>
+      </w:r>
+      <w:proofErr w:type="gramEnd"/>
+      <w:r>
+        <w:rPr>
+          <w:rFonts w:ascii="Times New Roman" w:hAnsi="Times New Roman" w:cs="Times New Roman"/>
+        </w:rPr>
+        <w:t xml:space="preserve"> to complete.</w:t>
       </w:r>
     </w:p>
     <w:p>
@@ -6201,7 +6331,35 @@
         <w:rPr>
           <w:rFonts w:ascii="Times New Roman" w:hAnsi="Times New Roman" w:cs="Times New Roman"/>
         </w:rPr>
-        <w:t>The final constraint is that the user must be in some way connected to EWU servers either by signing in to campus wifi, using a wired connection on campus, or by using a VPN to connect to campus networks while off-campus. This does limit the portability of the application, but will provide better security from possible outside attacks.</w:t>
+        <w:t xml:space="preserve">The final constraint is that the user must be in some way connected to EWU servers either by signing in to campus </w:t>
+      </w:r>
+      <w:proofErr w:type="spellStart"/>
+      <w:r>
+        <w:rPr>
+          <w:rFonts w:ascii="Times New Roman" w:hAnsi="Times New Roman" w:cs="Times New Roman"/>
+        </w:rPr>
+        <w:t>wifi</w:t>
+      </w:r>
+      <w:proofErr w:type="spellEnd"/>
+      <w:r>
+        <w:rPr>
+          <w:rFonts w:ascii="Times New Roman" w:hAnsi="Times New Roman" w:cs="Times New Roman"/>
+        </w:rPr>
+        <w:t xml:space="preserve">, using a wired connection on campus, or by using a VPN to connect to campus networks while off-campus. This does limit the portability of the </w:t>
+      </w:r>
+      <w:proofErr w:type="gramStart"/>
+      <w:r>
+        <w:rPr>
+          <w:rFonts w:ascii="Times New Roman" w:hAnsi="Times New Roman" w:cs="Times New Roman"/>
+        </w:rPr>
+        <w:t>application, but</w:t>
+      </w:r>
+      <w:proofErr w:type="gramEnd"/>
+      <w:r>
+        <w:rPr>
+          <w:rFonts w:ascii="Times New Roman" w:hAnsi="Times New Roman" w:cs="Times New Roman"/>
+        </w:rPr>
+        <w:t xml:space="preserve"> will provide better security from possible outside attacks.</w:t>
       </w:r>
       <w:r>
         <w:rPr>
@@ -6261,20 +6419,62 @@
         <w:rPr>
           <w:rFonts w:ascii="Times New Roman" w:hAnsi="Times New Roman" w:cs="Times New Roman"/>
         </w:rPr>
-        <w:t>One assumption made is that if a user uses a mobile web browser the system will function exactly the same.  There will be additional design work needed in order to ensure that the web page will be readable on any screen size, but this should be the case.</w:t>
-      </w:r>
-    </w:p>
-    <w:p>
-      <w:pPr>
-        <w:rPr>
-          <w:rFonts w:ascii="Times New Roman" w:hAnsi="Times New Roman" w:cs="Times New Roman"/>
-        </w:rPr>
-      </w:pPr>
-      <w:r>
-        <w:rPr>
-          <w:rFonts w:ascii="Times New Roman" w:hAnsi="Times New Roman" w:cs="Times New Roman"/>
-        </w:rPr>
-        <w:t>Another assumption is that the user is already connected to the EWU network somehow, or has the capability to do so.  If the user is not, then the webpages cannot be accessed due to security concerns.</w:t>
+        <w:t xml:space="preserve">One assumption made is that if a user uses a mobile web browser the system will function </w:t>
+      </w:r>
+      <w:proofErr w:type="gramStart"/>
+      <w:r>
+        <w:rPr>
+          <w:rFonts w:ascii="Times New Roman" w:hAnsi="Times New Roman" w:cs="Times New Roman"/>
+        </w:rPr>
+        <w:t>exactly the same</w:t>
+      </w:r>
+      <w:proofErr w:type="gramEnd"/>
+      <w:r>
+        <w:rPr>
+          <w:rFonts w:ascii="Times New Roman" w:hAnsi="Times New Roman" w:cs="Times New Roman"/>
+        </w:rPr>
+        <w:t xml:space="preserve">.  There will be additional design work needed </w:t>
+      </w:r>
+      <w:proofErr w:type="gramStart"/>
+      <w:r>
+        <w:rPr>
+          <w:rFonts w:ascii="Times New Roman" w:hAnsi="Times New Roman" w:cs="Times New Roman"/>
+        </w:rPr>
+        <w:t>in order to</w:t>
+      </w:r>
+      <w:proofErr w:type="gramEnd"/>
+      <w:r>
+        <w:rPr>
+          <w:rFonts w:ascii="Times New Roman" w:hAnsi="Times New Roman" w:cs="Times New Roman"/>
+        </w:rPr>
+        <w:t xml:space="preserve"> ensure that the web page will be readable on any screen size, but this should be the case.</w:t>
+      </w:r>
+    </w:p>
+    <w:p>
+      <w:pPr>
+        <w:rPr>
+          <w:rFonts w:ascii="Times New Roman" w:hAnsi="Times New Roman" w:cs="Times New Roman"/>
+        </w:rPr>
+      </w:pPr>
+      <w:r>
+        <w:rPr>
+          <w:rFonts w:ascii="Times New Roman" w:hAnsi="Times New Roman" w:cs="Times New Roman"/>
+        </w:rPr>
+        <w:t xml:space="preserve">Another assumption is that the user is already connected to the EWU network </w:t>
+      </w:r>
+      <w:proofErr w:type="gramStart"/>
+      <w:r>
+        <w:rPr>
+          <w:rFonts w:ascii="Times New Roman" w:hAnsi="Times New Roman" w:cs="Times New Roman"/>
+        </w:rPr>
+        <w:t>somehow, or</w:t>
+      </w:r>
+      <w:proofErr w:type="gramEnd"/>
+      <w:r>
+        <w:rPr>
+          <w:rFonts w:ascii="Times New Roman" w:hAnsi="Times New Roman" w:cs="Times New Roman"/>
+        </w:rPr>
+        <w:t xml:space="preserve"> has the capability to do so.  If the user is not, then the webpages cannot be accessed due to security concerns.</w:t>
       </w:r>
       <w:r>
         <w:rPr>
@@ -6705,7 +6905,21 @@
         <w:rPr>
           <w:rFonts w:ascii="Times New Roman" w:hAnsi="Times New Roman" w:cs="Times New Roman"/>
         </w:rPr>
-        <w:t>:  Select Response To Question</w:t>
+        <w:t xml:space="preserve">:  Select Response </w:t>
+      </w:r>
+      <w:proofErr w:type="gramStart"/>
+      <w:r>
+        <w:rPr>
+          <w:rFonts w:ascii="Times New Roman" w:hAnsi="Times New Roman" w:cs="Times New Roman"/>
+        </w:rPr>
+        <w:t>To</w:t>
+      </w:r>
+      <w:proofErr w:type="gramEnd"/>
+      <w:r>
+        <w:rPr>
+          <w:rFonts w:ascii="Times New Roman" w:hAnsi="Times New Roman" w:cs="Times New Roman"/>
+        </w:rPr>
+        <w:t xml:space="preserve"> Question</w:t>
       </w:r>
       <w:r>
         <w:rPr>
@@ -7236,10 +7450,10 @@
           <wp:anchor distT="0" distB="0" distL="114300" distR="114300" simplePos="0" relativeHeight="251663360" behindDoc="1" locked="0" layoutInCell="1" allowOverlap="1" wp14:anchorId="137E12D4" wp14:editId="66A50363">
             <wp:simplePos x="0" y="0"/>
             <wp:positionH relativeFrom="page">
-              <wp:posOffset>5440680</wp:posOffset>
+              <wp:posOffset>5438140</wp:posOffset>
             </wp:positionH>
             <wp:positionV relativeFrom="paragraph">
-              <wp:posOffset>8255</wp:posOffset>
+              <wp:posOffset>10160</wp:posOffset>
             </wp:positionV>
             <wp:extent cx="2198370" cy="2295525"/>
             <wp:effectExtent l="0" t="0" r="0" b="9525"/>
@@ -7465,20 +7679,21 @@
             <w:drawing>
               <wp:anchor distT="0" distB="0" distL="114300" distR="114300" simplePos="0" relativeHeight="251664384" behindDoc="1" locked="0" layoutInCell="1" allowOverlap="1" wp14:anchorId="637FEBE4" wp14:editId="3D897E7E">
                 <wp:simplePos x="0" y="0"/>
-                <wp:positionH relativeFrom="column">
-                  <wp:posOffset>4526280</wp:posOffset>
+                <wp:positionH relativeFrom="page">
+                  <wp:posOffset>5486400</wp:posOffset>
                 </wp:positionH>
                 <wp:positionV relativeFrom="paragraph">
-                  <wp:posOffset>131445</wp:posOffset>
+                  <wp:posOffset>8255</wp:posOffset>
                 </wp:positionV>
-                <wp:extent cx="2198370" cy="635"/>
-                <wp:effectExtent l="0" t="0" r="0" b="0"/>
+                <wp:extent cx="2138680" cy="635"/>
+                <wp:effectExtent l="0" t="0" r="0" b="8255"/>
                 <wp:wrapTight wrapText="bothSides">
                   <wp:wrapPolygon edited="0">
                     <wp:start x="0" y="0"/>
-                    <wp:lineTo x="0" y="21600"/>
-                    <wp:lineTo x="21600" y="21600"/>
-                    <wp:lineTo x="21600" y="0"/>
+                    <wp:lineTo x="0" y="20698"/>
+                    <wp:lineTo x="21356" y="20698"/>
+                    <wp:lineTo x="21356" y="0"/>
+                    <wp:lineTo x="0" y="0"/>
                   </wp:wrapPolygon>
                 </wp:wrapTight>
                 <wp:docPr id="9" name="Text Box 9"/>
@@ -7490,7 +7705,7 @@
                       <wps:spPr>
                         <a:xfrm>
                           <a:off x="0" y="0"/>
-                          <a:ext cx="2198370" cy="635"/>
+                          <a:ext cx="2138680" cy="635"/>
                         </a:xfrm>
                         <a:prstGeom prst="rect">
                           <a:avLst/>
@@ -7508,6 +7723,7 @@
                           <w:p>
                             <w:pPr>
                               <w:pStyle w:val="Caption"/>
+                              <w:jc w:val="center"/>
                               <w:rPr>
                                 <w:rFonts w:ascii="Times New Roman" w:hAnsi="Times New Roman" w:cs="Times New Roman"/>
                                 <w:noProof/>
@@ -7520,41 +7736,10 @@
                               <w:rPr>
                                 <w:rFonts w:hint="eastAsia"/>
                               </w:rPr>
-                              <w:t xml:space="preserve">Figure </w:t>
+                              <w:t>Figure</w:t>
                             </w:r>
                             <w:r>
-                              <w:rPr>
-                                <w:rFonts w:hint="eastAsia"/>
-                              </w:rPr>
-                              <w:fldChar w:fldCharType="begin"/>
-                            </w:r>
-                            <w:r>
-                              <w:rPr>
-                                <w:rFonts w:hint="eastAsia"/>
-                              </w:rPr>
-                              <w:instrText xml:space="preserve"> SEQ Figure \* ARABIC </w:instrText>
-                            </w:r>
-                            <w:r>
-                              <w:rPr>
-                                <w:rFonts w:hint="eastAsia"/>
-                              </w:rPr>
-                              <w:fldChar w:fldCharType="separate"/>
-                            </w:r>
-                            <w:r>
-                              <w:rPr>
-                                <w:rFonts w:hint="eastAsia"/>
-                                <w:noProof/>
-                              </w:rPr>
-                              <w:t>1</w:t>
-                            </w:r>
-                            <w:r>
-                              <w:rPr>
-                                <w:rFonts w:hint="eastAsia"/>
-                              </w:rPr>
-                              <w:fldChar w:fldCharType="end"/>
-                            </w:r>
-                            <w:r>
-                              <w:t xml:space="preserve"> Admin Login Concept</w:t>
+                              <w:t xml:space="preserve"> 2: Admin Login Concept</w:t>
                             </w:r>
                           </w:p>
                         </w:txbxContent>
@@ -7568,6 +7753,9 @@
                     </wps:wsp>
                   </a:graphicData>
                 </a:graphic>
+                <wp14:sizeRelH relativeFrom="margin">
+                  <wp14:pctWidth>0</wp14:pctWidth>
+                </wp14:sizeRelH>
               </wp:anchor>
             </w:drawing>
           </mc:Choice>
@@ -7577,12 +7765,13 @@
                 <v:stroke joinstyle="miter"/>
                 <v:path gradientshapeok="t" o:connecttype="rect"/>
               </v:shapetype>
-              <v:shape id="Text Box 9" o:spid="_x0000_s1026" type="#_x0000_t202" style="position:absolute;margin-left:356.4pt;margin-top:10.35pt;width:173.1pt;height:.05pt;z-index:-251652096;visibility:visible;mso-wrap-style:square;mso-wrap-distance-left:9pt;mso-wrap-distance-top:0;mso-wrap-distance-right:9pt;mso-wrap-distance-bottom:0;mso-position-horizontal:absolute;mso-position-horizontal-relative:text;mso-position-vertical:absolute;mso-position-vertical-relative:text;v-text-anchor:top" o:gfxdata="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" stroked="f">
+              <v:shape id="Text Box 9" o:spid="_x0000_s1026" type="#_x0000_t202" style="position:absolute;margin-left:6in;margin-top:.65pt;width:168.4pt;height:.05pt;z-index:-251652096;visibility:visible;mso-wrap-style:square;mso-width-percent:0;mso-wrap-distance-left:9pt;mso-wrap-distance-top:0;mso-wrap-distance-right:9pt;mso-wrap-distance-bottom:0;mso-position-horizontal:absolute;mso-position-horizontal-relative:page;mso-position-vertical:absolute;mso-position-vertical-relative:text;mso-width-percent:0;mso-width-relative:margin;v-text-anchor:top" o:gfxdata="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" stroked="f">
                 <v:textbox style="mso-fit-shape-to-text:t" inset="0,0,0,0">
                   <w:txbxContent>
                     <w:p>
                       <w:pPr>
                         <w:pStyle w:val="Caption"/>
+                        <w:jc w:val="center"/>
                         <w:rPr>
                           <w:rFonts w:ascii="Times New Roman" w:hAnsi="Times New Roman" w:cs="Times New Roman"/>
                           <w:noProof/>
@@ -7595,46 +7784,15 @@
                         <w:rPr>
                           <w:rFonts w:hint="eastAsia"/>
                         </w:rPr>
-                        <w:t xml:space="preserve">Figure </w:t>
+                        <w:t>Figure</w:t>
                       </w:r>
                       <w:r>
-                        <w:rPr>
-                          <w:rFonts w:hint="eastAsia"/>
-                        </w:rPr>
-                        <w:fldChar w:fldCharType="begin"/>
-                      </w:r>
-                      <w:r>
-                        <w:rPr>
-                          <w:rFonts w:hint="eastAsia"/>
-                        </w:rPr>
-                        <w:instrText xml:space="preserve"> SEQ Figure \* ARABIC </w:instrText>
-                      </w:r>
-                      <w:r>
-                        <w:rPr>
-                          <w:rFonts w:hint="eastAsia"/>
-                        </w:rPr>
-                        <w:fldChar w:fldCharType="separate"/>
-                      </w:r>
-                      <w:r>
-                        <w:rPr>
-                          <w:rFonts w:hint="eastAsia"/>
-                          <w:noProof/>
-                        </w:rPr>
-                        <w:t>1</w:t>
-                      </w:r>
-                      <w:r>
-                        <w:rPr>
-                          <w:rFonts w:hint="eastAsia"/>
-                        </w:rPr>
-                        <w:fldChar w:fldCharType="end"/>
-                      </w:r>
-                      <w:r>
-                        <w:t xml:space="preserve"> Admin Login Concept</w:t>
+                        <w:t xml:space="preserve"> 2: Admin Login Concept</w:t>
                       </w:r>
                     </w:p>
                   </w:txbxContent>
                 </v:textbox>
-                <w10:wrap type="tight"/>
+                <w10:wrap type="tight" anchorx="page"/>
               </v:shape>
             </w:pict>
           </mc:Fallback>
@@ -8086,7 +8244,21 @@
         <w:rPr>
           <w:rFonts w:ascii="Times New Roman" w:hAnsi="Times New Roman" w:cs="Times New Roman"/>
         </w:rPr>
-        <w:t>: Resources may change, survey may change, and some information may become more or less relevant over time</w:t>
+        <w:t xml:space="preserve">: Resources may change, survey may change, and some information may become </w:t>
+      </w:r>
+      <w:proofErr w:type="gramStart"/>
+      <w:r>
+        <w:rPr>
+          <w:rFonts w:ascii="Times New Roman" w:hAnsi="Times New Roman" w:cs="Times New Roman"/>
+        </w:rPr>
+        <w:t>more or less relevant</w:t>
+      </w:r>
+      <w:proofErr w:type="gramEnd"/>
+      <w:r>
+        <w:rPr>
+          <w:rFonts w:ascii="Times New Roman" w:hAnsi="Times New Roman" w:cs="Times New Roman"/>
+        </w:rPr>
+        <w:t xml:space="preserve"> over time</w:t>
       </w:r>
     </w:p>
     <w:p>
@@ -9173,8 +9345,16 @@
         <w:rPr>
           <w:rFonts w:ascii="Times New Roman" w:hAnsi="Times New Roman" w:cs="Times New Roman"/>
         </w:rPr>
-        <w:t>:  Will help let the administrator know if there’s any changes that need to be made to a particular survey</w:t>
-      </w:r>
+        <w:t xml:space="preserve">:  Will help let the administrator know if there’s any changes that need to be made to a </w:t>
+      </w:r>
+      <w:proofErr w:type="gramStart"/>
+      <w:r>
+        <w:rPr>
+          <w:rFonts w:ascii="Times New Roman" w:hAnsi="Times New Roman" w:cs="Times New Roman"/>
+        </w:rPr>
+        <w:t>particular survey</w:t>
+      </w:r>
+      <w:proofErr w:type="gramEnd"/>
     </w:p>
     <w:p>
       <w:pPr>
@@ -9199,10 +9379,10 @@
               <wp:anchor distT="0" distB="0" distL="114300" distR="114300" simplePos="0" relativeHeight="251666432" behindDoc="1" locked="0" layoutInCell="1" allowOverlap="1" wp14:anchorId="5EC67A7E" wp14:editId="7F5621FD">
                 <wp:simplePos x="0" y="0"/>
                 <wp:positionH relativeFrom="column">
-                  <wp:posOffset>38100</wp:posOffset>
+                  <wp:posOffset>14246</wp:posOffset>
                 </wp:positionH>
                 <wp:positionV relativeFrom="paragraph">
-                  <wp:posOffset>1798955</wp:posOffset>
+                  <wp:posOffset>2443011</wp:posOffset>
                 </wp:positionV>
                 <wp:extent cx="4457700" cy="635"/>
                 <wp:effectExtent l="0" t="0" r="0" b="0"/>
@@ -9248,32 +9428,13 @@
                               </w:rPr>
                             </w:pPr>
                             <w:r>
-                              <w:t xml:space="preserve">Figure </w:t>
-                            </w:r>
-                            <w:r>
-                              <w:fldChar w:fldCharType="begin"/>
-                            </w:r>
-                            <w:r>
-                              <w:instrText xml:space="preserve"> SEQ Figure \* ARABIC </w:instrText>
-                            </w:r>
-                            <w:r>
-                              <w:rPr>
-                                <w:rFonts w:hint="eastAsia"/>
-                              </w:rPr>
-                              <w:fldChar w:fldCharType="separate"/>
-                            </w:r>
-                            <w:r>
-                              <w:rPr>
-                                <w:rFonts w:hint="eastAsia"/>
-                                <w:noProof/>
-                              </w:rPr>
-                              <w:t>2</w:t>
+                              <w:t>Figure 3</w:t>
                             </w:r>
                             <w:r>
                               <w:rPr>
                                 <w:noProof/>
                               </w:rPr>
-                              <w:fldChar w:fldCharType="end"/>
+                              <w:t>:</w:t>
                             </w:r>
                             <w:r>
                               <w:t xml:space="preserve"> Comment Box Concept</w:t>
@@ -9295,7 +9456,7 @@
           </mc:Choice>
           <mc:Fallback>
             <w:pict>
-              <v:shape w14:anchorId="5EC67A7E" id="Text Box 11" o:spid="_x0000_s1027" type="#_x0000_t202" style="position:absolute;margin-left:3pt;margin-top:141.65pt;width:351pt;height:.05pt;z-index:-251650048;visibility:visible;mso-wrap-style:square;mso-wrap-distance-left:9pt;mso-wrap-distance-top:0;mso-wrap-distance-right:9pt;mso-wrap-distance-bottom:0;mso-position-horizontal:absolute;mso-position-horizontal-relative:text;mso-position-vertical:absolute;mso-position-vertical-relative:text;v-text-anchor:top" o:gfxdata="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" stroked="f">
+              <v:shape w14:anchorId="5EC67A7E" id="Text Box 11" o:spid="_x0000_s1027" type="#_x0000_t202" style="position:absolute;margin-left:1.1pt;margin-top:192.35pt;width:351pt;height:.05pt;z-index:-251650048;visibility:visible;mso-wrap-style:square;mso-wrap-distance-left:9pt;mso-wrap-distance-top:0;mso-wrap-distance-right:9pt;mso-wrap-distance-bottom:0;mso-position-horizontal:absolute;mso-position-horizontal-relative:text;mso-position-vertical:absolute;mso-position-vertical-relative:text;v-text-anchor:top" o:gfxdata="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" stroked="f">
                 <v:textbox style="mso-fit-shape-to-text:t" inset="0,0,0,0">
                   <w:txbxContent>
                     <w:p>
@@ -9308,32 +9469,13 @@
                         </w:rPr>
                       </w:pPr>
                       <w:r>
-                        <w:t xml:space="preserve">Figure </w:t>
-                      </w:r>
-                      <w:r>
-                        <w:fldChar w:fldCharType="begin"/>
-                      </w:r>
-                      <w:r>
-                        <w:instrText xml:space="preserve"> SEQ Figure \* ARABIC </w:instrText>
-                      </w:r>
-                      <w:r>
-                        <w:rPr>
-                          <w:rFonts w:hint="eastAsia"/>
-                        </w:rPr>
-                        <w:fldChar w:fldCharType="separate"/>
-                      </w:r>
-                      <w:r>
-                        <w:rPr>
-                          <w:rFonts w:hint="eastAsia"/>
-                          <w:noProof/>
-                        </w:rPr>
-                        <w:t>2</w:t>
+                        <w:t>Figure 3</w:t>
                       </w:r>
                       <w:r>
                         <w:rPr>
                           <w:noProof/>
                         </w:rPr>
-                        <w:fldChar w:fldCharType="end"/>
+                        <w:t>:</w:t>
                       </w:r>
                       <w:r>
                         <w:t xml:space="preserve"> Comment Box Concept</w:t>
@@ -9475,7 +9617,21 @@
         <w:rPr>
           <w:rFonts w:ascii="Times New Roman" w:eastAsia="Times New Roman" w:hAnsi="Times New Roman" w:cs="Times New Roman"/>
         </w:rPr>
-        <w:t xml:space="preserve">The system must store all current pin/department number pairs, the current set of database questions as well as all results that are returned by surveys. All data shall be stored in mySQL format files administered via phpMyAdmin. The database will have 3 tables: one for pin/dept. pairs, one for question data and one for results. </w:t>
+        <w:t xml:space="preserve">The system must store all current pin/department number pairs, the current set of database questions as well as all results that are returned by surveys. All data shall be stored in </w:t>
+      </w:r>
+      <w:proofErr w:type="spellStart"/>
+      <w:r>
+        <w:rPr>
+          <w:rFonts w:ascii="Times New Roman" w:eastAsia="Times New Roman" w:hAnsi="Times New Roman" w:cs="Times New Roman"/>
+        </w:rPr>
+        <w:t>mySQL</w:t>
+      </w:r>
+      <w:proofErr w:type="spellEnd"/>
+      <w:r>
+        <w:rPr>
+          <w:rFonts w:ascii="Times New Roman" w:eastAsia="Times New Roman" w:hAnsi="Times New Roman" w:cs="Times New Roman"/>
+        </w:rPr>
+        <w:t xml:space="preserve"> format files administered via phpMyAdmin. The database will have 3 tables: one for pin/dept. pairs, one for question data and one for results. </w:t>
       </w:r>
     </w:p>
     <w:p>
@@ -9494,11 +9650,19 @@
           <w:szCs w:val="16"/>
         </w:rPr>
       </w:pPr>
+      <w:proofErr w:type="gramStart"/>
       <w:r>
         <w:rPr>
           <w:rFonts w:ascii="Times New Roman" w:eastAsia="Times New Roman" w:hAnsi="Times New Roman" w:cs="Times New Roman"/>
         </w:rPr>
-        <w:t>Additionally two accounts will be created in order to access the various databases, an admin level account with full general access and a user level account with only read access to the questions and pin/dept. name table.</w:t>
+        <w:t>Additionally</w:t>
+      </w:r>
+      <w:proofErr w:type="gramEnd"/>
+      <w:r>
+        <w:rPr>
+          <w:rFonts w:ascii="Times New Roman" w:eastAsia="Times New Roman" w:hAnsi="Times New Roman" w:cs="Times New Roman"/>
+        </w:rPr>
+        <w:t xml:space="preserve"> two accounts will be created in order to access the various databases, an admin level account with full general access and a user level account with only read access to the questions and pin/dept. name table.</w:t>
       </w:r>
     </w:p>
     <w:p>
@@ -9634,7 +9798,25 @@
           <w:sz w:val="22"/>
           <w:szCs w:val="16"/>
         </w:rPr>
-        <w:t xml:space="preserve"> DeptName – The name of the academic department associated with this PIN</w:t>
+        <w:t xml:space="preserve"> </w:t>
+      </w:r>
+      <w:proofErr w:type="spellStart"/>
+      <w:r>
+        <w:rPr>
+          <w:rFonts w:ascii="Times New Roman" w:eastAsia="Times New Roman" w:hAnsi="Times New Roman" w:cs="Times New Roman"/>
+          <w:sz w:val="22"/>
+          <w:szCs w:val="16"/>
+        </w:rPr>
+        <w:t>DeptName</w:t>
+      </w:r>
+      <w:proofErr w:type="spellEnd"/>
+      <w:r>
+        <w:rPr>
+          <w:rFonts w:ascii="Times New Roman" w:eastAsia="Times New Roman" w:hAnsi="Times New Roman" w:cs="Times New Roman"/>
+          <w:sz w:val="22"/>
+          <w:szCs w:val="16"/>
+        </w:rPr>
+        <w:t xml:space="preserve"> – The name of the academic department associated with this PIN</w:t>
       </w:r>
     </w:p>
     <w:p>
@@ -9659,14 +9841,35 @@
         </w:rPr>
         <w:t xml:space="preserve">TEXT </w:t>
       </w:r>
+      <w:proofErr w:type="spellStart"/>
       <w:r>
         <w:rPr>
           <w:rFonts w:ascii="Times New Roman" w:eastAsia="Times New Roman" w:hAnsi="Times New Roman" w:cs="Times New Roman"/>
           <w:sz w:val="22"/>
           <w:szCs w:val="16"/>
         </w:rPr>
-        <w:t>AdvisorName – The name of the Career Advisor for this department</w:t>
-      </w:r>
+        <w:t>AdvisorName</w:t>
+      </w:r>
+      <w:proofErr w:type="spellEnd"/>
+      <w:r>
+        <w:rPr>
+          <w:rFonts w:ascii="Times New Roman" w:eastAsia="Times New Roman" w:hAnsi="Times New Roman" w:cs="Times New Roman"/>
+          <w:sz w:val="22"/>
+          <w:szCs w:val="16"/>
+        </w:rPr>
+        <w:t xml:space="preserve"> – The name of the Career Advisor for this department</w:t>
+      </w:r>
+    </w:p>
+    <w:p>
+      <w:pPr>
+        <w:pStyle w:val="ListParagraph"/>
+        <w:spacing w:after="0" w:line="240" w:lineRule="auto"/>
+        <w:ind w:left="1440"/>
+        <w:rPr>
+          <w:rFonts w:ascii="Times New Roman" w:hAnsi="Times New Roman" w:cs="Times New Roman"/>
+          <w:sz w:val="36"/>
+        </w:rPr>
+      </w:pPr>
     </w:p>
     <w:p>
       <w:pPr>
@@ -9725,13 +9928,23 @@
         </w:rPr>
         <w:t xml:space="preserve">INTEGER </w:t>
       </w:r>
+      <w:proofErr w:type="spellStart"/>
       <w:r>
         <w:rPr>
           <w:rFonts w:ascii="Times New Roman" w:eastAsia="Times New Roman" w:hAnsi="Times New Roman" w:cs="Times New Roman"/>
           <w:sz w:val="22"/>
           <w:szCs w:val="16"/>
         </w:rPr>
-        <w:t>QuestNum – The Question Number</w:t>
+        <w:t>QuestNum</w:t>
+      </w:r>
+      <w:proofErr w:type="spellEnd"/>
+      <w:r>
+        <w:rPr>
+          <w:rFonts w:ascii="Times New Roman" w:eastAsia="Times New Roman" w:hAnsi="Times New Roman" w:cs="Times New Roman"/>
+          <w:sz w:val="22"/>
+          <w:szCs w:val="16"/>
+        </w:rPr>
+        <w:t xml:space="preserve"> – The Question Number</w:t>
       </w:r>
     </w:p>
     <w:p>
@@ -9763,7 +9976,25 @@
           <w:sz w:val="22"/>
           <w:szCs w:val="16"/>
         </w:rPr>
-        <w:t xml:space="preserve"> QuestionType – The type of question it is (i.e. True-False, Multiple Choice, Opinion-Based out of 4)</w:t>
+        <w:t xml:space="preserve"> </w:t>
+      </w:r>
+      <w:proofErr w:type="spellStart"/>
+      <w:r>
+        <w:rPr>
+          <w:rFonts w:ascii="Times New Roman" w:eastAsia="Times New Roman" w:hAnsi="Times New Roman" w:cs="Times New Roman"/>
+          <w:sz w:val="22"/>
+          <w:szCs w:val="16"/>
+        </w:rPr>
+        <w:t>QuestionType</w:t>
+      </w:r>
+      <w:proofErr w:type="spellEnd"/>
+      <w:r>
+        <w:rPr>
+          <w:rFonts w:ascii="Times New Roman" w:eastAsia="Times New Roman" w:hAnsi="Times New Roman" w:cs="Times New Roman"/>
+          <w:sz w:val="22"/>
+          <w:szCs w:val="16"/>
+        </w:rPr>
+        <w:t xml:space="preserve"> – The type of question it is (i.e. True-False, Multiple Choice, Opinion-Based out of 4)</w:t>
       </w:r>
     </w:p>
     <w:p>
@@ -9827,7 +10058,25 @@
           <w:sz w:val="22"/>
           <w:szCs w:val="16"/>
         </w:rPr>
-        <w:t xml:space="preserve"> AnsA – First Answer to the question</w:t>
+        <w:t xml:space="preserve"> </w:t>
+      </w:r>
+      <w:proofErr w:type="spellStart"/>
+      <w:r>
+        <w:rPr>
+          <w:rFonts w:ascii="Times New Roman" w:eastAsia="Times New Roman" w:hAnsi="Times New Roman" w:cs="Times New Roman"/>
+          <w:sz w:val="22"/>
+          <w:szCs w:val="16"/>
+        </w:rPr>
+        <w:t>AnsA</w:t>
+      </w:r>
+      <w:proofErr w:type="spellEnd"/>
+      <w:r>
+        <w:rPr>
+          <w:rFonts w:ascii="Times New Roman" w:eastAsia="Times New Roman" w:hAnsi="Times New Roman" w:cs="Times New Roman"/>
+          <w:sz w:val="22"/>
+          <w:szCs w:val="16"/>
+        </w:rPr>
+        <w:t xml:space="preserve"> – First Answer to the question</w:t>
       </w:r>
     </w:p>
     <w:p>
@@ -9859,7 +10108,25 @@
           <w:sz w:val="22"/>
           <w:szCs w:val="16"/>
         </w:rPr>
-        <w:t xml:space="preserve"> AnsB – Second Answer to the Question</w:t>
+        <w:t xml:space="preserve"> </w:t>
+      </w:r>
+      <w:proofErr w:type="spellStart"/>
+      <w:r>
+        <w:rPr>
+          <w:rFonts w:ascii="Times New Roman" w:eastAsia="Times New Roman" w:hAnsi="Times New Roman" w:cs="Times New Roman"/>
+          <w:sz w:val="22"/>
+          <w:szCs w:val="16"/>
+        </w:rPr>
+        <w:t>AnsB</w:t>
+      </w:r>
+      <w:proofErr w:type="spellEnd"/>
+      <w:r>
+        <w:rPr>
+          <w:rFonts w:ascii="Times New Roman" w:eastAsia="Times New Roman" w:hAnsi="Times New Roman" w:cs="Times New Roman"/>
+          <w:sz w:val="22"/>
+          <w:szCs w:val="16"/>
+        </w:rPr>
+        <w:t xml:space="preserve"> – Second Answer to the Question</w:t>
       </w:r>
     </w:p>
     <w:p>
@@ -9891,7 +10158,25 @@
           <w:sz w:val="22"/>
           <w:szCs w:val="16"/>
         </w:rPr>
-        <w:t xml:space="preserve"> AnsC – Third Answer to the Question</w:t>
+        <w:t xml:space="preserve"> </w:t>
+      </w:r>
+      <w:proofErr w:type="spellStart"/>
+      <w:r>
+        <w:rPr>
+          <w:rFonts w:ascii="Times New Roman" w:eastAsia="Times New Roman" w:hAnsi="Times New Roman" w:cs="Times New Roman"/>
+          <w:sz w:val="22"/>
+          <w:szCs w:val="16"/>
+        </w:rPr>
+        <w:t>AnsC</w:t>
+      </w:r>
+      <w:proofErr w:type="spellEnd"/>
+      <w:r>
+        <w:rPr>
+          <w:rFonts w:ascii="Times New Roman" w:eastAsia="Times New Roman" w:hAnsi="Times New Roman" w:cs="Times New Roman"/>
+          <w:sz w:val="22"/>
+          <w:szCs w:val="16"/>
+        </w:rPr>
+        <w:t xml:space="preserve"> – Third Answer to the Question</w:t>
       </w:r>
     </w:p>
     <w:p>
@@ -9923,7 +10208,25 @@
           <w:sz w:val="22"/>
           <w:szCs w:val="16"/>
         </w:rPr>
-        <w:t xml:space="preserve"> AnsD – Fourth Answer to the Question</w:t>
+        <w:t xml:space="preserve"> </w:t>
+      </w:r>
+      <w:proofErr w:type="spellStart"/>
+      <w:r>
+        <w:rPr>
+          <w:rFonts w:ascii="Times New Roman" w:eastAsia="Times New Roman" w:hAnsi="Times New Roman" w:cs="Times New Roman"/>
+          <w:sz w:val="22"/>
+          <w:szCs w:val="16"/>
+        </w:rPr>
+        <w:t>AnsD</w:t>
+      </w:r>
+      <w:proofErr w:type="spellEnd"/>
+      <w:r>
+        <w:rPr>
+          <w:rFonts w:ascii="Times New Roman" w:eastAsia="Times New Roman" w:hAnsi="Times New Roman" w:cs="Times New Roman"/>
+          <w:sz w:val="22"/>
+          <w:szCs w:val="16"/>
+        </w:rPr>
+        <w:t xml:space="preserve"> – Fourth Answer to the Question</w:t>
       </w:r>
     </w:p>
     <w:p>
@@ -9949,13 +10252,23 @@
         </w:rPr>
         <w:t xml:space="preserve">INTEGER </w:t>
       </w:r>
+      <w:proofErr w:type="spellStart"/>
       <w:r>
         <w:rPr>
           <w:rFonts w:ascii="Times New Roman" w:eastAsia="Times New Roman" w:hAnsi="Times New Roman" w:cs="Times New Roman"/>
           <w:sz w:val="22"/>
           <w:szCs w:val="16"/>
         </w:rPr>
-        <w:t>QuestionAnswer – Correct answer to the question (if applicable)</w:t>
+        <w:t>QuestionAnswer</w:t>
+      </w:r>
+      <w:proofErr w:type="spellEnd"/>
+      <w:r>
+        <w:rPr>
+          <w:rFonts w:ascii="Times New Roman" w:eastAsia="Times New Roman" w:hAnsi="Times New Roman" w:cs="Times New Roman"/>
+          <w:sz w:val="22"/>
+          <w:szCs w:val="16"/>
+        </w:rPr>
+        <w:t xml:space="preserve"> – Correct answer to the question (if applicable)</w:t>
       </w:r>
     </w:p>
     <w:p>
@@ -9981,13 +10294,23 @@
         </w:rPr>
         <w:t xml:space="preserve">INTEGER </w:t>
       </w:r>
+      <w:proofErr w:type="spellStart"/>
       <w:r>
         <w:rPr>
           <w:rFonts w:ascii="Times New Roman" w:eastAsia="Times New Roman" w:hAnsi="Times New Roman" w:cs="Times New Roman"/>
           <w:sz w:val="22"/>
           <w:szCs w:val="16"/>
         </w:rPr>
-        <w:t>QuestionWeight – The weight of the question (or how important it is)</w:t>
+        <w:t>QuestionWeight</w:t>
+      </w:r>
+      <w:proofErr w:type="spellEnd"/>
+      <w:r>
+        <w:rPr>
+          <w:rFonts w:ascii="Times New Roman" w:eastAsia="Times New Roman" w:hAnsi="Times New Roman" w:cs="Times New Roman"/>
+          <w:sz w:val="22"/>
+          <w:szCs w:val="16"/>
+        </w:rPr>
+        <w:t xml:space="preserve"> – The weight of the question (or how important it is)</w:t>
       </w:r>
     </w:p>
     <w:p>
@@ -10010,6 +10333,18 @@
         </w:rPr>
         <w:t>(note: Answer variables can be null or blank depending on Question Type).</w:t>
       </w:r>
+    </w:p>
+    <w:p>
+      <w:pPr>
+        <w:pStyle w:val="ListParagraph"/>
+        <w:spacing w:after="0" w:line="240" w:lineRule="auto"/>
+        <w:rPr>
+          <w:rFonts w:ascii="Times New Roman" w:eastAsia="Times New Roman" w:hAnsi="Times New Roman" w:cs="Times New Roman"/>
+          <w:i/>
+          <w:sz w:val="22"/>
+          <w:szCs w:val="16"/>
+        </w:rPr>
+      </w:pPr>
     </w:p>
     <w:p>
       <w:pPr>
@@ -10075,7 +10410,25 @@
           <w:sz w:val="22"/>
           <w:szCs w:val="16"/>
         </w:rPr>
-        <w:t xml:space="preserve"> SurveyNumber -  The record number </w:t>
+        <w:t xml:space="preserve"> </w:t>
+      </w:r>
+      <w:proofErr w:type="spellStart"/>
+      <w:r>
+        <w:rPr>
+          <w:rFonts w:ascii="Times New Roman" w:eastAsia="Times New Roman" w:hAnsi="Times New Roman" w:cs="Times New Roman"/>
+          <w:sz w:val="22"/>
+          <w:szCs w:val="16"/>
+        </w:rPr>
+        <w:t>SurveyNumber</w:t>
+      </w:r>
+      <w:proofErr w:type="spellEnd"/>
+      <w:r>
+        <w:rPr>
+          <w:rFonts w:ascii="Times New Roman" w:eastAsia="Times New Roman" w:hAnsi="Times New Roman" w:cs="Times New Roman"/>
+          <w:sz w:val="22"/>
+          <w:szCs w:val="16"/>
+        </w:rPr>
+        <w:t xml:space="preserve"> -  The record number </w:t>
       </w:r>
     </w:p>
     <w:p>
@@ -10107,7 +10460,25 @@
           <w:sz w:val="22"/>
           <w:szCs w:val="16"/>
         </w:rPr>
-        <w:t xml:space="preserve"> DeptName – Name of the department associated with the number</w:t>
+        <w:t xml:space="preserve"> </w:t>
+      </w:r>
+      <w:proofErr w:type="spellStart"/>
+      <w:r>
+        <w:rPr>
+          <w:rFonts w:ascii="Times New Roman" w:eastAsia="Times New Roman" w:hAnsi="Times New Roman" w:cs="Times New Roman"/>
+          <w:sz w:val="22"/>
+          <w:szCs w:val="16"/>
+        </w:rPr>
+        <w:t>DeptName</w:t>
+      </w:r>
+      <w:proofErr w:type="spellEnd"/>
+      <w:r>
+        <w:rPr>
+          <w:rFonts w:ascii="Times New Roman" w:eastAsia="Times New Roman" w:hAnsi="Times New Roman" w:cs="Times New Roman"/>
+          <w:sz w:val="22"/>
+          <w:szCs w:val="16"/>
+        </w:rPr>
+        <w:t xml:space="preserve"> – Name of the department associated with the number</w:t>
       </w:r>
     </w:p>
     <w:p>
@@ -10133,13 +10504,23 @@
         </w:rPr>
         <w:t xml:space="preserve">TEXT </w:t>
       </w:r>
+      <w:proofErr w:type="spellStart"/>
       <w:r>
         <w:rPr>
           <w:rFonts w:ascii="Times New Roman" w:eastAsia="Times New Roman" w:hAnsi="Times New Roman" w:cs="Times New Roman"/>
           <w:sz w:val="22"/>
           <w:szCs w:val="16"/>
         </w:rPr>
-        <w:t>surveyAnswers – The answers selected by the person</w:t>
+        <w:t>surveyAnswers</w:t>
+      </w:r>
+      <w:proofErr w:type="spellEnd"/>
+      <w:r>
+        <w:rPr>
+          <w:rFonts w:ascii="Times New Roman" w:eastAsia="Times New Roman" w:hAnsi="Times New Roman" w:cs="Times New Roman"/>
+          <w:sz w:val="22"/>
+          <w:szCs w:val="16"/>
+        </w:rPr>
+        <w:t xml:space="preserve"> – The answers selected by the person</w:t>
       </w:r>
     </w:p>
     <w:p>
@@ -10171,7 +10552,25 @@
           <w:sz w:val="22"/>
           <w:szCs w:val="16"/>
         </w:rPr>
-        <w:t xml:space="preserve"> relationLevel -  The Relationship level associated with this record number based on the answers to the question</w:t>
+        <w:t xml:space="preserve"> </w:t>
+      </w:r>
+      <w:proofErr w:type="spellStart"/>
+      <w:r>
+        <w:rPr>
+          <w:rFonts w:ascii="Times New Roman" w:eastAsia="Times New Roman" w:hAnsi="Times New Roman" w:cs="Times New Roman"/>
+          <w:sz w:val="22"/>
+          <w:szCs w:val="16"/>
+        </w:rPr>
+        <w:t>relationLevel</w:t>
+      </w:r>
+      <w:proofErr w:type="spellEnd"/>
+      <w:r>
+        <w:rPr>
+          <w:rFonts w:ascii="Times New Roman" w:eastAsia="Times New Roman" w:hAnsi="Times New Roman" w:cs="Times New Roman"/>
+          <w:sz w:val="22"/>
+          <w:szCs w:val="16"/>
+        </w:rPr>
+        <w:t xml:space="preserve"> -  The Relationship level associated with this record number based on the answers to the question</w:t>
       </w:r>
     </w:p>
     <w:p>
@@ -10389,7 +10788,21 @@
         <w:rPr>
           <w:rFonts w:ascii="Times New Roman" w:hAnsi="Times New Roman" w:cs="Times New Roman"/>
         </w:rPr>
-        <w:t>:  An admin and IP address will not be able to login for a certain time period after three failed login attempts.  Locking period will be approximately five minutes, during which time no further login attempts can be made until the time is over</w:t>
+        <w:t xml:space="preserve">:  An admin and IP address will not be able to login for a certain </w:t>
+      </w:r>
+      <w:proofErr w:type="gramStart"/>
+      <w:r>
+        <w:rPr>
+          <w:rFonts w:ascii="Times New Roman" w:hAnsi="Times New Roman" w:cs="Times New Roman"/>
+        </w:rPr>
+        <w:t>time period</w:t>
+      </w:r>
+      <w:proofErr w:type="gramEnd"/>
+      <w:r>
+        <w:rPr>
+          <w:rFonts w:ascii="Times New Roman" w:hAnsi="Times New Roman" w:cs="Times New Roman"/>
+        </w:rPr>
+        <w:t xml:space="preserve"> after three failed login attempts.  Locking period will be approximately five minutes, during which time no further login attempts can be made until the time is over</w:t>
       </w:r>
       <w:r>
         <w:rPr>
@@ -10421,13 +10834,28 @@
           <w:rFonts w:ascii="Times New Roman" w:hAnsi="Times New Roman" w:cs="Times New Roman"/>
           <w:b/>
         </w:rPr>
-        <w:t>HOW WILL IT BE TESTED?</w:t>
-      </w:r>
-      <w:r>
-        <w:rPr>
-          <w:rFonts w:ascii="Times New Roman" w:hAnsi="Times New Roman" w:cs="Times New Roman"/>
-        </w:rPr>
-        <w:t>:  The lock will be triggered and login attempts will be made to ensure the system has been locked</w:t>
+        <w:t xml:space="preserve">HOW WILL IT BE </w:t>
+      </w:r>
+      <w:proofErr w:type="gramStart"/>
+      <w:r>
+        <w:rPr>
+          <w:rFonts w:ascii="Times New Roman" w:hAnsi="Times New Roman" w:cs="Times New Roman"/>
+          <w:b/>
+        </w:rPr>
+        <w:t>TESTED?</w:t>
+      </w:r>
+      <w:r>
+        <w:rPr>
+          <w:rFonts w:ascii="Times New Roman" w:hAnsi="Times New Roman" w:cs="Times New Roman"/>
+        </w:rPr>
+        <w:t>:</w:t>
+      </w:r>
+      <w:proofErr w:type="gramEnd"/>
+      <w:r>
+        <w:rPr>
+          <w:rFonts w:ascii="Times New Roman" w:hAnsi="Times New Roman" w:cs="Times New Roman"/>
+        </w:rPr>
+        <w:t xml:space="preserve">  The lock will be triggered and login attempts will be made to ensure the system has been locked</w:t>
       </w:r>
     </w:p>
     <w:p>
@@ -10491,7 +10919,21 @@
         <w:rPr>
           <w:rFonts w:ascii="Times New Roman" w:hAnsi="Times New Roman" w:cs="Times New Roman"/>
         </w:rPr>
-        <w:t>:  A non-admin user must use a valid PIN number in order to login to the survey page.  If an improper PIN is used, the user will not be logged in and will receive the message “Login Failure: Invalid PIN Entered”</w:t>
+        <w:t xml:space="preserve">:  A non-admin user must use a valid PIN number </w:t>
+      </w:r>
+      <w:proofErr w:type="gramStart"/>
+      <w:r>
+        <w:rPr>
+          <w:rFonts w:ascii="Times New Roman" w:hAnsi="Times New Roman" w:cs="Times New Roman"/>
+        </w:rPr>
+        <w:t>in order to</w:t>
+      </w:r>
+      <w:proofErr w:type="gramEnd"/>
+      <w:r>
+        <w:rPr>
+          <w:rFonts w:ascii="Times New Roman" w:hAnsi="Times New Roman" w:cs="Times New Roman"/>
+        </w:rPr>
+        <w:t xml:space="preserve"> login to the survey page.  If an improper PIN is used, the user will not be logged in and will receive the message “Login Failure: Invalid PIN Entered”</w:t>
       </w:r>
       <w:r>
         <w:rPr>
@@ -10572,7 +11014,23 @@
           <w:rFonts w:ascii="Times New Roman" w:hAnsi="Times New Roman" w:cs="Times New Roman"/>
           <w:color w:val="000000"/>
         </w:rPr>
-        <w:t>User Bruteforce Prevention</w:t>
+        <w:t xml:space="preserve">User </w:t>
+      </w:r>
+      <w:proofErr w:type="spellStart"/>
+      <w:r>
+        <w:rPr>
+          <w:rFonts w:ascii="Times New Roman" w:hAnsi="Times New Roman" w:cs="Times New Roman"/>
+          <w:color w:val="000000"/>
+        </w:rPr>
+        <w:t>Bruteforce</w:t>
+      </w:r>
+      <w:proofErr w:type="spellEnd"/>
+      <w:r>
+        <w:rPr>
+          <w:rFonts w:ascii="Times New Roman" w:hAnsi="Times New Roman" w:cs="Times New Roman"/>
+          <w:color w:val="000000"/>
+        </w:rPr>
+        <w:t xml:space="preserve"> Prevention</w:t>
       </w:r>
       <w:r>
         <w:rPr>
@@ -10616,7 +11074,23 @@
           <w:rFonts w:ascii="Times New Roman" w:hAnsi="Times New Roman" w:cs="Times New Roman"/>
           <w:color w:val="000000"/>
         </w:rPr>
-        <w:t>:  To prevent bruteforce attacks from unauthorized users</w:t>
+        <w:t xml:space="preserve">:  To prevent </w:t>
+      </w:r>
+      <w:proofErr w:type="spellStart"/>
+      <w:r>
+        <w:rPr>
+          <w:rFonts w:ascii="Times New Roman" w:hAnsi="Times New Roman" w:cs="Times New Roman"/>
+          <w:color w:val="000000"/>
+        </w:rPr>
+        <w:t>bruteforce</w:t>
+      </w:r>
+      <w:proofErr w:type="spellEnd"/>
+      <w:r>
+        <w:rPr>
+          <w:rFonts w:ascii="Times New Roman" w:hAnsi="Times New Roman" w:cs="Times New Roman"/>
+          <w:color w:val="000000"/>
+        </w:rPr>
+        <w:t xml:space="preserve"> attacks from unauthorized users</w:t>
       </w:r>
       <w:r>
         <w:rPr>
@@ -10632,80 +11106,75 @@
           <w:color w:val="000000"/>
         </w:rPr>
         <w:lastRenderedPageBreak/>
-        <w:t>HOW WILL IT BE TESTED?</w:t>
-      </w:r>
-      <w:r>
-        <w:rPr>
-          <w:rFonts w:ascii="Times New Roman" w:hAnsi="Times New Roman" w:cs="Times New Roman"/>
-          <w:color w:val="000000"/>
-        </w:rPr>
-        <w:t>:  Multiple PIN login submissions will be sent with the intention of guessing a PIN to ensure that repeated attempts become discouragingly slow for attackers</w:t>
-      </w:r>
-    </w:p>
-    <w:p>
-      <w:pPr>
-        <w:rPr>
-          <w:rFonts w:ascii="Times New Roman" w:hAnsi="Times New Roman" w:cs="Times New Roman"/>
-          <w:color w:val="000000"/>
-        </w:rPr>
-      </w:pPr>
-    </w:p>
-    <w:p>
-      <w:pPr>
-        <w:pStyle w:val="Heading3"/>
-      </w:pPr>
-      <w:bookmarkStart w:id="54" w:name="_Toc504675152"/>
-      <w:r>
-        <w:rPr>
-          <w:rFonts w:ascii="Times New Roman" w:hAnsi="Times New Roman" w:cs="Times New Roman"/>
-          <w:color w:val="C00000"/>
-        </w:rPr>
-        <w:t>15.1.5 Security Requirement 5</w:t>
-      </w:r>
-      <w:bookmarkEnd w:id="54"/>
-    </w:p>
-    <w:p>
-      <w:pPr>
-        <w:rPr>
-          <w:rFonts w:hint="eastAsia"/>
-        </w:rPr>
-      </w:pPr>
+        <w:t xml:space="preserve">HOW WILL IT BE </w:t>
+      </w:r>
+      <w:proofErr w:type="gramStart"/>
       <w:r>
         <w:rPr>
           <w:rFonts w:ascii="Times New Roman" w:hAnsi="Times New Roman" w:cs="Times New Roman"/>
           <w:b/>
           <w:color w:val="000000"/>
         </w:rPr>
-        <w:t xml:space="preserve">TITLE:  </w:t>
+        <w:t>TESTED?</w:t>
       </w:r>
       <w:r>
         <w:rPr>
           <w:rFonts w:ascii="Times New Roman" w:hAnsi="Times New Roman" w:cs="Times New Roman"/>
           <w:color w:val="000000"/>
         </w:rPr>
-        <w:t>PIN Expiration Timer</w:t>
-      </w:r>
+        <w:t>:</w:t>
+      </w:r>
+      <w:proofErr w:type="gramEnd"/>
       <w:r>
         <w:rPr>
           <w:rFonts w:ascii="Times New Roman" w:hAnsi="Times New Roman" w:cs="Times New Roman"/>
           <w:color w:val="000000"/>
         </w:rPr>
-        <w:br/>
-      </w:r>
+        <w:t xml:space="preserve">  Multiple PIN login submissions will be sent with the intention of guessing a PIN to ensure that repeated attempts become discouragingly slow for attackers</w:t>
+      </w:r>
+    </w:p>
+    <w:p>
+      <w:pPr>
+        <w:rPr>
+          <w:rFonts w:ascii="Times New Roman" w:hAnsi="Times New Roman" w:cs="Times New Roman"/>
+          <w:color w:val="000000"/>
+        </w:rPr>
+      </w:pPr>
+    </w:p>
+    <w:p>
+      <w:pPr>
+        <w:pStyle w:val="Heading3"/>
+      </w:pPr>
+      <w:bookmarkStart w:id="54" w:name="_Toc504675152"/>
+      <w:r>
+        <w:rPr>
+          <w:rFonts w:ascii="Times New Roman" w:hAnsi="Times New Roman" w:cs="Times New Roman"/>
+          <w:color w:val="C00000"/>
+        </w:rPr>
+        <w:t>15.1.5 Security Requirement 5</w:t>
+      </w:r>
+      <w:bookmarkEnd w:id="54"/>
+    </w:p>
+    <w:p>
+      <w:pPr>
+        <w:rPr>
+          <w:rFonts w:hint="eastAsia"/>
+        </w:rPr>
+      </w:pPr>
       <w:r>
         <w:rPr>
           <w:rFonts w:ascii="Times New Roman" w:hAnsi="Times New Roman" w:cs="Times New Roman"/>
           <w:b/>
           <w:color w:val="000000"/>
         </w:rPr>
-        <w:t>DESCRIPTION</w:t>
+        <w:t xml:space="preserve">TITLE:  </w:t>
       </w:r>
       <w:r>
         <w:rPr>
           <w:rFonts w:ascii="Times New Roman" w:hAnsi="Times New Roman" w:cs="Times New Roman"/>
           <w:color w:val="000000"/>
         </w:rPr>
-        <w:t>:  Any user PIN will expire one week after it is created, and any login attempt using expired PINs will be unsuccessful</w:t>
+        <w:t>PIN Expiration Timer</w:t>
       </w:r>
       <w:r>
         <w:rPr>
@@ -10720,14 +11189,14 @@
           <w:b/>
           <w:color w:val="000000"/>
         </w:rPr>
-        <w:t>WHY</w:t>
+        <w:t>DESCRIPTION</w:t>
       </w:r>
       <w:r>
         <w:rPr>
           <w:rFonts w:ascii="Times New Roman" w:hAnsi="Times New Roman" w:cs="Times New Roman"/>
           <w:color w:val="000000"/>
         </w:rPr>
-        <w:t>:  To prevent outdated surveys from being completed and contaminating database results</w:t>
+        <w:t>:  Any user PIN will expire one week after it is created, and any login attempt using expired PINs will be unsuccessful</w:t>
       </w:r>
       <w:r>
         <w:rPr>
@@ -10742,14 +11211,53 @@
           <w:b/>
           <w:color w:val="000000"/>
         </w:rPr>
-        <w:t>HOW WILL IT BE TESTED?</w:t>
+        <w:t>WHY</w:t>
       </w:r>
       <w:r>
         <w:rPr>
           <w:rFonts w:ascii="Times New Roman" w:hAnsi="Times New Roman" w:cs="Times New Roman"/>
           <w:color w:val="000000"/>
         </w:rPr>
-        <w:t>:  Multiple PINs will be created and logins will be verified.  Then, a week later, they will be tested again to ensure they are unusable</w:t>
+        <w:t>:  To prevent outdated surveys from being completed and contaminating database results</w:t>
+      </w:r>
+      <w:r>
+        <w:rPr>
+          <w:rFonts w:ascii="Times New Roman" w:hAnsi="Times New Roman" w:cs="Times New Roman"/>
+          <w:color w:val="000000"/>
+        </w:rPr>
+        <w:br/>
+      </w:r>
+      <w:r>
+        <w:rPr>
+          <w:rFonts w:ascii="Times New Roman" w:hAnsi="Times New Roman" w:cs="Times New Roman"/>
+          <w:b/>
+          <w:color w:val="000000"/>
+        </w:rPr>
+        <w:t xml:space="preserve">HOW WILL IT BE </w:t>
+      </w:r>
+      <w:proofErr w:type="gramStart"/>
+      <w:r>
+        <w:rPr>
+          <w:rFonts w:ascii="Times New Roman" w:hAnsi="Times New Roman" w:cs="Times New Roman"/>
+          <w:b/>
+          <w:color w:val="000000"/>
+        </w:rPr>
+        <w:t>TESTED?</w:t>
+      </w:r>
+      <w:r>
+        <w:rPr>
+          <w:rFonts w:ascii="Times New Roman" w:hAnsi="Times New Roman" w:cs="Times New Roman"/>
+          <w:color w:val="000000"/>
+        </w:rPr>
+        <w:t>:</w:t>
+      </w:r>
+      <w:proofErr w:type="gramEnd"/>
+      <w:r>
+        <w:rPr>
+          <w:rFonts w:ascii="Times New Roman" w:hAnsi="Times New Roman" w:cs="Times New Roman"/>
+          <w:color w:val="000000"/>
+        </w:rPr>
+        <w:t xml:space="preserve">  Multiple PINs will be created and logins will be verified.  Then, a week later, they will be tested again to ensure they are unusable</w:t>
       </w:r>
     </w:p>
     <w:p>
@@ -11194,9 +11702,16 @@
           <w:color w:val="C00000"/>
         </w:rPr>
         <w:lastRenderedPageBreak/>
-        <w:t>Document Approvals</w:t>
+        <w:t xml:space="preserve">Document </w:t>
       </w:r>
       <w:bookmarkEnd w:id="62"/>
+      <w:r>
+        <w:rPr>
+          <w:rFonts w:ascii="Times New Roman" w:hAnsi="Times New Roman" w:cs="Times New Roman"/>
+          <w:color w:val="C00000"/>
+        </w:rPr>
+        <w:t>Ratification</w:t>
+      </w:r>
     </w:p>
     <w:p>
       <w:pPr>
@@ -11214,11 +11729,11 @@
         <w:drawing>
           <wp:anchor distT="0" distB="0" distL="0" distR="0" simplePos="0" relativeHeight="251659264" behindDoc="1" locked="0" layoutInCell="1" allowOverlap="1" wp14:anchorId="23001E90" wp14:editId="56A13F05">
             <wp:simplePos x="0" y="0"/>
-            <wp:positionH relativeFrom="column">
-              <wp:posOffset>635</wp:posOffset>
+            <wp:positionH relativeFrom="margin">
+              <wp:align>left</wp:align>
             </wp:positionH>
             <wp:positionV relativeFrom="paragraph">
-              <wp:posOffset>22225</wp:posOffset>
+              <wp:posOffset>10133</wp:posOffset>
             </wp:positionV>
             <wp:extent cx="2972435" cy="1486535"/>
             <wp:effectExtent l="0" t="0" r="0" b="0"/>
@@ -11325,6 +11840,7 @@
           <w:rFonts w:ascii="Times New Roman" w:eastAsia="Times New Roman" w:hAnsi="Times New Roman" w:cs="Times New Roman"/>
         </w:rPr>
       </w:pPr>
+      <w:bookmarkStart w:id="63" w:name="_GoBack"/>
       <w:r>
         <w:rPr>
           <w:rFonts w:ascii="Times New Roman" w:eastAsia="Times New Roman" w:hAnsi="Times New Roman" w:cs="Times New Roman"/>
@@ -11377,6 +11893,7 @@
           </wp:anchor>
         </w:drawing>
       </w:r>
+      <w:bookmarkEnd w:id="63"/>
     </w:p>
     <w:p>
       <w:pPr>
@@ -11449,8 +11966,6 @@
           <w:rFonts w:hint="eastAsia"/>
         </w:rPr>
       </w:pPr>
-      <w:bookmarkStart w:id="63" w:name="_GoBack"/>
-      <w:bookmarkEnd w:id="63"/>
     </w:p>
     <w:sectPr>
       <w:footerReference w:type="default" r:id="rId15"/>
@@ -11518,10 +12033,10 @@
                 <wp:align>center</wp:align>
               </wp:positionH>
               <wp:positionV relativeFrom="paragraph">
-                <wp:align>center</wp:align>
+                <wp:posOffset>-491104</wp:posOffset>
               </wp:positionV>
               <wp:extent cx="5519420" cy="0"/>
-              <wp:effectExtent l="9525" t="9525" r="6350" b="9525"/>
+              <wp:effectExtent l="0" t="0" r="0" b="0"/>
               <wp:wrapNone/>
               <wp:docPr id="6" name="Straight Arrow Connector 4"/>
               <wp:cNvGraphicFramePr/>
@@ -11532,7 +12047,7 @@
                     <wps:spPr>
                       <a:xfrm>
                         <a:off x="0" y="0"/>
-                        <a:ext cx="5518800" cy="360000"/>
+                        <a:ext cx="5519420" cy="0"/>
                       </a:xfrm>
                       <a:custGeom>
                         <a:avLst/>
@@ -11579,7 +12094,12 @@
           </w:drawing>
         </mc:Choice>
         <mc:Fallback>
-          <w:pict/>
+          <w:pict>
+            <v:shape w14:anchorId="6E40F53B" id="Straight Arrow Connector 4" o:spid="_x0000_s1026" style="position:absolute;margin-left:0;margin-top:-38.65pt;width:434.6pt;height:0;z-index:-503316454;visibility:visible;mso-wrap-style:square;mso-wrap-distance-left:8.9pt;mso-wrap-distance-top:0;mso-wrap-distance-right:9pt;mso-wrap-distance-bottom:0;mso-position-horizontal:center;mso-position-horizontal-relative:margin;mso-position-vertical:absolute;mso-position-vertical-relative:text;v-text-anchor:top" coordsize="21600,21600" o:gfxdata="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" path="m,l21600,21600e" filled="f" strokecolor="gray" strokeweight=".35mm">
+              <v:path arrowok="t"/>
+              <w10:wrap anchorx="margin"/>
+            </v:shape>
+          </w:pict>
         </mc:Fallback>
       </mc:AlternateContent>
     </w:r>
@@ -11597,10 +12117,10 @@
                 <wp:align>center</wp:align>
               </wp:positionH>
               <wp:positionV relativeFrom="paragraph">
-                <wp:align>center</wp:align>
+                <wp:posOffset>-608578</wp:posOffset>
               </wp:positionV>
               <wp:extent cx="564515" cy="240030"/>
-              <wp:effectExtent l="19050" t="19050" r="19685" b="18415"/>
+              <wp:effectExtent l="0" t="0" r="15240" b="26670"/>
               <wp:wrapNone/>
               <wp:docPr id="7" name="Double Bracket 5"/>
               <wp:cNvGraphicFramePr/>
@@ -11611,7 +12131,7 @@
                     <wps:spPr>
                       <a:xfrm>
                         <a:off x="0" y="0"/>
-                        <a:ext cx="563760" cy="239400"/>
+                        <a:ext cx="564515" cy="240030"/>
                       </a:xfrm>
                       <a:prstGeom prst="bracketPair">
                         <a:avLst>
@@ -11650,7 +12170,6 @@
                               <w:docPartUnique/>
                             </w:docPartObj>
                           </w:sdtPr>
-                          <w:sdtEndPr/>
                           <w:sdtContent>
                             <w:p>
                               <w:pPr>
@@ -11678,7 +12197,7 @@
                                   <w:rFonts w:hint="eastAsia"/>
                                   <w:noProof/>
                                 </w:rPr>
-                                <w:t>19</w:t>
+                                <w:t>21</w:t>
                               </w:r>
                               <w:r>
                                 <w:fldChar w:fldCharType="end"/>
@@ -11720,7 +12239,7 @@
                 <v:h position="#0,topLeft" switch="" xrange="0,10800"/>
               </v:handles>
             </v:shapetype>
-            <v:shape id="Double Bracket 5" o:spid="_x0000_s1028" type="#_x0000_t185" style="position:absolute;margin-left:0;margin-top:0;width:44.45pt;height:18.9pt;z-index:-503316431;visibility:visible;mso-wrap-style:square;mso-width-percent:100;mso-wrap-distance-left:9pt;mso-wrap-distance-top:0;mso-wrap-distance-right:9pt;mso-wrap-distance-bottom:0;mso-position-horizontal:center;mso-position-horizontal-relative:margin;mso-position-vertical:center;mso-position-vertical-relative:text;mso-width-percent:100;mso-width-relative:margin;v-text-anchor:top" o:gfxdata="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" filled="t" strokecolor="gray" strokeweight=".79mm">
+            <v:shape id="Double Bracket 5" o:spid="_x0000_s1028" type="#_x0000_t185" style="position:absolute;margin-left:0;margin-top:-47.9pt;width:44.45pt;height:18.9pt;z-index:-503316431;visibility:visible;mso-wrap-style:square;mso-width-percent:100;mso-wrap-distance-left:9pt;mso-wrap-distance-top:0;mso-wrap-distance-right:9pt;mso-wrap-distance-bottom:0;mso-position-horizontal:center;mso-position-horizontal-relative:margin;mso-position-vertical:absolute;mso-position-vertical-relative:text;mso-width-percent:100;mso-width-relative:margin;v-text-anchor:top" o:gfxdata="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" filled="t" strokecolor="gray" strokeweight=".79mm">
               <v:textbox inset=",0,,0">
                 <w:txbxContent>
                   <w:sdt>
@@ -11731,7 +12250,6 @@
                         <w:docPartUnique/>
                       </w:docPartObj>
                     </w:sdtPr>
-                    <w:sdtEndPr/>
                     <w:sdtContent>
                       <w:p>
                         <w:pPr>
@@ -11759,7 +12277,7 @@
                             <w:rFonts w:hint="eastAsia"/>
                             <w:noProof/>
                           </w:rPr>
-                          <w:t>19</w:t>
+                          <w:t>21</w:t>
                         </w:r>
                         <w:r>
                           <w:fldChar w:fldCharType="end"/>
@@ -12289,6 +12807,7 @@
     <w:lsdException w:name="HTML Sample" w:semiHidden="1" w:unhideWhenUsed="1"/>
     <w:lsdException w:name="HTML Typewriter" w:semiHidden="1" w:unhideWhenUsed="1"/>
     <w:lsdException w:name="HTML Variable" w:semiHidden="1" w:unhideWhenUsed="1"/>
+    <w:lsdException w:name="Normal Table" w:semiHidden="1" w:unhideWhenUsed="1"/>
     <w:lsdException w:name="annotation subject" w:semiHidden="1" w:unhideWhenUsed="1"/>
     <w:lsdException w:name="No List" w:semiHidden="1" w:unhideWhenUsed="1"/>
     <w:lsdException w:name="Outline List 1" w:semiHidden="1" w:unhideWhenUsed="1"/>
@@ -12332,8 +12851,10 @@
     <w:lsdException w:name="Table Elegant" w:semiHidden="1" w:unhideWhenUsed="1"/>
     <w:lsdException w:name="Table Professional" w:semiHidden="1" w:unhideWhenUsed="1"/>
     <w:lsdException w:name="Table Subtle 1" w:semiHidden="1" w:unhideWhenUsed="1"/>
+    <w:lsdException w:name="Table Subtle 2" w:semiHidden="1" w:unhideWhenUsed="1"/>
     <w:lsdException w:name="Table Web 1" w:semiHidden="1" w:unhideWhenUsed="1"/>
     <w:lsdException w:name="Table Web 2" w:semiHidden="1" w:unhideWhenUsed="1"/>
+    <w:lsdException w:name="Table Web 3" w:semiHidden="1" w:unhideWhenUsed="1"/>
     <w:lsdException w:name="Balloon Text" w:semiHidden="1" w:unhideWhenUsed="1" w:qFormat="1"/>
     <w:lsdException w:name="Table Grid" w:uiPriority="39"/>
     <w:lsdException w:name="Table Theme" w:semiHidden="1" w:unhideWhenUsed="1"/>
@@ -13408,7 +13929,7 @@
 </file>
 
 <file path=customXml/itemProps1.xml><?xml version="1.0" encoding="utf-8"?>
-<ds:datastoreItem xmlns:ds="http://schemas.openxmlformats.org/officeDocument/2006/customXml" ds:itemID="{2DFA5A60-06A2-4EDC-B92E-4F766DBDE4BF}">
+<ds:datastoreItem xmlns:ds="http://schemas.openxmlformats.org/officeDocument/2006/customXml" ds:itemID="{B1CBE808-4A9D-4013-9179-E48F67CFCB77}">
   <ds:schemaRefs>
     <ds:schemaRef ds:uri="http://schemas.openxmlformats.org/officeDocument/2006/bibliography"/>
   </ds:schemaRefs>

</xml_diff>